<commit_message>
- Ajout gestion paramètres internes - corrections diverses
</commit_message>
<xml_diff>
--- a/Docs/ConvImgCpc.docx
+++ b/Docs/ConvImgCpc.docx
@@ -5882,9 +5882,16 @@
       </w:r>
       <w:r>
         <w:rPr>
-          <w:highlight w:val="white"/>
-        </w:rPr>
-        <w:t>.</w:t>
+          <w:rStyle w:val="Titre4Car"/>
+          <w:highlight w:val="white"/>
+        </w:rPr>
+        <w:t xml:space="preserve"> </w:t>
+      </w:r>
+      <w:r>
+        <w:rPr>
+          <w:highlight w:val="white"/>
+        </w:rPr>
+        <w:t>(ou de faire un « double click sur la couleur voulue).</w:t>
       </w:r>
     </w:p>
     <w:p>
@@ -6023,6 +6030,7 @@
         <w:rPr>
           <w:highlight w:val="white"/>
         </w:rPr>
+        <w:lastRenderedPageBreak/>
         <w:t>En passant en mode édition, on trouve plusiers outils :</w:t>
       </w:r>
     </w:p>
@@ -6036,7 +6044,6 @@
         <w:rPr>
           <w:highlight w:val="white"/>
         </w:rPr>
-        <w:lastRenderedPageBreak/>
         <w:t>Case à cocher « Fenêtre de rendu » : en cochant/décochant cette case, on fait apparaître une fenêtre avec le contenu de l’image CPC. Cette option est utile si l’on se trouve en mode « Zoom » dans l’éditeur, pour suivre en « direct » les modifications sur la totalité de l’image :</w:t>
       </w:r>
     </w:p>
@@ -6492,7 +6499,19 @@
         <w:rPr>
           <w:highlight w:val="white"/>
         </w:rPr>
-        <w:t> : permet de copier une partie de l’image. Il faut tout d’abord sélectionner la partie à copier en décrivant un rectangle dans l’image cpc en restant cliqué avec le bouton gauche. Ensuite, il suffit de placer le bloc à l’endroit désiré et de cliquer avec le bouton gauche pour le copier. Le bloc restera sélectionné tant que l’on restera sur l’outil copie de bloc. Dès que l’on change d’outil, le bloc est remis à vide.</w:t>
+        <w:t xml:space="preserve"> : permet de copier une partie de l’image. Il faut tout d’abord sélectionner la partie à copier en décrivant un rectangle dans l’image cpc en restant cliqué avec le bouton gauche. Ensuite, il suffit de placer le bloc à l’endroit désiré et de cliquer avec le bouton gauche pour le copier. Le bloc restera sélectionné tant que l’on restera sur l’outil copie de bloc. Dès que l’on change d’outil, le bloc est </w:t>
+      </w:r>
+      <w:r>
+        <w:rPr>
+          <w:highlight w:val="white"/>
+        </w:rPr>
+        <w:t>effacé de la mémoire, et pour l’utiliser il faudra alors en définir un nouveau</w:t>
+      </w:r>
+      <w:r>
+        <w:rPr>
+          <w:highlight w:val="white"/>
+        </w:rPr>
+        <w:t>.</w:t>
       </w:r>
     </w:p>
     <w:sectPr>
@@ -7478,7 +7497,7 @@
 </file>
 
 <file path=customXml/itemProps1.xml><?xml version="1.0" encoding="utf-8"?>
-<ds:datastoreItem xmlns:ds="http://schemas.openxmlformats.org/officeDocument/2006/customXml" ds:itemID="{537C3F91-C5E2-410B-BF83-D962C154219C}">
+<ds:datastoreItem xmlns:ds="http://schemas.openxmlformats.org/officeDocument/2006/customXml" ds:itemID="{6B27A88E-E71C-4A6C-A3CC-4F54E2894EC1}">
   <ds:schemaRefs>
     <ds:schemaRef ds:uri="http://schemas.openxmlformats.org/officeDocument/2006/bibliography"/>
   </ds:schemaRefs>

</xml_diff>

<commit_message>
Ajustement utilisation champs "Reduction"
</commit_message>
<xml_diff>
--- a/Docs/ConvImgCpc.docx
+++ b/Docs/ConvImgCpc.docx
@@ -86,7 +86,7 @@
           <w:r>
             <w:fldChar w:fldCharType="separate"/>
           </w:r>
-          <w:hyperlink w:anchor="_Toc49623192" w:history="1">
+          <w:hyperlink w:anchor="_Toc51332232" w:history="1">
             <w:r>
               <w:rPr>
                 <w:rStyle w:val="Lienhypertexte"/>
@@ -113,7 +113,7 @@
                 <w:noProof/>
                 <w:webHidden/>
               </w:rPr>
-              <w:instrText xml:space="preserve"> PAGEREF _Toc49623192 \h </w:instrText>
+              <w:instrText xml:space="preserve"> PAGEREF _Toc51332232 \h </w:instrText>
             </w:r>
             <w:r>
               <w:rPr>
@@ -156,7 +156,7 @@
               <w:lang w:eastAsia="fr-FR"/>
             </w:rPr>
           </w:pPr>
-          <w:hyperlink w:anchor="_Toc49623193" w:history="1">
+          <w:hyperlink w:anchor="_Toc51332233" w:history="1">
             <w:r>
               <w:rPr>
                 <w:rStyle w:val="Lienhypertexte"/>
@@ -183,7 +183,7 @@
                 <w:noProof/>
                 <w:webHidden/>
               </w:rPr>
-              <w:instrText xml:space="preserve"> PAGEREF _Toc49623193 \h </w:instrText>
+              <w:instrText xml:space="preserve"> PAGEREF _Toc51332233 \h </w:instrText>
             </w:r>
             <w:r>
               <w:rPr>
@@ -223,7 +223,7 @@
               <w:lang w:eastAsia="fr-FR"/>
             </w:rPr>
           </w:pPr>
-          <w:hyperlink w:anchor="_Toc49623194" w:history="1">
+          <w:hyperlink w:anchor="_Toc51332234" w:history="1">
             <w:r>
               <w:rPr>
                 <w:rStyle w:val="Lienhypertexte"/>
@@ -266,7 +266,7 @@
                 <w:noProof/>
                 <w:webHidden/>
               </w:rPr>
-              <w:instrText xml:space="preserve"> PAGEREF _Toc49623194 \h </w:instrText>
+              <w:instrText xml:space="preserve"> PAGEREF _Toc51332234 \h </w:instrText>
             </w:r>
             <w:r>
               <w:rPr>
@@ -306,7 +306,7 @@
               <w:lang w:eastAsia="fr-FR"/>
             </w:rPr>
           </w:pPr>
-          <w:hyperlink w:anchor="_Toc49623195" w:history="1">
+          <w:hyperlink w:anchor="_Toc51332235" w:history="1">
             <w:r>
               <w:rPr>
                 <w:rStyle w:val="Lienhypertexte"/>
@@ -333,7 +333,7 @@
                 <w:noProof/>
                 <w:webHidden/>
               </w:rPr>
-              <w:instrText xml:space="preserve"> PAGEREF _Toc49623195 \h </w:instrText>
+              <w:instrText xml:space="preserve"> PAGEREF _Toc51332235 \h </w:instrText>
             </w:r>
             <w:r>
               <w:rPr>
@@ -373,7 +373,7 @@
               <w:lang w:eastAsia="fr-FR"/>
             </w:rPr>
           </w:pPr>
-          <w:hyperlink w:anchor="_Toc49623196" w:history="1">
+          <w:hyperlink w:anchor="_Toc51332236" w:history="1">
             <w:r>
               <w:rPr>
                 <w:rStyle w:val="Lienhypertexte"/>
@@ -400,7 +400,7 @@
                 <w:noProof/>
                 <w:webHidden/>
               </w:rPr>
-              <w:instrText xml:space="preserve"> PAGEREF _Toc49623196 \h </w:instrText>
+              <w:instrText xml:space="preserve"> PAGEREF _Toc51332236 \h </w:instrText>
             </w:r>
             <w:r>
               <w:rPr>
@@ -440,7 +440,7 @@
               <w:lang w:eastAsia="fr-FR"/>
             </w:rPr>
           </w:pPr>
-          <w:hyperlink w:anchor="_Toc49623197" w:history="1">
+          <w:hyperlink w:anchor="_Toc51332237" w:history="1">
             <w:r>
               <w:rPr>
                 <w:rStyle w:val="Lienhypertexte"/>
@@ -467,7 +467,7 @@
                 <w:noProof/>
                 <w:webHidden/>
               </w:rPr>
-              <w:instrText xml:space="preserve"> PAGEREF _Toc49623197 \h </w:instrText>
+              <w:instrText xml:space="preserve"> PAGEREF _Toc51332237 \h </w:instrText>
             </w:r>
             <w:r>
               <w:rPr>
@@ -507,7 +507,7 @@
               <w:lang w:eastAsia="fr-FR"/>
             </w:rPr>
           </w:pPr>
-          <w:hyperlink w:anchor="_Toc49623198" w:history="1">
+          <w:hyperlink w:anchor="_Toc51332238" w:history="1">
             <w:r>
               <w:rPr>
                 <w:rStyle w:val="Lienhypertexte"/>
@@ -534,7 +534,7 @@
                 <w:noProof/>
                 <w:webHidden/>
               </w:rPr>
-              <w:instrText xml:space="preserve"> PAGEREF _Toc49623198 \h </w:instrText>
+              <w:instrText xml:space="preserve"> PAGEREF _Toc51332238 \h </w:instrText>
             </w:r>
             <w:r>
               <w:rPr>
@@ -574,7 +574,7 @@
               <w:lang w:eastAsia="fr-FR"/>
             </w:rPr>
           </w:pPr>
-          <w:hyperlink w:anchor="_Toc49623199" w:history="1">
+          <w:hyperlink w:anchor="_Toc51332239" w:history="1">
             <w:r>
               <w:rPr>
                 <w:rStyle w:val="Lienhypertexte"/>
@@ -601,7 +601,7 @@
                 <w:noProof/>
                 <w:webHidden/>
               </w:rPr>
-              <w:instrText xml:space="preserve"> PAGEREF _Toc49623199 \h </w:instrText>
+              <w:instrText xml:space="preserve"> PAGEREF _Toc51332239 \h </w:instrText>
             </w:r>
             <w:r>
               <w:rPr>
@@ -641,7 +641,7 @@
               <w:lang w:eastAsia="fr-FR"/>
             </w:rPr>
           </w:pPr>
-          <w:hyperlink w:anchor="_Toc49623200" w:history="1">
+          <w:hyperlink w:anchor="_Toc51332240" w:history="1">
             <w:r>
               <w:rPr>
                 <w:rStyle w:val="Lienhypertexte"/>
@@ -668,7 +668,7 @@
                 <w:noProof/>
                 <w:webHidden/>
               </w:rPr>
-              <w:instrText xml:space="preserve"> PAGEREF _Toc49623200 \h </w:instrText>
+              <w:instrText xml:space="preserve"> PAGEREF _Toc51332240 \h </w:instrText>
             </w:r>
             <w:r>
               <w:rPr>
@@ -708,7 +708,7 @@
               <w:lang w:eastAsia="fr-FR"/>
             </w:rPr>
           </w:pPr>
-          <w:hyperlink w:anchor="_Toc49623201" w:history="1">
+          <w:hyperlink w:anchor="_Toc51332241" w:history="1">
             <w:r>
               <w:rPr>
                 <w:rStyle w:val="Lienhypertexte"/>
@@ -735,7 +735,7 @@
                 <w:noProof/>
                 <w:webHidden/>
               </w:rPr>
-              <w:instrText xml:space="preserve"> PAGEREF _Toc49623201 \h </w:instrText>
+              <w:instrText xml:space="preserve"> PAGEREF _Toc51332241 \h </w:instrText>
             </w:r>
             <w:r>
               <w:rPr>
@@ -778,7 +778,7 @@
               <w:lang w:eastAsia="fr-FR"/>
             </w:rPr>
           </w:pPr>
-          <w:hyperlink w:anchor="_Toc49623202" w:history="1">
+          <w:hyperlink w:anchor="_Toc51332242" w:history="1">
             <w:r>
               <w:rPr>
                 <w:rStyle w:val="Lienhypertexte"/>
@@ -805,7 +805,7 @@
                 <w:noProof/>
                 <w:webHidden/>
               </w:rPr>
-              <w:instrText xml:space="preserve"> PAGEREF _Toc49623202 \h </w:instrText>
+              <w:instrText xml:space="preserve"> PAGEREF _Toc51332242 \h </w:instrText>
             </w:r>
             <w:r>
               <w:rPr>
@@ -845,7 +845,7 @@
               <w:lang w:eastAsia="fr-FR"/>
             </w:rPr>
           </w:pPr>
-          <w:hyperlink w:anchor="_Toc49623203" w:history="1">
+          <w:hyperlink w:anchor="_Toc51332243" w:history="1">
             <w:r>
               <w:rPr>
                 <w:rStyle w:val="Lienhypertexte"/>
@@ -872,7 +872,7 @@
                 <w:noProof/>
                 <w:webHidden/>
               </w:rPr>
-              <w:instrText xml:space="preserve"> PAGEREF _Toc49623203 \h </w:instrText>
+              <w:instrText xml:space="preserve"> PAGEREF _Toc51332243 \h </w:instrText>
             </w:r>
             <w:r>
               <w:rPr>
@@ -912,7 +912,7 @@
               <w:lang w:eastAsia="fr-FR"/>
             </w:rPr>
           </w:pPr>
-          <w:hyperlink w:anchor="_Toc49623204" w:history="1">
+          <w:hyperlink w:anchor="_Toc51332244" w:history="1">
             <w:r>
               <w:rPr>
                 <w:rStyle w:val="Lienhypertexte"/>
@@ -939,7 +939,7 @@
                 <w:noProof/>
                 <w:webHidden/>
               </w:rPr>
-              <w:instrText xml:space="preserve"> PAGEREF _Toc49623204 \h </w:instrText>
+              <w:instrText xml:space="preserve"> PAGEREF _Toc51332244 \h </w:instrText>
             </w:r>
             <w:r>
               <w:rPr>
@@ -979,7 +979,7 @@
               <w:lang w:eastAsia="fr-FR"/>
             </w:rPr>
           </w:pPr>
-          <w:hyperlink w:anchor="_Toc49623205" w:history="1">
+          <w:hyperlink w:anchor="_Toc51332245" w:history="1">
             <w:r>
               <w:rPr>
                 <w:rStyle w:val="Lienhypertexte"/>
@@ -1006,7 +1006,7 @@
                 <w:noProof/>
                 <w:webHidden/>
               </w:rPr>
-              <w:instrText xml:space="preserve"> PAGEREF _Toc49623205 \h </w:instrText>
+              <w:instrText xml:space="preserve"> PAGEREF _Toc51332245 \h </w:instrText>
             </w:r>
             <w:r>
               <w:rPr>
@@ -1046,7 +1046,7 @@
               <w:lang w:eastAsia="fr-FR"/>
             </w:rPr>
           </w:pPr>
-          <w:hyperlink w:anchor="_Toc49623206" w:history="1">
+          <w:hyperlink w:anchor="_Toc51332246" w:history="1">
             <w:r>
               <w:rPr>
                 <w:rStyle w:val="Lienhypertexte"/>
@@ -1073,7 +1073,7 @@
                 <w:noProof/>
                 <w:webHidden/>
               </w:rPr>
-              <w:instrText xml:space="preserve"> PAGEREF _Toc49623206 \h </w:instrText>
+              <w:instrText xml:space="preserve"> PAGEREF _Toc51332246 \h </w:instrText>
             </w:r>
             <w:r>
               <w:rPr>
@@ -1113,7 +1113,7 @@
               <w:lang w:eastAsia="fr-FR"/>
             </w:rPr>
           </w:pPr>
-          <w:hyperlink w:anchor="_Toc49623207" w:history="1">
+          <w:hyperlink w:anchor="_Toc51332247" w:history="1">
             <w:r>
               <w:rPr>
                 <w:rStyle w:val="Lienhypertexte"/>
@@ -1140,7 +1140,7 @@
                 <w:noProof/>
                 <w:webHidden/>
               </w:rPr>
-              <w:instrText xml:space="preserve"> PAGEREF _Toc49623207 \h </w:instrText>
+              <w:instrText xml:space="preserve"> PAGEREF _Toc51332247 \h </w:instrText>
             </w:r>
             <w:r>
               <w:rPr>
@@ -1180,7 +1180,7 @@
               <w:lang w:eastAsia="fr-FR"/>
             </w:rPr>
           </w:pPr>
-          <w:hyperlink w:anchor="_Toc49623208" w:history="1">
+          <w:hyperlink w:anchor="_Toc51332248" w:history="1">
             <w:r>
               <w:rPr>
                 <w:rStyle w:val="Lienhypertexte"/>
@@ -1207,7 +1207,7 @@
                 <w:noProof/>
                 <w:webHidden/>
               </w:rPr>
-              <w:instrText xml:space="preserve"> PAGEREF _Toc49623208 \h </w:instrText>
+              <w:instrText xml:space="preserve"> PAGEREF _Toc51332248 \h </w:instrText>
             </w:r>
             <w:r>
               <w:rPr>
@@ -1250,7 +1250,7 @@
               <w:lang w:eastAsia="fr-FR"/>
             </w:rPr>
           </w:pPr>
-          <w:hyperlink w:anchor="_Toc49623209" w:history="1">
+          <w:hyperlink w:anchor="_Toc51332249" w:history="1">
             <w:r>
               <w:rPr>
                 <w:rStyle w:val="Lienhypertexte"/>
@@ -1277,7 +1277,7 @@
                 <w:noProof/>
                 <w:webHidden/>
               </w:rPr>
-              <w:instrText xml:space="preserve"> PAGEREF _Toc49623209 \h </w:instrText>
+              <w:instrText xml:space="preserve"> PAGEREF _Toc51332249 \h </w:instrText>
             </w:r>
             <w:r>
               <w:rPr>
@@ -1317,7 +1317,7 @@
               <w:lang w:eastAsia="fr-FR"/>
             </w:rPr>
           </w:pPr>
-          <w:hyperlink w:anchor="_Toc49623210" w:history="1">
+          <w:hyperlink w:anchor="_Toc51332250" w:history="1">
             <w:r>
               <w:rPr>
                 <w:rStyle w:val="Lienhypertexte"/>
@@ -1344,7 +1344,7 @@
                 <w:noProof/>
                 <w:webHidden/>
               </w:rPr>
-              <w:instrText xml:space="preserve"> PAGEREF _Toc49623210 \h </w:instrText>
+              <w:instrText xml:space="preserve"> PAGEREF _Toc51332250 \h </w:instrText>
             </w:r>
             <w:r>
               <w:rPr>
@@ -1384,7 +1384,7 @@
               <w:lang w:eastAsia="fr-FR"/>
             </w:rPr>
           </w:pPr>
-          <w:hyperlink w:anchor="_Toc49623211" w:history="1">
+          <w:hyperlink w:anchor="_Toc51332251" w:history="1">
             <w:r>
               <w:rPr>
                 <w:rStyle w:val="Lienhypertexte"/>
@@ -1411,7 +1411,7 @@
                 <w:noProof/>
                 <w:webHidden/>
               </w:rPr>
-              <w:instrText xml:space="preserve"> PAGEREF _Toc49623211 \h </w:instrText>
+              <w:instrText xml:space="preserve"> PAGEREF _Toc51332251 \h </w:instrText>
             </w:r>
             <w:r>
               <w:rPr>
@@ -1451,7 +1451,7 @@
               <w:lang w:eastAsia="fr-FR"/>
             </w:rPr>
           </w:pPr>
-          <w:hyperlink w:anchor="_Toc49623212" w:history="1">
+          <w:hyperlink w:anchor="_Toc51332252" w:history="1">
             <w:r>
               <w:rPr>
                 <w:rStyle w:val="Lienhypertexte"/>
@@ -1478,7 +1478,7 @@
                 <w:noProof/>
                 <w:webHidden/>
               </w:rPr>
-              <w:instrText xml:space="preserve"> PAGEREF _Toc49623212 \h </w:instrText>
+              <w:instrText xml:space="preserve"> PAGEREF _Toc51332252 \h </w:instrText>
             </w:r>
             <w:r>
               <w:rPr>
@@ -1518,7 +1518,7 @@
               <w:lang w:eastAsia="fr-FR"/>
             </w:rPr>
           </w:pPr>
-          <w:hyperlink w:anchor="_Toc49623213" w:history="1">
+          <w:hyperlink w:anchor="_Toc51332253" w:history="1">
             <w:r>
               <w:rPr>
                 <w:rStyle w:val="Lienhypertexte"/>
@@ -1545,7 +1545,7 @@
                 <w:noProof/>
                 <w:webHidden/>
               </w:rPr>
-              <w:instrText xml:space="preserve"> PAGEREF _Toc49623213 \h </w:instrText>
+              <w:instrText xml:space="preserve"> PAGEREF _Toc51332253 \h </w:instrText>
             </w:r>
             <w:r>
               <w:rPr>
@@ -1585,7 +1585,7 @@
               <w:lang w:eastAsia="fr-FR"/>
             </w:rPr>
           </w:pPr>
-          <w:hyperlink w:anchor="_Toc49623214" w:history="1">
+          <w:hyperlink w:anchor="_Toc51332254" w:history="1">
             <w:r>
               <w:rPr>
                 <w:rStyle w:val="Lienhypertexte"/>
@@ -1612,7 +1612,7 @@
                 <w:noProof/>
                 <w:webHidden/>
               </w:rPr>
-              <w:instrText xml:space="preserve"> PAGEREF _Toc49623214 \h </w:instrText>
+              <w:instrText xml:space="preserve"> PAGEREF _Toc51332254 \h </w:instrText>
             </w:r>
             <w:r>
               <w:rPr>
@@ -1652,7 +1652,7 @@
               <w:lang w:eastAsia="fr-FR"/>
             </w:rPr>
           </w:pPr>
-          <w:hyperlink w:anchor="_Toc49623215" w:history="1">
+          <w:hyperlink w:anchor="_Toc51332255" w:history="1">
             <w:r>
               <w:rPr>
                 <w:rStyle w:val="Lienhypertexte"/>
@@ -1679,7 +1679,7 @@
                 <w:noProof/>
                 <w:webHidden/>
               </w:rPr>
-              <w:instrText xml:space="preserve"> PAGEREF _Toc49623215 \h </w:instrText>
+              <w:instrText xml:space="preserve"> PAGEREF _Toc51332255 \h </w:instrText>
             </w:r>
             <w:r>
               <w:rPr>
@@ -1719,7 +1719,7 @@
               <w:lang w:eastAsia="fr-FR"/>
             </w:rPr>
           </w:pPr>
-          <w:hyperlink w:anchor="_Toc49623216" w:history="1">
+          <w:hyperlink w:anchor="_Toc51332256" w:history="1">
             <w:r>
               <w:rPr>
                 <w:rStyle w:val="Lienhypertexte"/>
@@ -1746,7 +1746,7 @@
                 <w:noProof/>
                 <w:webHidden/>
               </w:rPr>
-              <w:instrText xml:space="preserve"> PAGEREF _Toc49623216 \h </w:instrText>
+              <w:instrText xml:space="preserve"> PAGEREF _Toc51332256 \h </w:instrText>
             </w:r>
             <w:r>
               <w:rPr>
@@ -1786,7 +1786,7 @@
               <w:lang w:eastAsia="fr-FR"/>
             </w:rPr>
           </w:pPr>
-          <w:hyperlink w:anchor="_Toc49623217" w:history="1">
+          <w:hyperlink w:anchor="_Toc51332257" w:history="1">
             <w:r>
               <w:rPr>
                 <w:rStyle w:val="Lienhypertexte"/>
@@ -1813,7 +1813,7 @@
                 <w:noProof/>
                 <w:webHidden/>
               </w:rPr>
-              <w:instrText xml:space="preserve"> PAGEREF _Toc49623217 \h </w:instrText>
+              <w:instrText xml:space="preserve"> PAGEREF _Toc51332257 \h </w:instrText>
             </w:r>
             <w:r>
               <w:rPr>
@@ -1853,7 +1853,7 @@
               <w:lang w:eastAsia="fr-FR"/>
             </w:rPr>
           </w:pPr>
-          <w:hyperlink w:anchor="_Toc49623218" w:history="1">
+          <w:hyperlink w:anchor="_Toc51332258" w:history="1">
             <w:r>
               <w:rPr>
                 <w:rStyle w:val="Lienhypertexte"/>
@@ -1880,7 +1880,7 @@
                 <w:noProof/>
                 <w:webHidden/>
               </w:rPr>
-              <w:instrText xml:space="preserve"> PAGEREF _Toc49623218 \h </w:instrText>
+              <w:instrText xml:space="preserve"> PAGEREF _Toc51332258 \h </w:instrText>
             </w:r>
             <w:r>
               <w:rPr>
@@ -1920,7 +1920,7 @@
               <w:lang w:eastAsia="fr-FR"/>
             </w:rPr>
           </w:pPr>
-          <w:hyperlink w:anchor="_Toc49623219" w:history="1">
+          <w:hyperlink w:anchor="_Toc51332259" w:history="1">
             <w:r>
               <w:rPr>
                 <w:rStyle w:val="Lienhypertexte"/>
@@ -1947,7 +1947,7 @@
                 <w:noProof/>
                 <w:webHidden/>
               </w:rPr>
-              <w:instrText xml:space="preserve"> PAGEREF _Toc49623219 \h </w:instrText>
+              <w:instrText xml:space="preserve"> PAGEREF _Toc51332259 \h </w:instrText>
             </w:r>
             <w:r>
               <w:rPr>
@@ -1987,7 +1987,7 @@
               <w:lang w:eastAsia="fr-FR"/>
             </w:rPr>
           </w:pPr>
-          <w:hyperlink w:anchor="_Toc49623220" w:history="1">
+          <w:hyperlink w:anchor="_Toc51332260" w:history="1">
             <w:r>
               <w:rPr>
                 <w:rStyle w:val="Lienhypertexte"/>
@@ -2014,7 +2014,7 @@
                 <w:noProof/>
                 <w:webHidden/>
               </w:rPr>
-              <w:instrText xml:space="preserve"> PAGEREF _Toc49623220 \h </w:instrText>
+              <w:instrText xml:space="preserve"> PAGEREF _Toc51332260 \h </w:instrText>
             </w:r>
             <w:r>
               <w:rPr>
@@ -2054,7 +2054,7 @@
               <w:lang w:eastAsia="fr-FR"/>
             </w:rPr>
           </w:pPr>
-          <w:hyperlink w:anchor="_Toc49623221" w:history="1">
+          <w:hyperlink w:anchor="_Toc51332261" w:history="1">
             <w:r>
               <w:rPr>
                 <w:rStyle w:val="Lienhypertexte"/>
@@ -2081,7 +2081,7 @@
                 <w:noProof/>
                 <w:webHidden/>
               </w:rPr>
-              <w:instrText xml:space="preserve"> PAGEREF _Toc49623221 \h </w:instrText>
+              <w:instrText xml:space="preserve"> PAGEREF _Toc51332261 \h </w:instrText>
             </w:r>
             <w:r>
               <w:rPr>
@@ -2121,7 +2121,7 @@
               <w:lang w:eastAsia="fr-FR"/>
             </w:rPr>
           </w:pPr>
-          <w:hyperlink w:anchor="_Toc49623222" w:history="1">
+          <w:hyperlink w:anchor="_Toc51332262" w:history="1">
             <w:r>
               <w:rPr>
                 <w:rStyle w:val="Lienhypertexte"/>
@@ -2148,7 +2148,7 @@
                 <w:noProof/>
                 <w:webHidden/>
               </w:rPr>
-              <w:instrText xml:space="preserve"> PAGEREF _Toc49623222 \h </w:instrText>
+              <w:instrText xml:space="preserve"> PAGEREF _Toc51332262 \h </w:instrText>
             </w:r>
             <w:r>
               <w:rPr>
@@ -2191,7 +2191,7 @@
               <w:lang w:eastAsia="fr-FR"/>
             </w:rPr>
           </w:pPr>
-          <w:hyperlink w:anchor="_Toc49623223" w:history="1">
+          <w:hyperlink w:anchor="_Toc51332263" w:history="1">
             <w:r>
               <w:rPr>
                 <w:rStyle w:val="Lienhypertexte"/>
@@ -2218,7 +2218,7 @@
                 <w:noProof/>
                 <w:webHidden/>
               </w:rPr>
-              <w:instrText xml:space="preserve"> PAGEREF _Toc49623223 \h </w:instrText>
+              <w:instrText xml:space="preserve"> PAGEREF _Toc51332263 \h </w:instrText>
             </w:r>
             <w:r>
               <w:rPr>
@@ -2258,7 +2258,7 @@
               <w:lang w:eastAsia="fr-FR"/>
             </w:rPr>
           </w:pPr>
-          <w:hyperlink w:anchor="_Toc49623224" w:history="1">
+          <w:hyperlink w:anchor="_Toc51332264" w:history="1">
             <w:r>
               <w:rPr>
                 <w:rStyle w:val="Lienhypertexte"/>
@@ -2285,7 +2285,7 @@
                 <w:noProof/>
                 <w:webHidden/>
               </w:rPr>
-              <w:instrText xml:space="preserve"> PAGEREF _Toc49623224 \h </w:instrText>
+              <w:instrText xml:space="preserve"> PAGEREF _Toc51332264 \h </w:instrText>
             </w:r>
             <w:r>
               <w:rPr>
@@ -2325,7 +2325,7 @@
               <w:lang w:eastAsia="fr-FR"/>
             </w:rPr>
           </w:pPr>
-          <w:hyperlink w:anchor="_Toc49623225" w:history="1">
+          <w:hyperlink w:anchor="_Toc51332265" w:history="1">
             <w:r>
               <w:rPr>
                 <w:rStyle w:val="Lienhypertexte"/>
@@ -2353,7 +2353,7 @@
                 <w:noProof/>
                 <w:webHidden/>
               </w:rPr>
-              <w:instrText xml:space="preserve"> PAGEREF _Toc49623225 \h </w:instrText>
+              <w:instrText xml:space="preserve"> PAGEREF _Toc51332265 \h </w:instrText>
             </w:r>
             <w:r>
               <w:rPr>
@@ -2393,7 +2393,7 @@
               <w:lang w:eastAsia="fr-FR"/>
             </w:rPr>
           </w:pPr>
-          <w:hyperlink w:anchor="_Toc49623226" w:history="1">
+          <w:hyperlink w:anchor="_Toc51332266" w:history="1">
             <w:r>
               <w:rPr>
                 <w:rStyle w:val="Lienhypertexte"/>
@@ -2421,7 +2421,7 @@
                 <w:noProof/>
                 <w:webHidden/>
               </w:rPr>
-              <w:instrText xml:space="preserve"> PAGEREF _Toc49623226 \h </w:instrText>
+              <w:instrText xml:space="preserve"> PAGEREF _Toc51332266 \h </w:instrText>
             </w:r>
             <w:r>
               <w:rPr>
@@ -2461,7 +2461,7 @@
               <w:lang w:eastAsia="fr-FR"/>
             </w:rPr>
           </w:pPr>
-          <w:hyperlink w:anchor="_Toc49623227" w:history="1">
+          <w:hyperlink w:anchor="_Toc51332267" w:history="1">
             <w:r>
               <w:rPr>
                 <w:rStyle w:val="Lienhypertexte"/>
@@ -2489,7 +2489,7 @@
                 <w:noProof/>
                 <w:webHidden/>
               </w:rPr>
-              <w:instrText xml:space="preserve"> PAGEREF _Toc49623227 \h </w:instrText>
+              <w:instrText xml:space="preserve"> PAGEREF _Toc51332267 \h </w:instrText>
             </w:r>
             <w:r>
               <w:rPr>
@@ -2529,7 +2529,7 @@
               <w:lang w:eastAsia="fr-FR"/>
             </w:rPr>
           </w:pPr>
-          <w:hyperlink w:anchor="_Toc49623228" w:history="1">
+          <w:hyperlink w:anchor="_Toc51332268" w:history="1">
             <w:r>
               <w:rPr>
                 <w:rStyle w:val="Lienhypertexte"/>
@@ -2557,7 +2557,7 @@
                 <w:noProof/>
                 <w:webHidden/>
               </w:rPr>
-              <w:instrText xml:space="preserve"> PAGEREF _Toc49623228 \h </w:instrText>
+              <w:instrText xml:space="preserve"> PAGEREF _Toc51332268 \h </w:instrText>
             </w:r>
             <w:r>
               <w:rPr>
@@ -2600,7 +2600,7 @@
               <w:lang w:eastAsia="fr-FR"/>
             </w:rPr>
           </w:pPr>
-          <w:hyperlink w:anchor="_Toc49623229" w:history="1">
+          <w:hyperlink w:anchor="_Toc51332269" w:history="1">
             <w:r>
               <w:rPr>
                 <w:rStyle w:val="Lienhypertexte"/>
@@ -2628,7 +2628,7 @@
                 <w:noProof/>
                 <w:webHidden/>
               </w:rPr>
-              <w:instrText xml:space="preserve"> PAGEREF _Toc49623229 \h </w:instrText>
+              <w:instrText xml:space="preserve"> PAGEREF _Toc51332269 \h </w:instrText>
             </w:r>
             <w:r>
               <w:rPr>
@@ -2671,7 +2671,7 @@
               <w:lang w:eastAsia="fr-FR"/>
             </w:rPr>
           </w:pPr>
-          <w:hyperlink w:anchor="_Toc49623230" w:history="1">
+          <w:hyperlink w:anchor="_Toc51332270" w:history="1">
             <w:r>
               <w:rPr>
                 <w:rStyle w:val="Lienhypertexte"/>
@@ -2699,7 +2699,7 @@
                 <w:noProof/>
                 <w:webHidden/>
               </w:rPr>
-              <w:instrText xml:space="preserve"> PAGEREF _Toc49623230 \h </w:instrText>
+              <w:instrText xml:space="preserve"> PAGEREF _Toc51332270 \h </w:instrText>
             </w:r>
             <w:r>
               <w:rPr>
@@ -2739,7 +2739,7 @@
               <w:lang w:eastAsia="fr-FR"/>
             </w:rPr>
           </w:pPr>
-          <w:hyperlink w:anchor="_Toc49623231" w:history="1">
+          <w:hyperlink w:anchor="_Toc51332271" w:history="1">
             <w:r>
               <w:rPr>
                 <w:rStyle w:val="Lienhypertexte"/>
@@ -2767,7 +2767,7 @@
                 <w:noProof/>
                 <w:webHidden/>
               </w:rPr>
-              <w:instrText xml:space="preserve"> PAGEREF _Toc49623231 \h </w:instrText>
+              <w:instrText xml:space="preserve"> PAGEREF _Toc51332271 \h </w:instrText>
             </w:r>
             <w:r>
               <w:rPr>
@@ -2807,7 +2807,7 @@
               <w:lang w:eastAsia="fr-FR"/>
             </w:rPr>
           </w:pPr>
-          <w:hyperlink w:anchor="_Toc49623232" w:history="1">
+          <w:hyperlink w:anchor="_Toc51332272" w:history="1">
             <w:r>
               <w:rPr>
                 <w:rStyle w:val="Lienhypertexte"/>
@@ -2835,7 +2835,7 @@
                 <w:noProof/>
                 <w:webHidden/>
               </w:rPr>
-              <w:instrText xml:space="preserve"> PAGEREF _Toc49623232 \h </w:instrText>
+              <w:instrText xml:space="preserve"> PAGEREF _Toc51332272 \h </w:instrText>
             </w:r>
             <w:r>
               <w:rPr>
@@ -2875,7 +2875,7 @@
               <w:lang w:eastAsia="fr-FR"/>
             </w:rPr>
           </w:pPr>
-          <w:hyperlink w:anchor="_Toc49623233" w:history="1">
+          <w:hyperlink w:anchor="_Toc51332273" w:history="1">
             <w:r>
               <w:rPr>
                 <w:rStyle w:val="Lienhypertexte"/>
@@ -2903,7 +2903,7 @@
                 <w:noProof/>
                 <w:webHidden/>
               </w:rPr>
-              <w:instrText xml:space="preserve"> PAGEREF _Toc49623233 \h </w:instrText>
+              <w:instrText xml:space="preserve"> PAGEREF _Toc51332273 \h </w:instrText>
             </w:r>
             <w:r>
               <w:rPr>
@@ -2924,6 +2924,1171 @@
                 <w:webHidden/>
               </w:rPr>
               <w:t>15</w:t>
+            </w:r>
+            <w:r>
+              <w:rPr>
+                <w:noProof/>
+                <w:webHidden/>
+              </w:rPr>
+              <w:fldChar w:fldCharType="end"/>
+            </w:r>
+          </w:hyperlink>
+        </w:p>
+        <w:p>
+          <w:pPr>
+            <w:pStyle w:val="TM1"/>
+            <w:tabs>
+              <w:tab w:val="right" w:leader="dot" w:pos="9736"/>
+            </w:tabs>
+            <w:rPr>
+              <w:rFonts w:eastAsiaTheme="minorEastAsia"/>
+              <w:noProof/>
+              <w:lang w:eastAsia="fr-FR"/>
+            </w:rPr>
+          </w:pPr>
+          <w:hyperlink w:anchor="_Toc51332274" w:history="1">
+            <w:r>
+              <w:rPr>
+                <w:rStyle w:val="Lienhypertexte"/>
+                <w:noProof/>
+                <w:highlight w:val="white"/>
+              </w:rPr>
+              <w:t>Cases à cocher en bas de l’interface principale</w:t>
+            </w:r>
+            <w:r>
+              <w:rPr>
+                <w:noProof/>
+                <w:webHidden/>
+              </w:rPr>
+              <w:tab/>
+            </w:r>
+            <w:r>
+              <w:rPr>
+                <w:noProof/>
+                <w:webHidden/>
+              </w:rPr>
+              <w:fldChar w:fldCharType="begin"/>
+            </w:r>
+            <w:r>
+              <w:rPr>
+                <w:noProof/>
+                <w:webHidden/>
+              </w:rPr>
+              <w:instrText xml:space="preserve"> PAGEREF _Toc51332274 \h </w:instrText>
+            </w:r>
+            <w:r>
+              <w:rPr>
+                <w:noProof/>
+                <w:webHidden/>
+              </w:rPr>
+            </w:r>
+            <w:r>
+              <w:rPr>
+                <w:noProof/>
+                <w:webHidden/>
+              </w:rPr>
+              <w:fldChar w:fldCharType="separate"/>
+            </w:r>
+            <w:r>
+              <w:rPr>
+                <w:noProof/>
+                <w:webHidden/>
+              </w:rPr>
+              <w:t>16</w:t>
+            </w:r>
+            <w:r>
+              <w:rPr>
+                <w:noProof/>
+                <w:webHidden/>
+              </w:rPr>
+              <w:fldChar w:fldCharType="end"/>
+            </w:r>
+          </w:hyperlink>
+        </w:p>
+        <w:p>
+          <w:pPr>
+            <w:pStyle w:val="TM2"/>
+            <w:tabs>
+              <w:tab w:val="right" w:leader="dot" w:pos="9736"/>
+            </w:tabs>
+            <w:rPr>
+              <w:rFonts w:eastAsiaTheme="minorEastAsia"/>
+              <w:noProof/>
+              <w:lang w:eastAsia="fr-FR"/>
+            </w:rPr>
+          </w:pPr>
+          <w:hyperlink w:anchor="_Toc51332275" w:history="1">
+            <w:r>
+              <w:rPr>
+                <w:rStyle w:val="Lienhypertexte"/>
+                <w:noProof/>
+                <w:highlight w:val="white"/>
+              </w:rPr>
+              <w:t>Case à cocher « Informations »</w:t>
+            </w:r>
+            <w:r>
+              <w:rPr>
+                <w:noProof/>
+                <w:webHidden/>
+              </w:rPr>
+              <w:tab/>
+            </w:r>
+            <w:r>
+              <w:rPr>
+                <w:noProof/>
+                <w:webHidden/>
+              </w:rPr>
+              <w:fldChar w:fldCharType="begin"/>
+            </w:r>
+            <w:r>
+              <w:rPr>
+                <w:noProof/>
+                <w:webHidden/>
+              </w:rPr>
+              <w:instrText xml:space="preserve"> PAGEREF _Toc51332275 \h </w:instrText>
+            </w:r>
+            <w:r>
+              <w:rPr>
+                <w:noProof/>
+                <w:webHidden/>
+              </w:rPr>
+            </w:r>
+            <w:r>
+              <w:rPr>
+                <w:noProof/>
+                <w:webHidden/>
+              </w:rPr>
+              <w:fldChar w:fldCharType="separate"/>
+            </w:r>
+            <w:r>
+              <w:rPr>
+                <w:noProof/>
+                <w:webHidden/>
+              </w:rPr>
+              <w:t>16</w:t>
+            </w:r>
+            <w:r>
+              <w:rPr>
+                <w:noProof/>
+                <w:webHidden/>
+              </w:rPr>
+              <w:fldChar w:fldCharType="end"/>
+            </w:r>
+          </w:hyperlink>
+        </w:p>
+        <w:p>
+          <w:pPr>
+            <w:pStyle w:val="TM2"/>
+            <w:tabs>
+              <w:tab w:val="right" w:leader="dot" w:pos="9736"/>
+            </w:tabs>
+            <w:rPr>
+              <w:rFonts w:eastAsiaTheme="minorEastAsia"/>
+              <w:noProof/>
+              <w:lang w:eastAsia="fr-FR"/>
+            </w:rPr>
+          </w:pPr>
+          <w:hyperlink w:anchor="_Toc51332276" w:history="1">
+            <w:r>
+              <w:rPr>
+                <w:rStyle w:val="Lienhypertexte"/>
+                <w:noProof/>
+                <w:highlight w:val="white"/>
+              </w:rPr>
+              <w:t>Case à cocher « Gestion des couleurs »</w:t>
+            </w:r>
+            <w:r>
+              <w:rPr>
+                <w:noProof/>
+                <w:webHidden/>
+              </w:rPr>
+              <w:tab/>
+            </w:r>
+            <w:r>
+              <w:rPr>
+                <w:noProof/>
+                <w:webHidden/>
+              </w:rPr>
+              <w:fldChar w:fldCharType="begin"/>
+            </w:r>
+            <w:r>
+              <w:rPr>
+                <w:noProof/>
+                <w:webHidden/>
+              </w:rPr>
+              <w:instrText xml:space="preserve"> PAGEREF _Toc51332276 \h </w:instrText>
+            </w:r>
+            <w:r>
+              <w:rPr>
+                <w:noProof/>
+                <w:webHidden/>
+              </w:rPr>
+            </w:r>
+            <w:r>
+              <w:rPr>
+                <w:noProof/>
+                <w:webHidden/>
+              </w:rPr>
+              <w:fldChar w:fldCharType="separate"/>
+            </w:r>
+            <w:r>
+              <w:rPr>
+                <w:noProof/>
+                <w:webHidden/>
+              </w:rPr>
+              <w:t>16</w:t>
+            </w:r>
+            <w:r>
+              <w:rPr>
+                <w:noProof/>
+                <w:webHidden/>
+              </w:rPr>
+              <w:fldChar w:fldCharType="end"/>
+            </w:r>
+          </w:hyperlink>
+        </w:p>
+        <w:p>
+          <w:pPr>
+            <w:pStyle w:val="TM3"/>
+            <w:rPr>
+              <w:rFonts w:eastAsiaTheme="minorEastAsia"/>
+              <w:noProof/>
+              <w:lang w:eastAsia="fr-FR"/>
+            </w:rPr>
+          </w:pPr>
+          <w:hyperlink w:anchor="_Toc51332277" w:history="1">
+            <w:r>
+              <w:rPr>
+                <w:rStyle w:val="Lienhypertexte"/>
+                <w:noProof/>
+                <w:highlight w:val="white"/>
+              </w:rPr>
+              <w:t>Case à cocher « Trier »</w:t>
+            </w:r>
+            <w:r>
+              <w:rPr>
+                <w:noProof/>
+                <w:webHidden/>
+              </w:rPr>
+              <w:tab/>
+            </w:r>
+            <w:r>
+              <w:rPr>
+                <w:noProof/>
+                <w:webHidden/>
+              </w:rPr>
+              <w:fldChar w:fldCharType="begin"/>
+            </w:r>
+            <w:r>
+              <w:rPr>
+                <w:noProof/>
+                <w:webHidden/>
+              </w:rPr>
+              <w:instrText xml:space="preserve"> PAGEREF _Toc51332277 \h </w:instrText>
+            </w:r>
+            <w:r>
+              <w:rPr>
+                <w:noProof/>
+                <w:webHidden/>
+              </w:rPr>
+            </w:r>
+            <w:r>
+              <w:rPr>
+                <w:noProof/>
+                <w:webHidden/>
+              </w:rPr>
+              <w:fldChar w:fldCharType="separate"/>
+            </w:r>
+            <w:r>
+              <w:rPr>
+                <w:noProof/>
+                <w:webHidden/>
+              </w:rPr>
+              <w:t>16</w:t>
+            </w:r>
+            <w:r>
+              <w:rPr>
+                <w:noProof/>
+                <w:webHidden/>
+              </w:rPr>
+              <w:fldChar w:fldCharType="end"/>
+            </w:r>
+          </w:hyperlink>
+        </w:p>
+        <w:p>
+          <w:pPr>
+            <w:pStyle w:val="TM3"/>
+            <w:rPr>
+              <w:rFonts w:eastAsiaTheme="minorEastAsia"/>
+              <w:noProof/>
+              <w:lang w:eastAsia="fr-FR"/>
+            </w:rPr>
+          </w:pPr>
+          <w:hyperlink w:anchor="_Toc51332278" w:history="1">
+            <w:r>
+              <w:rPr>
+                <w:rStyle w:val="Lienhypertexte"/>
+                <w:noProof/>
+                <w:highlight w:val="white"/>
+              </w:rPr>
+              <w:t>Case à cocher « Noir &amp; blanc »</w:t>
+            </w:r>
+            <w:r>
+              <w:rPr>
+                <w:noProof/>
+                <w:webHidden/>
+              </w:rPr>
+              <w:tab/>
+            </w:r>
+            <w:r>
+              <w:rPr>
+                <w:noProof/>
+                <w:webHidden/>
+              </w:rPr>
+              <w:fldChar w:fldCharType="begin"/>
+            </w:r>
+            <w:r>
+              <w:rPr>
+                <w:noProof/>
+                <w:webHidden/>
+              </w:rPr>
+              <w:instrText xml:space="preserve"> PAGEREF _Toc51332278 \h </w:instrText>
+            </w:r>
+            <w:r>
+              <w:rPr>
+                <w:noProof/>
+                <w:webHidden/>
+              </w:rPr>
+            </w:r>
+            <w:r>
+              <w:rPr>
+                <w:noProof/>
+                <w:webHidden/>
+              </w:rPr>
+              <w:fldChar w:fldCharType="separate"/>
+            </w:r>
+            <w:r>
+              <w:rPr>
+                <w:noProof/>
+                <w:webHidden/>
+              </w:rPr>
+              <w:t>16</w:t>
+            </w:r>
+            <w:r>
+              <w:rPr>
+                <w:noProof/>
+                <w:webHidden/>
+              </w:rPr>
+              <w:fldChar w:fldCharType="end"/>
+            </w:r>
+          </w:hyperlink>
+        </w:p>
+        <w:p>
+          <w:pPr>
+            <w:pStyle w:val="TM3"/>
+            <w:rPr>
+              <w:rFonts w:eastAsiaTheme="minorEastAsia"/>
+              <w:noProof/>
+              <w:lang w:eastAsia="fr-FR"/>
+            </w:rPr>
+          </w:pPr>
+          <w:hyperlink w:anchor="_Toc51332279" w:history="1">
+            <w:r>
+              <w:rPr>
+                <w:rStyle w:val="Lienhypertexte"/>
+                <w:noProof/>
+                <w:highlight w:val="white"/>
+              </w:rPr>
+              <w:t>Case à cocher « Plus précise »</w:t>
+            </w:r>
+            <w:r>
+              <w:rPr>
+                <w:noProof/>
+                <w:webHidden/>
+              </w:rPr>
+              <w:tab/>
+            </w:r>
+            <w:r>
+              <w:rPr>
+                <w:noProof/>
+                <w:webHidden/>
+              </w:rPr>
+              <w:fldChar w:fldCharType="begin"/>
+            </w:r>
+            <w:r>
+              <w:rPr>
+                <w:noProof/>
+                <w:webHidden/>
+              </w:rPr>
+              <w:instrText xml:space="preserve"> PAGEREF _Toc51332279 \h </w:instrText>
+            </w:r>
+            <w:r>
+              <w:rPr>
+                <w:noProof/>
+                <w:webHidden/>
+              </w:rPr>
+            </w:r>
+            <w:r>
+              <w:rPr>
+                <w:noProof/>
+                <w:webHidden/>
+              </w:rPr>
+              <w:fldChar w:fldCharType="separate"/>
+            </w:r>
+            <w:r>
+              <w:rPr>
+                <w:noProof/>
+                <w:webHidden/>
+              </w:rPr>
+              <w:t>16</w:t>
+            </w:r>
+            <w:r>
+              <w:rPr>
+                <w:noProof/>
+                <w:webHidden/>
+              </w:rPr>
+              <w:fldChar w:fldCharType="end"/>
+            </w:r>
+          </w:hyperlink>
+        </w:p>
+        <w:p>
+          <w:pPr>
+            <w:pStyle w:val="TM3"/>
+            <w:rPr>
+              <w:rFonts w:eastAsiaTheme="minorEastAsia"/>
+              <w:noProof/>
+              <w:lang w:eastAsia="fr-FR"/>
+            </w:rPr>
+          </w:pPr>
+          <w:hyperlink w:anchor="_Toc51332280" w:history="1">
+            <w:r>
+              <w:rPr>
+                <w:rStyle w:val="Lienhypertexte"/>
+                <w:noProof/>
+                <w:highlight w:val="white"/>
+              </w:rPr>
+              <w:t>Case à cocher « CPC+ »</w:t>
+            </w:r>
+            <w:r>
+              <w:rPr>
+                <w:noProof/>
+                <w:webHidden/>
+              </w:rPr>
+              <w:tab/>
+            </w:r>
+            <w:r>
+              <w:rPr>
+                <w:noProof/>
+                <w:webHidden/>
+              </w:rPr>
+              <w:fldChar w:fldCharType="begin"/>
+            </w:r>
+            <w:r>
+              <w:rPr>
+                <w:noProof/>
+                <w:webHidden/>
+              </w:rPr>
+              <w:instrText xml:space="preserve"> PAGEREF _Toc51332280 \h </w:instrText>
+            </w:r>
+            <w:r>
+              <w:rPr>
+                <w:noProof/>
+                <w:webHidden/>
+              </w:rPr>
+            </w:r>
+            <w:r>
+              <w:rPr>
+                <w:noProof/>
+                <w:webHidden/>
+              </w:rPr>
+              <w:fldChar w:fldCharType="separate"/>
+            </w:r>
+            <w:r>
+              <w:rPr>
+                <w:noProof/>
+                <w:webHidden/>
+              </w:rPr>
+              <w:t>16</w:t>
+            </w:r>
+            <w:r>
+              <w:rPr>
+                <w:noProof/>
+                <w:webHidden/>
+              </w:rPr>
+              <w:fldChar w:fldCharType="end"/>
+            </w:r>
+          </w:hyperlink>
+        </w:p>
+        <w:p>
+          <w:pPr>
+            <w:pStyle w:val="TM3"/>
+            <w:rPr>
+              <w:rFonts w:eastAsiaTheme="minorEastAsia"/>
+              <w:noProof/>
+              <w:lang w:eastAsia="fr-FR"/>
+            </w:rPr>
+          </w:pPr>
+          <w:hyperlink w:anchor="_Toc51332281" w:history="1">
+            <w:r>
+              <w:rPr>
+                <w:rStyle w:val="Lienhypertexte"/>
+                <w:noProof/>
+                <w:highlight w:val="white"/>
+              </w:rPr>
+              <w:t>Case à cocher « Réduction 1 »</w:t>
+            </w:r>
+            <w:r>
+              <w:rPr>
+                <w:noProof/>
+                <w:webHidden/>
+              </w:rPr>
+              <w:tab/>
+            </w:r>
+            <w:r>
+              <w:rPr>
+                <w:noProof/>
+                <w:webHidden/>
+              </w:rPr>
+              <w:fldChar w:fldCharType="begin"/>
+            </w:r>
+            <w:r>
+              <w:rPr>
+                <w:noProof/>
+                <w:webHidden/>
+              </w:rPr>
+              <w:instrText xml:space="preserve"> PAGEREF _Toc51332281 \h </w:instrText>
+            </w:r>
+            <w:r>
+              <w:rPr>
+                <w:noProof/>
+                <w:webHidden/>
+              </w:rPr>
+            </w:r>
+            <w:r>
+              <w:rPr>
+                <w:noProof/>
+                <w:webHidden/>
+              </w:rPr>
+              <w:fldChar w:fldCharType="separate"/>
+            </w:r>
+            <w:r>
+              <w:rPr>
+                <w:noProof/>
+                <w:webHidden/>
+              </w:rPr>
+              <w:t>16</w:t>
+            </w:r>
+            <w:r>
+              <w:rPr>
+                <w:noProof/>
+                <w:webHidden/>
+              </w:rPr>
+              <w:fldChar w:fldCharType="end"/>
+            </w:r>
+          </w:hyperlink>
+        </w:p>
+        <w:p>
+          <w:pPr>
+            <w:pStyle w:val="TM3"/>
+            <w:rPr>
+              <w:rFonts w:eastAsiaTheme="minorEastAsia"/>
+              <w:noProof/>
+              <w:lang w:eastAsia="fr-FR"/>
+            </w:rPr>
+          </w:pPr>
+          <w:hyperlink w:anchor="_Toc51332282" w:history="1">
+            <w:r>
+              <w:rPr>
+                <w:rStyle w:val="Lienhypertexte"/>
+                <w:noProof/>
+                <w:highlight w:val="white"/>
+              </w:rPr>
+              <w:t>Case à cocher « Réduction 2 »</w:t>
+            </w:r>
+            <w:r>
+              <w:rPr>
+                <w:noProof/>
+                <w:webHidden/>
+              </w:rPr>
+              <w:tab/>
+            </w:r>
+            <w:r>
+              <w:rPr>
+                <w:noProof/>
+                <w:webHidden/>
+              </w:rPr>
+              <w:fldChar w:fldCharType="begin"/>
+            </w:r>
+            <w:r>
+              <w:rPr>
+                <w:noProof/>
+                <w:webHidden/>
+              </w:rPr>
+              <w:instrText xml:space="preserve"> PAGEREF _Toc51332282 \h </w:instrText>
+            </w:r>
+            <w:r>
+              <w:rPr>
+                <w:noProof/>
+                <w:webHidden/>
+              </w:rPr>
+            </w:r>
+            <w:r>
+              <w:rPr>
+                <w:noProof/>
+                <w:webHidden/>
+              </w:rPr>
+              <w:fldChar w:fldCharType="separate"/>
+            </w:r>
+            <w:r>
+              <w:rPr>
+                <w:noProof/>
+                <w:webHidden/>
+              </w:rPr>
+              <w:t>16</w:t>
+            </w:r>
+            <w:r>
+              <w:rPr>
+                <w:noProof/>
+                <w:webHidden/>
+              </w:rPr>
+              <w:fldChar w:fldCharType="end"/>
+            </w:r>
+          </w:hyperlink>
+        </w:p>
+        <w:p>
+          <w:pPr>
+            <w:pStyle w:val="TM3"/>
+            <w:rPr>
+              <w:rFonts w:eastAsiaTheme="minorEastAsia"/>
+              <w:noProof/>
+              <w:lang w:eastAsia="fr-FR"/>
+            </w:rPr>
+          </w:pPr>
+          <w:hyperlink w:anchor="_Toc51332283" w:history="1">
+            <w:r>
+              <w:rPr>
+                <w:rStyle w:val="Lienhypertexte"/>
+                <w:noProof/>
+                <w:highlight w:val="white"/>
+              </w:rPr>
+              <w:t>Case à cocher « Réduction 3 »</w:t>
+            </w:r>
+            <w:r>
+              <w:rPr>
+                <w:noProof/>
+                <w:webHidden/>
+              </w:rPr>
+              <w:tab/>
+            </w:r>
+            <w:r>
+              <w:rPr>
+                <w:noProof/>
+                <w:webHidden/>
+              </w:rPr>
+              <w:fldChar w:fldCharType="begin"/>
+            </w:r>
+            <w:r>
+              <w:rPr>
+                <w:noProof/>
+                <w:webHidden/>
+              </w:rPr>
+              <w:instrText xml:space="preserve"> PAGEREF _Toc51332283 \h </w:instrText>
+            </w:r>
+            <w:r>
+              <w:rPr>
+                <w:noProof/>
+                <w:webHidden/>
+              </w:rPr>
+            </w:r>
+            <w:r>
+              <w:rPr>
+                <w:noProof/>
+                <w:webHidden/>
+              </w:rPr>
+              <w:fldChar w:fldCharType="separate"/>
+            </w:r>
+            <w:r>
+              <w:rPr>
+                <w:noProof/>
+                <w:webHidden/>
+              </w:rPr>
+              <w:t>16</w:t>
+            </w:r>
+            <w:r>
+              <w:rPr>
+                <w:noProof/>
+                <w:webHidden/>
+              </w:rPr>
+              <w:fldChar w:fldCharType="end"/>
+            </w:r>
+          </w:hyperlink>
+        </w:p>
+        <w:p>
+          <w:pPr>
+            <w:pStyle w:val="TM3"/>
+            <w:rPr>
+              <w:rFonts w:eastAsiaTheme="minorEastAsia"/>
+              <w:noProof/>
+              <w:lang w:eastAsia="fr-FR"/>
+            </w:rPr>
+          </w:pPr>
+          <w:hyperlink w:anchor="_Toc51332284" w:history="1">
+            <w:r>
+              <w:rPr>
+                <w:rStyle w:val="Lienhypertexte"/>
+                <w:noProof/>
+                <w:highlight w:val="white"/>
+              </w:rPr>
+              <w:t>Case à cocher « Réduction 4 »</w:t>
+            </w:r>
+            <w:r>
+              <w:rPr>
+                <w:noProof/>
+                <w:webHidden/>
+              </w:rPr>
+              <w:tab/>
+            </w:r>
+            <w:r>
+              <w:rPr>
+                <w:noProof/>
+                <w:webHidden/>
+              </w:rPr>
+              <w:fldChar w:fldCharType="begin"/>
+            </w:r>
+            <w:r>
+              <w:rPr>
+                <w:noProof/>
+                <w:webHidden/>
+              </w:rPr>
+              <w:instrText xml:space="preserve"> PAGEREF _Toc51332284 \h </w:instrText>
+            </w:r>
+            <w:r>
+              <w:rPr>
+                <w:noProof/>
+                <w:webHidden/>
+              </w:rPr>
+            </w:r>
+            <w:r>
+              <w:rPr>
+                <w:noProof/>
+                <w:webHidden/>
+              </w:rPr>
+              <w:fldChar w:fldCharType="separate"/>
+            </w:r>
+            <w:r>
+              <w:rPr>
+                <w:noProof/>
+                <w:webHidden/>
+              </w:rPr>
+              <w:t>17</w:t>
+            </w:r>
+            <w:r>
+              <w:rPr>
+                <w:noProof/>
+                <w:webHidden/>
+              </w:rPr>
+              <w:fldChar w:fldCharType="end"/>
+            </w:r>
+          </w:hyperlink>
+        </w:p>
+        <w:p>
+          <w:pPr>
+            <w:pStyle w:val="TM3"/>
+            <w:rPr>
+              <w:rFonts w:eastAsiaTheme="minorEastAsia"/>
+              <w:noProof/>
+              <w:lang w:eastAsia="fr-FR"/>
+            </w:rPr>
+          </w:pPr>
+          <w:hyperlink w:anchor="_Toc51332285" w:history="1">
+            <w:r>
+              <w:rPr>
+                <w:rStyle w:val="Lienhypertexte"/>
+                <w:noProof/>
+                <w:highlight w:val="white"/>
+              </w:rPr>
+              <w:t>Luminosité</w:t>
+            </w:r>
+            <w:r>
+              <w:rPr>
+                <w:noProof/>
+                <w:webHidden/>
+              </w:rPr>
+              <w:tab/>
+            </w:r>
+            <w:r>
+              <w:rPr>
+                <w:noProof/>
+                <w:webHidden/>
+              </w:rPr>
+              <w:fldChar w:fldCharType="begin"/>
+            </w:r>
+            <w:r>
+              <w:rPr>
+                <w:noProof/>
+                <w:webHidden/>
+              </w:rPr>
+              <w:instrText xml:space="preserve"> PAGEREF _Toc51332285 \h </w:instrText>
+            </w:r>
+            <w:r>
+              <w:rPr>
+                <w:noProof/>
+                <w:webHidden/>
+              </w:rPr>
+            </w:r>
+            <w:r>
+              <w:rPr>
+                <w:noProof/>
+                <w:webHidden/>
+              </w:rPr>
+              <w:fldChar w:fldCharType="separate"/>
+            </w:r>
+            <w:r>
+              <w:rPr>
+                <w:noProof/>
+                <w:webHidden/>
+              </w:rPr>
+              <w:t>17</w:t>
+            </w:r>
+            <w:r>
+              <w:rPr>
+                <w:noProof/>
+                <w:webHidden/>
+              </w:rPr>
+              <w:fldChar w:fldCharType="end"/>
+            </w:r>
+          </w:hyperlink>
+        </w:p>
+        <w:p>
+          <w:pPr>
+            <w:pStyle w:val="TM3"/>
+            <w:rPr>
+              <w:rFonts w:eastAsiaTheme="minorEastAsia"/>
+              <w:noProof/>
+              <w:lang w:eastAsia="fr-FR"/>
+            </w:rPr>
+          </w:pPr>
+          <w:hyperlink w:anchor="_Toc51332286" w:history="1">
+            <w:r>
+              <w:rPr>
+                <w:rStyle w:val="Lienhypertexte"/>
+                <w:noProof/>
+                <w:highlight w:val="white"/>
+              </w:rPr>
+              <w:t>Saturation</w:t>
+            </w:r>
+            <w:r>
+              <w:rPr>
+                <w:noProof/>
+                <w:webHidden/>
+              </w:rPr>
+              <w:tab/>
+            </w:r>
+            <w:r>
+              <w:rPr>
+                <w:noProof/>
+                <w:webHidden/>
+              </w:rPr>
+              <w:fldChar w:fldCharType="begin"/>
+            </w:r>
+            <w:r>
+              <w:rPr>
+                <w:noProof/>
+                <w:webHidden/>
+              </w:rPr>
+              <w:instrText xml:space="preserve"> PAGEREF _Toc51332286 \h </w:instrText>
+            </w:r>
+            <w:r>
+              <w:rPr>
+                <w:noProof/>
+                <w:webHidden/>
+              </w:rPr>
+            </w:r>
+            <w:r>
+              <w:rPr>
+                <w:noProof/>
+                <w:webHidden/>
+              </w:rPr>
+              <w:fldChar w:fldCharType="separate"/>
+            </w:r>
+            <w:r>
+              <w:rPr>
+                <w:noProof/>
+                <w:webHidden/>
+              </w:rPr>
+              <w:t>17</w:t>
+            </w:r>
+            <w:r>
+              <w:rPr>
+                <w:noProof/>
+                <w:webHidden/>
+              </w:rPr>
+              <w:fldChar w:fldCharType="end"/>
+            </w:r>
+          </w:hyperlink>
+        </w:p>
+        <w:p>
+          <w:pPr>
+            <w:pStyle w:val="TM3"/>
+            <w:rPr>
+              <w:rFonts w:eastAsiaTheme="minorEastAsia"/>
+              <w:noProof/>
+              <w:lang w:eastAsia="fr-FR"/>
+            </w:rPr>
+          </w:pPr>
+          <w:hyperlink w:anchor="_Toc51332287" w:history="1">
+            <w:r>
+              <w:rPr>
+                <w:rStyle w:val="Lienhypertexte"/>
+                <w:noProof/>
+                <w:highlight w:val="white"/>
+              </w:rPr>
+              <w:t>Contraste</w:t>
+            </w:r>
+            <w:r>
+              <w:rPr>
+                <w:noProof/>
+                <w:webHidden/>
+              </w:rPr>
+              <w:tab/>
+            </w:r>
+            <w:r>
+              <w:rPr>
+                <w:noProof/>
+                <w:webHidden/>
+              </w:rPr>
+              <w:fldChar w:fldCharType="begin"/>
+            </w:r>
+            <w:r>
+              <w:rPr>
+                <w:noProof/>
+                <w:webHidden/>
+              </w:rPr>
+              <w:instrText xml:space="preserve"> PAGEREF _Toc51332287 \h </w:instrText>
+            </w:r>
+            <w:r>
+              <w:rPr>
+                <w:noProof/>
+                <w:webHidden/>
+              </w:rPr>
+            </w:r>
+            <w:r>
+              <w:rPr>
+                <w:noProof/>
+                <w:webHidden/>
+              </w:rPr>
+              <w:fldChar w:fldCharType="separate"/>
+            </w:r>
+            <w:r>
+              <w:rPr>
+                <w:noProof/>
+                <w:webHidden/>
+              </w:rPr>
+              <w:t>17</w:t>
+            </w:r>
+            <w:r>
+              <w:rPr>
+                <w:noProof/>
+                <w:webHidden/>
+              </w:rPr>
+              <w:fldChar w:fldCharType="end"/>
+            </w:r>
+          </w:hyperlink>
+        </w:p>
+        <w:p>
+          <w:pPr>
+            <w:pStyle w:val="TM3"/>
+            <w:rPr>
+              <w:rFonts w:eastAsiaTheme="minorEastAsia"/>
+              <w:noProof/>
+              <w:lang w:eastAsia="fr-FR"/>
+            </w:rPr>
+          </w:pPr>
+          <w:hyperlink w:anchor="_Toc51332288" w:history="1">
+            <w:r>
+              <w:rPr>
+                <w:rStyle w:val="Lienhypertexte"/>
+                <w:noProof/>
+                <w:highlight w:val="white"/>
+              </w:rPr>
+              <w:t>R</w:t>
+            </w:r>
+            <w:r>
+              <w:rPr>
+                <w:noProof/>
+                <w:webHidden/>
+              </w:rPr>
+              <w:tab/>
+            </w:r>
+            <w:r>
+              <w:rPr>
+                <w:noProof/>
+                <w:webHidden/>
+              </w:rPr>
+              <w:fldChar w:fldCharType="begin"/>
+            </w:r>
+            <w:r>
+              <w:rPr>
+                <w:noProof/>
+                <w:webHidden/>
+              </w:rPr>
+              <w:instrText xml:space="preserve"> PAGEREF _Toc51332288 \h </w:instrText>
+            </w:r>
+            <w:r>
+              <w:rPr>
+                <w:noProof/>
+                <w:webHidden/>
+              </w:rPr>
+            </w:r>
+            <w:r>
+              <w:rPr>
+                <w:noProof/>
+                <w:webHidden/>
+              </w:rPr>
+              <w:fldChar w:fldCharType="separate"/>
+            </w:r>
+            <w:r>
+              <w:rPr>
+                <w:noProof/>
+                <w:webHidden/>
+              </w:rPr>
+              <w:t>17</w:t>
+            </w:r>
+            <w:r>
+              <w:rPr>
+                <w:noProof/>
+                <w:webHidden/>
+              </w:rPr>
+              <w:fldChar w:fldCharType="end"/>
+            </w:r>
+          </w:hyperlink>
+        </w:p>
+        <w:p>
+          <w:pPr>
+            <w:pStyle w:val="TM3"/>
+            <w:rPr>
+              <w:rFonts w:eastAsiaTheme="minorEastAsia"/>
+              <w:noProof/>
+              <w:lang w:eastAsia="fr-FR"/>
+            </w:rPr>
+          </w:pPr>
+          <w:hyperlink w:anchor="_Toc51332289" w:history="1">
+            <w:r>
+              <w:rPr>
+                <w:rStyle w:val="Lienhypertexte"/>
+                <w:noProof/>
+                <w:highlight w:val="white"/>
+              </w:rPr>
+              <w:t>V</w:t>
+            </w:r>
+            <w:r>
+              <w:rPr>
+                <w:noProof/>
+                <w:webHidden/>
+              </w:rPr>
+              <w:tab/>
+            </w:r>
+            <w:r>
+              <w:rPr>
+                <w:noProof/>
+                <w:webHidden/>
+              </w:rPr>
+              <w:fldChar w:fldCharType="begin"/>
+            </w:r>
+            <w:r>
+              <w:rPr>
+                <w:noProof/>
+                <w:webHidden/>
+              </w:rPr>
+              <w:instrText xml:space="preserve"> PAGEREF _Toc51332289 \h </w:instrText>
+            </w:r>
+            <w:r>
+              <w:rPr>
+                <w:noProof/>
+                <w:webHidden/>
+              </w:rPr>
+            </w:r>
+            <w:r>
+              <w:rPr>
+                <w:noProof/>
+                <w:webHidden/>
+              </w:rPr>
+              <w:fldChar w:fldCharType="separate"/>
+            </w:r>
+            <w:r>
+              <w:rPr>
+                <w:noProof/>
+                <w:webHidden/>
+              </w:rPr>
+              <w:t>17</w:t>
+            </w:r>
+            <w:r>
+              <w:rPr>
+                <w:noProof/>
+                <w:webHidden/>
+              </w:rPr>
+              <w:fldChar w:fldCharType="end"/>
+            </w:r>
+          </w:hyperlink>
+        </w:p>
+        <w:p>
+          <w:pPr>
+            <w:pStyle w:val="TM3"/>
+            <w:rPr>
+              <w:rFonts w:eastAsiaTheme="minorEastAsia"/>
+              <w:noProof/>
+              <w:lang w:eastAsia="fr-FR"/>
+            </w:rPr>
+          </w:pPr>
+          <w:hyperlink w:anchor="_Toc51332290" w:history="1">
+            <w:r>
+              <w:rPr>
+                <w:rStyle w:val="Lienhypertexte"/>
+                <w:noProof/>
+                <w:highlight w:val="white"/>
+              </w:rPr>
+              <w:t>B</w:t>
+            </w:r>
+            <w:r>
+              <w:rPr>
+                <w:noProof/>
+                <w:webHidden/>
+              </w:rPr>
+              <w:tab/>
+            </w:r>
+            <w:r>
+              <w:rPr>
+                <w:noProof/>
+                <w:webHidden/>
+              </w:rPr>
+              <w:fldChar w:fldCharType="begin"/>
+            </w:r>
+            <w:r>
+              <w:rPr>
+                <w:noProof/>
+                <w:webHidden/>
+              </w:rPr>
+              <w:instrText xml:space="preserve"> PAGEREF _Toc51332290 \h </w:instrText>
+            </w:r>
+            <w:r>
+              <w:rPr>
+                <w:noProof/>
+                <w:webHidden/>
+              </w:rPr>
+            </w:r>
+            <w:r>
+              <w:rPr>
+                <w:noProof/>
+                <w:webHidden/>
+              </w:rPr>
+              <w:fldChar w:fldCharType="separate"/>
+            </w:r>
+            <w:r>
+              <w:rPr>
+                <w:noProof/>
+                <w:webHidden/>
+              </w:rPr>
+              <w:t>17</w:t>
             </w:r>
             <w:r>
               <w:rPr>
@@ -2950,7 +4115,7 @@
       <w:pPr>
         <w:pStyle w:val="Titre1"/>
       </w:pPr>
-      <w:bookmarkStart w:id="0" w:name="_Toc49623192"/>
+      <w:bookmarkStart w:id="0" w:name="_Toc51332232"/>
       <w:r>
         <w:lastRenderedPageBreak/>
         <w:t>Interface générale</w:t>
@@ -2970,9 +4135,9 @@
         </w:rPr>
         <w:drawing>
           <wp:inline distT="0" distB="0" distL="0" distR="0">
-            <wp:extent cx="6188710" cy="2301724"/>
+            <wp:extent cx="6188710" cy="2393149"/>
             <wp:effectExtent l="19050" t="0" r="2540" b="0"/>
-            <wp:docPr id="3" name="Image 1"/>
+            <wp:docPr id="9" name="Image 1"/>
             <wp:cNvGraphicFramePr>
               <a:graphicFrameLocks xmlns:a="http://schemas.openxmlformats.org/drawingml/2006/main" noChangeAspect="1"/>
             </wp:cNvGraphicFramePr>
@@ -2995,7 +4160,7 @@
                   <pic:spPr bwMode="auto">
                     <a:xfrm>
                       <a:off x="0" y="0"/>
-                      <a:ext cx="6188710" cy="2301724"/>
+                      <a:ext cx="6188710" cy="2393149"/>
                     </a:xfrm>
                     <a:prstGeom prst="rect">
                       <a:avLst/>
@@ -3060,7 +4225,7 @@
       <w:pPr>
         <w:pStyle w:val="Titre2"/>
       </w:pPr>
-      <w:bookmarkStart w:id="1" w:name="_Toc49623193"/>
+      <w:bookmarkStart w:id="1" w:name="_Toc51332233"/>
       <w:r>
         <w:t>Gestion des fichiers</w:t>
       </w:r>
@@ -3070,7 +4235,7 @@
       <w:pPr>
         <w:pStyle w:val="Titre3"/>
       </w:pPr>
-      <w:bookmarkStart w:id="2" w:name="_Toc49623194"/>
+      <w:bookmarkStart w:id="2" w:name="_Toc51332234"/>
       <w:r>
         <w:t xml:space="preserve">Bouton </w:t>
       </w:r>
@@ -3301,6 +4466,7 @@
         <w:spacing w:after="120"/>
       </w:pPr>
       <w:r>
+        <w:lastRenderedPageBreak/>
         <w:t>Pour lire une image, il suffit donc de choisir le type de fichier « Images » (type sélectionné par défaut), et de sélectionner ensuite le fichier à ouvrir.</w:t>
       </w:r>
     </w:p>
@@ -3310,7 +4476,6 @@
           <w:b/>
           <w:u w:val="single"/>
         </w:rPr>
-        <w:lastRenderedPageBreak/>
         <w:t>Remarque</w:t>
       </w:r>
       <w:r>
@@ -3321,7 +4486,7 @@
       <w:pPr>
         <w:pStyle w:val="Titre3"/>
       </w:pPr>
-      <w:bookmarkStart w:id="6" w:name="_Toc49623195"/>
+      <w:bookmarkStart w:id="6" w:name="_Toc51332235"/>
       <w:r>
         <w:t>Bouton « Création »</w:t>
       </w:r>
@@ -3421,7 +4586,7 @@
       <w:pPr>
         <w:pStyle w:val="Titre3"/>
       </w:pPr>
-      <w:bookmarkStart w:id="7" w:name="_Toc49623196"/>
+      <w:bookmarkStart w:id="7" w:name="_Toc51332236"/>
       <w:r>
         <w:t>Bouton « Import »</w:t>
       </w:r>
@@ -3439,7 +4604,7 @@
       <w:pPr>
         <w:pStyle w:val="Titre3"/>
       </w:pPr>
-      <w:bookmarkStart w:id="8" w:name="_Toc49623197"/>
+      <w:bookmarkStart w:id="8" w:name="_Toc51332237"/>
       <w:r>
         <w:t>Bouton « Conversion »</w:t>
       </w:r>
@@ -3459,7 +4624,7 @@
       <w:pPr>
         <w:pStyle w:val="Titre3"/>
       </w:pPr>
-      <w:bookmarkStart w:id="9" w:name="_Toc49623198"/>
+      <w:bookmarkStart w:id="9" w:name="_Toc51332238"/>
       <w:r>
         <w:t>Case à cocher « Recalculer Automatiquement »</w:t>
       </w:r>
@@ -3474,7 +4639,7 @@
       <w:pPr>
         <w:pStyle w:val="Titre3"/>
       </w:pPr>
-      <w:bookmarkStart w:id="10" w:name="_Toc49623199"/>
+      <w:bookmarkStart w:id="10" w:name="_Toc51332239"/>
       <w:r>
         <w:t>Bouton « Enregistrement »</w:t>
       </w:r>
@@ -3612,6 +4777,7 @@
         <w:rPr>
           <w:rStyle w:val="Titre4Car"/>
         </w:rPr>
+        <w:lastRenderedPageBreak/>
         <w:t>Image Bitmap (.png)</w:t>
       </w:r>
       <w:bookmarkEnd w:id="12"/>
@@ -3641,7 +4807,6 @@
         <w:rPr>
           <w:rStyle w:val="Titre4Car"/>
         </w:rPr>
-        <w:lastRenderedPageBreak/>
         <w:t>Sprite assembleur (.asm)</w:t>
       </w:r>
       <w:bookmarkEnd w:id="13"/>
@@ -4006,7 +5171,7 @@
       <w:pPr>
         <w:pStyle w:val="Titre3"/>
       </w:pPr>
-      <w:bookmarkStart w:id="21" w:name="_Toc49623200"/>
+      <w:bookmarkStart w:id="21" w:name="_Toc51332240"/>
       <w:r>
         <w:t>Case à cocher « Inclure  le code d’affichage dans l’image»</w:t>
       </w:r>
@@ -4030,7 +5195,7 @@
       <w:pPr>
         <w:pStyle w:val="Titre3"/>
       </w:pPr>
-      <w:bookmarkStart w:id="22" w:name="_Toc49623201"/>
+      <w:bookmarkStart w:id="22" w:name="_Toc51332241"/>
       <w:r>
         <w:t>Case à cocher « Inclure  la palette dans l’image»</w:t>
       </w:r>
@@ -4038,18 +5203,18 @@
     </w:p>
     <w:p>
       <w:r>
-        <w:t xml:space="preserve">Lorsque cette case est cochée, le mod écran et la palette de l’image sont inclus lors de la sauvegarde dans les données de l’image. Le fait de cocher la case « Include le code d’affichage dans l’image » cochera automatiquement « Include la palette dans l’image ». L’affichage ne pouvant pas se faire sans connaître la palette. Le mode et la palette seront placés à l’adresse &amp;C7D0 pour une image standard (17Ko), à l’adresse </w:t>
+        <w:t xml:space="preserve">Lorsque cette case est cochée, le mod écran et la palette de l’image sont inclus lors de la sauvegarde dans les données de l’image. Le fait de cocher la case « Include le code d’affichage dans l’image » cochera </w:t>
       </w:r>
       <w:r>
         <w:lastRenderedPageBreak/>
-        <w:t>&amp;800 pour une image en overscan (CPC standard ou CPC+). Le premier octer correspond au mode auquel est ajouté la valeur &amp;8C, pour permettre un décodage par le circuit Video Gate Array du CPC. Les octets suivants correspondent aux couleurs de 0 à 15 (1 octet sur CPC standard, 2 octets par couleur sur CPC+).</w:t>
+        <w:t>automatiquement « Include la palette dans l’image ». L’affichage ne pouvant pas se faire sans connaître la palette. Le mode et la palette seront placés à l’adresse &amp;C7D0 pour une image standard (17Ko), à l’adresse &amp;800 pour une image en overscan (CPC standard ou CPC+). Le premier octer correspond au mode auquel est ajouté la valeur &amp;8C, pour permettre un décodage par le circuit Video Gate Array du CPC. Les octets suivants correspondent aux couleurs de 0 à 15 (1 octet sur CPC standard, 2 octets par couleur sur CPC+).</w:t>
       </w:r>
     </w:p>
     <w:p>
       <w:pPr>
         <w:pStyle w:val="Titre2"/>
       </w:pPr>
-      <w:bookmarkStart w:id="23" w:name="_Toc49623202"/>
+      <w:bookmarkStart w:id="23" w:name="_Toc51332242"/>
       <w:r>
         <w:t>Partie « Résolution CPC »</w:t>
       </w:r>
@@ -4059,7 +5224,7 @@
       <w:pPr>
         <w:pStyle w:val="Titre3"/>
       </w:pPr>
-      <w:bookmarkStart w:id="24" w:name="_Toc49623203"/>
+      <w:bookmarkStart w:id="24" w:name="_Toc51332243"/>
       <w:r>
         <w:t>Champ « </w:t>
       </w:r>
@@ -4085,7 +5250,7 @@
       <w:pPr>
         <w:pStyle w:val="Titre3"/>
       </w:pPr>
-      <w:bookmarkStart w:id="25" w:name="_Toc49623204"/>
+      <w:bookmarkStart w:id="25" w:name="_Toc51332244"/>
       <w:r>
         <w:t>Champ « Nb Lignes »</w:t>
       </w:r>
@@ -4105,7 +5270,7 @@
       <w:pPr>
         <w:pStyle w:val="Titre3"/>
       </w:pPr>
-      <w:bookmarkStart w:id="26" w:name="_Toc49623205"/>
+      <w:bookmarkStart w:id="26" w:name="_Toc51332245"/>
       <w:r>
         <w:t>Bouton « Standard »</w:t>
       </w:r>
@@ -4120,7 +5285,7 @@
       <w:pPr>
         <w:pStyle w:val="Titre3"/>
       </w:pPr>
-      <w:bookmarkStart w:id="27" w:name="_Toc49623206"/>
+      <w:bookmarkStart w:id="27" w:name="_Toc51332246"/>
       <w:r>
         <w:t>Bouton « Overscan »</w:t>
       </w:r>
@@ -4135,7 +5300,7 @@
       <w:pPr>
         <w:pStyle w:val="Titre3"/>
       </w:pPr>
-      <w:bookmarkStart w:id="28" w:name="_Toc49623207"/>
+      <w:bookmarkStart w:id="28" w:name="_Toc51332247"/>
       <w:r>
         <w:t>Combo</w:t>
       </w:r>
@@ -4431,7 +5596,7 @@
       <w:pPr>
         <w:pStyle w:val="Titre3"/>
       </w:pPr>
-      <w:bookmarkStart w:id="40" w:name="_Toc49623208"/>
+      <w:bookmarkStart w:id="40" w:name="_Toc51332248"/>
       <w:r>
         <w:lastRenderedPageBreak/>
         <w:t>Bouton « Edition trames »</w:t>
@@ -4447,7 +5612,7 @@
       <w:pPr>
         <w:pStyle w:val="Titre2"/>
       </w:pPr>
-      <w:bookmarkStart w:id="41" w:name="_Toc49623209"/>
+      <w:bookmarkStart w:id="41" w:name="_Toc51332249"/>
       <w:r>
         <w:t>Popup « Edition trames Asc-ut »</w:t>
       </w:r>
@@ -4512,7 +5677,7 @@
       </w:r>
     </w:p>
     <w:p>
-      <w:bookmarkStart w:id="42" w:name="_Toc49623210"/>
+      <w:bookmarkStart w:id="42" w:name="_Toc51332250"/>
       <w:r>
         <w:rPr>
           <w:rStyle w:val="Titre3Car"/>
@@ -4525,7 +5690,7 @@
       </w:r>
     </w:p>
     <w:p>
-      <w:bookmarkStart w:id="43" w:name="_Toc49623211"/>
+      <w:bookmarkStart w:id="43" w:name="_Toc51332251"/>
       <w:r>
         <w:rPr>
           <w:rStyle w:val="Titre3Car"/>
@@ -4538,7 +5703,7 @@
       </w:r>
     </w:p>
     <w:p>
-      <w:bookmarkStart w:id="44" w:name="_Toc49623212"/>
+      <w:bookmarkStart w:id="44" w:name="_Toc51332252"/>
       <w:r>
         <w:rPr>
           <w:rStyle w:val="Titre3Car"/>
@@ -4557,7 +5722,7 @@
       </w:r>
     </w:p>
     <w:p>
-      <w:bookmarkStart w:id="45" w:name="_Toc49623213"/>
+      <w:bookmarkStart w:id="45" w:name="_Toc51332253"/>
       <w:r>
         <w:rPr>
           <w:rStyle w:val="Titre3Car"/>
@@ -4570,7 +5735,7 @@
       </w:r>
     </w:p>
     <w:p>
-      <w:bookmarkStart w:id="46" w:name="_Toc49623214"/>
+      <w:bookmarkStart w:id="46" w:name="_Toc51332254"/>
       <w:r>
         <w:rPr>
           <w:rStyle w:val="Titre3Car"/>
@@ -4589,7 +5754,7 @@
       </w:r>
     </w:p>
     <w:p>
-      <w:bookmarkStart w:id="47" w:name="_Toc49623215"/>
+      <w:bookmarkStart w:id="47" w:name="_Toc51332255"/>
       <w:r>
         <w:rPr>
           <w:rStyle w:val="Titre3Car"/>
@@ -4602,7 +5767,7 @@
       </w:r>
     </w:p>
     <w:p>
-      <w:bookmarkStart w:id="48" w:name="_Toc49623216"/>
+      <w:bookmarkStart w:id="48" w:name="_Toc51332256"/>
       <w:r>
         <w:rPr>
           <w:rStyle w:val="Titre3Car"/>
@@ -4622,7 +5787,7 @@
       </w:r>
     </w:p>
     <w:p>
-      <w:bookmarkStart w:id="49" w:name="_Toc49623217"/>
+      <w:bookmarkStart w:id="49" w:name="_Toc51332257"/>
       <w:r>
         <w:rPr>
           <w:rStyle w:val="Titre3Car"/>
@@ -4640,7 +5805,7 @@
       </w:r>
     </w:p>
     <w:p>
-      <w:bookmarkStart w:id="50" w:name="_Toc49623218"/>
+      <w:bookmarkStart w:id="50" w:name="_Toc51332258"/>
       <w:r>
         <w:rPr>
           <w:rStyle w:val="Titre3Car"/>
@@ -4662,7 +5827,7 @@
       </w:r>
     </w:p>
     <w:p>
-      <w:bookmarkStart w:id="51" w:name="_Toc49623219"/>
+      <w:bookmarkStart w:id="51" w:name="_Toc51332259"/>
       <w:r>
         <w:rPr>
           <w:rStyle w:val="Titre3Car"/>
@@ -4681,7 +5846,7 @@
       </w:r>
     </w:p>
     <w:p>
-      <w:bookmarkStart w:id="52" w:name="_Toc49623220"/>
+      <w:bookmarkStart w:id="52" w:name="_Toc51332260"/>
       <w:r>
         <w:rPr>
           <w:rStyle w:val="Titre3Car"/>
@@ -4709,7 +5874,7 @@
           <w:i/>
         </w:rPr>
       </w:pPr>
-      <w:bookmarkStart w:id="53" w:name="_Toc49623221"/>
+      <w:bookmarkStart w:id="53" w:name="_Toc51332261"/>
       <w:r>
         <w:rPr>
           <w:rStyle w:val="Titre3Car"/>
@@ -4738,7 +5903,7 @@
       </w:r>
     </w:p>
     <w:p>
-      <w:bookmarkStart w:id="54" w:name="_Toc49623222"/>
+      <w:bookmarkStart w:id="54" w:name="_Toc51332262"/>
       <w:r>
         <w:rPr>
           <w:rStyle w:val="Titre3Car"/>
@@ -4754,7 +5919,7 @@
       <w:pPr>
         <w:pStyle w:val="Titre2"/>
       </w:pPr>
-      <w:bookmarkStart w:id="55" w:name="_Toc49623223"/>
+      <w:bookmarkStart w:id="55" w:name="_Toc51332263"/>
       <w:r>
         <w:t>Partie « Tramage et rendu »</w:t>
       </w:r>
@@ -4764,7 +5929,7 @@
       <w:pPr>
         <w:pStyle w:val="Titre3"/>
       </w:pPr>
-      <w:bookmarkStart w:id="56" w:name="_Toc49623224"/>
+      <w:bookmarkStart w:id="56" w:name="_Toc51332264"/>
       <w:r>
         <w:t>Combo « type »</w:t>
       </w:r>
@@ -5484,7 +6649,7 @@
           <w:highlight w:val="white"/>
         </w:rPr>
       </w:pPr>
-      <w:bookmarkStart w:id="78" w:name="_Toc49623225"/>
+      <w:bookmarkStart w:id="78" w:name="_Toc51332265"/>
       <w:r>
         <w:rPr>
           <w:highlight w:val="white"/>
@@ -5512,7 +6677,7 @@
           <w:highlight w:val="white"/>
         </w:rPr>
       </w:pPr>
-      <w:bookmarkStart w:id="79" w:name="_Toc49623226"/>
+      <w:bookmarkStart w:id="79" w:name="_Toc51332266"/>
       <w:r>
         <w:rPr>
           <w:rStyle w:val="Titre3Car"/>
@@ -5541,7 +6706,7 @@
           <w:highlight w:val="white"/>
         </w:rPr>
       </w:pPr>
-      <w:bookmarkStart w:id="80" w:name="_Toc49623227"/>
+      <w:bookmarkStart w:id="80" w:name="_Toc51332267"/>
       <w:r>
         <w:rPr>
           <w:rStyle w:val="Titre3Car"/>
@@ -5563,7 +6728,7 @@
           <w:highlight w:val="white"/>
         </w:rPr>
       </w:pPr>
-      <w:bookmarkStart w:id="81" w:name="_Toc49623228"/>
+      <w:bookmarkStart w:id="81" w:name="_Toc51332268"/>
       <w:r>
         <w:rPr>
           <w:rStyle w:val="Titre3Car"/>
@@ -5599,7 +6764,7 @@
           <w:highlight w:val="white"/>
         </w:rPr>
       </w:pPr>
-      <w:bookmarkStart w:id="82" w:name="_Toc49623229"/>
+      <w:bookmarkStart w:id="82" w:name="_Toc51332269"/>
       <w:r>
         <w:rPr>
           <w:highlight w:val="white"/>
@@ -5927,7 +7092,7 @@
           <w:highlight w:val="white"/>
         </w:rPr>
       </w:pPr>
-      <w:bookmarkStart w:id="83" w:name="_Toc49623230"/>
+      <w:bookmarkStart w:id="83" w:name="_Toc51332270"/>
       <w:r>
         <w:rPr>
           <w:highlight w:val="white"/>
@@ -6194,7 +7359,7 @@
           <w:highlight w:val="white"/>
         </w:rPr>
       </w:pPr>
-      <w:bookmarkStart w:id="84" w:name="_Toc49623231"/>
+      <w:bookmarkStart w:id="84" w:name="_Toc51332271"/>
       <w:r>
         <w:rPr>
           <w:rStyle w:val="Titre3Car"/>
@@ -6336,7 +7501,7 @@
           <w:highlight w:val="white"/>
         </w:rPr>
       </w:pPr>
-      <w:bookmarkStart w:id="85" w:name="_Toc49623232"/>
+      <w:bookmarkStart w:id="85" w:name="_Toc51332272"/>
       <w:r>
         <w:rPr>
           <w:rStyle w:val="Titre3Car"/>
@@ -6429,7 +7594,7 @@
           <w:highlight w:val="white"/>
         </w:rPr>
       </w:pPr>
-      <w:bookmarkStart w:id="86" w:name="_Toc49623233"/>
+      <w:bookmarkStart w:id="86" w:name="_Toc51332273"/>
       <w:r>
         <w:rPr>
           <w:rStyle w:val="Titre3Car"/>
@@ -6513,6 +7678,726 @@
         </w:rPr>
         <w:t>.</w:t>
       </w:r>
+    </w:p>
+    <w:p>
+      <w:pPr>
+        <w:rPr>
+          <w:highlight w:val="white"/>
+        </w:rPr>
+      </w:pPr>
+      <w:r>
+        <w:rPr>
+          <w:highlight w:val="white"/>
+        </w:rPr>
+        <w:br w:type="page"/>
+      </w:r>
+    </w:p>
+    <w:p>
+      <w:pPr>
+        <w:pStyle w:val="Titre1"/>
+        <w:rPr>
+          <w:highlight w:val="white"/>
+        </w:rPr>
+      </w:pPr>
+      <w:bookmarkStart w:id="87" w:name="_Toc51332274"/>
+      <w:r>
+        <w:rPr>
+          <w:highlight w:val="white"/>
+        </w:rPr>
+        <w:lastRenderedPageBreak/>
+        <w:t>Cases à cocher en bas de l’interface principale</w:t>
+      </w:r>
+      <w:bookmarkEnd w:id="87"/>
+    </w:p>
+    <w:p>
+      <w:pPr>
+        <w:pStyle w:val="Titre2"/>
+        <w:rPr>
+          <w:highlight w:val="white"/>
+        </w:rPr>
+      </w:pPr>
+      <w:bookmarkStart w:id="88" w:name="_Toc51332275"/>
+      <w:r>
+        <w:rPr>
+          <w:highlight w:val="white"/>
+        </w:rPr>
+        <w:t>Case à cocher « Informations »</w:t>
+      </w:r>
+      <w:bookmarkEnd w:id="88"/>
+    </w:p>
+    <w:p>
+      <w:pPr>
+        <w:rPr>
+          <w:highlight w:val="white"/>
+        </w:rPr>
+      </w:pPr>
+      <w:r>
+        <w:rPr>
+          <w:highlight w:val="white"/>
+        </w:rPr>
+        <w:t>Cette case, si elle est cochée, affiche des informations dans une fenêtre lors de la lecture, conversion, sauvegarde d’une image ou animation. Si la case est décochée, la fenêtre disparaît.</w:t>
+      </w:r>
+    </w:p>
+    <w:p>
+      <w:pPr>
+        <w:pStyle w:val="Titre2"/>
+        <w:rPr>
+          <w:highlight w:val="white"/>
+        </w:rPr>
+      </w:pPr>
+      <w:bookmarkStart w:id="89" w:name="_Toc51332276"/>
+      <w:r>
+        <w:rPr>
+          <w:highlight w:val="white"/>
+        </w:rPr>
+        <w:t>Case à cocher « Gestion des couleurs »</w:t>
+      </w:r>
+      <w:bookmarkEnd w:id="89"/>
+    </w:p>
+    <w:p>
+      <w:pPr>
+        <w:rPr>
+          <w:highlight w:val="white"/>
+        </w:rPr>
+      </w:pPr>
+      <w:r>
+        <w:rPr>
+          <w:highlight w:val="white"/>
+        </w:rPr>
+        <w:t>Cette case, si elle est cochée, permet le réglage de paramètres de couleurs sur l’image source. En cochant la case, la fenêtre suivante apparaît :</w:t>
+      </w:r>
+    </w:p>
+    <w:p>
+      <w:pPr>
+        <w:rPr>
+          <w:highlight w:val="white"/>
+        </w:rPr>
+      </w:pPr>
+      <w:r>
+        <w:rPr>
+          <w:noProof/>
+          <w:lang w:eastAsia="fr-FR"/>
+        </w:rPr>
+        <w:drawing>
+          <wp:inline distT="0" distB="0" distL="0" distR="0">
+            <wp:extent cx="4667250" cy="2734945"/>
+            <wp:effectExtent l="19050" t="0" r="0" b="0"/>
+            <wp:docPr id="12" name="Image 10"/>
+            <wp:cNvGraphicFramePr>
+              <a:graphicFrameLocks xmlns:a="http://schemas.openxmlformats.org/drawingml/2006/main" noChangeAspect="1"/>
+            </wp:cNvGraphicFramePr>
+            <a:graphic xmlns:a="http://schemas.openxmlformats.org/drawingml/2006/main">
+              <a:graphicData uri="http://schemas.openxmlformats.org/drawingml/2006/picture">
+                <pic:pic xmlns:pic="http://schemas.openxmlformats.org/drawingml/2006/picture">
+                  <pic:nvPicPr>
+                    <pic:cNvPr id="0" name="Picture 10"/>
+                    <pic:cNvPicPr>
+                      <a:picLocks noChangeAspect="1" noChangeArrowheads="1"/>
+                    </pic:cNvPicPr>
+                  </pic:nvPicPr>
+                  <pic:blipFill>
+                    <a:blip r:embed="rId18" cstate="print"/>
+                    <a:srcRect/>
+                    <a:stretch>
+                      <a:fillRect/>
+                    </a:stretch>
+                  </pic:blipFill>
+                  <pic:spPr bwMode="auto">
+                    <a:xfrm>
+                      <a:off x="0" y="0"/>
+                      <a:ext cx="4667250" cy="2734945"/>
+                    </a:xfrm>
+                    <a:prstGeom prst="rect">
+                      <a:avLst/>
+                    </a:prstGeom>
+                    <a:noFill/>
+                    <a:ln w="9525">
+                      <a:noFill/>
+                      <a:miter lim="800000"/>
+                      <a:headEnd/>
+                      <a:tailEnd/>
+                    </a:ln>
+                  </pic:spPr>
+                </pic:pic>
+              </a:graphicData>
+            </a:graphic>
+          </wp:inline>
+        </w:drawing>
+      </w:r>
+    </w:p>
+    <w:p>
+      <w:pPr>
+        <w:rPr>
+          <w:highlight w:val="white"/>
+        </w:rPr>
+      </w:pPr>
+      <w:r>
+        <w:rPr>
+          <w:highlight w:val="white"/>
+        </w:rPr>
+        <w:t>Permettant de régler les paramètres suivants :</w:t>
+      </w:r>
+    </w:p>
+    <w:p>
+      <w:pPr>
+        <w:rPr>
+          <w:highlight w:val="white"/>
+        </w:rPr>
+      </w:pPr>
+      <w:bookmarkStart w:id="90" w:name="_Toc51332277"/>
+      <w:r>
+        <w:rPr>
+          <w:rStyle w:val="Titre3Car"/>
+          <w:highlight w:val="white"/>
+        </w:rPr>
+        <w:t>Case à cocher « Trier »</w:t>
+      </w:r>
+      <w:bookmarkEnd w:id="90"/>
+      <w:r>
+        <w:rPr>
+          <w:highlight w:val="white"/>
+        </w:rPr>
+        <w:t> : Lorsque cette case est cochée, les couleurs calculée dans la palette du cpc seront triées de la plus petite (ex 0 : noir) à la plus grande (ex 26 : blanc).</w:t>
+      </w:r>
+    </w:p>
+    <w:p>
+      <w:pPr>
+        <w:rPr>
+          <w:highlight w:val="white"/>
+        </w:rPr>
+      </w:pPr>
+      <w:bookmarkStart w:id="91" w:name="_Toc51332278"/>
+      <w:r>
+        <w:rPr>
+          <w:rStyle w:val="Titre3Car"/>
+          <w:highlight w:val="white"/>
+        </w:rPr>
+        <w:t>Case à cocher « Noir &amp; blanc »</w:t>
+      </w:r>
+      <w:bookmarkEnd w:id="91"/>
+      <w:r>
+        <w:rPr>
+          <w:rStyle w:val="Titre3Car"/>
+          <w:highlight w:val="white"/>
+        </w:rPr>
+        <w:t> </w:t>
+      </w:r>
+      <w:r>
+        <w:rPr>
+          <w:highlight w:val="white"/>
+        </w:rPr>
+        <w:t>: Lors que cette case est cochée, l’image source sera traitée comme une image en noir &amp; blanc.</w:t>
+      </w:r>
+    </w:p>
+    <w:p>
+      <w:pPr>
+        <w:rPr>
+          <w:highlight w:val="white"/>
+        </w:rPr>
+      </w:pPr>
+      <w:bookmarkStart w:id="92" w:name="_Toc51332279"/>
+      <w:r>
+        <w:rPr>
+          <w:rStyle w:val="Titre3Car"/>
+          <w:highlight w:val="white"/>
+        </w:rPr>
+        <w:t>Case à cocher « Plus précise »</w:t>
+      </w:r>
+      <w:bookmarkEnd w:id="92"/>
+      <w:r>
+        <w:rPr>
+          <w:highlight w:val="white"/>
+        </w:rPr>
+        <w:t> : Lorsque cette case est cochée, la conversion des couleurs de l’image source vers une couleur CPC utilisera un algorithme de comparaison de luminance plutôt qu’un algorithme de comparaison de seuil RVB pour calculer la palette CPC depuis l’image source.</w:t>
+      </w:r>
+    </w:p>
+    <w:p>
+      <w:pPr>
+        <w:rPr>
+          <w:highlight w:val="white"/>
+        </w:rPr>
+      </w:pPr>
+      <w:bookmarkStart w:id="93" w:name="_Toc51332280"/>
+      <w:r>
+        <w:rPr>
+          <w:rStyle w:val="Titre3Car"/>
+          <w:highlight w:val="white"/>
+        </w:rPr>
+        <w:t>Case à cocher « CPC+ »</w:t>
+      </w:r>
+      <w:bookmarkEnd w:id="93"/>
+      <w:r>
+        <w:rPr>
+          <w:highlight w:val="white"/>
+        </w:rPr>
+        <w:t> : Lorsque cette case est cochée, la palette générée correspondra à la palette CPC+ (4096 teintes différentes) au lieu de la palette CPC « standard » (27 teintes différentes)</w:t>
+      </w:r>
+      <w:r>
+        <w:rPr>
+          <w:highlight w:val="white"/>
+        </w:rPr>
+        <w:t>.</w:t>
+      </w:r>
+    </w:p>
+    <w:p>
+      <w:pPr>
+        <w:rPr>
+          <w:highlight w:val="white"/>
+        </w:rPr>
+      </w:pPr>
+      <w:bookmarkStart w:id="94" w:name="_Toc51332281"/>
+      <w:r>
+        <w:rPr>
+          <w:rStyle w:val="Titre3Car"/>
+          <w:highlight w:val="white"/>
+        </w:rPr>
+        <w:t>C</w:t>
+      </w:r>
+      <w:r>
+        <w:rPr>
+          <w:rStyle w:val="Titre3Car"/>
+          <w:highlight w:val="white"/>
+        </w:rPr>
+        <w:t>ase à cocher « Réduction 1 »</w:t>
+      </w:r>
+      <w:bookmarkEnd w:id="94"/>
+      <w:r>
+        <w:rPr>
+          <w:highlight w:val="white"/>
+        </w:rPr>
+        <w:t> :</w:t>
+      </w:r>
+      <w:r>
+        <w:rPr>
+          <w:highlight w:val="white"/>
+        </w:rPr>
+        <w:t xml:space="preserve"> Lorsque cette case est cochée, un premier niveau de « postériation » de l’image source est effectué (« suppression » de bits dans les composantes RVB de l’image).</w:t>
+      </w:r>
+    </w:p>
+    <w:p>
+      <w:pPr>
+        <w:rPr>
+          <w:highlight w:val="white"/>
+        </w:rPr>
+      </w:pPr>
+      <w:bookmarkStart w:id="95" w:name="_Toc51332282"/>
+      <w:r>
+        <w:rPr>
+          <w:rStyle w:val="Titre3Car"/>
+          <w:highlight w:val="white"/>
+        </w:rPr>
+        <w:t>Case à cocher « Réduction 2 »</w:t>
+      </w:r>
+      <w:bookmarkEnd w:id="95"/>
+      <w:r>
+        <w:rPr>
+          <w:highlight w:val="white"/>
+        </w:rPr>
+        <w:t> :</w:t>
+      </w:r>
+      <w:r>
+        <w:rPr>
+          <w:highlight w:val="white"/>
+        </w:rPr>
+        <w:t xml:space="preserve"> Lorsque cette case est cochée, un second niveau de « postérisation » de l ‘image source est effectué.</w:t>
+      </w:r>
+    </w:p>
+    <w:p>
+      <w:pPr>
+        <w:rPr>
+          <w:highlight w:val="white"/>
+        </w:rPr>
+      </w:pPr>
+      <w:bookmarkStart w:id="96" w:name="_Toc51332283"/>
+      <w:r>
+        <w:rPr>
+          <w:rStyle w:val="Titre3Car"/>
+          <w:highlight w:val="white"/>
+        </w:rPr>
+        <w:t>Case à cocher « Réduction 3 »</w:t>
+      </w:r>
+      <w:bookmarkEnd w:id="96"/>
+      <w:r>
+        <w:rPr>
+          <w:highlight w:val="white"/>
+        </w:rPr>
+        <w:t> :</w:t>
+      </w:r>
+      <w:r>
+        <w:rPr>
+          <w:highlight w:val="white"/>
+        </w:rPr>
+        <w:t>Lorsque cette case est cochée, un troisième  niveau de « postérisation » de l’image source est effectuée.</w:t>
+      </w:r>
+    </w:p>
+    <w:p>
+      <w:pPr>
+        <w:rPr>
+          <w:highlight w:val="white"/>
+        </w:rPr>
+      </w:pPr>
+      <w:bookmarkStart w:id="97" w:name="_Toc51332284"/>
+      <w:r>
+        <w:rPr>
+          <w:rStyle w:val="Titre3Car"/>
+          <w:highlight w:val="white"/>
+        </w:rPr>
+        <w:lastRenderedPageBreak/>
+        <w:t>Case à cocher « Réduction 4 »</w:t>
+      </w:r>
+      <w:bookmarkEnd w:id="97"/>
+      <w:r>
+        <w:rPr>
+          <w:highlight w:val="white"/>
+        </w:rPr>
+        <w:t> :</w:t>
+      </w:r>
+      <w:r>
+        <w:rPr>
+          <w:highlight w:val="white"/>
+        </w:rPr>
+        <w:t xml:space="preserve"> </w:t>
+      </w:r>
+      <w:r>
+        <w:rPr>
+          <w:highlight w:val="white"/>
+        </w:rPr>
+        <w:t>Lorsque cette case est cochée, un quatrième niveau de « postérisation » de l’image source est effectuée. Attention ! Si cette case est cochée, l’image souce ne contiendre plus que 8 couleurs différentes.</w:t>
+      </w:r>
+    </w:p>
+    <w:p>
+      <w:pPr>
+        <w:rPr>
+          <w:highlight w:val="white"/>
+        </w:rPr>
+      </w:pPr>
+      <w:bookmarkStart w:id="98" w:name="_Toc51332285"/>
+      <w:r>
+        <w:rPr>
+          <w:rStyle w:val="Titre3Car"/>
+          <w:highlight w:val="white"/>
+        </w:rPr>
+        <w:t>Luminosité</w:t>
+      </w:r>
+      <w:bookmarkEnd w:id="98"/>
+      <w:r>
+        <w:rPr>
+          <w:rStyle w:val="Titre3Car"/>
+          <w:highlight w:val="white"/>
+        </w:rPr>
+        <w:t> </w:t>
+      </w:r>
+      <w:r>
+        <w:rPr>
+          <w:highlight w:val="white"/>
+        </w:rPr>
+        <w:t>:</w:t>
+      </w:r>
+      <w:r>
+        <w:rPr>
+          <w:highlight w:val="white"/>
+        </w:rPr>
+        <w:t xml:space="preserve"> La luminosité de l’image source est réglée par défaut à 100%. Les boutons « </w:t>
+      </w:r>
+      <w:r>
+        <w:rPr>
+          <w:rStyle w:val="Titre4Car"/>
+          <w:highlight w:val="white"/>
+        </w:rPr>
+        <w:t>+</w:t>
+      </w:r>
+      <w:r>
+        <w:rPr>
+          <w:highlight w:val="white"/>
+        </w:rPr>
+        <w:t> » et « </w:t>
+      </w:r>
+      <w:r>
+        <w:rPr>
+          <w:rStyle w:val="Titre4Car"/>
+          <w:highlight w:val="white"/>
+        </w:rPr>
+        <w:t>-</w:t>
+      </w:r>
+      <w:r>
+        <w:rPr>
+          <w:highlight w:val="white"/>
+        </w:rPr>
+        <w:t> » permettent un réglage fin entre 0 et 200%. Le curseur permet un réglage rapide de la luminosité.</w:t>
+      </w:r>
+    </w:p>
+    <w:p>
+      <w:pPr>
+        <w:rPr>
+          <w:highlight w:val="white"/>
+        </w:rPr>
+      </w:pPr>
+      <w:bookmarkStart w:id="99" w:name="_Toc51332286"/>
+      <w:r>
+        <w:rPr>
+          <w:rStyle w:val="Titre3Car"/>
+          <w:highlight w:val="white"/>
+        </w:rPr>
+        <w:t>Saturation</w:t>
+      </w:r>
+      <w:bookmarkEnd w:id="99"/>
+      <w:r>
+        <w:rPr>
+          <w:rStyle w:val="Titre3Car"/>
+          <w:highlight w:val="white"/>
+        </w:rPr>
+        <w:t> </w:t>
+      </w:r>
+      <w:r>
+        <w:rPr>
+          <w:highlight w:val="white"/>
+        </w:rPr>
+        <w:t>:</w:t>
+      </w:r>
+      <w:r>
+        <w:rPr>
+          <w:highlight w:val="white"/>
+        </w:rPr>
+        <w:t xml:space="preserve"> La saturation des couleurs de l’image source est réglée par défaut à 100%. Les boutons « </w:t>
+      </w:r>
+      <w:r>
+        <w:rPr>
+          <w:rStyle w:val="Titre4Car"/>
+          <w:highlight w:val="white"/>
+        </w:rPr>
+        <w:t>+</w:t>
+      </w:r>
+      <w:r>
+        <w:rPr>
+          <w:highlight w:val="white"/>
+        </w:rPr>
+        <w:t> » et « </w:t>
+      </w:r>
+      <w:r>
+        <w:rPr>
+          <w:rStyle w:val="Titre4Car"/>
+          <w:highlight w:val="white"/>
+        </w:rPr>
+        <w:t>-</w:t>
+      </w:r>
+      <w:r>
+        <w:rPr>
+          <w:highlight w:val="white"/>
+        </w:rPr>
+        <w:t> » permettent un réglage fin entre 0 et 200%. Le curseur permet un réglage rapide de la saturation.</w:t>
+      </w:r>
+    </w:p>
+    <w:p>
+      <w:pPr>
+        <w:rPr>
+          <w:highlight w:val="white"/>
+        </w:rPr>
+      </w:pPr>
+      <w:bookmarkStart w:id="100" w:name="_Toc51332287"/>
+      <w:r>
+        <w:rPr>
+          <w:rStyle w:val="Titre3Car"/>
+          <w:highlight w:val="white"/>
+        </w:rPr>
+        <w:t>Contraste</w:t>
+      </w:r>
+      <w:bookmarkEnd w:id="100"/>
+      <w:r>
+        <w:rPr>
+          <w:rStyle w:val="Titre3Car"/>
+          <w:highlight w:val="white"/>
+        </w:rPr>
+        <w:t> </w:t>
+      </w:r>
+      <w:r>
+        <w:rPr>
+          <w:highlight w:val="white"/>
+        </w:rPr>
+        <w:t xml:space="preserve">: </w:t>
+      </w:r>
+      <w:r>
+        <w:rPr>
+          <w:highlight w:val="white"/>
+        </w:rPr>
+        <w:t>Le contraste de l’image source est réglée par défaut à 100%. Les boutons « </w:t>
+      </w:r>
+      <w:r>
+        <w:rPr>
+          <w:rStyle w:val="Titre4Car"/>
+          <w:highlight w:val="white"/>
+        </w:rPr>
+        <w:t>+</w:t>
+      </w:r>
+      <w:r>
+        <w:rPr>
+          <w:highlight w:val="white"/>
+        </w:rPr>
+        <w:t> » et « </w:t>
+      </w:r>
+      <w:r>
+        <w:rPr>
+          <w:rStyle w:val="Titre4Car"/>
+          <w:highlight w:val="white"/>
+        </w:rPr>
+        <w:t>-</w:t>
+      </w:r>
+      <w:r>
+        <w:rPr>
+          <w:highlight w:val="white"/>
+        </w:rPr>
+        <w:t> » permettent un réglage fin entre 0 et 200%. Le curseur permet un réglage rapide du contraste.</w:t>
+      </w:r>
+    </w:p>
+    <w:p>
+      <w:pPr>
+        <w:rPr>
+          <w:highlight w:val="white"/>
+        </w:rPr>
+      </w:pPr>
+      <w:bookmarkStart w:id="101" w:name="_Toc51332288"/>
+      <w:r>
+        <w:rPr>
+          <w:rStyle w:val="Titre3Car"/>
+          <w:highlight w:val="white"/>
+        </w:rPr>
+        <w:t>R</w:t>
+      </w:r>
+      <w:bookmarkEnd w:id="101"/>
+      <w:r>
+        <w:rPr>
+          <w:highlight w:val="white"/>
+        </w:rPr>
+        <w:t> : La prise en compte de la composante rouge de l’image source est réglée par défaut à 100%. Les boutons « </w:t>
+      </w:r>
+      <w:r>
+        <w:rPr>
+          <w:rStyle w:val="Titre4Car"/>
+          <w:highlight w:val="white"/>
+        </w:rPr>
+        <w:t>+</w:t>
+      </w:r>
+      <w:r>
+        <w:rPr>
+          <w:highlight w:val="white"/>
+        </w:rPr>
+        <w:t> » et « </w:t>
+      </w:r>
+      <w:r>
+        <w:rPr>
+          <w:rStyle w:val="Titre4Car"/>
+          <w:highlight w:val="white"/>
+        </w:rPr>
+        <w:t>-</w:t>
+      </w:r>
+      <w:r>
+        <w:rPr>
+          <w:highlight w:val="white"/>
+        </w:rPr>
+        <w:t> » permettent un réglage fin entre 0 et 200%. Le curseur permet un réglage rapide du pourcentage de la composante rouge.</w:t>
+      </w:r>
+    </w:p>
+    <w:p>
+      <w:pPr>
+        <w:rPr>
+          <w:highlight w:val="white"/>
+        </w:rPr>
+      </w:pPr>
+      <w:bookmarkStart w:id="102" w:name="_Toc51332289"/>
+      <w:r>
+        <w:rPr>
+          <w:rStyle w:val="Titre3Car"/>
+          <w:highlight w:val="white"/>
+        </w:rPr>
+        <w:t>V</w:t>
+      </w:r>
+      <w:bookmarkEnd w:id="102"/>
+      <w:r>
+        <w:rPr>
+          <w:highlight w:val="white"/>
+        </w:rPr>
+        <w:t> : La prise en compte de la composante verte de l’image source est réglée par défaut à 100%. Les boutons « </w:t>
+      </w:r>
+      <w:r>
+        <w:rPr>
+          <w:rStyle w:val="Titre4Car"/>
+          <w:highlight w:val="white"/>
+        </w:rPr>
+        <w:t>+</w:t>
+      </w:r>
+      <w:r>
+        <w:rPr>
+          <w:highlight w:val="white"/>
+        </w:rPr>
+        <w:t> » et « </w:t>
+      </w:r>
+      <w:r>
+        <w:rPr>
+          <w:rStyle w:val="Titre4Car"/>
+          <w:highlight w:val="white"/>
+        </w:rPr>
+        <w:t>-</w:t>
+      </w:r>
+      <w:r>
+        <w:rPr>
+          <w:highlight w:val="white"/>
+        </w:rPr>
+        <w:t> » permettent un réglage fin entre 0 et 200%. Le curseur permet un réglage rapide du pourcentage de la composante verte.</w:t>
+      </w:r>
+    </w:p>
+    <w:p>
+      <w:pPr>
+        <w:rPr>
+          <w:highlight w:val="white"/>
+        </w:rPr>
+      </w:pPr>
+      <w:bookmarkStart w:id="103" w:name="_Toc51332290"/>
+      <w:r>
+        <w:rPr>
+          <w:rStyle w:val="Titre3Car"/>
+          <w:highlight w:val="white"/>
+        </w:rPr>
+        <w:t>B</w:t>
+      </w:r>
+      <w:bookmarkEnd w:id="103"/>
+      <w:r>
+        <w:rPr>
+          <w:highlight w:val="white"/>
+        </w:rPr>
+        <w:t> : La prise en compte de la composante bleue de l’image source est réglée par défaut à 100%. Les boutons « </w:t>
+      </w:r>
+      <w:r>
+        <w:rPr>
+          <w:rStyle w:val="Titre4Car"/>
+          <w:highlight w:val="white"/>
+        </w:rPr>
+        <w:t>+</w:t>
+      </w:r>
+      <w:r>
+        <w:rPr>
+          <w:highlight w:val="white"/>
+        </w:rPr>
+        <w:t> » et « </w:t>
+      </w:r>
+      <w:r>
+        <w:rPr>
+          <w:rStyle w:val="Titre4Car"/>
+          <w:highlight w:val="white"/>
+        </w:rPr>
+        <w:t>-</w:t>
+      </w:r>
+      <w:r>
+        <w:rPr>
+          <w:highlight w:val="white"/>
+        </w:rPr>
+        <w:t> » permettent un réglage fin entre 0 et 200%. Le curseur permet un réglage rapide du pourcentage de la composante bleue.</w:t>
+      </w:r>
+    </w:p>
+    <w:p>
+      <w:pPr>
+        <w:rPr>
+          <w:highlight w:val="white"/>
+        </w:rPr>
+      </w:pPr>
     </w:p>
     <w:sectPr>
       <w:pgSz w:w="11906" w:h="16838"/>
@@ -7016,7 +8901,6 @@
   <w:style w:type="character" w:default="1" w:styleId="Policepardfaut">
     <w:name w:val="Default Paragraph Font"/>
     <w:uiPriority w:val="1"/>
-    <w:semiHidden/>
     <w:unhideWhenUsed/>
   </w:style>
   <w:style w:type="table" w:default="1" w:styleId="TableauNormal">
@@ -7497,7 +9381,7 @@
 </file>
 
 <file path=customXml/itemProps1.xml><?xml version="1.0" encoding="utf-8"?>
-<ds:datastoreItem xmlns:ds="http://schemas.openxmlformats.org/officeDocument/2006/customXml" ds:itemID="{6B27A88E-E71C-4A6C-A3CC-4F54E2894EC1}">
+<ds:datastoreItem xmlns:ds="http://schemas.openxmlformats.org/officeDocument/2006/customXml" ds:itemID="{3D2578A3-BC4B-4355-A335-BCAE78042FAE}">
   <ds:schemaRefs>
     <ds:schemaRef ds:uri="http://schemas.openxmlformats.org/officeDocument/2006/bibliography"/>
   </ds:schemaRefs>

</xml_diff>

<commit_message>
Maj doc (a terminer...)
</commit_message>
<xml_diff>
--- a/Docs/ConvImgCpc.docx
+++ b/Docs/ConvImgCpc.docx
@@ -6184,6 +6184,24 @@
       </w:r>
       <w:r>
         <w:t>: Mode particulier, permettant l’affichage d’un écran en Mode 2 (160x200, 2 couleurs), composé de « trames » prédéfinies par le logiciel interne. Les trames sont composées de 8 blocs de 2x4 pixels en Mode 2, chacun avec une couleur particulière, disposés en bloc de 4x2. Il y a 256 trames prédéfinies. L’image sera donc calculé en utilisant ces trames prédéfinies. L’avantage de ce système est que l’image sera encodée en utilisant ces trames plutôt que le format mémoire classique du CPC, permettant ainsi de diviser par 8 la taille « brut » de l’image. (un octet permettant de sauvegarder 2 trames de 8 blocs de 2x4 pixels mode 2, un écran de 640x200 sera composé de 4000 trames, soit 2000 octets).</w:t>
+      </w:r>
+    </w:p>
+    <w:p>
+      <w:pPr>
+        <w:pStyle w:val="Paragraphedeliste"/>
+        <w:numPr>
+          <w:ilvl w:val="0"/>
+          <w:numId w:val="1"/>
+        </w:numPr>
+      </w:pPr>
+      <w:r>
+        <w:rPr>
+          <w:rStyle w:val="Titre4Car"/>
+        </w:rPr>
+        <w:t>Capture Sprites </w:t>
+      </w:r>
+      <w:r>
+        <w:t>: Mode particulier, permettant de convertir une image en résolution standard 320x200 et en 16 couleurs. Ce mode permet de « capturer » des sprites hard CPC+ depuis une image convertie (voir chapitre ####)</w:t>
       </w:r>
     </w:p>
     <w:p>
@@ -10261,7 +10279,7 @@
 </file>
 
 <file path=customXml/itemProps1.xml><?xml version="1.0" encoding="utf-8"?>
-<ds:datastoreItem xmlns:ds="http://schemas.openxmlformats.org/officeDocument/2006/customXml" ds:itemID="{A1F20C43-8B27-4B86-B0D8-68C4028517D9}">
+<ds:datastoreItem xmlns:ds="http://schemas.openxmlformats.org/officeDocument/2006/customXml" ds:itemID="{4CDA9255-5532-4565-AB6B-E1F8978BE7C8}">
   <ds:schemaRefs>
     <ds:schemaRef ds:uri="http://schemas.openxmlformats.org/officeDocument/2006/bibliography"/>
   </ds:schemaRefs>

</xml_diff>

<commit_message>
Mise à jour doc + correction fautes de frappe
</commit_message>
<xml_diff>
--- a/Docs/ConvImgCpc.docx
+++ b/Docs/ConvImgCpc.docx
@@ -57,7 +57,7 @@
           <w:r>
             <w:br w:type="page"/>
           </w:r>
-          <w:bookmarkStart w:id="0" w:name="_Toc59554504"/>
+          <w:bookmarkStart w:id="0" w:name="_Toc64911691"/>
           <w:r>
             <w:lastRenderedPageBreak/>
             <w:t>Sommaire</w:t>
@@ -92,7 +92,7 @@
             </w:rPr>
             <w:fldChar w:fldCharType="separate"/>
           </w:r>
-          <w:hyperlink w:anchor="_Toc59554504" w:history="1">
+          <w:hyperlink w:anchor="_Toc64911691" w:history="1">
             <w:r>
               <w:rPr>
                 <w:rStyle w:val="Lienhypertexte"/>
@@ -119,7 +119,7 @@
                 <w:noProof/>
                 <w:webHidden/>
               </w:rPr>
-              <w:instrText xml:space="preserve"> PAGEREF _Toc59554504 \h </w:instrText>
+              <w:instrText xml:space="preserve"> PAGEREF _Toc64911691 \h </w:instrText>
             </w:r>
             <w:r>
               <w:rPr>
@@ -162,7 +162,7 @@
               <w:lang w:eastAsia="fr-FR"/>
             </w:rPr>
           </w:pPr>
-          <w:hyperlink w:anchor="_Toc59554505" w:history="1">
+          <w:hyperlink w:anchor="_Toc64911692" w:history="1">
             <w:r>
               <w:rPr>
                 <w:rStyle w:val="Lienhypertexte"/>
@@ -189,7 +189,7 @@
                 <w:noProof/>
                 <w:webHidden/>
               </w:rPr>
-              <w:instrText xml:space="preserve"> PAGEREF _Toc59554505 \h </w:instrText>
+              <w:instrText xml:space="preserve"> PAGEREF _Toc64911692 \h </w:instrText>
             </w:r>
             <w:r>
               <w:rPr>
@@ -232,7 +232,7 @@
               <w:lang w:eastAsia="fr-FR"/>
             </w:rPr>
           </w:pPr>
-          <w:hyperlink w:anchor="_Toc59554506" w:history="1">
+          <w:hyperlink w:anchor="_Toc64911693" w:history="1">
             <w:r>
               <w:rPr>
                 <w:rStyle w:val="Lienhypertexte"/>
@@ -259,7 +259,7 @@
                 <w:noProof/>
                 <w:webHidden/>
               </w:rPr>
-              <w:instrText xml:space="preserve"> PAGEREF _Toc59554506 \h </w:instrText>
+              <w:instrText xml:space="preserve"> PAGEREF _Toc64911693 \h </w:instrText>
             </w:r>
             <w:r>
               <w:rPr>
@@ -302,7 +302,7 @@
               <w:lang w:eastAsia="fr-FR"/>
             </w:rPr>
           </w:pPr>
-          <w:hyperlink w:anchor="_Toc59554507" w:history="1">
+          <w:hyperlink w:anchor="_Toc64911694" w:history="1">
             <w:r>
               <w:rPr>
                 <w:rStyle w:val="Lienhypertexte"/>
@@ -329,7 +329,7 @@
                 <w:noProof/>
                 <w:webHidden/>
               </w:rPr>
-              <w:instrText xml:space="preserve"> PAGEREF _Toc59554507 \h </w:instrText>
+              <w:instrText xml:space="preserve"> PAGEREF _Toc64911694 \h </w:instrText>
             </w:r>
             <w:r>
               <w:rPr>
@@ -372,7 +372,7 @@
               <w:lang w:eastAsia="fr-FR"/>
             </w:rPr>
           </w:pPr>
-          <w:hyperlink w:anchor="_Toc59554508" w:history="1">
+          <w:hyperlink w:anchor="_Toc64911695" w:history="1">
             <w:r>
               <w:rPr>
                 <w:rStyle w:val="Lienhypertexte"/>
@@ -399,7 +399,7 @@
                 <w:noProof/>
                 <w:webHidden/>
               </w:rPr>
-              <w:instrText xml:space="preserve"> PAGEREF _Toc59554508 \h </w:instrText>
+              <w:instrText xml:space="preserve"> PAGEREF _Toc64911695 \h </w:instrText>
             </w:r>
             <w:r>
               <w:rPr>
@@ -442,7 +442,7 @@
               <w:lang w:eastAsia="fr-FR"/>
             </w:rPr>
           </w:pPr>
-          <w:hyperlink w:anchor="_Toc59554509" w:history="1">
+          <w:hyperlink w:anchor="_Toc64911696" w:history="1">
             <w:r>
               <w:rPr>
                 <w:rStyle w:val="Lienhypertexte"/>
@@ -469,7 +469,7 @@
                 <w:noProof/>
                 <w:webHidden/>
               </w:rPr>
-              <w:instrText xml:space="preserve"> PAGEREF _Toc59554509 \h </w:instrText>
+              <w:instrText xml:space="preserve"> PAGEREF _Toc64911696 \h </w:instrText>
             </w:r>
             <w:r>
               <w:rPr>
@@ -512,7 +512,7 @@
               <w:lang w:eastAsia="fr-FR"/>
             </w:rPr>
           </w:pPr>
-          <w:hyperlink w:anchor="_Toc59554510" w:history="1">
+          <w:hyperlink w:anchor="_Toc64911697" w:history="1">
             <w:r>
               <w:rPr>
                 <w:rStyle w:val="Lienhypertexte"/>
@@ -539,7 +539,7 @@
                 <w:noProof/>
                 <w:webHidden/>
               </w:rPr>
-              <w:instrText xml:space="preserve"> PAGEREF _Toc59554510 \h </w:instrText>
+              <w:instrText xml:space="preserve"> PAGEREF _Toc64911697 \h </w:instrText>
             </w:r>
             <w:r>
               <w:rPr>
@@ -582,7 +582,7 @@
               <w:lang w:eastAsia="fr-FR"/>
             </w:rPr>
           </w:pPr>
-          <w:hyperlink w:anchor="_Toc59554511" w:history="1">
+          <w:hyperlink w:anchor="_Toc64911698" w:history="1">
             <w:r>
               <w:rPr>
                 <w:rStyle w:val="Lienhypertexte"/>
@@ -609,7 +609,7 @@
                 <w:noProof/>
                 <w:webHidden/>
               </w:rPr>
-              <w:instrText xml:space="preserve"> PAGEREF _Toc59554511 \h </w:instrText>
+              <w:instrText xml:space="preserve"> PAGEREF _Toc64911698 \h </w:instrText>
             </w:r>
             <w:r>
               <w:rPr>
@@ -652,7 +652,7 @@
               <w:lang w:eastAsia="fr-FR"/>
             </w:rPr>
           </w:pPr>
-          <w:hyperlink w:anchor="_Toc59554512" w:history="1">
+          <w:hyperlink w:anchor="_Toc64911699" w:history="1">
             <w:r>
               <w:rPr>
                 <w:rStyle w:val="Lienhypertexte"/>
@@ -679,7 +679,7 @@
                 <w:noProof/>
                 <w:webHidden/>
               </w:rPr>
-              <w:instrText xml:space="preserve"> PAGEREF _Toc59554512 \h </w:instrText>
+              <w:instrText xml:space="preserve"> PAGEREF _Toc64911699 \h </w:instrText>
             </w:r>
             <w:r>
               <w:rPr>
@@ -722,7 +722,7 @@
               <w:lang w:eastAsia="fr-FR"/>
             </w:rPr>
           </w:pPr>
-          <w:hyperlink w:anchor="_Toc59554513" w:history="1">
+          <w:hyperlink w:anchor="_Toc64911700" w:history="1">
             <w:r>
               <w:rPr>
                 <w:rStyle w:val="Lienhypertexte"/>
@@ -749,7 +749,7 @@
                 <w:noProof/>
                 <w:webHidden/>
               </w:rPr>
-              <w:instrText xml:space="preserve"> PAGEREF _Toc59554513 \h </w:instrText>
+              <w:instrText xml:space="preserve"> PAGEREF _Toc64911700 \h </w:instrText>
             </w:r>
             <w:r>
               <w:rPr>
@@ -792,7 +792,7 @@
               <w:lang w:eastAsia="fr-FR"/>
             </w:rPr>
           </w:pPr>
-          <w:hyperlink w:anchor="_Toc59554514" w:history="1">
+          <w:hyperlink w:anchor="_Toc64911701" w:history="1">
             <w:r>
               <w:rPr>
                 <w:rStyle w:val="Lienhypertexte"/>
@@ -819,7 +819,7 @@
                 <w:noProof/>
                 <w:webHidden/>
               </w:rPr>
-              <w:instrText xml:space="preserve"> PAGEREF _Toc59554514 \h </w:instrText>
+              <w:instrText xml:space="preserve"> PAGEREF _Toc64911701 \h </w:instrText>
             </w:r>
             <w:r>
               <w:rPr>
@@ -862,7 +862,7 @@
               <w:lang w:eastAsia="fr-FR"/>
             </w:rPr>
           </w:pPr>
-          <w:hyperlink w:anchor="_Toc59554515" w:history="1">
+          <w:hyperlink w:anchor="_Toc64911702" w:history="1">
             <w:r>
               <w:rPr>
                 <w:rStyle w:val="Lienhypertexte"/>
@@ -889,7 +889,7 @@
                 <w:noProof/>
                 <w:webHidden/>
               </w:rPr>
-              <w:instrText xml:space="preserve"> PAGEREF _Toc59554515 \h </w:instrText>
+              <w:instrText xml:space="preserve"> PAGEREF _Toc64911702 \h </w:instrText>
             </w:r>
             <w:r>
               <w:rPr>
@@ -932,7 +932,7 @@
               <w:lang w:eastAsia="fr-FR"/>
             </w:rPr>
           </w:pPr>
-          <w:hyperlink w:anchor="_Toc59554516" w:history="1">
+          <w:hyperlink w:anchor="_Toc64911703" w:history="1">
             <w:r>
               <w:rPr>
                 <w:rStyle w:val="Lienhypertexte"/>
@@ -959,7 +959,7 @@
                 <w:noProof/>
                 <w:webHidden/>
               </w:rPr>
-              <w:instrText xml:space="preserve"> PAGEREF _Toc59554516 \h </w:instrText>
+              <w:instrText xml:space="preserve"> PAGEREF _Toc64911703 \h </w:instrText>
             </w:r>
             <w:r>
               <w:rPr>
@@ -1002,7 +1002,7 @@
               <w:lang w:eastAsia="fr-FR"/>
             </w:rPr>
           </w:pPr>
-          <w:hyperlink w:anchor="_Toc59554517" w:history="1">
+          <w:hyperlink w:anchor="_Toc64911704" w:history="1">
             <w:r>
               <w:rPr>
                 <w:rStyle w:val="Lienhypertexte"/>
@@ -1029,7 +1029,7 @@
                 <w:noProof/>
                 <w:webHidden/>
               </w:rPr>
-              <w:instrText xml:space="preserve"> PAGEREF _Toc59554517 \h </w:instrText>
+              <w:instrText xml:space="preserve"> PAGEREF _Toc64911704 \h </w:instrText>
             </w:r>
             <w:r>
               <w:rPr>
@@ -1072,7 +1072,7 @@
               <w:lang w:eastAsia="fr-FR"/>
             </w:rPr>
           </w:pPr>
-          <w:hyperlink w:anchor="_Toc59554518" w:history="1">
+          <w:hyperlink w:anchor="_Toc64911705" w:history="1">
             <w:r>
               <w:rPr>
                 <w:rStyle w:val="Lienhypertexte"/>
@@ -1099,7 +1099,7 @@
                 <w:noProof/>
                 <w:webHidden/>
               </w:rPr>
-              <w:instrText xml:space="preserve"> PAGEREF _Toc59554518 \h </w:instrText>
+              <w:instrText xml:space="preserve"> PAGEREF _Toc64911705 \h </w:instrText>
             </w:r>
             <w:r>
               <w:rPr>
@@ -1142,7 +1142,7 @@
               <w:lang w:eastAsia="fr-FR"/>
             </w:rPr>
           </w:pPr>
-          <w:hyperlink w:anchor="_Toc59554519" w:history="1">
+          <w:hyperlink w:anchor="_Toc64911706" w:history="1">
             <w:r>
               <w:rPr>
                 <w:rStyle w:val="Lienhypertexte"/>
@@ -1169,7 +1169,7 @@
                 <w:noProof/>
                 <w:webHidden/>
               </w:rPr>
-              <w:instrText xml:space="preserve"> PAGEREF _Toc59554519 \h </w:instrText>
+              <w:instrText xml:space="preserve"> PAGEREF _Toc64911706 \h </w:instrText>
             </w:r>
             <w:r>
               <w:rPr>
@@ -1212,7 +1212,7 @@
               <w:lang w:eastAsia="fr-FR"/>
             </w:rPr>
           </w:pPr>
-          <w:hyperlink w:anchor="_Toc59554520" w:history="1">
+          <w:hyperlink w:anchor="_Toc64911707" w:history="1">
             <w:r>
               <w:rPr>
                 <w:rStyle w:val="Lienhypertexte"/>
@@ -1239,7 +1239,7 @@
                 <w:noProof/>
                 <w:webHidden/>
               </w:rPr>
-              <w:instrText xml:space="preserve"> PAGEREF _Toc59554520 \h </w:instrText>
+              <w:instrText xml:space="preserve"> PAGEREF _Toc64911707 \h </w:instrText>
             </w:r>
             <w:r>
               <w:rPr>
@@ -1282,7 +1282,7 @@
               <w:lang w:eastAsia="fr-FR"/>
             </w:rPr>
           </w:pPr>
-          <w:hyperlink w:anchor="_Toc59554521" w:history="1">
+          <w:hyperlink w:anchor="_Toc64911708" w:history="1">
             <w:r>
               <w:rPr>
                 <w:rStyle w:val="Lienhypertexte"/>
@@ -1309,7 +1309,7 @@
                 <w:noProof/>
                 <w:webHidden/>
               </w:rPr>
-              <w:instrText xml:space="preserve"> PAGEREF _Toc59554521 \h </w:instrText>
+              <w:instrText xml:space="preserve"> PAGEREF _Toc64911708 \h </w:instrText>
             </w:r>
             <w:r>
               <w:rPr>
@@ -1352,7 +1352,7 @@
               <w:lang w:eastAsia="fr-FR"/>
             </w:rPr>
           </w:pPr>
-          <w:hyperlink w:anchor="_Toc59554522" w:history="1">
+          <w:hyperlink w:anchor="_Toc64911709" w:history="1">
             <w:r>
               <w:rPr>
                 <w:rStyle w:val="Lienhypertexte"/>
@@ -1379,7 +1379,7 @@
                 <w:noProof/>
                 <w:webHidden/>
               </w:rPr>
-              <w:instrText xml:space="preserve"> PAGEREF _Toc59554522 \h </w:instrText>
+              <w:instrText xml:space="preserve"> PAGEREF _Toc64911709 \h </w:instrText>
             </w:r>
             <w:r>
               <w:rPr>
@@ -1422,7 +1422,7 @@
               <w:lang w:eastAsia="fr-FR"/>
             </w:rPr>
           </w:pPr>
-          <w:hyperlink w:anchor="_Toc59554523" w:history="1">
+          <w:hyperlink w:anchor="_Toc64911710" w:history="1">
             <w:r>
               <w:rPr>
                 <w:rStyle w:val="Lienhypertexte"/>
@@ -1449,7 +1449,7 @@
                 <w:noProof/>
                 <w:webHidden/>
               </w:rPr>
-              <w:instrText xml:space="preserve"> PAGEREF _Toc59554523 \h </w:instrText>
+              <w:instrText xml:space="preserve"> PAGEREF _Toc64911710 \h </w:instrText>
             </w:r>
             <w:r>
               <w:rPr>
@@ -1492,7 +1492,7 @@
               <w:lang w:eastAsia="fr-FR"/>
             </w:rPr>
           </w:pPr>
-          <w:hyperlink w:anchor="_Toc59554524" w:history="1">
+          <w:hyperlink w:anchor="_Toc64911711" w:history="1">
             <w:r>
               <w:rPr>
                 <w:rStyle w:val="Lienhypertexte"/>
@@ -1519,7 +1519,7 @@
                 <w:noProof/>
                 <w:webHidden/>
               </w:rPr>
-              <w:instrText xml:space="preserve"> PAGEREF _Toc59554524 \h </w:instrText>
+              <w:instrText xml:space="preserve"> PAGEREF _Toc64911711 \h </w:instrText>
             </w:r>
             <w:r>
               <w:rPr>
@@ -1562,7 +1562,7 @@
               <w:lang w:eastAsia="fr-FR"/>
             </w:rPr>
           </w:pPr>
-          <w:hyperlink w:anchor="_Toc59554525" w:history="1">
+          <w:hyperlink w:anchor="_Toc64911712" w:history="1">
             <w:r>
               <w:rPr>
                 <w:rStyle w:val="Lienhypertexte"/>
@@ -1589,7 +1589,7 @@
                 <w:noProof/>
                 <w:webHidden/>
               </w:rPr>
-              <w:instrText xml:space="preserve"> PAGEREF _Toc59554525 \h </w:instrText>
+              <w:instrText xml:space="preserve"> PAGEREF _Toc64911712 \h </w:instrText>
             </w:r>
             <w:r>
               <w:rPr>
@@ -1632,7 +1632,7 @@
               <w:lang w:eastAsia="fr-FR"/>
             </w:rPr>
           </w:pPr>
-          <w:hyperlink w:anchor="_Toc59554526" w:history="1">
+          <w:hyperlink w:anchor="_Toc64911713" w:history="1">
             <w:r>
               <w:rPr>
                 <w:rStyle w:val="Lienhypertexte"/>
@@ -1659,7 +1659,7 @@
                 <w:noProof/>
                 <w:webHidden/>
               </w:rPr>
-              <w:instrText xml:space="preserve"> PAGEREF _Toc59554526 \h </w:instrText>
+              <w:instrText xml:space="preserve"> PAGEREF _Toc64911713 \h </w:instrText>
             </w:r>
             <w:r>
               <w:rPr>
@@ -1702,7 +1702,7 @@
               <w:lang w:eastAsia="fr-FR"/>
             </w:rPr>
           </w:pPr>
-          <w:hyperlink w:anchor="_Toc59554527" w:history="1">
+          <w:hyperlink w:anchor="_Toc64911714" w:history="1">
             <w:r>
               <w:rPr>
                 <w:rStyle w:val="Lienhypertexte"/>
@@ -1729,7 +1729,7 @@
                 <w:noProof/>
                 <w:webHidden/>
               </w:rPr>
-              <w:instrText xml:space="preserve"> PAGEREF _Toc59554527 \h </w:instrText>
+              <w:instrText xml:space="preserve"> PAGEREF _Toc64911714 \h </w:instrText>
             </w:r>
             <w:r>
               <w:rPr>
@@ -1772,7 +1772,7 @@
               <w:lang w:eastAsia="fr-FR"/>
             </w:rPr>
           </w:pPr>
-          <w:hyperlink w:anchor="_Toc59554528" w:history="1">
+          <w:hyperlink w:anchor="_Toc64911715" w:history="1">
             <w:r>
               <w:rPr>
                 <w:rStyle w:val="Lienhypertexte"/>
@@ -1799,7 +1799,7 @@
                 <w:noProof/>
                 <w:webHidden/>
               </w:rPr>
-              <w:instrText xml:space="preserve"> PAGEREF _Toc59554528 \h </w:instrText>
+              <w:instrText xml:space="preserve"> PAGEREF _Toc64911715 \h </w:instrText>
             </w:r>
             <w:r>
               <w:rPr>
@@ -1842,7 +1842,7 @@
               <w:lang w:eastAsia="fr-FR"/>
             </w:rPr>
           </w:pPr>
-          <w:hyperlink w:anchor="_Toc59554529" w:history="1">
+          <w:hyperlink w:anchor="_Toc64911716" w:history="1">
             <w:r>
               <w:rPr>
                 <w:rStyle w:val="Lienhypertexte"/>
@@ -1869,7 +1869,7 @@
                 <w:noProof/>
                 <w:webHidden/>
               </w:rPr>
-              <w:instrText xml:space="preserve"> PAGEREF _Toc59554529 \h </w:instrText>
+              <w:instrText xml:space="preserve"> PAGEREF _Toc64911716 \h </w:instrText>
             </w:r>
             <w:r>
               <w:rPr>
@@ -1912,7 +1912,7 @@
               <w:lang w:eastAsia="fr-FR"/>
             </w:rPr>
           </w:pPr>
-          <w:hyperlink w:anchor="_Toc59554530" w:history="1">
+          <w:hyperlink w:anchor="_Toc64911717" w:history="1">
             <w:r>
               <w:rPr>
                 <w:rStyle w:val="Lienhypertexte"/>
@@ -1939,7 +1939,7 @@
                 <w:noProof/>
                 <w:webHidden/>
               </w:rPr>
-              <w:instrText xml:space="preserve"> PAGEREF _Toc59554530 \h </w:instrText>
+              <w:instrText xml:space="preserve"> PAGEREF _Toc64911717 \h </w:instrText>
             </w:r>
             <w:r>
               <w:rPr>
@@ -1982,7 +1982,7 @@
               <w:lang w:eastAsia="fr-FR"/>
             </w:rPr>
           </w:pPr>
-          <w:hyperlink w:anchor="_Toc59554531" w:history="1">
+          <w:hyperlink w:anchor="_Toc64911718" w:history="1">
             <w:r>
               <w:rPr>
                 <w:rStyle w:val="Lienhypertexte"/>
@@ -2009,7 +2009,7 @@
                 <w:noProof/>
                 <w:webHidden/>
               </w:rPr>
-              <w:instrText xml:space="preserve"> PAGEREF _Toc59554531 \h </w:instrText>
+              <w:instrText xml:space="preserve"> PAGEREF _Toc64911718 \h </w:instrText>
             </w:r>
             <w:r>
               <w:rPr>
@@ -2052,7 +2052,7 @@
               <w:lang w:eastAsia="fr-FR"/>
             </w:rPr>
           </w:pPr>
-          <w:hyperlink w:anchor="_Toc59554532" w:history="1">
+          <w:hyperlink w:anchor="_Toc64911719" w:history="1">
             <w:r>
               <w:rPr>
                 <w:rStyle w:val="Lienhypertexte"/>
@@ -2079,7 +2079,7 @@
                 <w:noProof/>
                 <w:webHidden/>
               </w:rPr>
-              <w:instrText xml:space="preserve"> PAGEREF _Toc59554532 \h </w:instrText>
+              <w:instrText xml:space="preserve"> PAGEREF _Toc64911719 \h </w:instrText>
             </w:r>
             <w:r>
               <w:rPr>
@@ -2122,7 +2122,7 @@
               <w:lang w:eastAsia="fr-FR"/>
             </w:rPr>
           </w:pPr>
-          <w:hyperlink w:anchor="_Toc59554533" w:history="1">
+          <w:hyperlink w:anchor="_Toc64911720" w:history="1">
             <w:r>
               <w:rPr>
                 <w:rStyle w:val="Lienhypertexte"/>
@@ -2149,7 +2149,7 @@
                 <w:noProof/>
                 <w:webHidden/>
               </w:rPr>
-              <w:instrText xml:space="preserve"> PAGEREF _Toc59554533 \h </w:instrText>
+              <w:instrText xml:space="preserve"> PAGEREF _Toc64911720 \h </w:instrText>
             </w:r>
             <w:r>
               <w:rPr>
@@ -2192,7 +2192,7 @@
               <w:lang w:eastAsia="fr-FR"/>
             </w:rPr>
           </w:pPr>
-          <w:hyperlink w:anchor="_Toc59554534" w:history="1">
+          <w:hyperlink w:anchor="_Toc64911721" w:history="1">
             <w:r>
               <w:rPr>
                 <w:rStyle w:val="Lienhypertexte"/>
@@ -2219,7 +2219,7 @@
                 <w:noProof/>
                 <w:webHidden/>
               </w:rPr>
-              <w:instrText xml:space="preserve"> PAGEREF _Toc59554534 \h </w:instrText>
+              <w:instrText xml:space="preserve"> PAGEREF _Toc64911721 \h </w:instrText>
             </w:r>
             <w:r>
               <w:rPr>
@@ -2262,7 +2262,7 @@
               <w:lang w:eastAsia="fr-FR"/>
             </w:rPr>
           </w:pPr>
-          <w:hyperlink w:anchor="_Toc59554535" w:history="1">
+          <w:hyperlink w:anchor="_Toc64911722" w:history="1">
             <w:r>
               <w:rPr>
                 <w:rStyle w:val="Lienhypertexte"/>
@@ -2289,7 +2289,7 @@
                 <w:noProof/>
                 <w:webHidden/>
               </w:rPr>
-              <w:instrText xml:space="preserve"> PAGEREF _Toc59554535 \h </w:instrText>
+              <w:instrText xml:space="preserve"> PAGEREF _Toc64911722 \h </w:instrText>
             </w:r>
             <w:r>
               <w:rPr>
@@ -2332,7 +2332,7 @@
               <w:lang w:eastAsia="fr-FR"/>
             </w:rPr>
           </w:pPr>
-          <w:hyperlink w:anchor="_Toc59554536" w:history="1">
+          <w:hyperlink w:anchor="_Toc64911723" w:history="1">
             <w:r>
               <w:rPr>
                 <w:rStyle w:val="Lienhypertexte"/>
@@ -2359,7 +2359,7 @@
                 <w:noProof/>
                 <w:webHidden/>
               </w:rPr>
-              <w:instrText xml:space="preserve"> PAGEREF _Toc59554536 \h </w:instrText>
+              <w:instrText xml:space="preserve"> PAGEREF _Toc64911723 \h </w:instrText>
             </w:r>
             <w:r>
               <w:rPr>
@@ -2402,7 +2402,7 @@
               <w:lang w:eastAsia="fr-FR"/>
             </w:rPr>
           </w:pPr>
-          <w:hyperlink w:anchor="_Toc59554537" w:history="1">
+          <w:hyperlink w:anchor="_Toc64911724" w:history="1">
             <w:r>
               <w:rPr>
                 <w:rStyle w:val="Lienhypertexte"/>
@@ -2429,7 +2429,7 @@
                 <w:noProof/>
                 <w:webHidden/>
               </w:rPr>
-              <w:instrText xml:space="preserve"> PAGEREF _Toc59554537 \h </w:instrText>
+              <w:instrText xml:space="preserve"> PAGEREF _Toc64911724 \h </w:instrText>
             </w:r>
             <w:r>
               <w:rPr>
@@ -2472,7 +2472,7 @@
               <w:lang w:eastAsia="fr-FR"/>
             </w:rPr>
           </w:pPr>
-          <w:hyperlink w:anchor="_Toc59554538" w:history="1">
+          <w:hyperlink w:anchor="_Toc64911725" w:history="1">
             <w:r>
               <w:rPr>
                 <w:rStyle w:val="Lienhypertexte"/>
@@ -2500,7 +2500,7 @@
                 <w:noProof/>
                 <w:webHidden/>
               </w:rPr>
-              <w:instrText xml:space="preserve"> PAGEREF _Toc59554538 \h </w:instrText>
+              <w:instrText xml:space="preserve"> PAGEREF _Toc64911725 \h </w:instrText>
             </w:r>
             <w:r>
               <w:rPr>
@@ -2543,7 +2543,7 @@
               <w:lang w:eastAsia="fr-FR"/>
             </w:rPr>
           </w:pPr>
-          <w:hyperlink w:anchor="_Toc59554539" w:history="1">
+          <w:hyperlink w:anchor="_Toc64911726" w:history="1">
             <w:r>
               <w:rPr>
                 <w:rStyle w:val="Lienhypertexte"/>
@@ -2571,7 +2571,7 @@
                 <w:noProof/>
                 <w:webHidden/>
               </w:rPr>
-              <w:instrText xml:space="preserve"> PAGEREF _Toc59554539 \h </w:instrText>
+              <w:instrText xml:space="preserve"> PAGEREF _Toc64911726 \h </w:instrText>
             </w:r>
             <w:r>
               <w:rPr>
@@ -2614,7 +2614,7 @@
               <w:lang w:eastAsia="fr-FR"/>
             </w:rPr>
           </w:pPr>
-          <w:hyperlink w:anchor="_Toc59554540" w:history="1">
+          <w:hyperlink w:anchor="_Toc64911727" w:history="1">
             <w:r>
               <w:rPr>
                 <w:rStyle w:val="Lienhypertexte"/>
@@ -2642,7 +2642,7 @@
                 <w:noProof/>
                 <w:webHidden/>
               </w:rPr>
-              <w:instrText xml:space="preserve"> PAGEREF _Toc59554540 \h </w:instrText>
+              <w:instrText xml:space="preserve"> PAGEREF _Toc64911727 \h </w:instrText>
             </w:r>
             <w:r>
               <w:rPr>
@@ -2685,7 +2685,7 @@
               <w:lang w:eastAsia="fr-FR"/>
             </w:rPr>
           </w:pPr>
-          <w:hyperlink w:anchor="_Toc59554541" w:history="1">
+          <w:hyperlink w:anchor="_Toc64911728" w:history="1">
             <w:r>
               <w:rPr>
                 <w:rStyle w:val="Lienhypertexte"/>
@@ -2713,7 +2713,7 @@
                 <w:noProof/>
                 <w:webHidden/>
               </w:rPr>
-              <w:instrText xml:space="preserve"> PAGEREF _Toc59554541 \h </w:instrText>
+              <w:instrText xml:space="preserve"> PAGEREF _Toc64911728 \h </w:instrText>
             </w:r>
             <w:r>
               <w:rPr>
@@ -2756,7 +2756,7 @@
               <w:lang w:eastAsia="fr-FR"/>
             </w:rPr>
           </w:pPr>
-          <w:hyperlink w:anchor="_Toc59554542" w:history="1">
+          <w:hyperlink w:anchor="_Toc64911729" w:history="1">
             <w:r>
               <w:rPr>
                 <w:rStyle w:val="Lienhypertexte"/>
@@ -2783,7 +2783,7 @@
                 <w:noProof/>
                 <w:webHidden/>
               </w:rPr>
-              <w:instrText xml:space="preserve"> PAGEREF _Toc59554542 \h </w:instrText>
+              <w:instrText xml:space="preserve"> PAGEREF _Toc64911729 \h </w:instrText>
             </w:r>
             <w:r>
               <w:rPr>
@@ -2826,7 +2826,7 @@
               <w:lang w:eastAsia="fr-FR"/>
             </w:rPr>
           </w:pPr>
-          <w:hyperlink w:anchor="_Toc59554543" w:history="1">
+          <w:hyperlink w:anchor="_Toc64911730" w:history="1">
             <w:r>
               <w:rPr>
                 <w:rStyle w:val="Lienhypertexte"/>
@@ -2854,7 +2854,7 @@
                 <w:noProof/>
                 <w:webHidden/>
               </w:rPr>
-              <w:instrText xml:space="preserve"> PAGEREF _Toc59554543 \h </w:instrText>
+              <w:instrText xml:space="preserve"> PAGEREF _Toc64911730 \h </w:instrText>
             </w:r>
             <w:r>
               <w:rPr>
@@ -2897,7 +2897,7 @@
               <w:lang w:eastAsia="fr-FR"/>
             </w:rPr>
           </w:pPr>
-          <w:hyperlink w:anchor="_Toc59554544" w:history="1">
+          <w:hyperlink w:anchor="_Toc64911731" w:history="1">
             <w:r>
               <w:rPr>
                 <w:rStyle w:val="Lienhypertexte"/>
@@ -2925,7 +2925,7 @@
                 <w:noProof/>
                 <w:webHidden/>
               </w:rPr>
-              <w:instrText xml:space="preserve"> PAGEREF _Toc59554544 \h </w:instrText>
+              <w:instrText xml:space="preserve"> PAGEREF _Toc64911731 \h </w:instrText>
             </w:r>
             <w:r>
               <w:rPr>
@@ -2968,7 +2968,7 @@
               <w:lang w:eastAsia="fr-FR"/>
             </w:rPr>
           </w:pPr>
-          <w:hyperlink w:anchor="_Toc59554545" w:history="1">
+          <w:hyperlink w:anchor="_Toc64911732" w:history="1">
             <w:r>
               <w:rPr>
                 <w:rStyle w:val="Lienhypertexte"/>
@@ -2996,7 +2996,7 @@
                 <w:noProof/>
                 <w:webHidden/>
               </w:rPr>
-              <w:instrText xml:space="preserve"> PAGEREF _Toc59554545 \h </w:instrText>
+              <w:instrText xml:space="preserve"> PAGEREF _Toc64911732 \h </w:instrText>
             </w:r>
             <w:r>
               <w:rPr>
@@ -3039,7 +3039,7 @@
               <w:lang w:eastAsia="fr-FR"/>
             </w:rPr>
           </w:pPr>
-          <w:hyperlink w:anchor="_Toc59554546" w:history="1">
+          <w:hyperlink w:anchor="_Toc64911733" w:history="1">
             <w:r>
               <w:rPr>
                 <w:rStyle w:val="Lienhypertexte"/>
@@ -3067,7 +3067,7 @@
                 <w:noProof/>
                 <w:webHidden/>
               </w:rPr>
-              <w:instrText xml:space="preserve"> PAGEREF _Toc59554546 \h </w:instrText>
+              <w:instrText xml:space="preserve"> PAGEREF _Toc64911733 \h </w:instrText>
             </w:r>
             <w:r>
               <w:rPr>
@@ -3110,7 +3110,7 @@
               <w:lang w:eastAsia="fr-FR"/>
             </w:rPr>
           </w:pPr>
-          <w:hyperlink w:anchor="_Toc59554547" w:history="1">
+          <w:hyperlink w:anchor="_Toc64911734" w:history="1">
             <w:r>
               <w:rPr>
                 <w:rStyle w:val="Lienhypertexte"/>
@@ -3138,7 +3138,7 @@
                 <w:noProof/>
                 <w:webHidden/>
               </w:rPr>
-              <w:instrText xml:space="preserve"> PAGEREF _Toc59554547 \h </w:instrText>
+              <w:instrText xml:space="preserve"> PAGEREF _Toc64911734 \h </w:instrText>
             </w:r>
             <w:r>
               <w:rPr>
@@ -3181,7 +3181,7 @@
               <w:lang w:eastAsia="fr-FR"/>
             </w:rPr>
           </w:pPr>
-          <w:hyperlink w:anchor="_Toc59554548" w:history="1">
+          <w:hyperlink w:anchor="_Toc64911735" w:history="1">
             <w:r>
               <w:rPr>
                 <w:rStyle w:val="Lienhypertexte"/>
@@ -3209,7 +3209,7 @@
                 <w:noProof/>
                 <w:webHidden/>
               </w:rPr>
-              <w:instrText xml:space="preserve"> PAGEREF _Toc59554548 \h </w:instrText>
+              <w:instrText xml:space="preserve"> PAGEREF _Toc64911735 \h </w:instrText>
             </w:r>
             <w:r>
               <w:rPr>
@@ -3252,7 +3252,7 @@
               <w:lang w:eastAsia="fr-FR"/>
             </w:rPr>
           </w:pPr>
-          <w:hyperlink w:anchor="_Toc59554549" w:history="1">
+          <w:hyperlink w:anchor="_Toc64911736" w:history="1">
             <w:r>
               <w:rPr>
                 <w:rStyle w:val="Lienhypertexte"/>
@@ -3280,7 +3280,7 @@
                 <w:noProof/>
                 <w:webHidden/>
               </w:rPr>
-              <w:instrText xml:space="preserve"> PAGEREF _Toc59554549 \h </w:instrText>
+              <w:instrText xml:space="preserve"> PAGEREF _Toc64911736 \h </w:instrText>
             </w:r>
             <w:r>
               <w:rPr>
@@ -3323,7 +3323,7 @@
               <w:lang w:eastAsia="fr-FR"/>
             </w:rPr>
           </w:pPr>
-          <w:hyperlink w:anchor="_Toc59554550" w:history="1">
+          <w:hyperlink w:anchor="_Toc64911737" w:history="1">
             <w:r>
               <w:rPr>
                 <w:rStyle w:val="Lienhypertexte"/>
@@ -3351,7 +3351,7 @@
                 <w:noProof/>
                 <w:webHidden/>
               </w:rPr>
-              <w:instrText xml:space="preserve"> PAGEREF _Toc59554550 \h </w:instrText>
+              <w:instrText xml:space="preserve"> PAGEREF _Toc64911737 \h </w:instrText>
             </w:r>
             <w:r>
               <w:rPr>
@@ -3394,7 +3394,7 @@
               <w:lang w:eastAsia="fr-FR"/>
             </w:rPr>
           </w:pPr>
-          <w:hyperlink w:anchor="_Toc59554551" w:history="1">
+          <w:hyperlink w:anchor="_Toc64911738" w:history="1">
             <w:r>
               <w:rPr>
                 <w:rStyle w:val="Lienhypertexte"/>
@@ -3422,7 +3422,7 @@
                 <w:noProof/>
                 <w:webHidden/>
               </w:rPr>
-              <w:instrText xml:space="preserve"> PAGEREF _Toc59554551 \h </w:instrText>
+              <w:instrText xml:space="preserve"> PAGEREF _Toc64911738 \h </w:instrText>
             </w:r>
             <w:r>
               <w:rPr>
@@ -3465,7 +3465,7 @@
               <w:lang w:eastAsia="fr-FR"/>
             </w:rPr>
           </w:pPr>
-          <w:hyperlink w:anchor="_Toc59554552" w:history="1">
+          <w:hyperlink w:anchor="_Toc64911739" w:history="1">
             <w:r>
               <w:rPr>
                 <w:rStyle w:val="Lienhypertexte"/>
@@ -3493,7 +3493,7 @@
                 <w:noProof/>
                 <w:webHidden/>
               </w:rPr>
-              <w:instrText xml:space="preserve"> PAGEREF _Toc59554552 \h </w:instrText>
+              <w:instrText xml:space="preserve"> PAGEREF _Toc64911739 \h </w:instrText>
             </w:r>
             <w:r>
               <w:rPr>
@@ -3536,7 +3536,7 @@
               <w:lang w:eastAsia="fr-FR"/>
             </w:rPr>
           </w:pPr>
-          <w:hyperlink w:anchor="_Toc59554553" w:history="1">
+          <w:hyperlink w:anchor="_Toc64911740" w:history="1">
             <w:r>
               <w:rPr>
                 <w:rStyle w:val="Lienhypertexte"/>
@@ -3564,7 +3564,7 @@
                 <w:noProof/>
                 <w:webHidden/>
               </w:rPr>
-              <w:instrText xml:space="preserve"> PAGEREF _Toc59554553 \h </w:instrText>
+              <w:instrText xml:space="preserve"> PAGEREF _Toc64911740 \h </w:instrText>
             </w:r>
             <w:r>
               <w:rPr>
@@ -3607,7 +3607,7 @@
               <w:lang w:eastAsia="fr-FR"/>
             </w:rPr>
           </w:pPr>
-          <w:hyperlink w:anchor="_Toc59554554" w:history="1">
+          <w:hyperlink w:anchor="_Toc64911741" w:history="1">
             <w:r>
               <w:rPr>
                 <w:rStyle w:val="Lienhypertexte"/>
@@ -3635,7 +3635,7 @@
                 <w:noProof/>
                 <w:webHidden/>
               </w:rPr>
-              <w:instrText xml:space="preserve"> PAGEREF _Toc59554554 \h </w:instrText>
+              <w:instrText xml:space="preserve"> PAGEREF _Toc64911741 \h </w:instrText>
             </w:r>
             <w:r>
               <w:rPr>
@@ -3678,7 +3678,7 @@
               <w:lang w:eastAsia="fr-FR"/>
             </w:rPr>
           </w:pPr>
-          <w:hyperlink w:anchor="_Toc59554555" w:history="1">
+          <w:hyperlink w:anchor="_Toc64911742" w:history="1">
             <w:r>
               <w:rPr>
                 <w:rStyle w:val="Lienhypertexte"/>
@@ -3706,7 +3706,7 @@
                 <w:noProof/>
                 <w:webHidden/>
               </w:rPr>
-              <w:instrText xml:space="preserve"> PAGEREF _Toc59554555 \h </w:instrText>
+              <w:instrText xml:space="preserve"> PAGEREF _Toc64911742 \h </w:instrText>
             </w:r>
             <w:r>
               <w:rPr>
@@ -3749,7 +3749,7 @@
               <w:lang w:eastAsia="fr-FR"/>
             </w:rPr>
           </w:pPr>
-          <w:hyperlink w:anchor="_Toc59554556" w:history="1">
+          <w:hyperlink w:anchor="_Toc64911743" w:history="1">
             <w:r>
               <w:rPr>
                 <w:rStyle w:val="Lienhypertexte"/>
@@ -3777,7 +3777,7 @@
                 <w:noProof/>
                 <w:webHidden/>
               </w:rPr>
-              <w:instrText xml:space="preserve"> PAGEREF _Toc59554556 \h </w:instrText>
+              <w:instrText xml:space="preserve"> PAGEREF _Toc64911743 \h </w:instrText>
             </w:r>
             <w:r>
               <w:rPr>
@@ -3820,7 +3820,7 @@
               <w:lang w:eastAsia="fr-FR"/>
             </w:rPr>
           </w:pPr>
-          <w:hyperlink w:anchor="_Toc59554557" w:history="1">
+          <w:hyperlink w:anchor="_Toc64911744" w:history="1">
             <w:r>
               <w:rPr>
                 <w:rStyle w:val="Lienhypertexte"/>
@@ -3848,7 +3848,7 @@
                 <w:noProof/>
                 <w:webHidden/>
               </w:rPr>
-              <w:instrText xml:space="preserve"> PAGEREF _Toc59554557 \h </w:instrText>
+              <w:instrText xml:space="preserve"> PAGEREF _Toc64911744 \h </w:instrText>
             </w:r>
             <w:r>
               <w:rPr>
@@ -3891,7 +3891,7 @@
               <w:lang w:eastAsia="fr-FR"/>
             </w:rPr>
           </w:pPr>
-          <w:hyperlink w:anchor="_Toc59554558" w:history="1">
+          <w:hyperlink w:anchor="_Toc64911745" w:history="1">
             <w:r>
               <w:rPr>
                 <w:rStyle w:val="Lienhypertexte"/>
@@ -3919,7 +3919,7 @@
                 <w:noProof/>
                 <w:webHidden/>
               </w:rPr>
-              <w:instrText xml:space="preserve"> PAGEREF _Toc59554558 \h </w:instrText>
+              <w:instrText xml:space="preserve"> PAGEREF _Toc64911745 \h </w:instrText>
             </w:r>
             <w:r>
               <w:rPr>
@@ -3962,7 +3962,7 @@
               <w:lang w:eastAsia="fr-FR"/>
             </w:rPr>
           </w:pPr>
-          <w:hyperlink w:anchor="_Toc59554559" w:history="1">
+          <w:hyperlink w:anchor="_Toc64911746" w:history="1">
             <w:r>
               <w:rPr>
                 <w:rStyle w:val="Lienhypertexte"/>
@@ -3990,7 +3990,7 @@
                 <w:noProof/>
                 <w:webHidden/>
               </w:rPr>
-              <w:instrText xml:space="preserve"> PAGEREF _Toc59554559 \h </w:instrText>
+              <w:instrText xml:space="preserve"> PAGEREF _Toc64911746 \h </w:instrText>
             </w:r>
             <w:r>
               <w:rPr>
@@ -4033,7 +4033,7 @@
               <w:lang w:eastAsia="fr-FR"/>
             </w:rPr>
           </w:pPr>
-          <w:hyperlink w:anchor="_Toc59554560" w:history="1">
+          <w:hyperlink w:anchor="_Toc64911747" w:history="1">
             <w:r>
               <w:rPr>
                 <w:rStyle w:val="Lienhypertexte"/>
@@ -4061,7 +4061,7 @@
                 <w:noProof/>
                 <w:webHidden/>
               </w:rPr>
-              <w:instrText xml:space="preserve"> PAGEREF _Toc59554560 \h </w:instrText>
+              <w:instrText xml:space="preserve"> PAGEREF _Toc64911747 \h </w:instrText>
             </w:r>
             <w:r>
               <w:rPr>
@@ -4104,7 +4104,7 @@
               <w:lang w:eastAsia="fr-FR"/>
             </w:rPr>
           </w:pPr>
-          <w:hyperlink w:anchor="_Toc59554561" w:history="1">
+          <w:hyperlink w:anchor="_Toc64911748" w:history="1">
             <w:r>
               <w:rPr>
                 <w:rStyle w:val="Lienhypertexte"/>
@@ -4132,7 +4132,7 @@
                 <w:noProof/>
                 <w:webHidden/>
               </w:rPr>
-              <w:instrText xml:space="preserve"> PAGEREF _Toc59554561 \h </w:instrText>
+              <w:instrText xml:space="preserve"> PAGEREF _Toc64911748 \h </w:instrText>
             </w:r>
             <w:r>
               <w:rPr>
@@ -4175,7 +4175,7 @@
               <w:lang w:eastAsia="fr-FR"/>
             </w:rPr>
           </w:pPr>
-          <w:hyperlink w:anchor="_Toc59554562" w:history="1">
+          <w:hyperlink w:anchor="_Toc64911749" w:history="1">
             <w:r>
               <w:rPr>
                 <w:rStyle w:val="Lienhypertexte"/>
@@ -4203,7 +4203,7 @@
                 <w:noProof/>
                 <w:webHidden/>
               </w:rPr>
-              <w:instrText xml:space="preserve"> PAGEREF _Toc59554562 \h </w:instrText>
+              <w:instrText xml:space="preserve"> PAGEREF _Toc64911749 \h </w:instrText>
             </w:r>
             <w:r>
               <w:rPr>
@@ -4246,7 +4246,7 @@
               <w:lang w:eastAsia="fr-FR"/>
             </w:rPr>
           </w:pPr>
-          <w:hyperlink w:anchor="_Toc59554563" w:history="1">
+          <w:hyperlink w:anchor="_Toc64911750" w:history="1">
             <w:r>
               <w:rPr>
                 <w:rStyle w:val="Lienhypertexte"/>
@@ -4274,7 +4274,7 @@
                 <w:noProof/>
                 <w:webHidden/>
               </w:rPr>
-              <w:instrText xml:space="preserve"> PAGEREF _Toc59554563 \h </w:instrText>
+              <w:instrText xml:space="preserve"> PAGEREF _Toc64911750 \h </w:instrText>
             </w:r>
             <w:r>
               <w:rPr>
@@ -4317,7 +4317,7 @@
               <w:lang w:eastAsia="fr-FR"/>
             </w:rPr>
           </w:pPr>
-          <w:hyperlink w:anchor="_Toc59554564" w:history="1">
+          <w:hyperlink w:anchor="_Toc64911751" w:history="1">
             <w:r>
               <w:rPr>
                 <w:rStyle w:val="Lienhypertexte"/>
@@ -4345,7 +4345,7 @@
                 <w:noProof/>
                 <w:webHidden/>
               </w:rPr>
-              <w:instrText xml:space="preserve"> PAGEREF _Toc59554564 \h </w:instrText>
+              <w:instrText xml:space="preserve"> PAGEREF _Toc64911751 \h </w:instrText>
             </w:r>
             <w:r>
               <w:rPr>
@@ -4388,7 +4388,7 @@
               <w:lang w:eastAsia="fr-FR"/>
             </w:rPr>
           </w:pPr>
-          <w:hyperlink w:anchor="_Toc59554565" w:history="1">
+          <w:hyperlink w:anchor="_Toc64911752" w:history="1">
             <w:r>
               <w:rPr>
                 <w:rStyle w:val="Lienhypertexte"/>
@@ -4416,7 +4416,7 @@
                 <w:noProof/>
                 <w:webHidden/>
               </w:rPr>
-              <w:instrText xml:space="preserve"> PAGEREF _Toc59554565 \h </w:instrText>
+              <w:instrText xml:space="preserve"> PAGEREF _Toc64911752 \h </w:instrText>
             </w:r>
             <w:r>
               <w:rPr>
@@ -4459,7 +4459,7 @@
               <w:lang w:eastAsia="fr-FR"/>
             </w:rPr>
           </w:pPr>
-          <w:hyperlink w:anchor="_Toc59554566" w:history="1">
+          <w:hyperlink w:anchor="_Toc64911753" w:history="1">
             <w:r>
               <w:rPr>
                 <w:rStyle w:val="Lienhypertexte"/>
@@ -4487,7 +4487,7 @@
                 <w:noProof/>
                 <w:webHidden/>
               </w:rPr>
-              <w:instrText xml:space="preserve"> PAGEREF _Toc59554566 \h </w:instrText>
+              <w:instrText xml:space="preserve"> PAGEREF _Toc64911753 \h </w:instrText>
             </w:r>
             <w:r>
               <w:rPr>
@@ -4530,7 +4530,7 @@
               <w:lang w:eastAsia="fr-FR"/>
             </w:rPr>
           </w:pPr>
-          <w:hyperlink w:anchor="_Toc59554567" w:history="1">
+          <w:hyperlink w:anchor="_Toc64911754" w:history="1">
             <w:r>
               <w:rPr>
                 <w:rStyle w:val="Lienhypertexte"/>
@@ -4558,7 +4558,7 @@
                 <w:noProof/>
                 <w:webHidden/>
               </w:rPr>
-              <w:instrText xml:space="preserve"> PAGEREF _Toc59554567 \h </w:instrText>
+              <w:instrText xml:space="preserve"> PAGEREF _Toc64911754 \h </w:instrText>
             </w:r>
             <w:r>
               <w:rPr>
@@ -4601,7 +4601,7 @@
               <w:lang w:eastAsia="fr-FR"/>
             </w:rPr>
           </w:pPr>
-          <w:hyperlink w:anchor="_Toc59554568" w:history="1">
+          <w:hyperlink w:anchor="_Toc64911755" w:history="1">
             <w:r>
               <w:rPr>
                 <w:rStyle w:val="Lienhypertexte"/>
@@ -4629,7 +4629,7 @@
                 <w:noProof/>
                 <w:webHidden/>
               </w:rPr>
-              <w:instrText xml:space="preserve"> PAGEREF _Toc59554568 \h </w:instrText>
+              <w:instrText xml:space="preserve"> PAGEREF _Toc64911755 \h </w:instrText>
             </w:r>
             <w:r>
               <w:rPr>
@@ -4672,7 +4672,7 @@
               <w:lang w:eastAsia="fr-FR"/>
             </w:rPr>
           </w:pPr>
-          <w:hyperlink w:anchor="_Toc59554569" w:history="1">
+          <w:hyperlink w:anchor="_Toc64911756" w:history="1">
             <w:r>
               <w:rPr>
                 <w:rStyle w:val="Lienhypertexte"/>
@@ -4700,7 +4700,7 @@
                 <w:noProof/>
                 <w:webHidden/>
               </w:rPr>
-              <w:instrText xml:space="preserve"> PAGEREF _Toc59554569 \h </w:instrText>
+              <w:instrText xml:space="preserve"> PAGEREF _Toc64911756 \h </w:instrText>
             </w:r>
             <w:r>
               <w:rPr>
@@ -4743,7 +4743,7 @@
               <w:lang w:eastAsia="fr-FR"/>
             </w:rPr>
           </w:pPr>
-          <w:hyperlink w:anchor="_Toc59554570" w:history="1">
+          <w:hyperlink w:anchor="_Toc64911757" w:history="1">
             <w:r>
               <w:rPr>
                 <w:rStyle w:val="Lienhypertexte"/>
@@ -4771,7 +4771,7 @@
                 <w:noProof/>
                 <w:webHidden/>
               </w:rPr>
-              <w:instrText xml:space="preserve"> PAGEREF _Toc59554570 \h </w:instrText>
+              <w:instrText xml:space="preserve"> PAGEREF _Toc64911757 \h </w:instrText>
             </w:r>
             <w:r>
               <w:rPr>
@@ -4814,7 +4814,7 @@
               <w:lang w:eastAsia="fr-FR"/>
             </w:rPr>
           </w:pPr>
-          <w:hyperlink w:anchor="_Toc59554571" w:history="1">
+          <w:hyperlink w:anchor="_Toc64911758" w:history="1">
             <w:r>
               <w:rPr>
                 <w:rStyle w:val="Lienhypertexte"/>
@@ -4842,7 +4842,7 @@
                 <w:noProof/>
                 <w:webHidden/>
               </w:rPr>
-              <w:instrText xml:space="preserve"> PAGEREF _Toc59554571 \h </w:instrText>
+              <w:instrText xml:space="preserve"> PAGEREF _Toc64911758 \h </w:instrText>
             </w:r>
             <w:r>
               <w:rPr>
@@ -4863,6 +4863,77 @@
                 <w:webHidden/>
               </w:rPr>
               <w:t>21</w:t>
+            </w:r>
+            <w:r>
+              <w:rPr>
+                <w:noProof/>
+                <w:webHidden/>
+              </w:rPr>
+              <w:fldChar w:fldCharType="end"/>
+            </w:r>
+          </w:hyperlink>
+        </w:p>
+        <w:p>
+          <w:pPr>
+            <w:pStyle w:val="TM1"/>
+            <w:tabs>
+              <w:tab w:val="right" w:leader="dot" w:pos="9736"/>
+            </w:tabs>
+            <w:rPr>
+              <w:rFonts w:eastAsiaTheme="minorEastAsia"/>
+              <w:noProof/>
+              <w:lang w:eastAsia="fr-FR"/>
+            </w:rPr>
+          </w:pPr>
+          <w:hyperlink w:anchor="_Toc64911759" w:history="1">
+            <w:r>
+              <w:rPr>
+                <w:rStyle w:val="Lienhypertexte"/>
+                <w:noProof/>
+                <w:highlight w:val="white"/>
+              </w:rPr>
+              <w:t>Mode « Capture Sprites »</w:t>
+            </w:r>
+            <w:r>
+              <w:rPr>
+                <w:noProof/>
+                <w:webHidden/>
+              </w:rPr>
+              <w:tab/>
+            </w:r>
+            <w:r>
+              <w:rPr>
+                <w:noProof/>
+                <w:webHidden/>
+              </w:rPr>
+              <w:fldChar w:fldCharType="begin"/>
+            </w:r>
+            <w:r>
+              <w:rPr>
+                <w:noProof/>
+                <w:webHidden/>
+              </w:rPr>
+              <w:instrText xml:space="preserve"> PAGEREF _Toc64911759 \h </w:instrText>
+            </w:r>
+            <w:r>
+              <w:rPr>
+                <w:noProof/>
+                <w:webHidden/>
+              </w:rPr>
+            </w:r>
+            <w:r>
+              <w:rPr>
+                <w:noProof/>
+                <w:webHidden/>
+              </w:rPr>
+              <w:fldChar w:fldCharType="separate"/>
+            </w:r>
+            <w:r>
+              <w:rPr>
+                <w:noProof/>
+                <w:webHidden/>
+              </w:rPr>
+              <w:t>23</w:t>
             </w:r>
             <w:r>
               <w:rPr>
@@ -4889,7 +4960,7 @@
       <w:pPr>
         <w:pStyle w:val="Heading1"/>
       </w:pPr>
-      <w:bookmarkStart w:id="1" w:name="_Toc59554505"/>
+      <w:bookmarkStart w:id="1" w:name="_Toc64911692"/>
       <w:r>
         <w:lastRenderedPageBreak/>
         <w:t>Interface générale</w:t>
@@ -4911,7 +4982,7 @@
           <wp:inline distT="0" distB="0" distL="0" distR="0">
             <wp:extent cx="6188710" cy="5108602"/>
             <wp:effectExtent l="19050" t="0" r="2540" b="0"/>
-            <wp:docPr id="1" name="Image 1"/>
+            <wp:docPr id="13" name="Image 1"/>
             <wp:cNvGraphicFramePr>
               <a:graphicFrameLocks xmlns:a="http://schemas.openxmlformats.org/drawingml/2006/main" noChangeAspect="1"/>
             </wp:cNvGraphicFramePr>
@@ -5032,7 +5103,7 @@
       <w:pPr>
         <w:pStyle w:val="Heading2"/>
       </w:pPr>
-      <w:bookmarkStart w:id="2" w:name="_Toc59554506"/>
+      <w:bookmarkStart w:id="2" w:name="_Toc64911693"/>
       <w:r>
         <w:lastRenderedPageBreak/>
         <w:t>Gestion des fichiers</w:t>
@@ -5043,7 +5114,7 @@
       <w:pPr>
         <w:pStyle w:val="Heading3"/>
       </w:pPr>
-      <w:bookmarkStart w:id="3" w:name="_Toc59554507"/>
+      <w:bookmarkStart w:id="3" w:name="_Toc64911694"/>
       <w:r>
         <w:t xml:space="preserve">Bouton </w:t>
       </w:r>
@@ -5275,7 +5346,7 @@
       <w:pPr>
         <w:pStyle w:val="Heading3"/>
       </w:pPr>
-      <w:bookmarkStart w:id="7" w:name="_Toc59554508"/>
+      <w:bookmarkStart w:id="7" w:name="_Toc64911695"/>
       <w:r>
         <w:t>Bouton « Création »</w:t>
       </w:r>
@@ -5367,7 +5438,7 @@
       <w:pPr>
         <w:pStyle w:val="Heading3"/>
       </w:pPr>
-      <w:bookmarkStart w:id="8" w:name="_Toc59554509"/>
+      <w:bookmarkStart w:id="8" w:name="_Toc64911696"/>
       <w:r>
         <w:lastRenderedPageBreak/>
         <w:t>Bouton « Import »</w:t>
@@ -5383,7 +5454,7 @@
       <w:pPr>
         <w:pStyle w:val="Heading3"/>
       </w:pPr>
-      <w:bookmarkStart w:id="9" w:name="_Toc59554510"/>
+      <w:bookmarkStart w:id="9" w:name="_Toc64911697"/>
       <w:r>
         <w:t>Bouton « Conversion »</w:t>
       </w:r>
@@ -5403,7 +5474,7 @@
       <w:pPr>
         <w:pStyle w:val="Heading3"/>
       </w:pPr>
-      <w:bookmarkStart w:id="10" w:name="_Toc59554511"/>
+      <w:bookmarkStart w:id="10" w:name="_Toc64911698"/>
       <w:r>
         <w:t>Case à cocher « Recalculer Automatiquement »</w:t>
       </w:r>
@@ -5418,7 +5489,7 @@
       <w:pPr>
         <w:pStyle w:val="Heading3"/>
       </w:pPr>
-      <w:bookmarkStart w:id="11" w:name="_Toc59554512"/>
+      <w:bookmarkStart w:id="11" w:name="_Toc64911699"/>
       <w:r>
         <w:t>Bouton « Enregistrement »</w:t>
       </w:r>
@@ -5880,7 +5951,7 @@
       <w:pPr>
         <w:pStyle w:val="Heading3"/>
       </w:pPr>
-      <w:bookmarkStart w:id="22" w:name="_Toc59554513"/>
+      <w:bookmarkStart w:id="22" w:name="_Toc64911700"/>
       <w:r>
         <w:t>Case à cocher « Inclure  le code d’affichage dans l’image»</w:t>
       </w:r>
@@ -5895,7 +5966,7 @@
       <w:pPr>
         <w:pStyle w:val="Heading3"/>
       </w:pPr>
-      <w:bookmarkStart w:id="23" w:name="_Toc59554514"/>
+      <w:bookmarkStart w:id="23" w:name="_Toc64911701"/>
       <w:r>
         <w:t>Case à cocher « Inclure  la palette dans l’image»</w:t>
       </w:r>
@@ -5916,7 +5987,7 @@
       <w:pPr>
         <w:pStyle w:val="Heading2"/>
       </w:pPr>
-      <w:bookmarkStart w:id="24" w:name="_Toc59554515"/>
+      <w:bookmarkStart w:id="24" w:name="_Toc64911702"/>
       <w:r>
         <w:t>Partie « Résolution CPC »</w:t>
       </w:r>
@@ -5926,7 +5997,7 @@
       <w:pPr>
         <w:pStyle w:val="Heading3"/>
       </w:pPr>
-      <w:bookmarkStart w:id="25" w:name="_Toc59554516"/>
+      <w:bookmarkStart w:id="25" w:name="_Toc64911703"/>
       <w:r>
         <w:t>Champ « Nb Colonnes »</w:t>
       </w:r>
@@ -5946,7 +6017,7 @@
       <w:pPr>
         <w:pStyle w:val="Heading3"/>
       </w:pPr>
-      <w:bookmarkStart w:id="26" w:name="_Toc59554517"/>
+      <w:bookmarkStart w:id="26" w:name="_Toc64911704"/>
       <w:r>
         <w:lastRenderedPageBreak/>
         <w:t>Champ « Nb Lignes »</w:t>
@@ -5967,7 +6038,7 @@
       <w:pPr>
         <w:pStyle w:val="Heading3"/>
       </w:pPr>
-      <w:bookmarkStart w:id="27" w:name="_Toc59554518"/>
+      <w:bookmarkStart w:id="27" w:name="_Toc64911705"/>
       <w:r>
         <w:t>Bouton « Standard »</w:t>
       </w:r>
@@ -5982,7 +6053,7 @@
       <w:pPr>
         <w:pStyle w:val="Heading3"/>
       </w:pPr>
-      <w:bookmarkStart w:id="28" w:name="_Toc59554519"/>
+      <w:bookmarkStart w:id="28" w:name="_Toc64911706"/>
       <w:r>
         <w:t>Bouton « Overscan »</w:t>
       </w:r>
@@ -5997,7 +6068,7 @@
       <w:pPr>
         <w:pStyle w:val="Heading3"/>
       </w:pPr>
-      <w:bookmarkStart w:id="29" w:name="_Toc59554520"/>
+      <w:bookmarkStart w:id="29" w:name="_Toc64911707"/>
       <w:r>
         <w:t>Combo « Mode »</w:t>
       </w:r>
@@ -6283,14 +6354,17 @@
         <w:t>, disponible seulement en utilisant la palette CPC+</w:t>
       </w:r>
       <w:r>
-        <w:t>, permettant de convertir une image en résolution standard 320x200 et en 16 couleurs. Ce mode permet de « capturer » des sprites hard CPC+ depuis une image convertie (voir chapitre ####)</w:t>
+        <w:t xml:space="preserve">, permettant de convertir une image en résolution standard 320x200 et en 16 couleurs. Ce mode permet de « capturer » des sprites hard CPC+ depuis une image convertie (voir chapitre </w:t>
+      </w:r>
+      <w:r>
+        <w:t>« Mode Capture sprites »</w:t>
       </w:r>
     </w:p>
     <w:p>
       <w:pPr>
         <w:pStyle w:val="Heading3"/>
       </w:pPr>
-      <w:bookmarkStart w:id="41" w:name="_Toc59554521"/>
+      <w:bookmarkStart w:id="41" w:name="_Toc64911708"/>
       <w:r>
         <w:t>Bouton « Edition trames »</w:t>
       </w:r>
@@ -6305,7 +6379,7 @@
       <w:pPr>
         <w:pStyle w:val="Heading2"/>
       </w:pPr>
-      <w:bookmarkStart w:id="42" w:name="_Toc59554522"/>
+      <w:bookmarkStart w:id="42" w:name="_Toc64911709"/>
       <w:r>
         <w:lastRenderedPageBreak/>
         <w:t>Popup « Edition trames Asc-ut »</w:t>
@@ -6363,7 +6437,7 @@
       </w:r>
     </w:p>
     <w:p>
-      <w:bookmarkStart w:id="43" w:name="_Toc59554523"/>
+      <w:bookmarkStart w:id="43" w:name="_Toc64911710"/>
       <w:r>
         <w:rPr>
           <w:rStyle w:val="Titre3Car"/>
@@ -6376,7 +6450,7 @@
       </w:r>
     </w:p>
     <w:p>
-      <w:bookmarkStart w:id="44" w:name="_Toc59554524"/>
+      <w:bookmarkStart w:id="44" w:name="_Toc64911711"/>
       <w:r>
         <w:rPr>
           <w:rStyle w:val="Titre3Car"/>
@@ -6389,7 +6463,7 @@
       </w:r>
     </w:p>
     <w:p>
-      <w:bookmarkStart w:id="45" w:name="_Toc59554525"/>
+      <w:bookmarkStart w:id="45" w:name="_Toc64911712"/>
       <w:r>
         <w:rPr>
           <w:rStyle w:val="Titre3Car"/>
@@ -6408,7 +6482,7 @@
       </w:r>
     </w:p>
     <w:p>
-      <w:bookmarkStart w:id="46" w:name="_Toc59554526"/>
+      <w:bookmarkStart w:id="46" w:name="_Toc64911713"/>
       <w:r>
         <w:rPr>
           <w:rStyle w:val="Titre3Car"/>
@@ -6421,7 +6495,7 @@
       </w:r>
     </w:p>
     <w:p>
-      <w:bookmarkStart w:id="47" w:name="_Toc59554527"/>
+      <w:bookmarkStart w:id="47" w:name="_Toc64911714"/>
       <w:r>
         <w:rPr>
           <w:rStyle w:val="Titre3Car"/>
@@ -6440,7 +6514,7 @@
       </w:r>
     </w:p>
     <w:p>
-      <w:bookmarkStart w:id="48" w:name="_Toc59554528"/>
+      <w:bookmarkStart w:id="48" w:name="_Toc64911715"/>
       <w:r>
         <w:rPr>
           <w:rStyle w:val="Titre3Car"/>
@@ -6453,7 +6527,7 @@
       </w:r>
     </w:p>
     <w:p>
-      <w:bookmarkStart w:id="49" w:name="_Toc59554529"/>
+      <w:bookmarkStart w:id="49" w:name="_Toc64911716"/>
       <w:r>
         <w:rPr>
           <w:rStyle w:val="Titre3Car"/>
@@ -6472,7 +6546,7 @@
       </w:r>
     </w:p>
     <w:p>
-      <w:bookmarkStart w:id="50" w:name="_Toc59554530"/>
+      <w:bookmarkStart w:id="50" w:name="_Toc64911717"/>
       <w:r>
         <w:rPr>
           <w:rStyle w:val="Titre3Car"/>
@@ -6491,7 +6565,7 @@
       </w:r>
     </w:p>
     <w:p>
-      <w:bookmarkStart w:id="51" w:name="_Toc59554531"/>
+      <w:bookmarkStart w:id="51" w:name="_Toc64911718"/>
       <w:r>
         <w:rPr>
           <w:rStyle w:val="Titre3Car"/>
@@ -6510,7 +6584,7 @@
       </w:r>
     </w:p>
     <w:p>
-      <w:bookmarkStart w:id="52" w:name="_Toc59554532"/>
+      <w:bookmarkStart w:id="52" w:name="_Toc64911719"/>
       <w:r>
         <w:rPr>
           <w:rStyle w:val="Titre3Car"/>
@@ -6529,7 +6603,7 @@
       </w:r>
     </w:p>
     <w:p>
-      <w:bookmarkStart w:id="53" w:name="_Toc59554533"/>
+      <w:bookmarkStart w:id="53" w:name="_Toc64911720"/>
       <w:r>
         <w:rPr>
           <w:rStyle w:val="Titre3Car"/>
@@ -6554,7 +6628,7 @@
           <w:i/>
         </w:rPr>
       </w:pPr>
-      <w:bookmarkStart w:id="54" w:name="_Toc59554534"/>
+      <w:bookmarkStart w:id="54" w:name="_Toc64911721"/>
       <w:r>
         <w:rPr>
           <w:rStyle w:val="Titre3Car"/>
@@ -6583,7 +6657,7 @@
       </w:r>
     </w:p>
     <w:p>
-      <w:bookmarkStart w:id="55" w:name="_Toc59554535"/>
+      <w:bookmarkStart w:id="55" w:name="_Toc64911722"/>
       <w:r>
         <w:rPr>
           <w:rStyle w:val="Titre3Car"/>
@@ -6599,7 +6673,7 @@
       <w:pPr>
         <w:pStyle w:val="Heading2"/>
       </w:pPr>
-      <w:bookmarkStart w:id="56" w:name="_Toc59554536"/>
+      <w:bookmarkStart w:id="56" w:name="_Toc64911723"/>
       <w:r>
         <w:t>Partie « Tramage et rendu »</w:t>
       </w:r>
@@ -6609,7 +6683,7 @@
       <w:pPr>
         <w:pStyle w:val="Heading3"/>
       </w:pPr>
-      <w:bookmarkStart w:id="57" w:name="_Toc59554537"/>
+      <w:bookmarkStart w:id="57" w:name="_Toc64911724"/>
       <w:r>
         <w:t>Combo « type »</w:t>
       </w:r>
@@ -7281,7 +7355,7 @@
           <w:highlight w:val="white"/>
         </w:rPr>
       </w:pPr>
-      <w:bookmarkStart w:id="79" w:name="_Toc59554538"/>
+      <w:bookmarkStart w:id="79" w:name="_Toc64911725"/>
       <w:r>
         <w:rPr>
           <w:highlight w:val="white"/>
@@ -7309,7 +7383,7 @@
           <w:highlight w:val="white"/>
         </w:rPr>
       </w:pPr>
-      <w:bookmarkStart w:id="80" w:name="_Toc59554539"/>
+      <w:bookmarkStart w:id="80" w:name="_Toc64911726"/>
       <w:r>
         <w:rPr>
           <w:rStyle w:val="Titre3Car"/>
@@ -7331,7 +7405,7 @@
           <w:highlight w:val="white"/>
         </w:rPr>
       </w:pPr>
-      <w:bookmarkStart w:id="81" w:name="_Toc59554540"/>
+      <w:bookmarkStart w:id="81" w:name="_Toc64911727"/>
       <w:r>
         <w:rPr>
           <w:rStyle w:val="Titre3Car"/>
@@ -7353,7 +7427,7 @@
           <w:highlight w:val="white"/>
         </w:rPr>
       </w:pPr>
-      <w:bookmarkStart w:id="82" w:name="_Toc59554541"/>
+      <w:bookmarkStart w:id="82" w:name="_Toc64911728"/>
       <w:r>
         <w:rPr>
           <w:rStyle w:val="Titre3Car"/>
@@ -7381,7 +7455,7 @@
       <w:pPr>
         <w:pStyle w:val="Heading2"/>
       </w:pPr>
-      <w:bookmarkStart w:id="83" w:name="_Toc59554542"/>
+      <w:bookmarkStart w:id="83" w:name="_Toc64911729"/>
       <w:r>
         <w:lastRenderedPageBreak/>
         <w:t>Partie « Gestion des couleurs»</w:t>
@@ -7399,7 +7473,7 @@
           <w:highlight w:val="white"/>
         </w:rPr>
       </w:pPr>
-      <w:bookmarkStart w:id="84" w:name="_Toc59554543"/>
+      <w:bookmarkStart w:id="84" w:name="_Toc64911730"/>
       <w:r>
         <w:rPr>
           <w:rStyle w:val="Titre3Car"/>
@@ -7421,7 +7495,7 @@
           <w:highlight w:val="white"/>
         </w:rPr>
       </w:pPr>
-      <w:bookmarkStart w:id="85" w:name="_Toc59554544"/>
+      <w:bookmarkStart w:id="85" w:name="_Toc64911731"/>
       <w:r>
         <w:rPr>
           <w:rStyle w:val="Titre3Car"/>
@@ -7450,7 +7524,7 @@
           <w:highlight w:val="white"/>
         </w:rPr>
       </w:pPr>
-      <w:bookmarkStart w:id="86" w:name="_Toc59554545"/>
+      <w:bookmarkStart w:id="86" w:name="_Toc64911732"/>
       <w:r>
         <w:rPr>
           <w:rStyle w:val="Titre3Car"/>
@@ -7472,7 +7546,7 @@
           <w:highlight w:val="white"/>
         </w:rPr>
       </w:pPr>
-      <w:bookmarkStart w:id="87" w:name="_Toc59554546"/>
+      <w:bookmarkStart w:id="87" w:name="_Toc64911733"/>
       <w:r>
         <w:rPr>
           <w:rStyle w:val="Titre3Car"/>
@@ -7494,7 +7568,7 @@
           <w:highlight w:val="white"/>
         </w:rPr>
       </w:pPr>
-      <w:bookmarkStart w:id="88" w:name="_Toc59554547"/>
+      <w:bookmarkStart w:id="88" w:name="_Toc64911734"/>
       <w:r>
         <w:rPr>
           <w:rStyle w:val="Titre3Car"/>
@@ -7523,7 +7597,7 @@
           <w:highlight w:val="white"/>
         </w:rPr>
       </w:pPr>
-      <w:bookmarkStart w:id="89" w:name="_Toc59554548"/>
+      <w:bookmarkStart w:id="89" w:name="_Toc64911735"/>
       <w:r>
         <w:rPr>
           <w:rStyle w:val="Titre3Car"/>
@@ -7545,7 +7619,7 @@
           <w:highlight w:val="white"/>
         </w:rPr>
       </w:pPr>
-      <w:bookmarkStart w:id="90" w:name="_Toc59554549"/>
+      <w:bookmarkStart w:id="90" w:name="_Toc64911736"/>
       <w:r>
         <w:rPr>
           <w:rStyle w:val="Titre3Car"/>
@@ -7567,7 +7641,7 @@
           <w:highlight w:val="white"/>
         </w:rPr>
       </w:pPr>
-      <w:bookmarkStart w:id="91" w:name="_Toc59554550"/>
+      <w:bookmarkStart w:id="91" w:name="_Toc64911737"/>
       <w:r>
         <w:rPr>
           <w:rStyle w:val="Titre3Car"/>
@@ -7589,7 +7663,7 @@
           <w:highlight w:val="white"/>
         </w:rPr>
       </w:pPr>
-      <w:bookmarkStart w:id="92" w:name="_Toc59554551"/>
+      <w:bookmarkStart w:id="92" w:name="_Toc64911738"/>
       <w:r>
         <w:rPr>
           <w:rStyle w:val="Titre3Car"/>
@@ -7611,7 +7685,7 @@
           <w:highlight w:val="white"/>
         </w:rPr>
       </w:pPr>
-      <w:bookmarkStart w:id="93" w:name="_Toc59554552"/>
+      <w:bookmarkStart w:id="93" w:name="_Toc64911739"/>
       <w:r>
         <w:rPr>
           <w:rStyle w:val="Titre3Car"/>
@@ -7633,7 +7707,7 @@
           <w:highlight w:val="white"/>
         </w:rPr>
       </w:pPr>
-      <w:bookmarkStart w:id="94" w:name="_Toc59554553"/>
+      <w:bookmarkStart w:id="94" w:name="_Toc64911740"/>
       <w:r>
         <w:rPr>
           <w:rStyle w:val="Titre3Car"/>
@@ -7655,7 +7729,7 @@
           <w:highlight w:val="white"/>
         </w:rPr>
       </w:pPr>
-      <w:bookmarkStart w:id="95" w:name="_Toc59554554"/>
+      <w:bookmarkStart w:id="95" w:name="_Toc64911741"/>
       <w:r>
         <w:rPr>
           <w:rStyle w:val="Titre3Car"/>
@@ -7677,7 +7751,7 @@
           <w:highlight w:val="white"/>
         </w:rPr>
       </w:pPr>
-      <w:bookmarkStart w:id="96" w:name="_Toc59554555"/>
+      <w:bookmarkStart w:id="96" w:name="_Toc64911742"/>
       <w:r>
         <w:rPr>
           <w:rStyle w:val="Titre3Car"/>
@@ -7699,7 +7773,7 @@
           <w:highlight w:val="white"/>
         </w:rPr>
       </w:pPr>
-      <w:bookmarkStart w:id="97" w:name="_Toc59554556"/>
+      <w:bookmarkStart w:id="97" w:name="_Toc64911743"/>
       <w:r>
         <w:rPr>
           <w:rStyle w:val="Titre3Car"/>
@@ -7721,7 +7795,7 @@
           <w:highlight w:val="white"/>
         </w:rPr>
       </w:pPr>
-      <w:bookmarkStart w:id="98" w:name="_Toc59554557"/>
+      <w:bookmarkStart w:id="98" w:name="_Toc64911744"/>
       <w:r>
         <w:rPr>
           <w:rStyle w:val="Titre3Car"/>
@@ -7777,7 +7851,7 @@
           <w:highlight w:val="white"/>
         </w:rPr>
       </w:pPr>
-      <w:bookmarkStart w:id="99" w:name="_Toc59554558"/>
+      <w:bookmarkStart w:id="99" w:name="_Toc64911745"/>
       <w:r>
         <w:rPr>
           <w:rStyle w:val="Titre3Car"/>
@@ -7832,7 +7906,7 @@
           <w:highlight w:val="white"/>
         </w:rPr>
       </w:pPr>
-      <w:bookmarkStart w:id="100" w:name="_Toc59554559"/>
+      <w:bookmarkStart w:id="100" w:name="_Toc64911746"/>
       <w:r>
         <w:rPr>
           <w:rStyle w:val="Titre3Car"/>
@@ -7887,7 +7961,7 @@
           <w:highlight w:val="white"/>
         </w:rPr>
       </w:pPr>
-      <w:bookmarkStart w:id="101" w:name="_Toc59554560"/>
+      <w:bookmarkStart w:id="101" w:name="_Toc64911747"/>
       <w:r>
         <w:rPr>
           <w:rStyle w:val="Titre3Car"/>
@@ -7935,7 +8009,7 @@
           <w:highlight w:val="white"/>
         </w:rPr>
       </w:pPr>
-      <w:bookmarkStart w:id="102" w:name="_Toc59554561"/>
+      <w:bookmarkStart w:id="102" w:name="_Toc64911748"/>
       <w:r>
         <w:rPr>
           <w:rStyle w:val="Titre3Car"/>
@@ -7983,7 +8057,7 @@
           <w:highlight w:val="white"/>
         </w:rPr>
       </w:pPr>
-      <w:bookmarkStart w:id="103" w:name="_Toc59554562"/>
+      <w:bookmarkStart w:id="103" w:name="_Toc64911749"/>
       <w:r>
         <w:rPr>
           <w:rStyle w:val="Titre3Car"/>
@@ -8042,7 +8116,7 @@
           <w:highlight w:val="white"/>
         </w:rPr>
       </w:pPr>
-      <w:bookmarkStart w:id="104" w:name="_Toc59554563"/>
+      <w:bookmarkStart w:id="104" w:name="_Toc64911750"/>
       <w:r>
         <w:rPr>
           <w:highlight w:val="white"/>
@@ -8319,7 +8393,7 @@
           <w:highlight w:val="white"/>
         </w:rPr>
       </w:pPr>
-      <w:bookmarkStart w:id="105" w:name="_Toc59554564"/>
+      <w:bookmarkStart w:id="105" w:name="_Toc64911751"/>
       <w:r>
         <w:rPr>
           <w:highlight w:val="white"/>
@@ -8550,7 +8624,7 @@
           <w:highlight w:val="white"/>
         </w:rPr>
       </w:pPr>
-      <w:bookmarkStart w:id="106" w:name="_Toc59554565"/>
+      <w:bookmarkStart w:id="106" w:name="_Toc64911752"/>
       <w:r>
         <w:rPr>
           <w:rStyle w:val="Titre3Car"/>
@@ -8670,7 +8744,7 @@
           <w:highlight w:val="white"/>
         </w:rPr>
       </w:pPr>
-      <w:bookmarkStart w:id="107" w:name="_Toc59554566"/>
+      <w:bookmarkStart w:id="107" w:name="_Toc64911753"/>
       <w:r>
         <w:rPr>
           <w:rStyle w:val="Titre3Car"/>
@@ -8755,7 +8829,7 @@
           <w:highlight w:val="white"/>
         </w:rPr>
       </w:pPr>
-      <w:bookmarkStart w:id="108" w:name="_Toc59554567"/>
+      <w:bookmarkStart w:id="108" w:name="_Toc64911754"/>
       <w:r>
         <w:rPr>
           <w:rStyle w:val="Titre3Car"/>
@@ -8837,7 +8911,7 @@
           <w:highlight w:val="white"/>
         </w:rPr>
       </w:pPr>
-      <w:bookmarkStart w:id="109" w:name="_Toc59554568"/>
+      <w:bookmarkStart w:id="109" w:name="_Toc64911755"/>
       <w:r>
         <w:rPr>
           <w:highlight w:val="white"/>
@@ -8854,7 +8928,7 @@
           <w:highlight w:val="white"/>
         </w:rPr>
       </w:pPr>
-      <w:bookmarkStart w:id="110" w:name="_Toc59554569"/>
+      <w:bookmarkStart w:id="110" w:name="_Toc64911756"/>
       <w:r>
         <w:rPr>
           <w:highlight w:val="white"/>
@@ -8883,7 +8957,7 @@
           <w:highlight w:val="white"/>
         </w:rPr>
       </w:pPr>
-      <w:bookmarkStart w:id="111" w:name="_Toc59554570"/>
+      <w:bookmarkStart w:id="111" w:name="_Toc64911757"/>
       <w:r>
         <w:rPr>
           <w:highlight w:val="white"/>
@@ -8984,7 +9058,7 @@
           <w:highlight w:val="white"/>
         </w:rPr>
       </w:pPr>
-      <w:bookmarkStart w:id="112" w:name="_Toc59554571"/>
+      <w:bookmarkStart w:id="112" w:name="_Toc64911758"/>
       <w:r>
         <w:rPr>
           <w:highlight w:val="white"/>
@@ -9252,10 +9326,378 @@
     </w:p>
     <w:p>
       <w:pPr>
-        <w:rPr>
-          <w:highlight w:val="white"/>
-        </w:rPr>
-      </w:pPr>
+        <w:spacing w:after="0" w:line="240" w:lineRule="auto"/>
+        <w:rPr>
+          <w:highlight w:val="white"/>
+        </w:rPr>
+      </w:pPr>
+      <w:r>
+        <w:rPr>
+          <w:highlight w:val="white"/>
+        </w:rPr>
+        <w:br w:type="page"/>
+      </w:r>
+    </w:p>
+    <w:p>
+      <w:pPr>
+        <w:pStyle w:val="Heading1"/>
+        <w:rPr>
+          <w:highlight w:val="white"/>
+        </w:rPr>
+      </w:pPr>
+      <w:bookmarkStart w:id="113" w:name="_Toc64911759"/>
+      <w:r>
+        <w:rPr>
+          <w:highlight w:val="white"/>
+        </w:rPr>
+        <w:lastRenderedPageBreak/>
+        <w:t>Mode « Capture Sprites »</w:t>
+      </w:r>
+      <w:bookmarkEnd w:id="113"/>
+    </w:p>
+    <w:p>
+      <w:pPr>
+        <w:rPr>
+          <w:highlight w:val="white"/>
+        </w:rPr>
+      </w:pPr>
+      <w:r>
+        <w:rPr>
+          <w:highlight w:val="white"/>
+        </w:rPr>
+        <w:t>Lorsque ce mode est choisi depuis la combo Mode (en palette CPC+ seulement), la conversion d’une image se fera en une résolution équivalente au mode 1 du CPC, mais avec 16 couleurs.</w:t>
+      </w:r>
+    </w:p>
+    <w:p>
+      <w:pPr>
+        <w:rPr>
+          <w:highlight w:val="white"/>
+        </w:rPr>
+      </w:pPr>
+      <w:r>
+        <w:rPr>
+          <w:highlight w:val="white"/>
+        </w:rPr>
+        <w:t>L’interface « Image CPC » dispose alors d’une case à cocher « Capture de sprites ».</w:t>
+      </w:r>
+    </w:p>
+    <w:p>
+      <w:pPr>
+        <w:rPr>
+          <w:highlight w:val="white"/>
+        </w:rPr>
+      </w:pPr>
+      <w:r>
+        <w:rPr>
+          <w:highlight w:val="white"/>
+        </w:rPr>
+        <w:t>Lorsque l’on coche cette case, l’interface de capture suivante apparait :</w:t>
+      </w:r>
+    </w:p>
+    <w:p>
+      <w:pPr>
+        <w:rPr>
+          <w:highlight w:val="white"/>
+        </w:rPr>
+      </w:pPr>
+      <w:r>
+        <w:rPr>
+          <w:noProof/>
+          <w:lang w:eastAsia="fr-FR"/>
+        </w:rPr>
+        <w:drawing>
+          <wp:inline distT="0" distB="0" distL="0" distR="0">
+            <wp:extent cx="6188710" cy="4353427"/>
+            <wp:effectExtent l="19050" t="0" r="2540" b="0"/>
+            <wp:docPr id="14" name="Image 4"/>
+            <wp:cNvGraphicFramePr>
+              <a:graphicFrameLocks xmlns:a="http://schemas.openxmlformats.org/drawingml/2006/main" noChangeAspect="1"/>
+            </wp:cNvGraphicFramePr>
+            <a:graphic xmlns:a="http://schemas.openxmlformats.org/drawingml/2006/main">
+              <a:graphicData uri="http://schemas.openxmlformats.org/drawingml/2006/picture">
+                <pic:pic xmlns:pic="http://schemas.openxmlformats.org/drawingml/2006/picture">
+                  <pic:nvPicPr>
+                    <pic:cNvPr id="0" name="Picture 4"/>
+                    <pic:cNvPicPr>
+                      <a:picLocks noChangeAspect="1" noChangeArrowheads="1"/>
+                    </pic:cNvPicPr>
+                  </pic:nvPicPr>
+                  <pic:blipFill>
+                    <a:blip r:embed="rId20" cstate="print"/>
+                    <a:srcRect/>
+                    <a:stretch>
+                      <a:fillRect/>
+                    </a:stretch>
+                  </pic:blipFill>
+                  <pic:spPr bwMode="auto">
+                    <a:xfrm>
+                      <a:off x="0" y="0"/>
+                      <a:ext cx="6188710" cy="4353427"/>
+                    </a:xfrm>
+                    <a:prstGeom prst="rect">
+                      <a:avLst/>
+                    </a:prstGeom>
+                    <a:noFill/>
+                    <a:ln w="9525">
+                      <a:noFill/>
+                      <a:miter lim="800000"/>
+                      <a:headEnd/>
+                      <a:tailEnd/>
+                    </a:ln>
+                  </pic:spPr>
+                </pic:pic>
+              </a:graphicData>
+            </a:graphic>
+          </wp:inline>
+        </w:drawing>
+      </w:r>
+    </w:p>
+    <w:p>
+      <w:pPr>
+        <w:rPr>
+          <w:highlight w:val="white"/>
+        </w:rPr>
+      </w:pPr>
+      <w:r>
+        <w:rPr>
+          <w:highlight w:val="white"/>
+        </w:rPr>
+        <w:t xml:space="preserve">Le bouton </w:t>
+      </w:r>
+      <w:r>
+        <w:rPr>
+          <w:rStyle w:val="Titre3Car"/>
+          <w:highlight w:val="white"/>
+        </w:rPr>
+        <w:t>« Capturer 1 sprite »</w:t>
+      </w:r>
+      <w:r>
+        <w:rPr>
+          <w:highlight w:val="white"/>
+        </w:rPr>
+        <w:t xml:space="preserve"> permet la capture d’un sprite de 16x16 pixels,</w:t>
+      </w:r>
+    </w:p>
+    <w:p>
+      <w:pPr>
+        <w:rPr>
+          <w:highlight w:val="white"/>
+        </w:rPr>
+      </w:pPr>
+      <w:r>
+        <w:rPr>
+          <w:highlight w:val="white"/>
+        </w:rPr>
+        <w:t xml:space="preserve">Le bouton </w:t>
+      </w:r>
+      <w:r>
+        <w:rPr>
+          <w:rStyle w:val="Titre3Car"/>
+          <w:highlight w:val="white"/>
+        </w:rPr>
+        <w:t>« Capturer 2x2 sprites »</w:t>
+      </w:r>
+      <w:r>
+        <w:rPr>
+          <w:highlight w:val="white"/>
+        </w:rPr>
+        <w:t xml:space="preserve"> permet la capture d’une zone de 32x32 pixels, soit 2x2 sprites CPC+,</w:t>
+      </w:r>
+    </w:p>
+    <w:p>
+      <w:pPr>
+        <w:rPr>
+          <w:highlight w:val="white"/>
+        </w:rPr>
+      </w:pPr>
+      <w:r>
+        <w:rPr>
+          <w:highlight w:val="white"/>
+        </w:rPr>
+        <w:t xml:space="preserve">Le bouton </w:t>
+      </w:r>
+      <w:r>
+        <w:rPr>
+          <w:rStyle w:val="Titre3Car"/>
+          <w:highlight w:val="white"/>
+        </w:rPr>
+        <w:t>« Capturer 4x4 sprites »</w:t>
+      </w:r>
+      <w:r>
+        <w:rPr>
+          <w:highlight w:val="white"/>
+        </w:rPr>
+        <w:t xml:space="preserve"> permet la capture d’une zone de 64x64 pixels, soit 4x3 sprites CPC+</w:t>
+      </w:r>
+      <w:r>
+        <w:rPr>
+          <w:highlight w:val="white"/>
+        </w:rPr>
+        <w:t>,</w:t>
+      </w:r>
+    </w:p>
+    <w:p>
+      <w:pPr>
+        <w:rPr>
+          <w:highlight w:val="white"/>
+        </w:rPr>
+      </w:pPr>
+      <w:r>
+        <w:rPr>
+          <w:highlight w:val="white"/>
+        </w:rPr>
+        <w:t xml:space="preserve">Le choix vers quel n° de sprite à capturer se règle via le champ </w:t>
+      </w:r>
+      <w:r>
+        <w:rPr>
+          <w:rStyle w:val="Titre3Car"/>
+          <w:highlight w:val="white"/>
+        </w:rPr>
+        <w:t>« Sprite n° »</w:t>
+      </w:r>
+      <w:r>
+        <w:rPr>
+          <w:highlight w:val="white"/>
+        </w:rPr>
+        <w:t>,</w:t>
+      </w:r>
+    </w:p>
+    <w:p>
+      <w:pPr>
+        <w:rPr>
+          <w:highlight w:val="white"/>
+        </w:rPr>
+      </w:pPr>
+      <w:r>
+        <w:rPr>
+          <w:highlight w:val="white"/>
+        </w:rPr>
+        <w:t>Et comme dans l’editeur de sprites, on dispose de 4 bank de 16 sprites.</w:t>
+      </w:r>
+    </w:p>
+    <w:p>
+      <w:pPr>
+        <w:rPr>
+          <w:highlight w:val="white"/>
+        </w:rPr>
+      </w:pPr>
+      <w:r>
+        <w:rPr>
+          <w:highlight w:val="white"/>
+        </w:rPr>
+        <w:t xml:space="preserve">Dans l’interface « Image CPC »,un rectangle qu’il suffit de déplacer à la souris sert à se positionner sur la zone à capturer. Un click permettra alors de capturer le/les sprites désiré(s), et sera visible dans l’interface précédente : </w:t>
+      </w:r>
+    </w:p>
+    <w:p>
+      <w:pPr>
+        <w:rPr>
+          <w:highlight w:val="white"/>
+        </w:rPr>
+      </w:pPr>
+      <w:r>
+        <w:rPr>
+          <w:noProof/>
+          <w:lang w:eastAsia="fr-FR"/>
+        </w:rPr>
+        <w:lastRenderedPageBreak/>
+        <w:drawing>
+          <wp:inline distT="0" distB="0" distL="0" distR="0">
+            <wp:extent cx="6188710" cy="2288617"/>
+            <wp:effectExtent l="19050" t="0" r="2540" b="0"/>
+            <wp:docPr id="17" name="Image 7"/>
+            <wp:cNvGraphicFramePr>
+              <a:graphicFrameLocks xmlns:a="http://schemas.openxmlformats.org/drawingml/2006/main" noChangeAspect="1"/>
+            </wp:cNvGraphicFramePr>
+            <a:graphic xmlns:a="http://schemas.openxmlformats.org/drawingml/2006/main">
+              <a:graphicData uri="http://schemas.openxmlformats.org/drawingml/2006/picture">
+                <pic:pic xmlns:pic="http://schemas.openxmlformats.org/drawingml/2006/picture">
+                  <pic:nvPicPr>
+                    <pic:cNvPr id="0" name="Picture 7"/>
+                    <pic:cNvPicPr>
+                      <a:picLocks noChangeAspect="1" noChangeArrowheads="1"/>
+                    </pic:cNvPicPr>
+                  </pic:nvPicPr>
+                  <pic:blipFill>
+                    <a:blip r:embed="rId21" cstate="print"/>
+                    <a:srcRect/>
+                    <a:stretch>
+                      <a:fillRect/>
+                    </a:stretch>
+                  </pic:blipFill>
+                  <pic:spPr bwMode="auto">
+                    <a:xfrm>
+                      <a:off x="0" y="0"/>
+                      <a:ext cx="6188710" cy="2288617"/>
+                    </a:xfrm>
+                    <a:prstGeom prst="rect">
+                      <a:avLst/>
+                    </a:prstGeom>
+                    <a:noFill/>
+                    <a:ln w="9525">
+                      <a:noFill/>
+                      <a:miter lim="800000"/>
+                      <a:headEnd/>
+                      <a:tailEnd/>
+                    </a:ln>
+                  </pic:spPr>
+                </pic:pic>
+              </a:graphicData>
+            </a:graphic>
+          </wp:inline>
+        </w:drawing>
+      </w:r>
+    </w:p>
+    <w:p>
+      <w:pPr>
+        <w:rPr>
+          <w:highlight w:val="white"/>
+        </w:rPr>
+      </w:pPr>
+      <w:r>
+        <w:rPr>
+          <w:highlight w:val="white"/>
+        </w:rPr>
+        <w:t xml:space="preserve">Il suffit de cliquer dans l’image sur la zone souhaitée pour l’afficher dans l’interface de capture. </w:t>
+      </w:r>
+    </w:p>
+    <w:p>
+      <w:pPr>
+        <w:rPr>
+          <w:highlight w:val="white"/>
+        </w:rPr>
+      </w:pPr>
+      <w:r>
+        <w:rPr>
+          <w:highlight w:val="white"/>
+        </w:rPr>
+        <w:t xml:space="preserve">Ensuite, un clic sur le bouton </w:t>
+      </w:r>
+      <w:r>
+        <w:rPr>
+          <w:rStyle w:val="Titre3Car"/>
+          <w:highlight w:val="white"/>
+        </w:rPr>
+        <w:t>« Capturer »</w:t>
+      </w:r>
+      <w:r>
+        <w:rPr>
+          <w:highlight w:val="white"/>
+        </w:rPr>
+        <w:t xml:space="preserve"> permet de mémoriser les sprites.</w:t>
+      </w:r>
+    </w:p>
+    <w:p>
+      <w:pPr>
+        <w:rPr>
+          <w:highlight w:val="white"/>
+        </w:rPr>
+      </w:pPr>
+      <w:r>
+        <w:rPr>
+          <w:highlight w:val="white"/>
+        </w:rPr>
+        <w:t>Ceux-ci peuvent ensuite être édités via l’interface « Edition Sprites Hard »</w:t>
+      </w:r>
     </w:p>
     <w:sectPr>
       <w:pgSz w:w="11906" w:h="16838"/>
@@ -10543,7 +10985,7 @@
 </file>
 
 <file path=customXml/itemProps1.xml><?xml version="1.0" encoding="utf-8"?>
-<ds:datastoreItem xmlns:ds="http://schemas.openxmlformats.org/officeDocument/2006/customXml" ds:itemID="{98371498-755E-49FB-BC41-11AA01FD5167}">
+<ds:datastoreItem xmlns:ds="http://schemas.openxmlformats.org/officeDocument/2006/customXml" ds:itemID="{87187490-CE3B-4CC7-BB6F-7B2875D0B075}">
   <ds:schemaRefs>
     <ds:schemaRef ds:uri="http://schemas.openxmlformats.org/officeDocument/2006/bibliography"/>
   </ds:schemaRefs>

</xml_diff>

<commit_message>
Ajout flip horizontal et vertical dans la fenêtre d'édition
</commit_message>
<xml_diff>
--- a/Docs/ConvImgCpc.docx
+++ b/Docs/ConvImgCpc.docx
@@ -1,6 +1,6 @@
 
 <file path=word/document.xml><?xml version="1.0" encoding="utf-8"?>
-<w:document xmlns:wpc="http://schemas.microsoft.com/office/word/2010/wordprocessingCanvas" xmlns:cx="http://schemas.microsoft.com/office/drawing/2014/chartex" xmlns:cx1="http://schemas.microsoft.com/office/drawing/2015/9/8/chartex" xmlns:mc="http://schemas.openxmlformats.org/markup-compatibility/2006" xmlns:o="urn:schemas-microsoft-com:office:office" xmlns:r="http://schemas.openxmlformats.org/officeDocument/2006/relationships" xmlns:m="http://schemas.openxmlformats.org/officeDocument/2006/math" xmlns:v="urn:schemas-microsoft-com:vml" xmlns:wp14="http://schemas.microsoft.com/office/word/2010/wordprocessingDrawing" xmlns:wp="http://schemas.openxmlformats.org/drawingml/2006/wordprocessingDrawing" xmlns:w10="urn:schemas-microsoft-com:office:word" xmlns:w="http://schemas.openxmlformats.org/wordprocessingml/2006/main" xmlns:w14="http://schemas.microsoft.com/office/word/2010/wordml" xmlns:w15="http://schemas.microsoft.com/office/word/2012/wordml" xmlns:w16se="http://schemas.microsoft.com/office/word/2015/wordml/symex" xmlns:wpg="http://schemas.microsoft.com/office/word/2010/wordprocessingGroup" xmlns:wpi="http://schemas.microsoft.com/office/word/2010/wordprocessingInk" xmlns:wne="http://schemas.microsoft.com/office/word/2006/wordml" xmlns:wps="http://schemas.microsoft.com/office/word/2010/wordprocessingShape" mc:Ignorable="w14 w15 w16se wp14">
+<w:document xmlns:ve="http://schemas.openxmlformats.org/markup-compatibility/2006" xmlns:o="urn:schemas-microsoft-com:office:office" xmlns:r="http://schemas.openxmlformats.org/officeDocument/2006/relationships" xmlns:m="http://schemas.openxmlformats.org/officeDocument/2006/math" xmlns:v="urn:schemas-microsoft-com:vml" xmlns:wp="http://schemas.openxmlformats.org/drawingml/2006/wordprocessingDrawing" xmlns:w10="urn:schemas-microsoft-com:office:word" xmlns:w="http://schemas.openxmlformats.org/wordprocessingml/2006/main" xmlns:wne="http://schemas.microsoft.com/office/word/2006/wordml">
   <w:body>
     <w:p>
       <w:pPr>
@@ -10,7 +10,6 @@
           <w:sz w:val="32"/>
         </w:rPr>
       </w:pPr>
-      <w:proofErr w:type="spellStart"/>
       <w:r>
         <w:rPr>
           <w:b/>
@@ -18,7 +17,6 @@
         </w:rPr>
         <w:t>ConvImgCpc</w:t>
       </w:r>
-      <w:proofErr w:type="spellEnd"/>
     </w:p>
     <w:p/>
     <w:p/>
@@ -50,7 +48,6 @@
           <w:docPartUnique/>
         </w:docPartObj>
       </w:sdtPr>
-      <w:sdtEndPr/>
       <w:sdtContent>
         <w:bookmarkStart w:id="0" w:name="_Toc65239538" w:displacedByCustomXml="prev"/>
         <w:p>
@@ -6335,15 +6332,7 @@
         </w:numPr>
       </w:pPr>
       <w:r>
-        <w:t>La zone centrale, qui sert à configurer le format de l’image générée (</w:t>
-      </w:r>
-      <w:proofErr w:type="gramStart"/>
-      <w:r>
-        <w:t>résolution,  mode</w:t>
-      </w:r>
-      <w:proofErr w:type="gramEnd"/>
-      <w:r>
-        <w:t xml:space="preserve"> écran...)</w:t>
+        <w:t>La zone centrale, qui sert à configurer le format de l’image générée (résolution,  mode écran...)</w:t>
       </w:r>
     </w:p>
     <w:p>
@@ -6367,23 +6356,7 @@
         </w:numPr>
       </w:pPr>
       <w:r>
-        <w:t xml:space="preserve">La zone du bas, qui sert </w:t>
-      </w:r>
-      <w:proofErr w:type="spellStart"/>
-      <w:r>
-        <w:t>la</w:t>
-      </w:r>
-      <w:proofErr w:type="spellEnd"/>
-      <w:r>
-        <w:t xml:space="preserve"> </w:t>
-      </w:r>
-      <w:proofErr w:type="spellStart"/>
-      <w:r>
-        <w:t>la</w:t>
-      </w:r>
-      <w:proofErr w:type="spellEnd"/>
-      <w:r>
-        <w:t xml:space="preserve"> gestion de la palette des couleurs.</w:t>
+        <w:t>La zone du bas, qui sert la la gestion de la palette des couleurs.</w:t>
       </w:r>
     </w:p>
     <w:p>
@@ -6521,13 +6494,8 @@
         </w:numPr>
       </w:pPr>
       <w:r>
-        <w:t xml:space="preserve">- BMP (bitmap « standard » </w:t>
-      </w:r>
-      <w:proofErr w:type="gramStart"/>
-      <w:r>
-        <w:t>Windows )</w:t>
-      </w:r>
-      <w:proofErr w:type="gramEnd"/>
+        <w:t>- BMP (bitmap « standard » Windows )</w:t>
+      </w:r>
     </w:p>
     <w:p>
       <w:pPr>
@@ -6586,23 +6554,7 @@
         </w:numPr>
       </w:pPr>
       <w:r>
-        <w:t>- IMP (</w:t>
-      </w:r>
-      <w:proofErr w:type="gramStart"/>
-      <w:r>
-        <w:t>animations  format</w:t>
-      </w:r>
-      <w:proofErr w:type="gramEnd"/>
-      <w:r>
-        <w:t xml:space="preserve"> CPC IMP d’</w:t>
-      </w:r>
-      <w:proofErr w:type="spellStart"/>
-      <w:r>
-        <w:t>ImpDraw</w:t>
-      </w:r>
-      <w:proofErr w:type="spellEnd"/>
-      <w:r>
-        <w:t>)</w:t>
+        <w:t>- IMP (animations  format CPC IMP d’ImpDraw)</w:t>
       </w:r>
     </w:p>
     <w:p>
@@ -6648,15 +6600,7 @@
       </w:r>
       <w:bookmarkEnd w:id="6"/>
       <w:r>
-        <w:t xml:space="preserve"> : permet d’ouvrir un fichier de configuration de </w:t>
-      </w:r>
-      <w:proofErr w:type="spellStart"/>
-      <w:r>
-        <w:t>ConvImgCpc</w:t>
-      </w:r>
-      <w:proofErr w:type="spellEnd"/>
-      <w:r>
-        <w:t xml:space="preserve"> (fichier au format XML)</w:t>
+        <w:t> : permet d’ouvrir un fichier de configuration de ConvImgCpc (fichier au format XML)</w:t>
       </w:r>
     </w:p>
     <w:p>
@@ -6695,23 +6639,7 @@
         <w:ind w:left="0"/>
       </w:pPr>
       <w:r>
-        <w:t xml:space="preserve">Le bouton « Création » permet de créer une animation « vide » avec un nombre d’images déterminées. Lors du </w:t>
-      </w:r>
-      <w:proofErr w:type="spellStart"/>
-      <w:r>
-        <w:t>click</w:t>
-      </w:r>
-      <w:proofErr w:type="spellEnd"/>
-      <w:r>
-        <w:t xml:space="preserve"> sur le bouton « Création », la </w:t>
-      </w:r>
-      <w:proofErr w:type="spellStart"/>
-      <w:r>
-        <w:t>popup</w:t>
-      </w:r>
-      <w:proofErr w:type="spellEnd"/>
-      <w:r>
-        <w:t xml:space="preserve"> suivante apparaît :</w:t>
+        <w:t>Le bouton « Création » permet de créer une animation « vide » avec un nombre d’images déterminées. Lors du click sur le bouton « Création », la popup suivante apparaît :</w:t>
       </w:r>
     </w:p>
     <w:p>
@@ -6784,15 +6712,7 @@
         <w:ind w:left="0"/>
       </w:pPr>
       <w:r>
-        <w:t xml:space="preserve">Il vous suffira ensuite d’importer image par image avec le bouton « Import » chaque </w:t>
-      </w:r>
-      <w:proofErr w:type="gramStart"/>
-      <w:r>
-        <w:t>images</w:t>
-      </w:r>
-      <w:proofErr w:type="gramEnd"/>
-      <w:r>
-        <w:t xml:space="preserve"> de l’animation. Il est aussi possible de créer l’animation image par image avec les outils d’éditions.</w:t>
+        <w:t>Il vous suffira ensuite d’importer image par image avec le bouton « Import » chaque images de l’animation. Il est aussi possible de créer l’animation image par image avec les outils d’éditions.</w:t>
       </w:r>
     </w:p>
     <w:p>
@@ -6930,19 +6850,24 @@
       <w:r>
         <w:t xml:space="preserve">: sauvegarde l’image générée en mémoire vidéo « brute CPC ». Par exemple, pour une image de résolution standard, il suffira de relire cette image sur un CPC avec la commande Basic : </w:t>
       </w:r>
-      <w:proofErr w:type="spellStart"/>
       <w:r>
         <w:rPr>
           <w:b/>
         </w:rPr>
-        <w:t>Load</w:t>
-      </w:r>
-      <w:proofErr w:type="spellEnd"/>
+        <w:t>Load </w:t>
+      </w:r>
+      <w:r>
+        <w:rPr>
+          <w:highlight w:val="white"/>
+          <w:lang w:val="en-US"/>
+        </w:rPr>
+        <w:t>”</w:t>
+      </w:r>
       <w:r>
         <w:rPr>
           <w:b/>
         </w:rPr>
-        <w:t> </w:t>
+        <w:t>NomImage.SCR</w:t>
       </w:r>
       <w:r>
         <w:rPr>
@@ -6951,34 +6876,11 @@
         </w:rPr>
         <w:t>”</w:t>
       </w:r>
-      <w:proofErr w:type="spellStart"/>
       <w:r>
         <w:rPr>
           <w:b/>
         </w:rPr>
-        <w:t>NomImage.SCR</w:t>
-      </w:r>
-      <w:proofErr w:type="spellEnd"/>
-      <w:proofErr w:type="gramStart"/>
-      <w:r>
-        <w:rPr>
-          <w:highlight w:val="white"/>
-          <w:lang w:val="en-US"/>
-        </w:rPr>
-        <w:t>”</w:t>
-      </w:r>
-      <w:r>
-        <w:rPr>
-          <w:b/>
-        </w:rPr>
-        <w:t>,&amp;</w:t>
-      </w:r>
-      <w:proofErr w:type="gramEnd"/>
-      <w:r>
-        <w:rPr>
-          <w:b/>
-        </w:rPr>
-        <w:t>C000.</w:t>
+        <w:t>,&amp;C000.</w:t>
       </w:r>
     </w:p>
     <w:p>
@@ -6994,21 +6896,7 @@
         <w:rPr>
           <w:rStyle w:val="Titre4Car"/>
         </w:rPr>
-        <w:t>Image Bitmap (.</w:t>
-      </w:r>
-      <w:proofErr w:type="spellStart"/>
-      <w:r>
-        <w:rPr>
-          <w:rStyle w:val="Titre4Car"/>
-        </w:rPr>
-        <w:t>png</w:t>
-      </w:r>
-      <w:proofErr w:type="spellEnd"/>
-      <w:r>
-        <w:rPr>
-          <w:rStyle w:val="Titre4Car"/>
-        </w:rPr>
-        <w:t>)</w:t>
+        <w:t>Image Bitmap (.png)</w:t>
       </w:r>
       <w:bookmarkEnd w:id="13"/>
       <w:r>
@@ -7034,21 +6922,7 @@
         <w:rPr>
           <w:rStyle w:val="Titre4Car"/>
         </w:rPr>
-        <w:t>Sprite assembleur (.</w:t>
-      </w:r>
-      <w:proofErr w:type="spellStart"/>
-      <w:r>
-        <w:rPr>
-          <w:rStyle w:val="Titre4Car"/>
-        </w:rPr>
-        <w:t>asm</w:t>
-      </w:r>
-      <w:proofErr w:type="spellEnd"/>
-      <w:r>
-        <w:rPr>
-          <w:rStyle w:val="Titre4Car"/>
-        </w:rPr>
-        <w:t>)</w:t>
+        <w:t>Sprite assembleur (.asm)</w:t>
       </w:r>
       <w:bookmarkEnd w:id="14"/>
       <w:r>
@@ -7058,23 +6932,7 @@
         <w:t> </w:t>
       </w:r>
       <w:r>
-        <w:t xml:space="preserve">: sauvegarde l’image sous forme d’un fichier </w:t>
-      </w:r>
-      <w:proofErr w:type="spellStart"/>
-      <w:r>
-        <w:t>soure</w:t>
-      </w:r>
-      <w:proofErr w:type="spellEnd"/>
-      <w:r>
-        <w:t xml:space="preserve"> assembleur, en mode « linéaire » (ligne à ligne). Utile pour générer des « </w:t>
-      </w:r>
-      <w:proofErr w:type="spellStart"/>
-      <w:r>
-        <w:t>Sprites</w:t>
-      </w:r>
-      <w:proofErr w:type="spellEnd"/>
-      <w:r>
-        <w:t> » dans un programme assembleur.</w:t>
+        <w:t>: sauvegarde l’image sous forme d’un fichier soure assembleur, en mode « linéaire » (ligne à ligne). Utile pour générer des « Sprites » dans un programme assembleur.</w:t>
       </w:r>
     </w:p>
     <w:p>
@@ -7090,47 +6948,17 @@
         <w:rPr>
           <w:rStyle w:val="Titre4Car"/>
         </w:rPr>
-        <w:t>Sprite assembleur compacté (.</w:t>
-      </w:r>
-      <w:proofErr w:type="spellStart"/>
+        <w:t>Sprite assembleur compacté (.asm)</w:t>
+      </w:r>
+      <w:bookmarkEnd w:id="15"/>
       <w:r>
         <w:rPr>
           <w:rStyle w:val="Titre4Car"/>
         </w:rPr>
-        <w:t>asm</w:t>
-      </w:r>
-      <w:proofErr w:type="spellEnd"/>
-      <w:r>
-        <w:rPr>
-          <w:rStyle w:val="Titre4Car"/>
-        </w:rPr>
-        <w:t>)</w:t>
-      </w:r>
-      <w:bookmarkEnd w:id="15"/>
-      <w:r>
-        <w:rPr>
-          <w:rStyle w:val="Titre4Car"/>
-        </w:rPr>
         <w:t> </w:t>
       </w:r>
       <w:r>
-        <w:t xml:space="preserve">: sauvegarde l’image sous forme d’un fichier </w:t>
-      </w:r>
-      <w:proofErr w:type="spellStart"/>
-      <w:r>
-        <w:t>soure</w:t>
-      </w:r>
-      <w:proofErr w:type="spellEnd"/>
-      <w:r>
-        <w:t xml:space="preserve"> assembleur, en mode « linéaire » (ligne à ligne), mais avec les </w:t>
-      </w:r>
-      <w:proofErr w:type="spellStart"/>
-      <w:r>
-        <w:t>donnés</w:t>
-      </w:r>
-      <w:proofErr w:type="spellEnd"/>
-      <w:r>
-        <w:t xml:space="preserve"> compactées par le compacteur interne.</w:t>
+        <w:t>: sauvegarde l’image sous forme d’un fichier soure assembleur, en mode « linéaire » (ligne à ligne), mais avec les donnés compactées par le compacteur interne.</w:t>
       </w:r>
     </w:p>
     <w:p>
@@ -7146,39 +6974,30 @@
         <w:rPr>
           <w:rStyle w:val="Titre4Car"/>
         </w:rPr>
-        <w:t>Ecran compacté (.</w:t>
-      </w:r>
-      <w:proofErr w:type="spellStart"/>
-      <w:r>
-        <w:rPr>
-          <w:rStyle w:val="Titre4Car"/>
-        </w:rPr>
-        <w:t>cmp</w:t>
-      </w:r>
-      <w:proofErr w:type="spellEnd"/>
-      <w:r>
-        <w:rPr>
-          <w:rStyle w:val="Titre4Car"/>
-        </w:rPr>
-        <w:t>)</w:t>
+        <w:t>Ecran compacté (.cmp)</w:t>
       </w:r>
       <w:bookmarkEnd w:id="16"/>
       <w:r>
         <w:t xml:space="preserve"> : sauvegarde l’image générée en mémoire vidéo « brute CPC », mais compactée par le compacteur interne. L’image pourra être affichée ensuite avec la commande basic : </w:t>
       </w:r>
-      <w:proofErr w:type="spellStart"/>
       <w:r>
         <w:rPr>
           <w:b/>
         </w:rPr>
-        <w:t>Run</w:t>
-      </w:r>
-      <w:proofErr w:type="spellEnd"/>
+        <w:t xml:space="preserve">Run </w:t>
+      </w:r>
+      <w:r>
+        <w:rPr>
+          <w:highlight w:val="white"/>
+          <w:lang w:val="en-US"/>
+        </w:rPr>
+        <w:t>”</w:t>
+      </w:r>
       <w:r>
         <w:rPr>
           <w:b/>
         </w:rPr>
-        <w:t xml:space="preserve"> </w:t>
+        <w:t>NomImage.cmp</w:t>
       </w:r>
       <w:r>
         <w:rPr>
@@ -7187,14 +7006,23 @@
         </w:rPr>
         <w:t>”</w:t>
       </w:r>
-      <w:proofErr w:type="spellStart"/>
+      <w:r>
+        <w:t>.</w:t>
+      </w:r>
+    </w:p>
+    <w:p>
+      <w:pPr>
+        <w:pStyle w:val="Paragraphedeliste"/>
+      </w:pPr>
+      <w:r>
+        <w:t xml:space="preserve">Les images sauvegardées en « Ecran compacté » peuvent également être affichée dans un programme Basic avec la syntaxe suivante : </w:t>
+      </w:r>
       <w:r>
         <w:rPr>
           <w:b/>
         </w:rPr>
-        <w:t>NomImage.cmp</w:t>
-      </w:r>
-      <w:proofErr w:type="spellEnd"/>
+        <w:t>Memory &amp;3FFF :Load </w:t>
+      </w:r>
       <w:r>
         <w:rPr>
           <w:highlight w:val="white"/>
@@ -7203,91 +7031,35 @@
         <w:t>”</w:t>
       </w:r>
       <w:r>
-        <w:t>.</w:t>
-      </w:r>
-    </w:p>
-    <w:p>
-      <w:pPr>
-        <w:pStyle w:val="Paragraphedeliste"/>
-      </w:pPr>
-      <w:r>
-        <w:t xml:space="preserve">Les images sauvegardées en « Ecran compacté » peuvent également être affichée dans un programme Basic avec la syntaxe suivante : </w:t>
-      </w:r>
-      <w:r>
         <w:rPr>
           <w:b/>
         </w:rPr>
-        <w:t>Memory &amp;3FFF</w:t>
-      </w:r>
-      <w:proofErr w:type="gramStart"/>
+        <w:t>Image.cmp</w:t>
+      </w:r>
+      <w:r>
+        <w:rPr>
+          <w:highlight w:val="white"/>
+          <w:lang w:val="en-US"/>
+        </w:rPr>
+        <w:t>”</w:t>
+      </w:r>
       <w:r>
         <w:rPr>
           <w:b/>
         </w:rPr>
-        <w:t> :</w:t>
-      </w:r>
-      <w:proofErr w:type="spellStart"/>
+        <w:t> :Call &amp;A5C0</w:t>
+      </w:r>
+      <w:r>
+        <w:t xml:space="preserve"> en utilisant le fait qu’elles seront toutes sauvegardées avec le point d’entrée </w:t>
+      </w:r>
       <w:r>
         <w:rPr>
           <w:b/>
         </w:rPr>
-        <w:t>Load</w:t>
-      </w:r>
-      <w:proofErr w:type="spellEnd"/>
-      <w:proofErr w:type="gramEnd"/>
-      <w:r>
-        <w:rPr>
-          <w:b/>
-        </w:rPr>
-        <w:t> </w:t>
-      </w:r>
-      <w:r>
-        <w:rPr>
-          <w:highlight w:val="white"/>
-          <w:lang w:val="en-US"/>
-        </w:rPr>
-        <w:t>”</w:t>
-      </w:r>
-      <w:proofErr w:type="spellStart"/>
-      <w:r>
-        <w:rPr>
-          <w:b/>
-        </w:rPr>
-        <w:t>Image.cmp</w:t>
-      </w:r>
-      <w:proofErr w:type="spellEnd"/>
-      <w:r>
-        <w:rPr>
-          <w:highlight w:val="white"/>
-          <w:lang w:val="en-US"/>
-        </w:rPr>
-        <w:t>”</w:t>
-      </w:r>
-      <w:r>
-        <w:rPr>
-          <w:b/>
-        </w:rPr>
-        <w:t> :Call &amp;A5C0</w:t>
-      </w:r>
-      <w:r>
-        <w:t xml:space="preserve"> en utilisant le fait qu’elles seront toutes sauvegardées avec le point d’entrée </w:t>
-      </w:r>
-      <w:r>
-        <w:rPr>
-          <w:b/>
-        </w:rPr>
         <w:t>&amp;A5C0</w:t>
       </w:r>
       <w:r>
-        <w:t xml:space="preserve">, et en considérant que l’adresse de début sera toujours supérieure ou égale à &amp;4000 (sauf rares exceptions d’images en </w:t>
-      </w:r>
-      <w:proofErr w:type="spellStart"/>
-      <w:r>
-        <w:t>overscan</w:t>
-      </w:r>
-      <w:proofErr w:type="spellEnd"/>
-      <w:r>
-        <w:t xml:space="preserve"> avec beaucoup de détail, dans ce cas il suffira d’abaisser la valeur donnée à l’instruction basic </w:t>
+        <w:t xml:space="preserve">, et en considérant que l’adresse de début sera toujours supérieure ou égale à &amp;4000 (sauf rares exceptions d’images en overscan avec beaucoup de détail, dans ce cas il suffira d’abaisser la valeur donnée à l’instruction basic </w:t>
       </w:r>
       <w:r>
         <w:rPr>
@@ -7341,21 +7113,7 @@
           <w:rStyle w:val="Titre4Car"/>
         </w:rPr>
         <w:lastRenderedPageBreak/>
-        <w:t>Ecran assembleur compacté (.</w:t>
-      </w:r>
-      <w:proofErr w:type="spellStart"/>
-      <w:r>
-        <w:rPr>
-          <w:rStyle w:val="Titre4Car"/>
-        </w:rPr>
-        <w:t>asm</w:t>
-      </w:r>
-      <w:proofErr w:type="spellEnd"/>
-      <w:r>
-        <w:rPr>
-          <w:rStyle w:val="Titre4Car"/>
-        </w:rPr>
-        <w:t>)</w:t>
+        <w:t>Ecran assembleur compacté (.asm)</w:t>
       </w:r>
       <w:bookmarkEnd w:id="17"/>
       <w:r>
@@ -7401,35 +7159,7 @@
         <w:rPr>
           <w:rStyle w:val="Titre4Car"/>
         </w:rPr>
-        <w:t xml:space="preserve">Animation </w:t>
-      </w:r>
-      <w:proofErr w:type="spellStart"/>
-      <w:r>
-        <w:rPr>
-          <w:rStyle w:val="Titre4Car"/>
-        </w:rPr>
-        <w:t>DeltaPack</w:t>
-      </w:r>
-      <w:proofErr w:type="spellEnd"/>
-      <w:r>
-        <w:rPr>
-          <w:rStyle w:val="Titre4Car"/>
-        </w:rPr>
-        <w:t xml:space="preserve"> (.</w:t>
-      </w:r>
-      <w:proofErr w:type="spellStart"/>
-      <w:r>
-        <w:rPr>
-          <w:rStyle w:val="Titre4Car"/>
-        </w:rPr>
-        <w:t>asm</w:t>
-      </w:r>
-      <w:proofErr w:type="spellEnd"/>
-      <w:r>
-        <w:rPr>
-          <w:rStyle w:val="Titre4Car"/>
-        </w:rPr>
-        <w:t>)</w:t>
+        <w:t>Animation DeltaPack (.asm)</w:t>
       </w:r>
       <w:bookmarkEnd w:id="19"/>
       <w:r>
@@ -7449,63 +7179,11 @@
         <w:rPr>
           <w:rStyle w:val="Titre4Car"/>
         </w:rPr>
-        <w:t xml:space="preserve">Animation </w:t>
-      </w:r>
-      <w:proofErr w:type="spellStart"/>
-      <w:r>
-        <w:rPr>
-          <w:rStyle w:val="Titre4Car"/>
-        </w:rPr>
-        <w:t>imp</w:t>
-      </w:r>
-      <w:proofErr w:type="spellEnd"/>
-      <w:r>
-        <w:rPr>
-          <w:rStyle w:val="Titre4Car"/>
-        </w:rPr>
-        <w:t xml:space="preserve"> </w:t>
-      </w:r>
-      <w:proofErr w:type="gramStart"/>
-      <w:r>
-        <w:rPr>
-          <w:rStyle w:val="Titre4Car"/>
-        </w:rPr>
-        <w:t>(.</w:t>
-      </w:r>
-      <w:proofErr w:type="spellStart"/>
-      <w:r>
-        <w:rPr>
-          <w:rStyle w:val="Titre4Car"/>
-        </w:rPr>
-        <w:t>imp</w:t>
-      </w:r>
-      <w:proofErr w:type="spellEnd"/>
-      <w:proofErr w:type="gramEnd"/>
-      <w:r>
-        <w:rPr>
-          <w:rStyle w:val="Titre4Car"/>
-        </w:rPr>
-        <w:t>)</w:t>
+        <w:t>Animation imp (.imp)</w:t>
       </w:r>
       <w:bookmarkEnd w:id="20"/>
       <w:r>
-        <w:t xml:space="preserve"> : sauvegarde une animation image par image au format </w:t>
-      </w:r>
-      <w:proofErr w:type="spellStart"/>
-      <w:r>
-        <w:t>imp</w:t>
-      </w:r>
-      <w:proofErr w:type="spellEnd"/>
-      <w:r>
-        <w:t xml:space="preserve"> d’</w:t>
-      </w:r>
-      <w:proofErr w:type="spellStart"/>
-      <w:r>
-        <w:t>ImpDraw</w:t>
-      </w:r>
-      <w:proofErr w:type="spellEnd"/>
-      <w:r>
-        <w:t>.</w:t>
+        <w:t> : sauvegarde une animation image par image au format imp d’ImpDraw.</w:t>
       </w:r>
     </w:p>
     <w:p>
@@ -7521,21 +7199,7 @@
         <w:rPr>
           <w:rStyle w:val="Titre4Car"/>
         </w:rPr>
-        <w:t>Paramètres (.</w:t>
-      </w:r>
-      <w:proofErr w:type="spellStart"/>
-      <w:r>
-        <w:rPr>
-          <w:rStyle w:val="Titre4Car"/>
-        </w:rPr>
-        <w:t>xml</w:t>
-      </w:r>
-      <w:proofErr w:type="spellEnd"/>
-      <w:r>
-        <w:rPr>
-          <w:rStyle w:val="Titre4Car"/>
-        </w:rPr>
-        <w:t>)</w:t>
+        <w:t>Paramètres (.xml)</w:t>
       </w:r>
       <w:bookmarkEnd w:id="21"/>
       <w:r>
@@ -7570,53 +7234,13 @@
       </w:pPr>
       <w:bookmarkStart w:id="22" w:name="_Toc65239547"/>
       <w:r>
-        <w:t>Case à cocher « </w:t>
-      </w:r>
-      <w:proofErr w:type="gramStart"/>
-      <w:r>
-        <w:t>Inclure  le</w:t>
-      </w:r>
-      <w:proofErr w:type="gramEnd"/>
-      <w:r>
-        <w:t xml:space="preserve"> code d’affichage dans l’image»</w:t>
+        <w:t>Case à cocher « Inclure  le code d’affichage dans l’image»</w:t>
       </w:r>
       <w:bookmarkEnd w:id="22"/>
     </w:p>
     <w:p>
       <w:r>
-        <w:t xml:space="preserve">Lorsque cette case est cochée, le code permettant l’affichage de l’image est inclus lors de la sauvegarde dans les données de l’image. (utile pour l’affichage depuis le Basic par exemple, ou pour permettre un </w:t>
-      </w:r>
-      <w:proofErr w:type="spellStart"/>
-      <w:r>
-        <w:t>Run</w:t>
-      </w:r>
-      <w:proofErr w:type="spellEnd"/>
-      <w:r>
-        <w:t> « </w:t>
-      </w:r>
-      <w:proofErr w:type="spellStart"/>
-      <w:r>
-        <w:t>Nomfichier</w:t>
-      </w:r>
-      <w:proofErr w:type="spellEnd"/>
-      <w:r>
-        <w:t xml:space="preserve"> » pour afficher l’image.). Le code d’affichage sera placé à l’adresse &amp;C7D0 pour une image standard (17Ko), à l’adresse &amp;811 pour une image en </w:t>
-      </w:r>
-      <w:proofErr w:type="spellStart"/>
-      <w:r>
-        <w:t>overscan</w:t>
-      </w:r>
-      <w:proofErr w:type="spellEnd"/>
-      <w:r>
-        <w:t xml:space="preserve">, ou  à l’adresse &amp;821 pour une image en </w:t>
-      </w:r>
-      <w:proofErr w:type="spellStart"/>
-      <w:r>
-        <w:t>overscan</w:t>
-      </w:r>
-      <w:proofErr w:type="spellEnd"/>
-      <w:r>
-        <w:t xml:space="preserve"> avec palette CPC+. Si l’image est sauvegardée en mode « écran compacté », le code d’affichage sera placé à l’adresse &amp;A5C0.</w:t>
+        <w:t>Lorsque cette case est cochée, le code permettant l’affichage de l’image est inclus lors de la sauvegarde dans les données de l’image. (utile pour l’affichage depuis le Basic par exemple, ou pour permettre un Run « Nomfichier » pour afficher l’image.). Le code d’affichage sera placé à l’adresse &amp;C7D0 pour une image standard (17Ko), à l’adresse &amp;811 pour une image en overscan, ou  à l’adresse &amp;821 pour une image en overscan avec palette CPC+. Si l’image est sauvegardée en mode « écran compacté », le code d’affichage sera placé à l’adresse &amp;A5C0.</w:t>
       </w:r>
     </w:p>
     <w:p>
@@ -7631,61 +7255,13 @@
     </w:p>
     <w:p>
       <w:r>
-        <w:t>Lorsque cette case est cochée, le mode écran et la palette de l’image sont inclus lors de la sauvegarde dans les données de l’image. Le fait de cocher la case « </w:t>
-      </w:r>
-      <w:proofErr w:type="spellStart"/>
-      <w:r>
-        <w:t>Include</w:t>
-      </w:r>
-      <w:proofErr w:type="spellEnd"/>
-      <w:r>
-        <w:t xml:space="preserve"> le code d’affichage dans l’image » cochera automatiquement « </w:t>
-      </w:r>
-      <w:proofErr w:type="spellStart"/>
-      <w:r>
-        <w:t>Include</w:t>
-      </w:r>
-      <w:proofErr w:type="spellEnd"/>
-      <w:r>
-        <w:t xml:space="preserve"> la palette dans l’image ». L’affichage ne pouvant pas se faire sans connaître la palette. Le mode et la pale</w:t>
+        <w:t>Lorsque cette case est cochée, le mode écran et la palette de l’image sont inclus lors de la sauvegarde dans les données de l’image. Le fait de cocher la case « Include le code d’affichage dans l’image » cochera automatiquement « Include la palette dans l’image ». L’affichage ne pouvant pas se faire sans connaître la palette. Le mode et la pale</w:t>
       </w:r>
       <w:r>
         <w:t>tte seront placés à l’adresse &amp;D</w:t>
       </w:r>
       <w:r>
-        <w:t xml:space="preserve">7D0 pour une image standard (17Ko), à l’adresse &amp;800 pour une image en </w:t>
-      </w:r>
-      <w:proofErr w:type="spellStart"/>
-      <w:r>
-        <w:t>overscan</w:t>
-      </w:r>
-      <w:proofErr w:type="spellEnd"/>
-      <w:r>
-        <w:t xml:space="preserve"> (CPC standard ou CPC+). Le premier octet  correspond au mode auquel est ajouté la valeur &amp;8C, pour permettre un décodage par le circuit </w:t>
-      </w:r>
-      <w:proofErr w:type="spellStart"/>
-      <w:r>
-        <w:t>Video</w:t>
-      </w:r>
-      <w:proofErr w:type="spellEnd"/>
-      <w:r>
-        <w:t xml:space="preserve"> </w:t>
-      </w:r>
-      <w:proofErr w:type="spellStart"/>
-      <w:r>
-        <w:t>Gate</w:t>
-      </w:r>
-      <w:proofErr w:type="spellEnd"/>
-      <w:r>
-        <w:t xml:space="preserve"> </w:t>
-      </w:r>
-      <w:proofErr w:type="spellStart"/>
-      <w:r>
-        <w:t>Array</w:t>
-      </w:r>
-      <w:proofErr w:type="spellEnd"/>
-      <w:r>
-        <w:t xml:space="preserve"> du CPC. Les octets suivants correspondent aux couleurs de 0 à 15 (1 octet sur CPC standard, 2 octets par couleur sur CPC+).</w:t>
+        <w:t>7D0 pour une image standard (17Ko), à l’adresse &amp;800 pour une image en overscan (CPC standard ou CPC+). Le premier octet  correspond au mode auquel est ajouté la valeur &amp;8C, pour permettre un décodage par le circuit Video Gate Array du CPC. Les octets suivants correspondent aux couleurs de 0 à 15 (1 octet sur CPC standard, 2 octets par couleur sur CPC+).</w:t>
       </w:r>
     </w:p>
     <w:p>
@@ -7760,29 +7336,13 @@
       </w:pPr>
       <w:bookmarkStart w:id="28" w:name="_Toc65239553"/>
       <w:r>
-        <w:t>Bouton « </w:t>
-      </w:r>
-      <w:proofErr w:type="spellStart"/>
-      <w:r>
-        <w:t>Overscan</w:t>
-      </w:r>
-      <w:proofErr w:type="spellEnd"/>
-      <w:r>
-        <w:t> »</w:t>
+        <w:t>Bouton « Overscan »</w:t>
       </w:r>
       <w:bookmarkEnd w:id="28"/>
     </w:p>
     <w:p>
       <w:r>
-        <w:t>Le bouton « </w:t>
-      </w:r>
-      <w:proofErr w:type="spellStart"/>
-      <w:r>
-        <w:t>Overscan</w:t>
-      </w:r>
-      <w:proofErr w:type="spellEnd"/>
-      <w:r>
-        <w:t> » permet de modifier les valeurs à 96 et 272 pour le nombre de lignes et le nombre de colonnes.</w:t>
+        <w:t>Le bouton « Overscan » permet de modifier les valeurs à 96 et 272 pour le nombre de lignes et le nombre de colonnes.</w:t>
       </w:r>
     </w:p>
     <w:p>
@@ -8066,21 +7626,7 @@
         <w:rPr>
           <w:rStyle w:val="Titre4Car"/>
         </w:rPr>
-        <w:t xml:space="preserve">Capture </w:t>
-      </w:r>
-      <w:proofErr w:type="spellStart"/>
-      <w:r>
-        <w:rPr>
-          <w:rStyle w:val="Titre4Car"/>
-        </w:rPr>
-        <w:t>Sprites</w:t>
-      </w:r>
-      <w:proofErr w:type="spellEnd"/>
-      <w:r>
-        <w:rPr>
-          <w:rStyle w:val="Titre4Car"/>
-        </w:rPr>
-        <w:t> </w:t>
+        <w:t>Capture Sprites </w:t>
       </w:r>
       <w:r>
         <w:t>: Mode particulier</w:t>
@@ -8089,26 +7635,10 @@
         <w:t>, disponible seulement en utilisant la palette CPC+</w:t>
       </w:r>
       <w:r>
-        <w:t xml:space="preserve">, permettant de convertir une image en résolution standard 320x200 et en 16 couleurs. Ce mode permet de « capturer » des </w:t>
-      </w:r>
-      <w:proofErr w:type="spellStart"/>
-      <w:r>
-        <w:t>sprites</w:t>
-      </w:r>
-      <w:proofErr w:type="spellEnd"/>
-      <w:r>
-        <w:t xml:space="preserve"> hard CPC+ depuis une image convertie (voir chapitre </w:t>
-      </w:r>
-      <w:r>
-        <w:t xml:space="preserve">« Mode Capture </w:t>
-      </w:r>
-      <w:proofErr w:type="spellStart"/>
-      <w:r>
-        <w:t>sprites</w:t>
-      </w:r>
-      <w:proofErr w:type="spellEnd"/>
-      <w:r>
-        <w:t> »</w:t>
+        <w:t xml:space="preserve">, permettant de convertir une image en résolution standard 320x200 et en 16 couleurs. Ce mode permet de « capturer » des sprites hard CPC+ depuis une image convertie (voir chapitre </w:t>
+      </w:r>
+      <w:r>
+        <w:t>« Mode Capture sprites »</w:t>
       </w:r>
     </w:p>
     <w:p>
@@ -8131,22 +7661,9 @@
         <w:pStyle w:val="Titre21"/>
       </w:pPr>
       <w:bookmarkStart w:id="42" w:name="_Toc65239556"/>
-      <w:proofErr w:type="spellStart"/>
       <w:r>
         <w:lastRenderedPageBreak/>
-        <w:t>Popup</w:t>
-      </w:r>
-      <w:proofErr w:type="spellEnd"/>
-      <w:r>
-        <w:t xml:space="preserve"> « Edition trames </w:t>
-      </w:r>
-      <w:proofErr w:type="spellStart"/>
-      <w:r>
-        <w:t>Asc</w:t>
-      </w:r>
-      <w:proofErr w:type="spellEnd"/>
-      <w:r>
-        <w:t>-ut »</w:t>
+        <w:t>Popup « Edition trames Asc-ut »</w:t>
       </w:r>
       <w:bookmarkEnd w:id="42"/>
     </w:p>
@@ -8232,54 +7749,26 @@
         <w:rPr>
           <w:rStyle w:val="Titre3Car"/>
         </w:rPr>
-        <w:t>Champ fixe « </w:t>
-      </w:r>
-      <w:proofErr w:type="spellStart"/>
+        <w:t>Champ fixe « Bp gauche »</w:t>
+      </w:r>
+      <w:bookmarkEnd w:id="45"/>
       <w:r>
         <w:rPr>
           <w:rStyle w:val="Titre3Car"/>
         </w:rPr>
-        <w:t>Bp</w:t>
-      </w:r>
-      <w:proofErr w:type="spellEnd"/>
+        <w:t> </w:t>
+      </w:r>
+      <w:r>
+        <w:t>: affiche la couleur qui sera affecté à la trame en édition lors d’un clic avec le bouton gauche</w:t>
+      </w:r>
+    </w:p>
+    <w:p>
+      <w:bookmarkStart w:id="46" w:name="_Toc65239560"/>
       <w:r>
         <w:rPr>
           <w:rStyle w:val="Titre3Car"/>
         </w:rPr>
-        <w:t xml:space="preserve"> gauche »</w:t>
-      </w:r>
-      <w:bookmarkEnd w:id="45"/>
-      <w:r>
-        <w:rPr>
-          <w:rStyle w:val="Titre3Car"/>
-        </w:rPr>
-        <w:t> </w:t>
-      </w:r>
-      <w:r>
-        <w:t>: affiche la couleur qui sera affecté à la trame en édition lors d’un clic avec le bouton gauche</w:t>
-      </w:r>
-    </w:p>
-    <w:p>
-      <w:bookmarkStart w:id="46" w:name="_Toc65239560"/>
-      <w:r>
-        <w:rPr>
-          <w:rStyle w:val="Titre3Car"/>
-        </w:rPr>
-        <w:t>Champ fixe « </w:t>
-      </w:r>
-      <w:proofErr w:type="spellStart"/>
-      <w:r>
-        <w:rPr>
-          <w:rStyle w:val="Titre3Car"/>
-        </w:rPr>
-        <w:t>Bp</w:t>
-      </w:r>
-      <w:proofErr w:type="spellEnd"/>
-      <w:r>
-        <w:rPr>
-          <w:rStyle w:val="Titre3Car"/>
-        </w:rPr>
-        <w:t xml:space="preserve"> droite »</w:t>
+        <w:t>Champ fixe « Bp droite »</w:t>
       </w:r>
       <w:bookmarkEnd w:id="46"/>
       <w:r>
@@ -8381,82 +7870,26 @@
         <w:rPr>
           <w:rStyle w:val="Titre3Car"/>
         </w:rPr>
-        <w:t>Bouton radio « </w:t>
-      </w:r>
-      <w:proofErr w:type="spellStart"/>
+        <w:t>Bouton radio « Keep Smaller »</w:t>
+      </w:r>
+      <w:bookmarkEnd w:id="52"/>
+      <w:r>
+        <w:rPr>
+          <w:rStyle w:val="Titre2Car"/>
+        </w:rPr>
+        <w:t> </w:t>
+      </w:r>
+      <w:r>
+        <w:t>: Permet d’adapter l’image à la résolution CPC configurée, en conservant les proportions et en s’assurant que toute l’image entre dans la résolution CPC configurée.</w:t>
+      </w:r>
+    </w:p>
+    <w:p>
+      <w:bookmarkStart w:id="53" w:name="_Toc65239567"/>
       <w:r>
         <w:rPr>
           <w:rStyle w:val="Titre3Car"/>
         </w:rPr>
-        <w:t>Keep</w:t>
-      </w:r>
-      <w:proofErr w:type="spellEnd"/>
-      <w:r>
-        <w:rPr>
-          <w:rStyle w:val="Titre3Car"/>
-        </w:rPr>
-        <w:t xml:space="preserve"> </w:t>
-      </w:r>
-      <w:proofErr w:type="spellStart"/>
-      <w:r>
-        <w:rPr>
-          <w:rStyle w:val="Titre3Car"/>
-        </w:rPr>
-        <w:t>Smaller</w:t>
-      </w:r>
-      <w:proofErr w:type="spellEnd"/>
-      <w:r>
-        <w:rPr>
-          <w:rStyle w:val="Titre3Car"/>
-        </w:rPr>
-        <w:t> »</w:t>
-      </w:r>
-      <w:bookmarkEnd w:id="52"/>
-      <w:r>
-        <w:rPr>
-          <w:rStyle w:val="Titre2Car"/>
-        </w:rPr>
-        <w:t> </w:t>
-      </w:r>
-      <w:r>
-        <w:t>: Permet d’adapter l’image à la résolution CPC configurée, en conservant les proportions et en s’assurant que toute l’image entre dans la résolution CPC configurée.</w:t>
-      </w:r>
-    </w:p>
-    <w:p>
-      <w:bookmarkStart w:id="53" w:name="_Toc65239567"/>
-      <w:r>
-        <w:rPr>
-          <w:rStyle w:val="Titre3Car"/>
-        </w:rPr>
-        <w:t>Bouton radio « </w:t>
-      </w:r>
-      <w:proofErr w:type="spellStart"/>
-      <w:r>
-        <w:rPr>
-          <w:rStyle w:val="Titre3Car"/>
-        </w:rPr>
-        <w:t>Keep</w:t>
-      </w:r>
-      <w:proofErr w:type="spellEnd"/>
-      <w:r>
-        <w:rPr>
-          <w:rStyle w:val="Titre3Car"/>
-        </w:rPr>
-        <w:t xml:space="preserve"> </w:t>
-      </w:r>
-      <w:proofErr w:type="spellStart"/>
-      <w:r>
-        <w:rPr>
-          <w:rStyle w:val="Titre3Car"/>
-        </w:rPr>
-        <w:t>Larger</w:t>
-      </w:r>
-      <w:proofErr w:type="spellEnd"/>
-      <w:r>
-        <w:rPr>
-          <w:rStyle w:val="Titre3Car"/>
-        </w:rPr>
-        <w:t> »</w:t>
+        <w:t>Bouton radio « Keep Larger »</w:t>
       </w:r>
       <w:bookmarkEnd w:id="53"/>
       <w:r>
@@ -8700,21 +8133,12 @@
         </w:rPr>
       </w:pPr>
       <w:bookmarkStart w:id="63" w:name="_Toc49617072"/>
-      <w:proofErr w:type="spellStart"/>
       <w:r>
         <w:rPr>
           <w:rStyle w:val="Titre4Car"/>
           <w:highlight w:val="white"/>
         </w:rPr>
-        <w:t>Ordered</w:t>
-      </w:r>
-      <w:proofErr w:type="spellEnd"/>
-      <w:r>
-        <w:rPr>
-          <w:rStyle w:val="Titre4Car"/>
-          <w:highlight w:val="white"/>
-        </w:rPr>
-        <w:t xml:space="preserve"> 1 (2x2)</w:t>
+        <w:t>Ordered 1 (2x2)</w:t>
       </w:r>
       <w:bookmarkEnd w:id="63"/>
       <w:r>
@@ -8728,21 +8152,7 @@
         <w:rPr>
           <w:highlight w:val="white"/>
         </w:rPr>
-        <w:t xml:space="preserve">: Utilise une matrice </w:t>
-      </w:r>
-      <w:proofErr w:type="spellStart"/>
-      <w:r>
-        <w:rPr>
-          <w:highlight w:val="white"/>
-        </w:rPr>
-        <w:t>Ordered</w:t>
-      </w:r>
-      <w:proofErr w:type="spellEnd"/>
-      <w:r>
-        <w:rPr>
-          <w:highlight w:val="white"/>
-        </w:rPr>
-        <w:t xml:space="preserve"> 2x2</w:t>
+        <w:t>: Utilise une matrice Ordered 2x2</w:t>
       </w:r>
     </w:p>
     <w:p>
@@ -8758,21 +8168,12 @@
         </w:rPr>
       </w:pPr>
       <w:bookmarkStart w:id="64" w:name="_Toc49617073"/>
-      <w:proofErr w:type="spellStart"/>
       <w:r>
         <w:rPr>
           <w:rStyle w:val="Titre4Car"/>
           <w:highlight w:val="white"/>
         </w:rPr>
-        <w:t>Ordered</w:t>
-      </w:r>
-      <w:proofErr w:type="spellEnd"/>
-      <w:r>
-        <w:rPr>
-          <w:rStyle w:val="Titre4Car"/>
-          <w:highlight w:val="white"/>
-        </w:rPr>
-        <w:t xml:space="preserve"> 2 (4x4)</w:t>
+        <w:t>Ordered 2 (4x4)</w:t>
       </w:r>
       <w:bookmarkEnd w:id="64"/>
       <w:r>
@@ -8786,21 +8187,7 @@
         <w:rPr>
           <w:highlight w:val="white"/>
         </w:rPr>
-        <w:t xml:space="preserve">: Utilise une matrice </w:t>
-      </w:r>
-      <w:proofErr w:type="spellStart"/>
-      <w:r>
-        <w:rPr>
-          <w:highlight w:val="white"/>
-        </w:rPr>
-        <w:t>Ordered</w:t>
-      </w:r>
-      <w:proofErr w:type="spellEnd"/>
-      <w:r>
-        <w:rPr>
-          <w:highlight w:val="white"/>
-        </w:rPr>
-        <w:t xml:space="preserve"> 4x4</w:t>
+        <w:t>: Utilise une matrice Ordered 4x4</w:t>
       </w:r>
     </w:p>
     <w:p>
@@ -8816,49 +8203,26 @@
         </w:rPr>
       </w:pPr>
       <w:bookmarkStart w:id="65" w:name="_Toc49617074"/>
-      <w:proofErr w:type="spellStart"/>
       <w:r>
         <w:rPr>
           <w:rStyle w:val="Titre4Car"/>
           <w:highlight w:val="white"/>
         </w:rPr>
-        <w:t>Ordered</w:t>
-      </w:r>
-      <w:proofErr w:type="spellEnd"/>
+        <w:t>Ordered 3 (8x8)</w:t>
+      </w:r>
+      <w:bookmarkEnd w:id="65"/>
       <w:r>
         <w:rPr>
           <w:rStyle w:val="Titre4Car"/>
           <w:highlight w:val="white"/>
         </w:rPr>
-        <w:t xml:space="preserve"> 3 (8x8)</w:t>
-      </w:r>
-      <w:bookmarkEnd w:id="65"/>
-      <w:r>
-        <w:rPr>
-          <w:rStyle w:val="Titre4Car"/>
-          <w:highlight w:val="white"/>
-        </w:rPr>
         <w:t xml:space="preserve"> </w:t>
       </w:r>
       <w:r>
         <w:rPr>
           <w:highlight w:val="white"/>
         </w:rPr>
-        <w:t xml:space="preserve">: Utilise une matrice </w:t>
-      </w:r>
-      <w:proofErr w:type="spellStart"/>
-      <w:r>
-        <w:rPr>
-          <w:highlight w:val="white"/>
-        </w:rPr>
-        <w:t>Ordered</w:t>
-      </w:r>
-      <w:proofErr w:type="spellEnd"/>
-      <w:r>
-        <w:rPr>
-          <w:highlight w:val="white"/>
-        </w:rPr>
-        <w:t xml:space="preserve"> 8x8</w:t>
+        <w:t>: Utilise une matrice Ordered 8x8</w:t>
       </w:r>
     </w:p>
     <w:p>
@@ -8886,21 +8250,7 @@
         <w:rPr>
           <w:highlight w:val="white"/>
         </w:rPr>
-        <w:t xml:space="preserve"> : Utilise une matrice en </w:t>
-      </w:r>
-      <w:proofErr w:type="spellStart"/>
-      <w:r>
-        <w:rPr>
-          <w:highlight w:val="white"/>
-        </w:rPr>
-        <w:t>zig-zag</w:t>
-      </w:r>
-      <w:proofErr w:type="spellEnd"/>
-      <w:r>
-        <w:rPr>
-          <w:highlight w:val="white"/>
-        </w:rPr>
-        <w:t xml:space="preserve"> 3x3</w:t>
+        <w:t> : Utilise une matrice en zig-zag 3x3</w:t>
       </w:r>
     </w:p>
     <w:p>
@@ -8928,21 +8278,7 @@
         <w:rPr>
           <w:highlight w:val="white"/>
         </w:rPr>
-        <w:t xml:space="preserve"> : Utilise une matrice en </w:t>
-      </w:r>
-      <w:proofErr w:type="spellStart"/>
-      <w:r>
-        <w:rPr>
-          <w:highlight w:val="white"/>
-        </w:rPr>
-        <w:t>zig-zag</w:t>
-      </w:r>
-      <w:proofErr w:type="spellEnd"/>
-      <w:r>
-        <w:rPr>
-          <w:highlight w:val="white"/>
-        </w:rPr>
-        <w:t xml:space="preserve"> 4x3</w:t>
+        <w:t xml:space="preserve"> : Utilise une matrice en zig-zag 4x3</w:t>
       </w:r>
     </w:p>
     <w:p>
@@ -8970,21 +8306,7 @@
         <w:rPr>
           <w:highlight w:val="white"/>
         </w:rPr>
-        <w:t xml:space="preserve"> : Utilise une matrice en </w:t>
-      </w:r>
-      <w:proofErr w:type="spellStart"/>
-      <w:r>
-        <w:rPr>
-          <w:highlight w:val="white"/>
-        </w:rPr>
-        <w:t>zig-zag</w:t>
-      </w:r>
-      <w:proofErr w:type="spellEnd"/>
-      <w:r>
-        <w:rPr>
-          <w:highlight w:val="white"/>
-        </w:rPr>
-        <w:t xml:space="preserve"> 5x3</w:t>
+        <w:t xml:space="preserve"> : Utilise une matrice en zig-zag 5x3</w:t>
       </w:r>
     </w:p>
     <w:p>
@@ -9348,23 +8670,7 @@
           <w:rStyle w:val="Titre3Car"/>
           <w:highlight w:val="white"/>
         </w:rPr>
-        <w:t>Case à cocher « </w:t>
-      </w:r>
-      <w:proofErr w:type="spellStart"/>
-      <w:r>
-        <w:rPr>
-          <w:rStyle w:val="Titre3Car"/>
-          <w:highlight w:val="white"/>
-        </w:rPr>
-        <w:t>Diffision</w:t>
-      </w:r>
-      <w:proofErr w:type="spellEnd"/>
-      <w:r>
-        <w:rPr>
-          <w:rStyle w:val="Titre3Car"/>
-          <w:highlight w:val="white"/>
-        </w:rPr>
-        <w:t> »</w:t>
+        <w:t>Case à cocher « Diffision »</w:t>
       </w:r>
       <w:bookmarkEnd w:id="80"/>
       <w:r>
@@ -9461,21 +8767,7 @@
         <w:rPr>
           <w:highlight w:val="white"/>
         </w:rPr>
-        <w:t xml:space="preserve"> : Lorsque cette case est cochée, les couleurs calculée dans la palette du </w:t>
-      </w:r>
-      <w:proofErr w:type="spellStart"/>
-      <w:r>
-        <w:rPr>
-          <w:highlight w:val="white"/>
-        </w:rPr>
-        <w:t>cpc</w:t>
-      </w:r>
-      <w:proofErr w:type="spellEnd"/>
-      <w:r>
-        <w:rPr>
-          <w:highlight w:val="white"/>
-        </w:rPr>
-        <w:t xml:space="preserve"> seront triées de la plus petite (ex 0 : noir) à la plus grande (ex 26 : blanc).</w:t>
+        <w:t> : Lorsque cette case est cochée, les couleurs calculée dans la palette du cpc seront triées de la plus petite (ex 0 : noir) à la plus grande (ex 26 : blanc).</w:t>
       </w:r>
     </w:p>
     <w:p>
@@ -9621,21 +8913,7 @@
         <w:rPr>
           <w:highlight w:val="white"/>
         </w:rPr>
-        <w:t> : Lorsque cette case est cochée, un premier niveau de « </w:t>
-      </w:r>
-      <w:proofErr w:type="spellStart"/>
-      <w:r>
-        <w:rPr>
-          <w:highlight w:val="white"/>
-        </w:rPr>
-        <w:t>postérisation</w:t>
-      </w:r>
-      <w:proofErr w:type="spellEnd"/>
-      <w:r>
-        <w:rPr>
-          <w:highlight w:val="white"/>
-        </w:rPr>
-        <w:t> » de l’image source est effectué (« suppression » de bits dans les composantes RVB de l’image).</w:t>
+        <w:t> : Lorsque cette case est cochée, un premier niveau de « postérisation » de l’image source est effectué (« suppression » de bits dans les composantes RVB de l’image).</w:t>
       </w:r>
     </w:p>
     <w:p>
@@ -9657,21 +8935,7 @@
         <w:rPr>
           <w:highlight w:val="white"/>
         </w:rPr>
-        <w:t> : Lorsque cette case est cochée, un second niveau de « </w:t>
-      </w:r>
-      <w:proofErr w:type="spellStart"/>
-      <w:r>
-        <w:rPr>
-          <w:highlight w:val="white"/>
-        </w:rPr>
-        <w:t>postérisation</w:t>
-      </w:r>
-      <w:proofErr w:type="spellEnd"/>
-      <w:r>
-        <w:rPr>
-          <w:highlight w:val="white"/>
-        </w:rPr>
-        <w:t> » de l ‘image source est effectué.</w:t>
+        <w:t> : Lorsque cette case est cochée, un second niveau de « postérisation » de l ‘image source est effectué.</w:t>
       </w:r>
     </w:p>
     <w:p>
@@ -9693,21 +8957,7 @@
         <w:rPr>
           <w:highlight w:val="white"/>
         </w:rPr>
-        <w:t> : Lorsque cette case est cochée, un troisième  niveau de « </w:t>
-      </w:r>
-      <w:proofErr w:type="spellStart"/>
-      <w:r>
-        <w:rPr>
-          <w:highlight w:val="white"/>
-        </w:rPr>
-        <w:t>postérisation</w:t>
-      </w:r>
-      <w:proofErr w:type="spellEnd"/>
-      <w:r>
-        <w:rPr>
-          <w:highlight w:val="white"/>
-        </w:rPr>
-        <w:t> » de l’image source est effectuée.</w:t>
+        <w:t> : Lorsque cette case est cochée, un troisième  niveau de « postérisation » de l’image source est effectuée.</w:t>
       </w:r>
     </w:p>
     <w:p>
@@ -9729,21 +8979,7 @@
         <w:rPr>
           <w:highlight w:val="white"/>
         </w:rPr>
-        <w:t> : Lorsque cette case est cochée, un quatrième niveau de « </w:t>
-      </w:r>
-      <w:proofErr w:type="spellStart"/>
-      <w:r>
-        <w:rPr>
-          <w:highlight w:val="white"/>
-        </w:rPr>
-        <w:t>postérisation</w:t>
-      </w:r>
-      <w:proofErr w:type="spellEnd"/>
-      <w:r>
-        <w:rPr>
-          <w:highlight w:val="white"/>
-        </w:rPr>
-        <w:t> » de l’image source est effectuée. Attention ! Si cette case est cochée, l’image source ne contiendra plus que 8 couleurs différentes.</w:t>
+        <w:t> : Lorsque cette case est cochée, un quatrième niveau de « postérisation » de l’image source est effectuée. Attention ! Si cette case est cochée, l’image source ne contiendra plus que 8 couleurs différentes.</w:t>
       </w:r>
     </w:p>
     <w:p>
@@ -9765,21 +9001,7 @@
         <w:rPr>
           <w:highlight w:val="white"/>
         </w:rPr>
-        <w:t xml:space="preserve"> : Ce bouton permet de traiter l’image en 24 bits de couleurs (8 pour le rouge, 8 pour le vert, 8 pour le bleu). Cette option est </w:t>
-      </w:r>
-      <w:proofErr w:type="spellStart"/>
-      <w:r>
-        <w:rPr>
-          <w:highlight w:val="white"/>
-        </w:rPr>
-        <w:t>selectionnée</w:t>
-      </w:r>
-      <w:proofErr w:type="spellEnd"/>
-      <w:r>
-        <w:rPr>
-          <w:highlight w:val="white"/>
-        </w:rPr>
-        <w:t xml:space="preserve"> par défaut.</w:t>
+        <w:t> : Ce bouton permet de traiter l’image en 24 bits de couleurs (8 pour le rouge, 8 pour le vert, 8 pour le bleu). Cette option est selectionnée par défaut.</w:t>
       </w:r>
     </w:p>
     <w:p>
@@ -10187,6 +9409,7 @@
     </w:p>
     <w:p>
       <w:pPr>
+        <w:spacing w:line="240" w:lineRule="auto"/>
         <w:rPr>
           <w:highlight w:val="white"/>
         </w:rPr>
@@ -10211,9 +9434,9 @@
         </w:rPr>
         <w:drawing>
           <wp:inline distT="0" distB="0" distL="0" distR="0">
-            <wp:extent cx="6188710" cy="4174490"/>
-            <wp:effectExtent l="0" t="0" r="0" b="0"/>
-            <wp:docPr id="5" name="Image3"/>
+            <wp:extent cx="6188710" cy="4255814"/>
+            <wp:effectExtent l="19050" t="0" r="2540" b="0"/>
+            <wp:docPr id="22" name="Image 7"/>
             <wp:cNvGraphicFramePr>
               <a:graphicFrameLocks xmlns:a="http://schemas.openxmlformats.org/drawingml/2006/main" noChangeAspect="1"/>
             </wp:cNvGraphicFramePr>
@@ -10221,13 +9444,14 @@
               <a:graphicData uri="http://schemas.openxmlformats.org/drawingml/2006/picture">
                 <pic:pic xmlns:pic="http://schemas.openxmlformats.org/drawingml/2006/picture">
                   <pic:nvPicPr>
-                    <pic:cNvPr id="5" name="Image3"/>
+                    <pic:cNvPr id="0" name="Picture 7"/>
                     <pic:cNvPicPr>
                       <a:picLocks noChangeAspect="1" noChangeArrowheads="1"/>
                     </pic:cNvPicPr>
                   </pic:nvPicPr>
                   <pic:blipFill>
                     <a:blip r:embed="rId10" cstate="print"/>
+                    <a:srcRect/>
                     <a:stretch>
                       <a:fillRect/>
                     </a:stretch>
@@ -10235,11 +9459,18 @@
                   <pic:spPr bwMode="auto">
                     <a:xfrm>
                       <a:off x="0" y="0"/>
-                      <a:ext cx="6188710" cy="4174490"/>
+                      <a:ext cx="6188710" cy="4255814"/>
                     </a:xfrm>
                     <a:prstGeom prst="rect">
                       <a:avLst/>
                     </a:prstGeom>
+                    <a:noFill/>
+                    <a:ln w="9525">
+                      <a:noFill/>
+                      <a:miter lim="800000"/>
+                      <a:headEnd/>
+                      <a:tailEnd/>
+                    </a:ln>
                   </pic:spPr>
                 </pic:pic>
               </a:graphicData>
@@ -10250,6 +9481,7 @@
     </w:p>
     <w:p>
       <w:pPr>
+        <w:spacing w:line="240" w:lineRule="auto"/>
         <w:rPr>
           <w:highlight w:val="white"/>
           <w:lang w:val="en-US"/>
@@ -10261,104 +9493,57 @@
         </w:rPr>
         <w:t>Le rectangle bleu représente la partie qui contiendra l’image CPC une fois calculée. Sa taille varie en fonction des paramètres définis pour la taille de l’écran CPC (« </w:t>
       </w:r>
-      <w:proofErr w:type="spellStart"/>
       <w:r>
         <w:rPr>
           <w:highlight w:val="white"/>
           <w:lang w:val="en-US"/>
         </w:rPr>
-        <w:t>Nb</w:t>
-      </w:r>
-      <w:proofErr w:type="spellEnd"/>
+        <w:t xml:space="preserve">Nb Colonnes </w:t>
+      </w:r>
+      <w:r>
+        <w:rPr>
+          <w:highlight w:val="white"/>
+        </w:rPr>
+        <w:t>»</w:t>
+      </w:r>
       <w:r>
         <w:rPr>
           <w:highlight w:val="white"/>
           <w:lang w:val="en-US"/>
         </w:rPr>
-        <w:t xml:space="preserve"> </w:t>
-      </w:r>
-      <w:proofErr w:type="spellStart"/>
+        <w:t xml:space="preserve"> et </w:t>
+      </w:r>
+      <w:r>
+        <w:rPr>
+          <w:highlight w:val="white"/>
+        </w:rPr>
+        <w:t>« </w:t>
+      </w:r>
       <w:r>
         <w:rPr>
           <w:highlight w:val="white"/>
           <w:lang w:val="en-US"/>
         </w:rPr>
-        <w:t>Colonnes</w:t>
-      </w:r>
-      <w:proofErr w:type="spellEnd"/>
+        <w:t xml:space="preserve">Nb Lignes </w:t>
+      </w:r>
+      <w:r>
+        <w:rPr>
+          <w:highlight w:val="white"/>
+        </w:rPr>
+        <w:t>»</w:t>
+      </w:r>
       <w:r>
         <w:rPr>
           <w:highlight w:val="white"/>
           <w:lang w:val="en-US"/>
         </w:rPr>
-        <w:t xml:space="preserve"> </w:t>
-      </w:r>
-      <w:r>
-        <w:rPr>
-          <w:highlight w:val="white"/>
-        </w:rPr>
-        <w:t>»</w:t>
-      </w:r>
-      <w:r>
-        <w:rPr>
-          <w:highlight w:val="white"/>
-          <w:lang w:val="en-US"/>
-        </w:rPr>
-        <w:t xml:space="preserve"> et </w:t>
-      </w:r>
-      <w:r>
-        <w:rPr>
-          <w:highlight w:val="white"/>
-        </w:rPr>
-        <w:t>« </w:t>
-      </w:r>
-      <w:proofErr w:type="spellStart"/>
-      <w:r>
-        <w:rPr>
-          <w:highlight w:val="white"/>
-          <w:lang w:val="en-US"/>
-        </w:rPr>
-        <w:t>Nb</w:t>
-      </w:r>
-      <w:proofErr w:type="spellEnd"/>
-      <w:r>
-        <w:rPr>
-          <w:highlight w:val="white"/>
-          <w:lang w:val="en-US"/>
-        </w:rPr>
-        <w:t xml:space="preserve"> </w:t>
-      </w:r>
-      <w:proofErr w:type="spellStart"/>
-      <w:r>
-        <w:rPr>
-          <w:highlight w:val="white"/>
-          <w:lang w:val="en-US"/>
-        </w:rPr>
-        <w:t>Lignes</w:t>
-      </w:r>
-      <w:proofErr w:type="spellEnd"/>
-      <w:r>
-        <w:rPr>
-          <w:highlight w:val="white"/>
-          <w:lang w:val="en-US"/>
-        </w:rPr>
-        <w:t xml:space="preserve"> </w:t>
-      </w:r>
-      <w:r>
-        <w:rPr>
-          <w:highlight w:val="white"/>
-        </w:rPr>
-        <w:t>»</w:t>
-      </w:r>
-      <w:r>
-        <w:rPr>
-          <w:highlight w:val="white"/>
-          <w:lang w:val="en-US"/>
-        </w:rPr>
         <w:t>).</w:t>
       </w:r>
     </w:p>
     <w:p>
+      <w:pPr>
+        <w:spacing w:line="240" w:lineRule="auto"/>
+      </w:pPr>
       <w:r>
         <w:rPr>
           <w:highlight w:val="white"/>
@@ -10381,29 +9566,16 @@
     </w:p>
     <w:p>
       <w:pPr>
-        <w:rPr>
-          <w:highlight w:val="white"/>
-        </w:rPr>
-      </w:pPr>
-      <w:r>
-        <w:rPr>
-          <w:highlight w:val="white"/>
-        </w:rPr>
-        <w:t xml:space="preserve">Les couleurs en bas de l’écran représentent les différents « stylo » du CPC avec chacun leur couleur définie. Par défaut, l’application recalculera automatiquement chaque couleur pour chaque stylo, en fonction de l’image source. Il est possible de « verrouiller » un stylo, en cochant la case à cocher sous celui-ci. Il est dans ce cas possible de lui définir une couleur « personnalisée » en cliquant sur le carré représentant le stylo. Une </w:t>
-      </w:r>
-      <w:proofErr w:type="spellStart"/>
-      <w:r>
-        <w:rPr>
-          <w:highlight w:val="white"/>
-        </w:rPr>
-        <w:t>popup</w:t>
-      </w:r>
-      <w:proofErr w:type="spellEnd"/>
-      <w:r>
-        <w:rPr>
-          <w:highlight w:val="white"/>
-        </w:rPr>
-        <w:t xml:space="preserve"> de sélection de couleur s’ouvrira alors pour permettre de choisir cette dernière :</w:t>
+        <w:spacing w:line="240" w:lineRule="auto"/>
+        <w:rPr>
+          <w:highlight w:val="white"/>
+        </w:rPr>
+      </w:pPr>
+      <w:r>
+        <w:rPr>
+          <w:highlight w:val="white"/>
+        </w:rPr>
+        <w:t>Les couleurs en bas de l’écran représentent les différents « stylo » du CPC avec chacun leur couleur définie. Par défaut, l’application recalculera automatiquement chaque couleur pour chaque stylo, en fonction de l’image source. Il est possible de « verrouiller » un stylo, en cochant la case à cocher sous celui-ci. Il est dans ce cas possible de lui définir une couleur « personnalisée » en cliquant sur le carré représentant le stylo. Une popup de sélection de couleur s’ouvrira alors pour permettre de choisir cette dernière :</w:t>
       </w:r>
     </w:p>
     <w:p>
@@ -10417,11 +9589,10 @@
           <w:noProof/>
           <w:lang w:eastAsia="fr-FR"/>
         </w:rPr>
-        <w:lastRenderedPageBreak/>
         <w:drawing>
           <wp:inline distT="0" distB="0" distL="0" distR="0">
-            <wp:extent cx="4197985" cy="2552065"/>
-            <wp:effectExtent l="0" t="0" r="0" b="0"/>
+            <wp:extent cx="2923935" cy="1777537"/>
+            <wp:effectExtent l="19050" t="0" r="0" b="0"/>
             <wp:docPr id="6" name="Image5"/>
             <wp:cNvGraphicFramePr>
               <a:graphicFrameLocks xmlns:a="http://schemas.openxmlformats.org/drawingml/2006/main" noChangeAspect="1"/>
@@ -10444,7 +9615,7 @@
                   <pic:spPr bwMode="auto">
                     <a:xfrm>
                       <a:off x="0" y="0"/>
-                      <a:ext cx="4197985" cy="2552065"/>
+                      <a:ext cx="2925523" cy="1778502"/>
                     </a:xfrm>
                     <a:prstGeom prst="rect">
                       <a:avLst/>
@@ -10467,6 +9638,7 @@
         <w:rPr>
           <w:highlight w:val="white"/>
         </w:rPr>
+        <w:lastRenderedPageBreak/>
         <w:t xml:space="preserve">Il suffit alors de cliquer sur la couleur voulue et ensuite sur le bouton </w:t>
       </w:r>
       <w:r>
@@ -10500,23 +9672,7 @@
           <w:rStyle w:val="Titre4Car"/>
           <w:highlight w:val="white"/>
         </w:rPr>
-        <w:t xml:space="preserve">« Tout </w:t>
-      </w:r>
-      <w:proofErr w:type="spellStart"/>
-      <w:r>
-        <w:rPr>
-          <w:rStyle w:val="Titre4Car"/>
-          <w:highlight w:val="white"/>
-        </w:rPr>
-        <w:t>vérouiller</w:t>
-      </w:r>
-      <w:proofErr w:type="spellEnd"/>
-      <w:r>
-        <w:rPr>
-          <w:rStyle w:val="Titre4Car"/>
-          <w:highlight w:val="white"/>
-        </w:rPr>
-        <w:t xml:space="preserve"> » </w:t>
+        <w:t xml:space="preserve">« Tout vérouiller » </w:t>
       </w:r>
       <w:r>
         <w:rPr>
@@ -10580,9 +9736,9 @@
         </w:rPr>
         <w:drawing>
           <wp:inline distT="0" distB="0" distL="0" distR="0">
-            <wp:extent cx="6188710" cy="4174490"/>
-            <wp:effectExtent l="0" t="0" r="0" b="0"/>
-            <wp:docPr id="7" name="Image6"/>
+            <wp:extent cx="6188710" cy="4255814"/>
+            <wp:effectExtent l="19050" t="0" r="2540" b="0"/>
+            <wp:docPr id="20" name="Image 1"/>
             <wp:cNvGraphicFramePr>
               <a:graphicFrameLocks xmlns:a="http://schemas.openxmlformats.org/drawingml/2006/main" noChangeAspect="1"/>
             </wp:cNvGraphicFramePr>
@@ -10590,13 +9746,14 @@
               <a:graphicData uri="http://schemas.openxmlformats.org/drawingml/2006/picture">
                 <pic:pic xmlns:pic="http://schemas.openxmlformats.org/drawingml/2006/picture">
                   <pic:nvPicPr>
-                    <pic:cNvPr id="7" name="Image6"/>
+                    <pic:cNvPr id="0" name="Picture 1"/>
                     <pic:cNvPicPr>
                       <a:picLocks noChangeAspect="1" noChangeArrowheads="1"/>
                     </pic:cNvPicPr>
                   </pic:nvPicPr>
                   <pic:blipFill>
                     <a:blip r:embed="rId12" cstate="print"/>
+                    <a:srcRect/>
                     <a:stretch>
                       <a:fillRect/>
                     </a:stretch>
@@ -10604,11 +9761,18 @@
                   <pic:spPr bwMode="auto">
                     <a:xfrm>
                       <a:off x="0" y="0"/>
-                      <a:ext cx="6188710" cy="4174490"/>
+                      <a:ext cx="6188710" cy="4255814"/>
                     </a:xfrm>
                     <a:prstGeom prst="rect">
                       <a:avLst/>
                     </a:prstGeom>
+                    <a:noFill/>
+                    <a:ln w="9525">
+                      <a:noFill/>
+                      <a:miter lim="800000"/>
+                      <a:headEnd/>
+                      <a:tailEnd/>
+                    </a:ln>
                   </pic:spPr>
                 </pic:pic>
               </a:graphicData>
@@ -10627,7 +9791,6 @@
         <w:rPr>
           <w:highlight w:val="white"/>
         </w:rPr>
-        <w:lastRenderedPageBreak/>
         <w:t>En passant en mode édition, on trouve plusieurs outils :</w:t>
       </w:r>
     </w:p>
@@ -10655,11 +9818,12 @@
           <w:noProof/>
           <w:lang w:eastAsia="fr-FR"/>
         </w:rPr>
+        <w:lastRenderedPageBreak/>
         <w:drawing>
           <wp:inline distT="0" distB="0" distL="0" distR="0">
-            <wp:extent cx="6188710" cy="4953000"/>
-            <wp:effectExtent l="0" t="0" r="0" b="0"/>
-            <wp:docPr id="8" name="Image 10"/>
+            <wp:extent cx="6188710" cy="4108946"/>
+            <wp:effectExtent l="19050" t="0" r="2540" b="0"/>
+            <wp:docPr id="21" name="Image 4"/>
             <wp:cNvGraphicFramePr>
               <a:graphicFrameLocks xmlns:a="http://schemas.openxmlformats.org/drawingml/2006/main" noChangeAspect="1"/>
             </wp:cNvGraphicFramePr>
@@ -10667,13 +9831,14 @@
               <a:graphicData uri="http://schemas.openxmlformats.org/drawingml/2006/picture">
                 <pic:pic xmlns:pic="http://schemas.openxmlformats.org/drawingml/2006/picture">
                   <pic:nvPicPr>
-                    <pic:cNvPr id="8" name="Image 10"/>
+                    <pic:cNvPr id="0" name="Picture 4"/>
                     <pic:cNvPicPr>
                       <a:picLocks noChangeAspect="1" noChangeArrowheads="1"/>
                     </pic:cNvPicPr>
                   </pic:nvPicPr>
                   <pic:blipFill>
                     <a:blip r:embed="rId13" cstate="print"/>
+                    <a:srcRect/>
                     <a:stretch>
                       <a:fillRect/>
                     </a:stretch>
@@ -10681,11 +9846,18 @@
                   <pic:spPr bwMode="auto">
                     <a:xfrm>
                       <a:off x="0" y="0"/>
-                      <a:ext cx="6188710" cy="4953000"/>
+                      <a:ext cx="6188710" cy="4108946"/>
                     </a:xfrm>
                     <a:prstGeom prst="rect">
                       <a:avLst/>
                     </a:prstGeom>
+                    <a:noFill/>
+                    <a:ln w="9525">
+                      <a:noFill/>
+                      <a:miter lim="800000"/>
+                      <a:headEnd/>
+                      <a:tailEnd/>
+                    </a:ln>
                   </pic:spPr>
                 </pic:pic>
               </a:graphicData>
@@ -10889,7 +10061,6 @@
           <w:rStyle w:val="Titre3Car"/>
           <w:highlight w:val="white"/>
         </w:rPr>
-        <w:lastRenderedPageBreak/>
         <w:t>Outil « Loupe »</w:t>
       </w:r>
       <w:bookmarkEnd w:id="107"/>
@@ -10946,76 +10117,27 @@
         <w:rPr>
           <w:highlight w:val="white"/>
         </w:rPr>
-        <w:t> : permet de zoomer/</w:t>
-      </w:r>
-      <w:proofErr w:type="spellStart"/>
-      <w:r>
-        <w:rPr>
-          <w:highlight w:val="white"/>
-        </w:rPr>
-        <w:t>dézoomer</w:t>
-      </w:r>
-      <w:proofErr w:type="spellEnd"/>
-      <w:r>
-        <w:rPr>
-          <w:highlight w:val="white"/>
-        </w:rPr>
-        <w:t xml:space="preserve"> l’image CPC. Si l’image CPC n’est pas zoomée (zoom égal à 1), il suffit de choisir la zone à zoomer en décrivant un rectangle dans l’image CPC en restant cliqué avec le bouton gauche. Une fois l’image zoomée, on peut changer d’outil (utiliser le crayon par exemple) pour modifier l’image CPC. Des barres de défilement verticale et horizontale permettent d’ajuster la position du zoom dans l’image.</w:t>
-      </w:r>
-    </w:p>
-    <w:p>
-      <w:pPr>
-        <w:rPr>
-          <w:highlight w:val="white"/>
-        </w:rPr>
-      </w:pPr>
-      <w:r>
-        <w:rPr>
-          <w:highlight w:val="white"/>
-        </w:rPr>
-        <w:t xml:space="preserve">Pour </w:t>
-      </w:r>
-      <w:proofErr w:type="spellStart"/>
-      <w:r>
-        <w:rPr>
-          <w:highlight w:val="white"/>
-        </w:rPr>
-        <w:t>dézoomer</w:t>
-      </w:r>
-      <w:proofErr w:type="spellEnd"/>
-      <w:r>
-        <w:rPr>
-          <w:highlight w:val="white"/>
-        </w:rPr>
-        <w:t xml:space="preserve"> l’image, il suffit de </w:t>
-      </w:r>
-      <w:proofErr w:type="spellStart"/>
-      <w:r>
-        <w:rPr>
-          <w:highlight w:val="white"/>
-        </w:rPr>
-        <w:t>re</w:t>
-      </w:r>
-      <w:proofErr w:type="spellEnd"/>
-      <w:r>
-        <w:rPr>
-          <w:highlight w:val="white"/>
-        </w:rPr>
-        <w:t xml:space="preserve">-sélectionner l’outil loupe et de faire un clic droit sur l’image CPC. Le clic droit ne </w:t>
-      </w:r>
-      <w:proofErr w:type="spellStart"/>
-      <w:r>
-        <w:rPr>
-          <w:highlight w:val="white"/>
-        </w:rPr>
-        <w:t>dézoome</w:t>
-      </w:r>
-      <w:proofErr w:type="spellEnd"/>
-      <w:r>
-        <w:rPr>
-          <w:highlight w:val="white"/>
-        </w:rPr>
-        <w:t xml:space="preserve"> pas l’image, mais réduit le zoom en le divisant par 2. Par exemple, si l’on était en zoom x 8, un premier clic droit dans l’image passera en zoom x 4, un second clic droit en zoom x2, et un dernier clic droit pour revenir à la taille initiale.</w:t>
+        <w:t> : permet de zoomer/dézoomer l’image CPC. Si l’image CPC n’est pas zoomée (zoom égal à 1), il suffit de choisir la zone à zoomer en décrivant un rectangle dans l’image CPC en restant cliqué avec le bouton gauche. Une fois l’image zoomée, on peut changer d’outil (utiliser le crayon par exemple) pour modifier l’image CPC. Des barres de défilement verticale et horizontale permettent d’ajuster la position du zoom dans l’image.</w:t>
+      </w:r>
+    </w:p>
+    <w:p>
+      <w:pPr>
+        <w:rPr>
+          <w:highlight w:val="white"/>
+        </w:rPr>
+      </w:pPr>
+      <w:r>
+        <w:rPr>
+          <w:highlight w:val="white"/>
+        </w:rPr>
+        <w:t xml:space="preserve">Pour dézoomer l’image, il suffit de re-sélectionner l’outil loupe et de faire un clic droit sur l’image CPC. Le clic droit ne dézoome pas l’image, mais réduit le zoom en le divisant par 2. Par exemple, si l’on était en zoom x 8, </w:t>
+      </w:r>
+      <w:r>
+        <w:rPr>
+          <w:highlight w:val="white"/>
+        </w:rPr>
+        <w:lastRenderedPageBreak/>
+        <w:t>un premier clic droit dans l’image passera en zoom x 4, un second clic droit en zoom x2, et un dernier clic droit pour revenir à la taille initiale.</w:t>
       </w:r>
     </w:p>
     <w:p>
@@ -11087,6 +10209,119 @@
           <w:highlight w:val="white"/>
         </w:rPr>
         <w:t> : permet de copier une partie de l’image. Il faut tout d’abord sélectionner la partie à copier en décrivant un rectangle dans l’image CPC en restant cliqué avec le bouton gauche. Ensuite, il suffit de placer le bloc à l’endroit désiré et de cliquer avec le bouton gauche pour le copier. Le bloc restera sélectionné tant que l’on restera sur l’outil copie de bloc. Dès que l’on change d’outil, le bloc est effacé de la mémoire, et pour l’utiliser il faudra alors en définir un nouveau.</w:t>
+      </w:r>
+    </w:p>
+    <w:p>
+      <w:pPr>
+        <w:rPr>
+          <w:highlight w:val="white"/>
+        </w:rPr>
+      </w:pPr>
+      <w:r>
+        <w:rPr>
+          <w:highlight w:val="white"/>
+        </w:rPr>
+        <w:t>Des boutons sont également disponible en bas de l’interface :</w:t>
+      </w:r>
+    </w:p>
+    <w:p>
+      <w:pPr>
+        <w:pStyle w:val="Paragraphedeliste"/>
+        <w:numPr>
+          <w:ilvl w:val="0"/>
+          <w:numId w:val="1"/>
+        </w:numPr>
+        <w:rPr>
+          <w:highlight w:val="white"/>
+        </w:rPr>
+      </w:pPr>
+      <w:r>
+        <w:rPr>
+          <w:rStyle w:val="Titre3Car"/>
+          <w:highlight w:val="white"/>
+        </w:rPr>
+        <w:t>Bouton « Hor. Flip »</w:t>
+      </w:r>
+      <w:r>
+        <w:rPr>
+          <w:highlight w:val="white"/>
+        </w:rPr>
+        <w:t> : permet de retourner l’image suivant un axe horizontal,</w:t>
+      </w:r>
+    </w:p>
+    <w:p>
+      <w:pPr>
+        <w:pStyle w:val="Paragraphedeliste"/>
+        <w:numPr>
+          <w:ilvl w:val="0"/>
+          <w:numId w:val="1"/>
+        </w:numPr>
+        <w:rPr>
+          <w:highlight w:val="white"/>
+        </w:rPr>
+      </w:pPr>
+      <w:r>
+        <w:rPr>
+          <w:rStyle w:val="Titre3Car"/>
+          <w:highlight w:val="white"/>
+        </w:rPr>
+        <w:t>Bouton « Ver. Flip »</w:t>
+      </w:r>
+      <w:r>
+        <w:rPr>
+          <w:highlight w:val="white"/>
+        </w:rPr>
+        <w:t> : permet de retourner l’image suivant un axe vertical,</w:t>
+      </w:r>
+    </w:p>
+    <w:p>
+      <w:pPr>
+        <w:pStyle w:val="Paragraphedeliste"/>
+        <w:numPr>
+          <w:ilvl w:val="0"/>
+          <w:numId w:val="1"/>
+        </w:numPr>
+        <w:rPr>
+          <w:highlight w:val="white"/>
+        </w:rPr>
+      </w:pPr>
+      <w:r>
+        <w:rPr>
+          <w:rStyle w:val="Titre3Car"/>
+          <w:highlight w:val="white"/>
+        </w:rPr>
+        <w:t>Bouton « Undo »</w:t>
+      </w:r>
+      <w:r>
+        <w:rPr>
+          <w:highlight w:val="white"/>
+        </w:rPr>
+        <w:t> : permet de « défaire » la dernière modification effectuée sur l’image,</w:t>
+      </w:r>
+    </w:p>
+    <w:p>
+      <w:pPr>
+        <w:pStyle w:val="Paragraphedeliste"/>
+        <w:numPr>
+          <w:ilvl w:val="0"/>
+          <w:numId w:val="1"/>
+        </w:numPr>
+        <w:rPr>
+          <w:highlight w:val="white"/>
+        </w:rPr>
+      </w:pPr>
+      <w:r>
+        <w:rPr>
+          <w:rStyle w:val="Titre3Car"/>
+          <w:highlight w:val="white"/>
+        </w:rPr>
+        <w:t>Bouton « Redo »</w:t>
+      </w:r>
+      <w:r>
+        <w:rPr>
+          <w:highlight w:val="white"/>
+        </w:rPr>
+        <w:t> : permet de « refaire » la dernière modification « défaite » de l’image.</w:t>
       </w:r>
     </w:p>
     <w:p>
@@ -11259,21 +10494,7 @@
           <w:highlight w:val="white"/>
         </w:rPr>
         <w:lastRenderedPageBreak/>
-        <w:t xml:space="preserve">Bouton « Edition </w:t>
-      </w:r>
-      <w:proofErr w:type="spellStart"/>
-      <w:r>
-        <w:rPr>
-          <w:highlight w:val="white"/>
-        </w:rPr>
-        <w:t>Sprites</w:t>
-      </w:r>
-      <w:proofErr w:type="spellEnd"/>
-      <w:r>
-        <w:rPr>
-          <w:highlight w:val="white"/>
-        </w:rPr>
-        <w:t xml:space="preserve"> Hard »</w:t>
+        <w:t>Bouton « Edition Sprites Hard »</w:t>
       </w:r>
       <w:bookmarkEnd w:id="112"/>
     </w:p>
@@ -11299,21 +10520,7 @@
         <w:rPr>
           <w:highlight w:val="white"/>
         </w:rPr>
-        <w:t xml:space="preserve"> permet d’entrer dans le mode d’édition de </w:t>
-      </w:r>
-      <w:proofErr w:type="spellStart"/>
-      <w:r>
-        <w:rPr>
-          <w:highlight w:val="white"/>
-        </w:rPr>
-        <w:t>sprites</w:t>
-      </w:r>
-      <w:proofErr w:type="spellEnd"/>
-      <w:r>
-        <w:rPr>
-          <w:highlight w:val="white"/>
-        </w:rPr>
-        <w:t xml:space="preserve"> hard du CPC+. En cliquant sur ce bouton, cette interface apparaît :</w:t>
+        <w:t xml:space="preserve"> permet d’entrer dans le mode d’édition de sprites hard du CPC+. En cliquant sur ce bouton, cette interface apparaît :</w:t>
       </w:r>
       <w:r>
         <w:rPr>
@@ -11383,283 +10590,59 @@
         <w:rPr>
           <w:highlight w:val="white"/>
         </w:rPr>
-        <w:t xml:space="preserve">Cet interface permet d’éditer des </w:t>
-      </w:r>
-      <w:proofErr w:type="spellStart"/>
-      <w:r>
-        <w:rPr>
-          <w:highlight w:val="white"/>
-        </w:rPr>
-        <w:t>sprites</w:t>
-      </w:r>
-      <w:proofErr w:type="spellEnd"/>
-      <w:r>
-        <w:rPr>
-          <w:highlight w:val="white"/>
-        </w:rPr>
-        <w:t xml:space="preserve"> hard pour le CPC+, à savoir des </w:t>
-      </w:r>
-      <w:proofErr w:type="spellStart"/>
-      <w:r>
-        <w:rPr>
-          <w:highlight w:val="white"/>
-        </w:rPr>
-        <w:t>sprites</w:t>
-      </w:r>
-      <w:proofErr w:type="spellEnd"/>
-      <w:r>
-        <w:rPr>
-          <w:highlight w:val="white"/>
-        </w:rPr>
-        <w:t xml:space="preserve"> de 16x16 pixels, utilisant une palette de 16 couleurs </w:t>
-      </w:r>
-      <w:proofErr w:type="spellStart"/>
-      <w:r>
-        <w:rPr>
-          <w:highlight w:val="white"/>
-        </w:rPr>
-        <w:t>parmis</w:t>
-      </w:r>
-      <w:proofErr w:type="spellEnd"/>
-      <w:r>
-        <w:rPr>
-          <w:highlight w:val="white"/>
-        </w:rPr>
-        <w:t xml:space="preserve"> 4096 (en fait, ,15 couleurs et une couleur transparente).</w:t>
-      </w:r>
-    </w:p>
-    <w:p>
-      <w:pPr>
-        <w:rPr>
-          <w:highlight w:val="white"/>
-        </w:rPr>
-      </w:pPr>
-      <w:r>
-        <w:rPr>
-          <w:highlight w:val="white"/>
-        </w:rPr>
-        <w:t xml:space="preserve">En haut de l’interface on trouve les 16 </w:t>
-      </w:r>
-      <w:proofErr w:type="spellStart"/>
-      <w:r>
-        <w:rPr>
-          <w:highlight w:val="white"/>
-        </w:rPr>
-        <w:t>sprites</w:t>
-      </w:r>
-      <w:proofErr w:type="spellEnd"/>
-      <w:r>
-        <w:rPr>
-          <w:highlight w:val="white"/>
-        </w:rPr>
-        <w:t xml:space="preserve"> affichés les uns à la suite des autres, en commençant par le </w:t>
-      </w:r>
-      <w:proofErr w:type="spellStart"/>
-      <w:r>
-        <w:rPr>
-          <w:highlight w:val="white"/>
-        </w:rPr>
-        <w:t>sprite</w:t>
-      </w:r>
-      <w:proofErr w:type="spellEnd"/>
-      <w:r>
-        <w:rPr>
-          <w:highlight w:val="white"/>
-        </w:rPr>
-        <w:t xml:space="preserve"> 0 jusqu’au </w:t>
-      </w:r>
-      <w:proofErr w:type="spellStart"/>
-      <w:r>
-        <w:rPr>
-          <w:highlight w:val="white"/>
-        </w:rPr>
-        <w:t>sprite</w:t>
-      </w:r>
-      <w:proofErr w:type="spellEnd"/>
-      <w:r>
-        <w:rPr>
-          <w:highlight w:val="white"/>
-        </w:rPr>
-        <w:t xml:space="preserve"> 15. A droite de cet affichage on trouve une </w:t>
-      </w:r>
-      <w:proofErr w:type="spellStart"/>
-      <w:r>
-        <w:rPr>
-          <w:highlight w:val="white"/>
-        </w:rPr>
-        <w:t>combobox</w:t>
-      </w:r>
-      <w:proofErr w:type="spellEnd"/>
-      <w:r>
-        <w:rPr>
-          <w:highlight w:val="white"/>
-        </w:rPr>
-        <w:t xml:space="preserve"> contenant les choix « Banque 1 » à « Banque 4 ». Ceci permettant d’éditer jusqu’à 64 </w:t>
-      </w:r>
-      <w:proofErr w:type="spellStart"/>
-      <w:r>
-        <w:rPr>
-          <w:highlight w:val="white"/>
-        </w:rPr>
-        <w:t>sprites</w:t>
-      </w:r>
-      <w:proofErr w:type="spellEnd"/>
-      <w:r>
-        <w:rPr>
-          <w:highlight w:val="white"/>
-        </w:rPr>
-        <w:t xml:space="preserve"> (une banque représentant un ensemble de 16 </w:t>
-      </w:r>
-      <w:proofErr w:type="spellStart"/>
-      <w:r>
-        <w:rPr>
-          <w:highlight w:val="white"/>
-        </w:rPr>
-        <w:t>sprites</w:t>
-      </w:r>
-      <w:proofErr w:type="spellEnd"/>
-      <w:r>
-        <w:rPr>
-          <w:highlight w:val="white"/>
-        </w:rPr>
-        <w:t>).</w:t>
-      </w:r>
-    </w:p>
-    <w:p>
-      <w:pPr>
-        <w:rPr>
-          <w:highlight w:val="white"/>
-        </w:rPr>
-      </w:pPr>
-      <w:r>
-        <w:rPr>
-          <w:highlight w:val="white"/>
-        </w:rPr>
-        <w:t xml:space="preserve">EN dessous des </w:t>
-      </w:r>
-      <w:proofErr w:type="spellStart"/>
-      <w:r>
-        <w:rPr>
-          <w:highlight w:val="white"/>
-        </w:rPr>
-        <w:t>sprites</w:t>
-      </w:r>
-      <w:proofErr w:type="spellEnd"/>
-      <w:r>
-        <w:rPr>
-          <w:highlight w:val="white"/>
-        </w:rPr>
-        <w:t xml:space="preserve"> on trouve les boutons « Précédent » et « Suivant », qui permettent de passer d’un </w:t>
-      </w:r>
-      <w:proofErr w:type="spellStart"/>
-      <w:r>
-        <w:rPr>
-          <w:highlight w:val="white"/>
-        </w:rPr>
-        <w:t>sprite</w:t>
-      </w:r>
-      <w:proofErr w:type="spellEnd"/>
-      <w:r>
-        <w:rPr>
-          <w:highlight w:val="white"/>
-        </w:rPr>
-        <w:t xml:space="preserve"> à l’autre. En dessous nous trouvons une grande grille de 16x16  cases, qui permet de modifier le </w:t>
-      </w:r>
-      <w:proofErr w:type="spellStart"/>
-      <w:r>
-        <w:rPr>
-          <w:highlight w:val="white"/>
-        </w:rPr>
-        <w:t>sprite</w:t>
-      </w:r>
-      <w:proofErr w:type="spellEnd"/>
-      <w:r>
-        <w:rPr>
-          <w:highlight w:val="white"/>
-        </w:rPr>
-        <w:t xml:space="preserve"> sélectionné. La sélection se faisant soit en cliquant sur le </w:t>
-      </w:r>
-      <w:proofErr w:type="spellStart"/>
-      <w:r>
-        <w:rPr>
-          <w:highlight w:val="white"/>
-        </w:rPr>
-        <w:t>sprite</w:t>
-      </w:r>
-      <w:proofErr w:type="spellEnd"/>
-      <w:r>
-        <w:rPr>
-          <w:highlight w:val="white"/>
-        </w:rPr>
-        <w:t xml:space="preserve"> désiré dans la partie haute (les 16 </w:t>
-      </w:r>
-      <w:proofErr w:type="spellStart"/>
-      <w:r>
-        <w:rPr>
-          <w:highlight w:val="white"/>
-        </w:rPr>
-        <w:t>sprites</w:t>
-      </w:r>
-      <w:proofErr w:type="spellEnd"/>
-      <w:r>
-        <w:rPr>
-          <w:highlight w:val="white"/>
-        </w:rPr>
-        <w:t xml:space="preserve"> affichés), soit en cliquant sur les boutons « Précédent » et « Suivant ».</w:t>
-      </w:r>
-    </w:p>
-    <w:p>
-      <w:pPr>
-        <w:rPr>
-          <w:highlight w:val="white"/>
-        </w:rPr>
-      </w:pPr>
-      <w:r>
-        <w:rPr>
-          <w:highlight w:val="white"/>
-        </w:rPr>
-        <w:t xml:space="preserve">Pour choisir avec quelle couleur dessiner le </w:t>
-      </w:r>
-      <w:proofErr w:type="spellStart"/>
-      <w:r>
-        <w:rPr>
-          <w:highlight w:val="white"/>
-        </w:rPr>
-        <w:t>sprite</w:t>
-      </w:r>
-      <w:proofErr w:type="spellEnd"/>
-      <w:r>
-        <w:rPr>
-          <w:highlight w:val="white"/>
-        </w:rPr>
-        <w:t>, il suffit de cliquer avec le bouton gauche de la souris sur une des couleurs de la palette représentée à droite de la grille de dessin. Ensuite, avec le bouton gauche dans la grille, on dessine un pixel avec cette couleur. Le bouton droit dans la grille effacera le pixel.</w:t>
-      </w:r>
-    </w:p>
-    <w:p>
-      <w:pPr>
-        <w:rPr>
-          <w:highlight w:val="white"/>
-        </w:rPr>
-      </w:pPr>
-      <w:r>
-        <w:rPr>
-          <w:highlight w:val="white"/>
-        </w:rPr>
-        <w:t xml:space="preserve">Un </w:t>
-      </w:r>
-      <w:proofErr w:type="spellStart"/>
-      <w:r>
-        <w:rPr>
-          <w:highlight w:val="white"/>
-        </w:rPr>
-        <w:t>click</w:t>
-      </w:r>
-      <w:proofErr w:type="spellEnd"/>
-      <w:r>
-        <w:rPr>
-          <w:highlight w:val="white"/>
-        </w:rPr>
-        <w:t xml:space="preserve"> droit sur la palette permet de modifier la couleur désirée en choisissant les composantes R,V,B de la couleur.</w:t>
+        <w:t>Cet interface permet d’éditer des sprites hard pour le CPC+, à savoir des sprites de 16x16 pixels, utilisant une palette de 16 couleurs parmis 4096 (en fait, ,15 couleurs et une couleur transparente).</w:t>
+      </w:r>
+    </w:p>
+    <w:p>
+      <w:pPr>
+        <w:rPr>
+          <w:highlight w:val="white"/>
+        </w:rPr>
+      </w:pPr>
+      <w:r>
+        <w:rPr>
+          <w:highlight w:val="white"/>
+        </w:rPr>
+        <w:t>En haut de l’interface on trouve les 16 sprites affichés les uns à la suite des autres, en commençant par le sprite 0 jusqu’au sprite 15. A droite de cet affichage on trouve une combobox contenant les choix « Banque 1 » à « Banque 4 ». Ceci permettant d’éditer jusqu’à 64 sprites (une banque représentant un ensemble de 16 sprites).</w:t>
+      </w:r>
+    </w:p>
+    <w:p>
+      <w:pPr>
+        <w:rPr>
+          <w:highlight w:val="white"/>
+        </w:rPr>
+      </w:pPr>
+      <w:r>
+        <w:rPr>
+          <w:highlight w:val="white"/>
+        </w:rPr>
+        <w:t>EN dessous des sprites on trouve les boutons « Précédent » et « Suivant », qui permettent de passer d’un sprite à l’autre. En dessous nous trouvons une grande grille de 16x16  cases, qui permet de modifier le sprite sélectionné. La sélection se faisant soit en cliquant sur le sprite désiré dans la partie haute (les 16 sprites affichés), soit en cliquant sur les boutons « Précédent » et « Suivant ».</w:t>
+      </w:r>
+    </w:p>
+    <w:p>
+      <w:pPr>
+        <w:rPr>
+          <w:highlight w:val="white"/>
+        </w:rPr>
+      </w:pPr>
+      <w:r>
+        <w:rPr>
+          <w:highlight w:val="white"/>
+        </w:rPr>
+        <w:t>Pour choisir avec quelle couleur dessiner le sprite, il suffit de cliquer avec le bouton gauche de la souris sur une des couleurs de la palette représentée à droite de la grille de dessin. Ensuite, avec le bouton gauche dans la grille, on dessine un pixel avec cette couleur. Le bouton droit dans la grille effacera le pixel.</w:t>
+      </w:r>
+    </w:p>
+    <w:p>
+      <w:pPr>
+        <w:rPr>
+          <w:highlight w:val="white"/>
+        </w:rPr>
+      </w:pPr>
+      <w:r>
+        <w:rPr>
+          <w:highlight w:val="white"/>
+        </w:rPr>
+        <w:t>Un click droit sur la palette permet de modifier la couleur désirée en choisissant les composantes R,V,B de la couleur.</w:t>
       </w:r>
     </w:p>
     <w:p>
@@ -11684,21 +10667,7 @@
         <w:rPr>
           <w:highlight w:val="white"/>
         </w:rPr>
-        <w:t xml:space="preserve"> </w:t>
-      </w:r>
-      <w:proofErr w:type="spellStart"/>
-      <w:r>
-        <w:rPr>
-          <w:highlight w:val="white"/>
-        </w:rPr>
-        <w:t>sprite</w:t>
-      </w:r>
-      <w:proofErr w:type="spellEnd"/>
-      <w:r>
-        <w:rPr>
-          <w:highlight w:val="white"/>
-        </w:rPr>
-        <w:t xml:space="preserve"> </w:t>
+        <w:t xml:space="preserve"> sprite </w:t>
       </w:r>
       <w:r>
         <w:rPr>
@@ -11716,91 +10685,7 @@
         <w:rPr>
           <w:highlight w:val="white"/>
         </w:rPr>
-        <w:t xml:space="preserve">2x2 </w:t>
-      </w:r>
-      <w:proofErr w:type="spellStart"/>
-      <w:r>
-        <w:rPr>
-          <w:highlight w:val="white"/>
-        </w:rPr>
-        <w:t>sprites</w:t>
-      </w:r>
-      <w:proofErr w:type="spellEnd"/>
-      <w:r>
-        <w:rPr>
-          <w:highlight w:val="white"/>
-        </w:rPr>
-        <w:t xml:space="preserve">, qui permet de tester 4 </w:t>
-      </w:r>
-      <w:proofErr w:type="spellStart"/>
-      <w:r>
-        <w:rPr>
-          <w:highlight w:val="white"/>
-        </w:rPr>
-        <w:t>sprites</w:t>
-      </w:r>
-      <w:proofErr w:type="spellEnd"/>
-      <w:r>
-        <w:rPr>
-          <w:highlight w:val="white"/>
-        </w:rPr>
-        <w:t xml:space="preserve"> superposés en 2x2 </w:t>
-      </w:r>
-      <w:proofErr w:type="spellStart"/>
-      <w:r>
-        <w:rPr>
-          <w:highlight w:val="white"/>
-        </w:rPr>
-        <w:t>sprites</w:t>
-      </w:r>
-      <w:proofErr w:type="spellEnd"/>
-      <w:r>
-        <w:rPr>
-          <w:highlight w:val="white"/>
-        </w:rPr>
-        <w:t xml:space="preserve">. Egalement un mode 4x4 </w:t>
-      </w:r>
-      <w:proofErr w:type="spellStart"/>
-      <w:r>
-        <w:rPr>
-          <w:highlight w:val="white"/>
-        </w:rPr>
-        <w:t>sprites</w:t>
-      </w:r>
-      <w:proofErr w:type="spellEnd"/>
-      <w:r>
-        <w:rPr>
-          <w:highlight w:val="white"/>
-        </w:rPr>
-        <w:t xml:space="preserve"> qui permet de tester les 16 </w:t>
-      </w:r>
-      <w:proofErr w:type="spellStart"/>
-      <w:r>
-        <w:rPr>
-          <w:highlight w:val="white"/>
-        </w:rPr>
-        <w:t>sprites</w:t>
-      </w:r>
-      <w:proofErr w:type="spellEnd"/>
-      <w:r>
-        <w:rPr>
-          <w:highlight w:val="white"/>
-        </w:rPr>
-        <w:t xml:space="preserve"> superposés en 4x4 </w:t>
-      </w:r>
-      <w:proofErr w:type="spellStart"/>
-      <w:r>
-        <w:rPr>
-          <w:highlight w:val="white"/>
-        </w:rPr>
-        <w:t>sprites</w:t>
-      </w:r>
-      <w:proofErr w:type="spellEnd"/>
-      <w:r>
-        <w:rPr>
-          <w:highlight w:val="white"/>
-        </w:rPr>
-        <w:t>.</w:t>
+        <w:t>2x2 sprites, qui permet de tester 4 sprites superposés en 2x2 sprites. Egalement un mode 4x4 sprites qui permet de tester les 16 sprites superposés en 4x4 sprites.</w:t>
       </w:r>
     </w:p>
     <w:p>
@@ -11814,311 +10699,59 @@
           <w:highlight w:val="white"/>
         </w:rPr>
         <w:lastRenderedPageBreak/>
-        <w:t xml:space="preserve">Le bouton « Lire </w:t>
-      </w:r>
-      <w:proofErr w:type="spellStart"/>
-      <w:r>
-        <w:rPr>
-          <w:highlight w:val="white"/>
-        </w:rPr>
-        <w:t>sprites</w:t>
-      </w:r>
-      <w:proofErr w:type="spellEnd"/>
-      <w:r>
-        <w:rPr>
-          <w:highlight w:val="white"/>
-        </w:rPr>
-        <w:t xml:space="preserve"> » permet de lire une ou plusieurs banques de </w:t>
-      </w:r>
-      <w:proofErr w:type="spellStart"/>
-      <w:r>
-        <w:rPr>
-          <w:highlight w:val="white"/>
-        </w:rPr>
-        <w:t>sprites</w:t>
-      </w:r>
-      <w:proofErr w:type="spellEnd"/>
-      <w:r>
-        <w:rPr>
-          <w:highlight w:val="white"/>
-        </w:rPr>
-        <w:t>. Le format est un fichier avec l’extension .</w:t>
-      </w:r>
-      <w:proofErr w:type="spellStart"/>
-      <w:r>
-        <w:rPr>
-          <w:highlight w:val="white"/>
-        </w:rPr>
-        <w:t>spr</w:t>
-      </w:r>
-      <w:proofErr w:type="spellEnd"/>
-      <w:r>
-        <w:rPr>
-          <w:highlight w:val="white"/>
-        </w:rPr>
-        <w:t xml:space="preserve">, contenant une en-tête </w:t>
-      </w:r>
-      <w:proofErr w:type="spellStart"/>
-      <w:r>
-        <w:rPr>
-          <w:highlight w:val="white"/>
-        </w:rPr>
-        <w:t>Amsdos</w:t>
-      </w:r>
-      <w:proofErr w:type="spellEnd"/>
-      <w:r>
-        <w:rPr>
-          <w:highlight w:val="white"/>
-        </w:rPr>
-        <w:t xml:space="preserve">, et compatible avec </w:t>
-      </w:r>
-      <w:proofErr w:type="spellStart"/>
-      <w:r>
-        <w:rPr>
-          <w:highlight w:val="white"/>
-        </w:rPr>
-        <w:t>ImpDraw</w:t>
-      </w:r>
-      <w:proofErr w:type="spellEnd"/>
-      <w:r>
-        <w:rPr>
-          <w:highlight w:val="white"/>
-        </w:rPr>
-        <w:t xml:space="preserve"> V2.</w:t>
-      </w:r>
-    </w:p>
-    <w:p>
-      <w:pPr>
-        <w:rPr>
-          <w:highlight w:val="white"/>
-        </w:rPr>
-      </w:pPr>
-      <w:r>
-        <w:rPr>
-          <w:highlight w:val="white"/>
-        </w:rPr>
-        <w:t xml:space="preserve">Le bouton « Sauver </w:t>
-      </w:r>
-      <w:proofErr w:type="spellStart"/>
-      <w:r>
-        <w:rPr>
-          <w:highlight w:val="white"/>
-        </w:rPr>
-        <w:t>sprites</w:t>
-      </w:r>
-      <w:proofErr w:type="spellEnd"/>
-      <w:r>
-        <w:rPr>
-          <w:highlight w:val="white"/>
-        </w:rPr>
-        <w:t xml:space="preserve"> (banque courante) » permet de sauvegarder les 16 </w:t>
-      </w:r>
-      <w:proofErr w:type="spellStart"/>
-      <w:r>
-        <w:rPr>
-          <w:highlight w:val="white"/>
-        </w:rPr>
-        <w:t>sprites</w:t>
-      </w:r>
-      <w:proofErr w:type="spellEnd"/>
-      <w:r>
-        <w:rPr>
-          <w:highlight w:val="white"/>
-        </w:rPr>
-        <w:t xml:space="preserve"> de la banque courante au format .</w:t>
-      </w:r>
-      <w:proofErr w:type="spellStart"/>
-      <w:r>
-        <w:rPr>
-          <w:highlight w:val="white"/>
-        </w:rPr>
-        <w:t>spr</w:t>
-      </w:r>
-      <w:proofErr w:type="spellEnd"/>
-      <w:r>
-        <w:rPr>
-          <w:highlight w:val="white"/>
-        </w:rPr>
-        <w:t xml:space="preserve">. Le fichier ainsi sauvegardé occupera 4096 octets (sans l’en-tête </w:t>
-      </w:r>
-      <w:proofErr w:type="spellStart"/>
-      <w:r>
-        <w:rPr>
-          <w:highlight w:val="white"/>
-        </w:rPr>
-        <w:t>Amsdos</w:t>
-      </w:r>
-      <w:proofErr w:type="spellEnd"/>
-      <w:r>
-        <w:rPr>
-          <w:highlight w:val="white"/>
-        </w:rPr>
-        <w:t xml:space="preserve">). Sera également sauvegardé la palette au format .kit (format compatible avec </w:t>
-      </w:r>
-      <w:proofErr w:type="spellStart"/>
-      <w:r>
-        <w:rPr>
-          <w:highlight w:val="white"/>
-        </w:rPr>
-        <w:t>ImpDraw</w:t>
-      </w:r>
-      <w:proofErr w:type="spellEnd"/>
-      <w:r>
-        <w:rPr>
-          <w:highlight w:val="white"/>
-        </w:rPr>
-        <w:t xml:space="preserve"> V2).</w:t>
-      </w:r>
-    </w:p>
-    <w:p>
-      <w:pPr>
-        <w:rPr>
-          <w:highlight w:val="white"/>
-        </w:rPr>
-      </w:pPr>
-      <w:r>
-        <w:rPr>
-          <w:highlight w:val="white"/>
-        </w:rPr>
-        <w:t xml:space="preserve">Le bouton « Sauver </w:t>
-      </w:r>
-      <w:proofErr w:type="spellStart"/>
-      <w:r>
-        <w:rPr>
-          <w:highlight w:val="white"/>
-        </w:rPr>
-        <w:t>sprites</w:t>
-      </w:r>
-      <w:proofErr w:type="spellEnd"/>
-      <w:r>
-        <w:rPr>
-          <w:highlight w:val="white"/>
-        </w:rPr>
-        <w:t xml:space="preserve"> (toutes les banques) » permet de sauvegarder les 64 </w:t>
-      </w:r>
-      <w:proofErr w:type="spellStart"/>
-      <w:r>
-        <w:rPr>
-          <w:highlight w:val="white"/>
-        </w:rPr>
-        <w:t>sprites</w:t>
-      </w:r>
-      <w:proofErr w:type="spellEnd"/>
-      <w:r>
-        <w:rPr>
-          <w:highlight w:val="white"/>
-        </w:rPr>
-        <w:t xml:space="preserve"> (banques 1 à 4) au format .</w:t>
-      </w:r>
-      <w:proofErr w:type="spellStart"/>
-      <w:r>
-        <w:rPr>
-          <w:highlight w:val="white"/>
-        </w:rPr>
-        <w:t>spr</w:t>
-      </w:r>
-      <w:proofErr w:type="spellEnd"/>
-      <w:r>
-        <w:rPr>
-          <w:highlight w:val="white"/>
-        </w:rPr>
-        <w:t>. Le fichier ainsi sauvegardé occupera 16384 octets (sans l’</w:t>
-      </w:r>
-      <w:proofErr w:type="spellStart"/>
-      <w:r>
-        <w:rPr>
-          <w:highlight w:val="white"/>
-        </w:rPr>
-        <w:t>en-tete</w:t>
-      </w:r>
-      <w:proofErr w:type="spellEnd"/>
-      <w:r>
-        <w:rPr>
-          <w:highlight w:val="white"/>
-        </w:rPr>
-        <w:t xml:space="preserve"> </w:t>
-      </w:r>
-      <w:proofErr w:type="spellStart"/>
-      <w:r>
-        <w:rPr>
-          <w:highlight w:val="white"/>
-        </w:rPr>
-        <w:t>Amsdos</w:t>
-      </w:r>
-      <w:proofErr w:type="spellEnd"/>
-      <w:r>
-        <w:rPr>
-          <w:highlight w:val="white"/>
-        </w:rPr>
-        <w:t xml:space="preserve">). Sera également sauvegardé la palette au format .kit (format compatible avec </w:t>
-      </w:r>
-      <w:proofErr w:type="spellStart"/>
-      <w:r>
-        <w:rPr>
-          <w:highlight w:val="white"/>
-        </w:rPr>
-        <w:t>ImpDraw</w:t>
-      </w:r>
-      <w:proofErr w:type="spellEnd"/>
-      <w:r>
-        <w:rPr>
-          <w:highlight w:val="white"/>
-        </w:rPr>
-        <w:t xml:space="preserve"> V2).</w:t>
-      </w:r>
-    </w:p>
-    <w:p>
-      <w:pPr>
-        <w:rPr>
-          <w:highlight w:val="white"/>
-        </w:rPr>
-      </w:pPr>
-      <w:r>
-        <w:rPr>
-          <w:highlight w:val="white"/>
-        </w:rPr>
-        <w:t xml:space="preserve">Le bouton « Lire palette » permet de lire la palette des </w:t>
-      </w:r>
-      <w:proofErr w:type="spellStart"/>
-      <w:r>
-        <w:rPr>
-          <w:highlight w:val="white"/>
-        </w:rPr>
-        <w:t>sprites</w:t>
-      </w:r>
-      <w:proofErr w:type="spellEnd"/>
-      <w:r>
-        <w:rPr>
-          <w:highlight w:val="white"/>
-        </w:rPr>
-        <w:t>, depuis un fichier au format .kit.</w:t>
-      </w:r>
-    </w:p>
-    <w:p>
-      <w:pPr>
-        <w:rPr>
-          <w:highlight w:val="white"/>
-        </w:rPr>
-      </w:pPr>
-      <w:r>
-        <w:rPr>
-          <w:highlight w:val="white"/>
-        </w:rPr>
-        <w:t xml:space="preserve">Le bouton « Sauver palette » permet de sauvegarder la palette des </w:t>
-      </w:r>
-      <w:proofErr w:type="spellStart"/>
-      <w:r>
-        <w:rPr>
-          <w:highlight w:val="white"/>
-        </w:rPr>
-        <w:t>sprites</w:t>
-      </w:r>
-      <w:proofErr w:type="spellEnd"/>
-      <w:r>
-        <w:rPr>
-          <w:highlight w:val="white"/>
-        </w:rPr>
-        <w:t xml:space="preserve"> dans un fichier au format .kit.</w:t>
+        <w:t>Le bouton « Lire sprites » permet de lire une ou plusieurs banques de sprites. Le format est un fichier avec l’extension .spr, contenant une en-tête Amsdos, et compatible avec ImpDraw V2.</w:t>
+      </w:r>
+    </w:p>
+    <w:p>
+      <w:pPr>
+        <w:rPr>
+          <w:highlight w:val="white"/>
+        </w:rPr>
+      </w:pPr>
+      <w:r>
+        <w:rPr>
+          <w:highlight w:val="white"/>
+        </w:rPr>
+        <w:t>Le bouton « Sauver sprites (banque courante) » permet de sauvegarder les 16 sprites de la banque courante au format .spr. Le fichier ainsi sauvegardé occupera 4096 octets (sans l’en-tête Amsdos). Sera également sauvegardé la palette au format .kit (format compatible avec ImpDraw V2).</w:t>
+      </w:r>
+    </w:p>
+    <w:p>
+      <w:pPr>
+        <w:rPr>
+          <w:highlight w:val="white"/>
+        </w:rPr>
+      </w:pPr>
+      <w:r>
+        <w:rPr>
+          <w:highlight w:val="white"/>
+        </w:rPr>
+        <w:t>Le bouton « Sauver sprites (toutes les banques) » permet de sauvegarder les 64 sprites (banques 1 à 4) au format .spr. Le fichier ainsi sauvegardé occupera 16384 octets (sans l’en-tete Amsdos). Sera également sauvegardé la palette au format .kit (format compatible avec ImpDraw V2).</w:t>
+      </w:r>
+    </w:p>
+    <w:p>
+      <w:pPr>
+        <w:rPr>
+          <w:highlight w:val="white"/>
+        </w:rPr>
+      </w:pPr>
+      <w:r>
+        <w:rPr>
+          <w:highlight w:val="white"/>
+        </w:rPr>
+        <w:t>Le bouton « Lire palette » permet de lire la palette des sprites, depuis un fichier au format .kit.</w:t>
+      </w:r>
+    </w:p>
+    <w:p>
+      <w:pPr>
+        <w:rPr>
+          <w:highlight w:val="white"/>
+        </w:rPr>
+      </w:pPr>
+      <w:r>
+        <w:rPr>
+          <w:highlight w:val="white"/>
+        </w:rPr>
+        <w:t>Le bouton « Sauver palette » permet de sauvegarder la palette des sprites dans un fichier au format .kit.</w:t>
       </w:r>
     </w:p>
     <w:p>
@@ -12148,21 +10781,7 @@
           <w:highlight w:val="white"/>
         </w:rPr>
         <w:lastRenderedPageBreak/>
-        <w:t xml:space="preserve">Mode « Capture </w:t>
-      </w:r>
-      <w:proofErr w:type="spellStart"/>
-      <w:r>
-        <w:rPr>
-          <w:highlight w:val="white"/>
-        </w:rPr>
-        <w:t>Sprites</w:t>
-      </w:r>
-      <w:proofErr w:type="spellEnd"/>
-      <w:r>
-        <w:rPr>
-          <w:highlight w:val="white"/>
-        </w:rPr>
-        <w:t> »</w:t>
+        <w:t>Mode « Capture Sprites »</w:t>
       </w:r>
       <w:bookmarkEnd w:id="113"/>
     </w:p>
@@ -12189,21 +10808,7 @@
         <w:rPr>
           <w:highlight w:val="white"/>
         </w:rPr>
-        <w:t xml:space="preserve">L’interface « Image CPC » dispose alors d’une case à cocher « Capture de </w:t>
-      </w:r>
-      <w:proofErr w:type="spellStart"/>
-      <w:r>
-        <w:rPr>
-          <w:highlight w:val="white"/>
-        </w:rPr>
-        <w:t>sprites</w:t>
-      </w:r>
-      <w:proofErr w:type="spellEnd"/>
-      <w:r>
-        <w:rPr>
-          <w:highlight w:val="white"/>
-        </w:rPr>
-        <w:t> ».</w:t>
+        <w:t>L’interface « Image CPC » dispose alors d’une case à cocher « Capture de sprites ».</w:t>
       </w:r>
     </w:p>
     <w:p>
@@ -12294,155 +10899,91 @@
           <w:rStyle w:val="Titre3Car"/>
           <w:highlight w:val="white"/>
         </w:rPr>
-        <w:t xml:space="preserve">« Capturer 1 </w:t>
-      </w:r>
-      <w:proofErr w:type="spellStart"/>
+        <w:t>« Capturer 1 sprite »</w:t>
+      </w:r>
+      <w:r>
+        <w:rPr>
+          <w:highlight w:val="white"/>
+        </w:rPr>
+        <w:t xml:space="preserve"> permet la capture d’un sprite de 16x16 pixels,</w:t>
+      </w:r>
+    </w:p>
+    <w:p>
+      <w:pPr>
+        <w:rPr>
+          <w:highlight w:val="white"/>
+        </w:rPr>
+      </w:pPr>
+      <w:r>
+        <w:rPr>
+          <w:highlight w:val="white"/>
+        </w:rPr>
+        <w:t xml:space="preserve">Le bouton </w:t>
+      </w:r>
       <w:r>
         <w:rPr>
           <w:rStyle w:val="Titre3Car"/>
           <w:highlight w:val="white"/>
         </w:rPr>
-        <w:t>sprite</w:t>
-      </w:r>
-      <w:proofErr w:type="spellEnd"/>
+        <w:t>« Capturer 2x2 sprites »</w:t>
+      </w:r>
+      <w:r>
+        <w:rPr>
+          <w:highlight w:val="white"/>
+        </w:rPr>
+        <w:t xml:space="preserve"> permet la capture d’une zone de 32x32 pixels, soit 2x2 sprites CPC+,</w:t>
+      </w:r>
+    </w:p>
+    <w:p>
+      <w:pPr>
+        <w:rPr>
+          <w:highlight w:val="white"/>
+        </w:rPr>
+      </w:pPr>
+      <w:r>
+        <w:rPr>
+          <w:highlight w:val="white"/>
+        </w:rPr>
+        <w:t xml:space="preserve">Le bouton </w:t>
+      </w:r>
       <w:r>
         <w:rPr>
           <w:rStyle w:val="Titre3Car"/>
           <w:highlight w:val="white"/>
         </w:rPr>
-        <w:t> »</w:t>
-      </w:r>
-      <w:r>
-        <w:rPr>
-          <w:highlight w:val="white"/>
-        </w:rPr>
-        <w:t xml:space="preserve"> permet la capture d’un </w:t>
-      </w:r>
-      <w:proofErr w:type="spellStart"/>
-      <w:r>
-        <w:rPr>
-          <w:highlight w:val="white"/>
-        </w:rPr>
-        <w:t>sprite</w:t>
-      </w:r>
-      <w:proofErr w:type="spellEnd"/>
-      <w:r>
-        <w:rPr>
-          <w:highlight w:val="white"/>
-        </w:rPr>
-        <w:t xml:space="preserve"> de 16x16 pixels,</w:t>
-      </w:r>
-    </w:p>
-    <w:p>
-      <w:pPr>
-        <w:rPr>
-          <w:highlight w:val="white"/>
-        </w:rPr>
-      </w:pPr>
-      <w:r>
-        <w:rPr>
-          <w:highlight w:val="white"/>
-        </w:rPr>
-        <w:t xml:space="preserve">Le bouton </w:t>
+        <w:t>« Capturer 4x4 sprites »</w:t>
+      </w:r>
+      <w:r>
+        <w:rPr>
+          <w:highlight w:val="white"/>
+        </w:rPr>
+        <w:t xml:space="preserve"> permet la capture d’une zone de 64x64 pixels, soit 4x3 sprites CPC+</w:t>
+      </w:r>
+      <w:r>
+        <w:rPr>
+          <w:highlight w:val="white"/>
+        </w:rPr>
+        <w:t>,</w:t>
+      </w:r>
+    </w:p>
+    <w:p>
+      <w:pPr>
+        <w:rPr>
+          <w:highlight w:val="white"/>
+        </w:rPr>
+      </w:pPr>
+      <w:r>
+        <w:rPr>
+          <w:highlight w:val="white"/>
+        </w:rPr>
+        <w:t xml:space="preserve">Le choix vers quel n° de sprite à capturer se règle via le champ </w:t>
       </w:r>
       <w:r>
         <w:rPr>
           <w:rStyle w:val="Titre3Car"/>
           <w:highlight w:val="white"/>
         </w:rPr>
-        <w:t xml:space="preserve">« Capturer 2x2 </w:t>
-      </w:r>
-      <w:proofErr w:type="spellStart"/>
-      <w:r>
-        <w:rPr>
-          <w:rStyle w:val="Titre3Car"/>
-          <w:highlight w:val="white"/>
-        </w:rPr>
-        <w:t>sprites</w:t>
-      </w:r>
-      <w:proofErr w:type="spellEnd"/>
-      <w:r>
-        <w:rPr>
-          <w:rStyle w:val="Titre3Car"/>
-          <w:highlight w:val="white"/>
-        </w:rPr>
-        <w:t> »</w:t>
-      </w:r>
-      <w:r>
-        <w:rPr>
-          <w:highlight w:val="white"/>
-        </w:rPr>
-        <w:t xml:space="preserve"> permet la capture d’une zone de 32x32 pixels, soit 2x2 </w:t>
-      </w:r>
-      <w:proofErr w:type="spellStart"/>
-      <w:r>
-        <w:rPr>
-          <w:highlight w:val="white"/>
-        </w:rPr>
-        <w:t>sprites</w:t>
-      </w:r>
-      <w:proofErr w:type="spellEnd"/>
-      <w:r>
-        <w:rPr>
-          <w:highlight w:val="white"/>
-        </w:rPr>
-        <w:t xml:space="preserve"> CPC+,</w:t>
-      </w:r>
-    </w:p>
-    <w:p>
-      <w:pPr>
-        <w:rPr>
-          <w:highlight w:val="white"/>
-        </w:rPr>
-      </w:pPr>
-      <w:r>
-        <w:rPr>
-          <w:highlight w:val="white"/>
-        </w:rPr>
-        <w:t xml:space="preserve">Le bouton </w:t>
-      </w:r>
-      <w:r>
-        <w:rPr>
-          <w:rStyle w:val="Titre3Car"/>
-          <w:highlight w:val="white"/>
-        </w:rPr>
-        <w:t xml:space="preserve">« Capturer 4x4 </w:t>
-      </w:r>
-      <w:proofErr w:type="spellStart"/>
-      <w:r>
-        <w:rPr>
-          <w:rStyle w:val="Titre3Car"/>
-          <w:highlight w:val="white"/>
-        </w:rPr>
-        <w:t>sprites</w:t>
-      </w:r>
-      <w:proofErr w:type="spellEnd"/>
-      <w:r>
-        <w:rPr>
-          <w:rStyle w:val="Titre3Car"/>
-          <w:highlight w:val="white"/>
-        </w:rPr>
-        <w:t> »</w:t>
-      </w:r>
-      <w:r>
-        <w:rPr>
-          <w:highlight w:val="white"/>
-        </w:rPr>
-        <w:t xml:space="preserve"> permet la capture d’une zone de 64x64 pixels, soit 4x3 </w:t>
-      </w:r>
-      <w:proofErr w:type="spellStart"/>
-      <w:r>
-        <w:rPr>
-          <w:highlight w:val="white"/>
-        </w:rPr>
-        <w:t>sprites</w:t>
-      </w:r>
-      <w:proofErr w:type="spellEnd"/>
-      <w:r>
-        <w:rPr>
-          <w:highlight w:val="white"/>
-        </w:rPr>
-        <w:t xml:space="preserve"> CPC+</w:t>
+        <w:t>« Sprite n° »</w:t>
       </w:r>
       <w:r>
         <w:rPr>
@@ -12461,130 +11002,20 @@
         <w:rPr>
           <w:highlight w:val="white"/>
         </w:rPr>
-        <w:t xml:space="preserve">Le choix vers quel n° de </w:t>
-      </w:r>
-      <w:proofErr w:type="spellStart"/>
-      <w:r>
-        <w:rPr>
-          <w:highlight w:val="white"/>
-        </w:rPr>
-        <w:t>sprite</w:t>
-      </w:r>
-      <w:proofErr w:type="spellEnd"/>
-      <w:r>
-        <w:rPr>
-          <w:highlight w:val="white"/>
-        </w:rPr>
-        <w:t xml:space="preserve"> à capturer se règle via le champ </w:t>
-      </w:r>
-      <w:r>
-        <w:rPr>
-          <w:rStyle w:val="Titre3Car"/>
-          <w:highlight w:val="white"/>
-        </w:rPr>
-        <w:t>« Sprite n° »</w:t>
-      </w:r>
-      <w:r>
-        <w:rPr>
-          <w:highlight w:val="white"/>
-        </w:rPr>
-        <w:t>,</w:t>
-      </w:r>
-    </w:p>
-    <w:p>
-      <w:pPr>
-        <w:rPr>
-          <w:highlight w:val="white"/>
-        </w:rPr>
-      </w:pPr>
-      <w:r>
-        <w:rPr>
-          <w:highlight w:val="white"/>
-        </w:rPr>
-        <w:t>Et comme dans l’</w:t>
-      </w:r>
-      <w:proofErr w:type="spellStart"/>
-      <w:r>
-        <w:rPr>
-          <w:highlight w:val="white"/>
-        </w:rPr>
-        <w:t>editeur</w:t>
-      </w:r>
-      <w:proofErr w:type="spellEnd"/>
-      <w:r>
-        <w:rPr>
-          <w:highlight w:val="white"/>
-        </w:rPr>
-        <w:t xml:space="preserve"> de </w:t>
-      </w:r>
-      <w:proofErr w:type="spellStart"/>
-      <w:r>
-        <w:rPr>
-          <w:highlight w:val="white"/>
-        </w:rPr>
-        <w:t>sprites</w:t>
-      </w:r>
-      <w:proofErr w:type="spellEnd"/>
-      <w:r>
-        <w:rPr>
-          <w:highlight w:val="white"/>
-        </w:rPr>
-        <w:t xml:space="preserve">, on dispose de 4 </w:t>
-      </w:r>
-      <w:proofErr w:type="spellStart"/>
-      <w:r>
-        <w:rPr>
-          <w:highlight w:val="white"/>
-        </w:rPr>
-        <w:t>bank</w:t>
-      </w:r>
-      <w:proofErr w:type="spellEnd"/>
-      <w:r>
-        <w:rPr>
-          <w:highlight w:val="white"/>
-        </w:rPr>
-        <w:t xml:space="preserve"> de 16 </w:t>
-      </w:r>
-      <w:proofErr w:type="spellStart"/>
-      <w:r>
-        <w:rPr>
-          <w:highlight w:val="white"/>
-        </w:rPr>
-        <w:t>sprites</w:t>
-      </w:r>
-      <w:proofErr w:type="spellEnd"/>
-      <w:r>
-        <w:rPr>
-          <w:highlight w:val="white"/>
-        </w:rPr>
-        <w:t>.</w:t>
-      </w:r>
-    </w:p>
-    <w:p>
-      <w:pPr>
-        <w:rPr>
-          <w:highlight w:val="white"/>
-        </w:rPr>
-      </w:pPr>
-      <w:r>
-        <w:rPr>
-          <w:highlight w:val="white"/>
-        </w:rPr>
-        <w:t xml:space="preserve">Dans l’interface « Image CPC »,un rectangle qu’il suffit de déplacer à la souris sert à se positionner sur la zone à capturer. Un click permettra alors de capturer le/les </w:t>
-      </w:r>
-      <w:proofErr w:type="spellStart"/>
-      <w:r>
-        <w:rPr>
-          <w:highlight w:val="white"/>
-        </w:rPr>
-        <w:t>sprites</w:t>
-      </w:r>
-      <w:proofErr w:type="spellEnd"/>
-      <w:r>
-        <w:rPr>
-          <w:highlight w:val="white"/>
-        </w:rPr>
-        <w:t xml:space="preserve"> désiré(s), et sera visible dans l’interface précédente : </w:t>
+        <w:t>Et comme dans l’editeur de sprites, on dispose de 4 bank de 16 sprites.</w:t>
+      </w:r>
+    </w:p>
+    <w:p>
+      <w:pPr>
+        <w:rPr>
+          <w:highlight w:val="white"/>
+        </w:rPr>
+      </w:pPr>
+      <w:r>
+        <w:rPr>
+          <w:highlight w:val="white"/>
+        </w:rPr>
+        <w:t xml:space="preserve">Dans l’interface « Image CPC »,un rectangle qu’il suffit de déplacer à la souris sert à se positionner sur la zone à capturer. Un click permettra alors de capturer le/les sprites désiré(s), et sera visible dans l’interface précédente : </w:t>
       </w:r>
     </w:p>
     <w:p>
@@ -12682,48 +11113,20 @@
         <w:rPr>
           <w:highlight w:val="white"/>
         </w:rPr>
-        <w:t xml:space="preserve"> permet de mémoriser les </w:t>
-      </w:r>
-      <w:proofErr w:type="spellStart"/>
-      <w:r>
-        <w:rPr>
-          <w:highlight w:val="white"/>
-        </w:rPr>
-        <w:t>sprites</w:t>
-      </w:r>
-      <w:proofErr w:type="spellEnd"/>
-      <w:r>
-        <w:rPr>
-          <w:highlight w:val="white"/>
-        </w:rPr>
-        <w:t>.</w:t>
-      </w:r>
-    </w:p>
-    <w:p>
-      <w:pPr>
-        <w:rPr>
-          <w:highlight w:val="white"/>
-        </w:rPr>
-      </w:pPr>
-      <w:r>
-        <w:rPr>
-          <w:highlight w:val="white"/>
-        </w:rPr>
-        <w:t xml:space="preserve">Ceux-ci peuvent ensuite être édités via l’interface « Edition </w:t>
-      </w:r>
-      <w:proofErr w:type="spellStart"/>
-      <w:r>
-        <w:rPr>
-          <w:highlight w:val="white"/>
-        </w:rPr>
-        <w:t>Sprites</w:t>
-      </w:r>
-      <w:proofErr w:type="spellEnd"/>
-      <w:r>
-        <w:rPr>
-          <w:highlight w:val="white"/>
-        </w:rPr>
-        <w:t xml:space="preserve"> Hard »</w:t>
+        <w:t xml:space="preserve"> permet de mémoriser les sprites.</w:t>
+      </w:r>
+    </w:p>
+    <w:p>
+      <w:pPr>
+        <w:rPr>
+          <w:highlight w:val="white"/>
+        </w:rPr>
+      </w:pPr>
+      <w:r>
+        <w:rPr>
+          <w:highlight w:val="white"/>
+        </w:rPr>
+        <w:t>Ceux-ci peuvent ensuite être édités via l’interface « Edition Sprites Hard »</w:t>
       </w:r>
     </w:p>
     <w:p>
@@ -12763,33 +11166,11 @@
           <w:highlight w:val="white"/>
         </w:rPr>
       </w:pPr>
-      <w:proofErr w:type="spellStart"/>
-      <w:r>
-        <w:rPr>
-          <w:highlight w:val="white"/>
-        </w:rPr>
-        <w:t>ConvImCpc</w:t>
-      </w:r>
-      <w:proofErr w:type="spellEnd"/>
-      <w:r>
-        <w:rPr>
-          <w:highlight w:val="white"/>
-        </w:rPr>
-        <w:t xml:space="preserve"> permet de créer des animations utilisables sur </w:t>
-      </w:r>
-      <w:proofErr w:type="spellStart"/>
-      <w:r>
-        <w:rPr>
-          <w:highlight w:val="white"/>
-        </w:rPr>
-        <w:t>cpc</w:t>
-      </w:r>
-      <w:proofErr w:type="spellEnd"/>
-      <w:r>
-        <w:rPr>
-          <w:highlight w:val="white"/>
-        </w:rPr>
-        <w:t>, à partir d’une animation au format .GIF animé, ou en créant une animation image par image.</w:t>
+      <w:r>
+        <w:rPr>
+          <w:highlight w:val="white"/>
+        </w:rPr>
+        <w:t>ConvImCpc permet de créer des animations utilisables sur cpc, à partir d’une animation au format .GIF animé, ou en créant une animation image par image.</w:t>
       </w:r>
     </w:p>
     <w:p>
@@ -12834,7 +11215,7 @@
           <w:lang w:eastAsia="fr-FR"/>
         </w:rPr>
         <w:drawing>
-          <wp:inline distT="0" distB="0" distL="0" distR="0" wp14:anchorId="2D615ED4" wp14:editId="45F3B316">
+          <wp:inline distT="0" distB="0" distL="0" distR="0">
             <wp:extent cx="6188710" cy="2209165"/>
             <wp:effectExtent l="0" t="0" r="0" b="0"/>
             <wp:docPr id="1" name="Image 1"/>
@@ -12849,7 +11230,7 @@
                     <pic:cNvPicPr/>
                   </pic:nvPicPr>
                   <pic:blipFill>
-                    <a:blip r:embed="rId22"/>
+                    <a:blip r:embed="rId22" cstate="print"/>
                     <a:stretch>
                       <a:fillRect/>
                     </a:stretch>
@@ -12989,21 +11370,7 @@
         <w:rPr>
           <w:highlight w:val="white"/>
         </w:rPr>
-        <w:t xml:space="preserve">Pour convertir une animation au format CPC, il est nécessaire de convertir toutes les images de l’animation source. Pour simplifier la </w:t>
-      </w:r>
-      <w:proofErr w:type="spellStart"/>
-      <w:r>
-        <w:rPr>
-          <w:highlight w:val="white"/>
-        </w:rPr>
-        <w:t>tache</w:t>
-      </w:r>
-      <w:proofErr w:type="spellEnd"/>
-      <w:r>
-        <w:rPr>
-          <w:highlight w:val="white"/>
-        </w:rPr>
-        <w:t xml:space="preserve">, une case à cocher </w:t>
+        <w:t xml:space="preserve">Pour convertir une animation au format CPC, il est nécessaire de convertir toutes les images de l’animation source. Pour simplifier la tache, une case à cocher </w:t>
       </w:r>
       <w:r>
         <w:rPr>
@@ -13029,21 +11396,7 @@
         <w:rPr>
           <w:highlight w:val="white"/>
         </w:rPr>
-        <w:t xml:space="preserve"> dans l’interface principale. En cochant cette case puis en cliquent sur « Conversion », cela permet de convertir une par une toutes les images de l’animation. Dans ce cas, il est alors préférable d’avoir « </w:t>
-      </w:r>
-      <w:proofErr w:type="spellStart"/>
-      <w:r>
-        <w:rPr>
-          <w:highlight w:val="white"/>
-        </w:rPr>
-        <w:t>vérouillé</w:t>
-      </w:r>
-      <w:proofErr w:type="spellEnd"/>
-      <w:r>
-        <w:rPr>
-          <w:highlight w:val="white"/>
-        </w:rPr>
-        <w:t> » toute la palette des couleurs, car l’animation générée pour le CPC n’utilisera que la palette de la première image.</w:t>
+        <w:t xml:space="preserve"> dans l’interface principale. En cochant cette case puis en cliquent sur « Conversion », cela permet de convertir une par une toutes les images de l’animation. Dans ce cas, il est alors préférable d’avoir « vérouillé » toute la palette des couleurs, car l’animation générée pour le CPC n’utilisera que la palette de la première image.</w:t>
       </w:r>
     </w:p>
     <w:p>
@@ -13063,123 +11416,75 @@
           <w:rStyle w:val="Titre3Car"/>
           <w:highlight w:val="white"/>
         </w:rPr>
-        <w:t>« </w:t>
-      </w:r>
-      <w:proofErr w:type="spellStart"/>
+        <w:t>« ImageCPC »</w:t>
+      </w:r>
+      <w:r>
+        <w:rPr>
+          <w:highlight w:val="white"/>
+        </w:rPr>
+        <w:t xml:space="preserve"> en mode édition.</w:t>
+      </w:r>
+    </w:p>
+    <w:p>
+      <w:pPr>
+        <w:pStyle w:val="Titre21"/>
+        <w:rPr>
+          <w:highlight w:val="white"/>
+        </w:rPr>
+      </w:pPr>
+      <w:bookmarkStart w:id="117" w:name="_Toc65239610"/>
+      <w:r>
+        <w:rPr>
+          <w:highlight w:val="white"/>
+        </w:rPr>
+        <w:t>Sauvegarde d’une animation générée</w:t>
+      </w:r>
+      <w:bookmarkEnd w:id="117"/>
+    </w:p>
+    <w:p>
+      <w:pPr>
+        <w:rPr>
+          <w:highlight w:val="white"/>
+        </w:rPr>
+      </w:pPr>
+      <w:r>
+        <w:rPr>
+          <w:highlight w:val="white"/>
+        </w:rPr>
+        <w:t>Une fois les images générées/retouchées, il est possible de sauvegarder le résultat final pour être visualisé sur CPC.</w:t>
+      </w:r>
+    </w:p>
+    <w:p>
+      <w:pPr>
+        <w:rPr>
+          <w:highlight w:val="white"/>
+        </w:rPr>
+      </w:pPr>
+      <w:r>
+        <w:rPr>
+          <w:highlight w:val="white"/>
+        </w:rPr>
+        <w:t xml:space="preserve">Dans ce cas, en cliquant sur le bouton </w:t>
+      </w:r>
       <w:r>
         <w:rPr>
           <w:rStyle w:val="Titre3Car"/>
           <w:highlight w:val="white"/>
         </w:rPr>
-        <w:t>ImageCPC</w:t>
-      </w:r>
-      <w:proofErr w:type="spellEnd"/>
+        <w:t>« Enregistrement »</w:t>
+      </w:r>
+      <w:r>
+        <w:rPr>
+          <w:highlight w:val="white"/>
+        </w:rPr>
+        <w:t xml:space="preserve">, il faut choisir le type </w:t>
+      </w:r>
       <w:r>
         <w:rPr>
           <w:rStyle w:val="Titre3Car"/>
           <w:highlight w:val="white"/>
         </w:rPr>
-        <w:t> »</w:t>
-      </w:r>
-      <w:r>
-        <w:rPr>
-          <w:highlight w:val="white"/>
-        </w:rPr>
-        <w:t xml:space="preserve"> en mode édition.</w:t>
-      </w:r>
-    </w:p>
-    <w:p>
-      <w:pPr>
-        <w:pStyle w:val="Titre21"/>
-        <w:rPr>
-          <w:highlight w:val="white"/>
-        </w:rPr>
-      </w:pPr>
-      <w:bookmarkStart w:id="117" w:name="_Toc65239610"/>
-      <w:r>
-        <w:rPr>
-          <w:highlight w:val="white"/>
-        </w:rPr>
-        <w:t>Sauvegarde d’une animation générée</w:t>
-      </w:r>
-      <w:bookmarkEnd w:id="117"/>
-    </w:p>
-    <w:p>
-      <w:pPr>
-        <w:rPr>
-          <w:highlight w:val="white"/>
-        </w:rPr>
-      </w:pPr>
-      <w:r>
-        <w:rPr>
-          <w:highlight w:val="white"/>
-        </w:rPr>
-        <w:t>Une fois les images générées/retouchées, il est possible de sauvegarder le résultat final pour être visualisé sur CPC.</w:t>
-      </w:r>
-    </w:p>
-    <w:p>
-      <w:pPr>
-        <w:rPr>
-          <w:highlight w:val="white"/>
-        </w:rPr>
-      </w:pPr>
-      <w:r>
-        <w:rPr>
-          <w:highlight w:val="white"/>
-        </w:rPr>
-        <w:t xml:space="preserve">Dans ce cas, en cliquant sur le bouton </w:t>
-      </w:r>
-      <w:r>
-        <w:rPr>
-          <w:rStyle w:val="Titre3Car"/>
-          <w:highlight w:val="white"/>
-        </w:rPr>
-        <w:t>« Enregistrement »</w:t>
-      </w:r>
-      <w:r>
-        <w:rPr>
-          <w:highlight w:val="white"/>
-        </w:rPr>
-        <w:t xml:space="preserve">, il faut choisir le type </w:t>
-      </w:r>
-      <w:r>
-        <w:rPr>
-          <w:rStyle w:val="Titre3Car"/>
-          <w:highlight w:val="white"/>
-        </w:rPr>
-        <w:t xml:space="preserve">« Animation </w:t>
-      </w:r>
-      <w:proofErr w:type="spellStart"/>
-      <w:r>
-        <w:rPr>
-          <w:rStyle w:val="Titre3Car"/>
-          <w:highlight w:val="white"/>
-        </w:rPr>
-        <w:t>DeltaPack</w:t>
-      </w:r>
-      <w:proofErr w:type="spellEnd"/>
-      <w:r>
-        <w:rPr>
-          <w:rStyle w:val="Titre3Car"/>
-          <w:highlight w:val="white"/>
-        </w:rPr>
-        <w:t xml:space="preserve"> (.</w:t>
-      </w:r>
-      <w:proofErr w:type="spellStart"/>
-      <w:r>
-        <w:rPr>
-          <w:rStyle w:val="Titre3Car"/>
-          <w:highlight w:val="white"/>
-        </w:rPr>
-        <w:t>asm</w:t>
-      </w:r>
-      <w:proofErr w:type="spellEnd"/>
-      <w:r>
-        <w:rPr>
-          <w:rStyle w:val="Titre3Car"/>
-          <w:highlight w:val="white"/>
-        </w:rPr>
-        <w:t>) »</w:t>
+        <w:t>« Animation DeltaPack (.asm) »</w:t>
       </w:r>
       <w:r>
         <w:rPr>
@@ -13204,21 +11509,7 @@
         <w:rPr>
           <w:highlight w:val="white"/>
         </w:rPr>
-        <w:t xml:space="preserve">Sélectionnez ensuite le nom du fichier à sauvegarder et valider la </w:t>
-      </w:r>
-      <w:proofErr w:type="spellStart"/>
-      <w:r>
-        <w:rPr>
-          <w:highlight w:val="white"/>
-        </w:rPr>
-        <w:t>sauvegarde.Dans</w:t>
-      </w:r>
-      <w:proofErr w:type="spellEnd"/>
-      <w:r>
-        <w:rPr>
-          <w:highlight w:val="white"/>
-        </w:rPr>
-        <w:t xml:space="preserve"> ce cas, une nouvelle interface apparaît avec plusieurs options :</w:t>
+        <w:t>Sélectionnez ensuite le nom du fichier à sauvegarder et valider la sauvegarde.Dans ce cas, une nouvelle interface apparaît avec plusieurs options :</w:t>
       </w:r>
     </w:p>
     <w:p>
@@ -13234,7 +11525,7 @@
         </w:rPr>
         <w:lastRenderedPageBreak/>
         <w:drawing>
-          <wp:inline distT="0" distB="0" distL="0" distR="0" wp14:anchorId="1E4A0346" wp14:editId="60F4BAE4">
+          <wp:inline distT="0" distB="0" distL="0" distR="0">
             <wp:extent cx="4657725" cy="2543175"/>
             <wp:effectExtent l="0" t="0" r="9525" b="9525"/>
             <wp:docPr id="19" name="Image 19"/>
@@ -13249,7 +11540,7 @@
                     <pic:cNvPicPr/>
                   </pic:nvPicPr>
                   <pic:blipFill>
-                    <a:blip r:embed="rId23"/>
+                    <a:blip r:embed="rId23" cstate="print"/>
                     <a:stretch>
                       <a:fillRect/>
                     </a:stretch>
@@ -13287,23 +11578,7 @@
           <w:rStyle w:val="Titre3Car"/>
           <w:highlight w:val="white"/>
         </w:rPr>
-        <w:t>« </w:t>
-      </w:r>
-      <w:proofErr w:type="spellStart"/>
-      <w:r>
-        <w:rPr>
-          <w:rStyle w:val="Titre3Car"/>
-          <w:highlight w:val="white"/>
-        </w:rPr>
-        <w:t>Rebouclage</w:t>
-      </w:r>
-      <w:proofErr w:type="spellEnd"/>
-      <w:r>
-        <w:rPr>
-          <w:rStyle w:val="Titre3Car"/>
-          <w:highlight w:val="white"/>
-        </w:rPr>
-        <w:t xml:space="preserve"> sur la première image »</w:t>
+        <w:t>« Rebouclage sur la première image »</w:t>
       </w:r>
       <w:bookmarkEnd w:id="118"/>
       <w:r>
@@ -13771,36 +12046,20 @@
           <w:highlight w:val="white"/>
         </w:rPr>
         <w:lastRenderedPageBreak/>
-        <w:t xml:space="preserve">Compression utilisée dans </w:t>
-      </w:r>
-      <w:proofErr w:type="spellStart"/>
-      <w:r>
-        <w:rPr>
-          <w:highlight w:val="white"/>
-        </w:rPr>
-        <w:t>ConvImgCpc</w:t>
-      </w:r>
-      <w:proofErr w:type="spellEnd"/>
-    </w:p>
-    <w:p>
-      <w:pPr>
-        <w:rPr>
-          <w:highlight w:val="white"/>
-        </w:rPr>
-      </w:pPr>
-      <w:proofErr w:type="spellStart"/>
-      <w:r>
-        <w:rPr>
-          <w:highlight w:val="white"/>
-        </w:rPr>
-        <w:t>ConvImgCpc</w:t>
-      </w:r>
-      <w:proofErr w:type="spellEnd"/>
-      <w:r>
-        <w:rPr>
-          <w:highlight w:val="white"/>
-        </w:rPr>
-        <w:t xml:space="preserve"> utilise maintenant 2 méthode de compression :</w:t>
+        <w:t>Compression utilisée dans ConvImgCpc</w:t>
+      </w:r>
+    </w:p>
+    <w:p>
+      <w:pPr>
+        <w:rPr>
+          <w:highlight w:val="white"/>
+        </w:rPr>
+      </w:pPr>
+      <w:r>
+        <w:rPr>
+          <w:highlight w:val="white"/>
+        </w:rPr>
+        <w:t>ConvImgCpc utilise maintenant 2 méthode de compression :</w:t>
       </w:r>
     </w:p>
     <w:p>
@@ -13876,19 +12135,9 @@
         </w:rPr>
         <w:t xml:space="preserve"> qui utilise l’algorithme de compression ZX0 de </w:t>
       </w:r>
-      <w:proofErr w:type="spellStart"/>
-      <w:r>
-        <w:t>Einar</w:t>
-      </w:r>
-      <w:proofErr w:type="spellEnd"/>
-      <w:r>
-        <w:t xml:space="preserve"> </w:t>
-      </w:r>
-      <w:proofErr w:type="spellStart"/>
-      <w:r>
-        <w:t>Saukas</w:t>
-      </w:r>
-      <w:proofErr w:type="spellEnd"/>
+      <w:r>
+        <w:t>Einar Saukas</w:t>
+      </w:r>
       <w:r>
         <w:t xml:space="preserve">. Cet algorithme a une </w:t>
       </w:r>
@@ -13919,7 +12168,7 @@
           <w:lang w:eastAsia="fr-FR"/>
         </w:rPr>
         <w:drawing>
-          <wp:inline distT="0" distB="0" distL="0" distR="0" wp14:anchorId="6CB58E9C" wp14:editId="30AF27AA">
+          <wp:inline distT="0" distB="0" distL="0" distR="0">
             <wp:extent cx="3962400" cy="609600"/>
             <wp:effectExtent l="0" t="0" r="0" b="0"/>
             <wp:docPr id="18" name="Image 18"/>
@@ -13934,7 +12183,7 @@
                     <pic:cNvPicPr/>
                   </pic:nvPicPr>
                   <pic:blipFill>
-                    <a:blip r:embed="rId24"/>
+                    <a:blip r:embed="rId24" cstate="print"/>
                     <a:stretch>
                       <a:fillRect/>
                     </a:stretch>
@@ -14003,8 +12252,8 @@
 </file>
 
 <file path=word/numbering.xml><?xml version="1.0" encoding="utf-8"?>
-<w:numbering xmlns:wpc="http://schemas.microsoft.com/office/word/2010/wordprocessingCanvas" xmlns:cx="http://schemas.microsoft.com/office/drawing/2014/chartex" xmlns:cx1="http://schemas.microsoft.com/office/drawing/2015/9/8/chartex" xmlns:mc="http://schemas.openxmlformats.org/markup-compatibility/2006" xmlns:o="urn:schemas-microsoft-com:office:office" xmlns:r="http://schemas.openxmlformats.org/officeDocument/2006/relationships" xmlns:m="http://schemas.openxmlformats.org/officeDocument/2006/math" xmlns:v="urn:schemas-microsoft-com:vml" xmlns:wp14="http://schemas.microsoft.com/office/word/2010/wordprocessingDrawing" xmlns:wp="http://schemas.openxmlformats.org/drawingml/2006/wordprocessingDrawing" xmlns:w10="urn:schemas-microsoft-com:office:word" xmlns:w="http://schemas.openxmlformats.org/wordprocessingml/2006/main" xmlns:w14="http://schemas.microsoft.com/office/word/2010/wordml" xmlns:w15="http://schemas.microsoft.com/office/word/2012/wordml" xmlns:w16se="http://schemas.microsoft.com/office/word/2015/wordml/symex" xmlns:wpg="http://schemas.microsoft.com/office/word/2010/wordprocessingGroup" xmlns:wpi="http://schemas.microsoft.com/office/word/2010/wordprocessingInk" xmlns:wne="http://schemas.microsoft.com/office/word/2006/wordml" xmlns:wps="http://schemas.microsoft.com/office/word/2010/wordprocessingShape" mc:Ignorable="w14 w15 w16se wp14">
-  <w:abstractNum w:abstractNumId="0" w15:restartNumberingAfterBreak="0">
+<w:numbering xmlns:ve="http://schemas.openxmlformats.org/markup-compatibility/2006" xmlns:o="urn:schemas-microsoft-com:office:office" xmlns:r="http://schemas.openxmlformats.org/officeDocument/2006/relationships" xmlns:m="http://schemas.openxmlformats.org/officeDocument/2006/math" xmlns:v="urn:schemas-microsoft-com:vml" xmlns:wp="http://schemas.openxmlformats.org/drawingml/2006/wordprocessingDrawing" xmlns:w10="urn:schemas-microsoft-com:office:word" xmlns:w="http://schemas.openxmlformats.org/wordprocessingml/2006/main" xmlns:wne="http://schemas.microsoft.com/office/word/2006/wordml">
+  <w:abstractNum w:abstractNumId="0">
     <w:nsid w:val="0460763A"/>
     <w:multiLevelType w:val="multilevel"/>
     <w:tmpl w:val="89B2E444"/>
@@ -14143,7 +12392,7 @@
       </w:rPr>
     </w:lvl>
   </w:abstractNum>
-  <w:abstractNum w:abstractNumId="1" w15:restartNumberingAfterBreak="0">
+  <w:abstractNum w:abstractNumId="1">
     <w:nsid w:val="116D2F85"/>
     <w:multiLevelType w:val="multilevel"/>
     <w:tmpl w:val="55D074EC"/>
@@ -14265,7 +12514,7 @@
       </w:pPr>
     </w:lvl>
   </w:abstractNum>
-  <w:abstractNum w:abstractNumId="2" w15:restartNumberingAfterBreak="0">
+  <w:abstractNum w:abstractNumId="2">
     <w:nsid w:val="4F6800CE"/>
     <w:multiLevelType w:val="multilevel"/>
     <w:tmpl w:val="3E18B376"/>
@@ -14417,7 +12666,7 @@
 </file>
 
 <file path=word/styles.xml><?xml version="1.0" encoding="utf-8"?>
-<w:styles xmlns:mc="http://schemas.openxmlformats.org/markup-compatibility/2006" xmlns:r="http://schemas.openxmlformats.org/officeDocument/2006/relationships" xmlns:w="http://schemas.openxmlformats.org/wordprocessingml/2006/main" xmlns:w14="http://schemas.microsoft.com/office/word/2010/wordml" xmlns:w15="http://schemas.microsoft.com/office/word/2012/wordml" xmlns:w16se="http://schemas.microsoft.com/office/word/2015/wordml/symex" mc:Ignorable="w14 w15 w16se">
+<w:styles xmlns:r="http://schemas.openxmlformats.org/officeDocument/2006/relationships" xmlns:w="http://schemas.openxmlformats.org/wordprocessingml/2006/main">
   <w:docDefaults>
     <w:rPrDefault>
       <w:rPr>
@@ -14433,378 +12682,144 @@
       </w:pPr>
     </w:pPrDefault>
   </w:docDefaults>
-  <w:latentStyles w:defLockedState="0" w:defUIPriority="99" w:defSemiHidden="0" w:defUnhideWhenUsed="0" w:defQFormat="0" w:count="371">
-    <w:lsdException w:name="Normal" w:uiPriority="0" w:qFormat="1"/>
-    <w:lsdException w:name="heading 1" w:uiPriority="9" w:qFormat="1"/>
-    <w:lsdException w:name="heading 2" w:semiHidden="1" w:uiPriority="9" w:unhideWhenUsed="1" w:qFormat="1"/>
-    <w:lsdException w:name="heading 3" w:semiHidden="1" w:uiPriority="9" w:unhideWhenUsed="1" w:qFormat="1"/>
-    <w:lsdException w:name="heading 4" w:semiHidden="1" w:uiPriority="9" w:unhideWhenUsed="1" w:qFormat="1"/>
-    <w:lsdException w:name="heading 5" w:semiHidden="1" w:uiPriority="9" w:unhideWhenUsed="1" w:qFormat="1"/>
-    <w:lsdException w:name="heading 6" w:semiHidden="1" w:uiPriority="9" w:unhideWhenUsed="1" w:qFormat="1"/>
-    <w:lsdException w:name="heading 7" w:semiHidden="1" w:uiPriority="9" w:unhideWhenUsed="1" w:qFormat="1"/>
-    <w:lsdException w:name="heading 8" w:semiHidden="1" w:uiPriority="9" w:unhideWhenUsed="1" w:qFormat="1"/>
-    <w:lsdException w:name="heading 9" w:semiHidden="1" w:uiPriority="9" w:unhideWhenUsed="1" w:qFormat="1"/>
-    <w:lsdException w:name="index 1" w:semiHidden="1" w:unhideWhenUsed="1"/>
-    <w:lsdException w:name="index 2" w:semiHidden="1" w:unhideWhenUsed="1"/>
-    <w:lsdException w:name="index 3" w:semiHidden="1" w:unhideWhenUsed="1"/>
-    <w:lsdException w:name="index 4" w:semiHidden="1" w:unhideWhenUsed="1"/>
-    <w:lsdException w:name="index 5" w:semiHidden="1" w:unhideWhenUsed="1"/>
-    <w:lsdException w:name="index 6" w:semiHidden="1" w:unhideWhenUsed="1"/>
-    <w:lsdException w:name="index 7" w:semiHidden="1" w:unhideWhenUsed="1"/>
-    <w:lsdException w:name="index 8" w:semiHidden="1" w:unhideWhenUsed="1"/>
-    <w:lsdException w:name="index 9" w:semiHidden="1" w:unhideWhenUsed="1"/>
-    <w:lsdException w:name="toc 1" w:semiHidden="1" w:uiPriority="39" w:unhideWhenUsed="1"/>
-    <w:lsdException w:name="toc 2" w:semiHidden="1" w:uiPriority="39" w:unhideWhenUsed="1"/>
-    <w:lsdException w:name="toc 3" w:semiHidden="1" w:uiPriority="39" w:unhideWhenUsed="1"/>
-    <w:lsdException w:name="toc 4" w:semiHidden="1" w:uiPriority="39" w:unhideWhenUsed="1"/>
-    <w:lsdException w:name="toc 5" w:semiHidden="1" w:uiPriority="39" w:unhideWhenUsed="1"/>
-    <w:lsdException w:name="toc 6" w:semiHidden="1" w:uiPriority="39" w:unhideWhenUsed="1"/>
-    <w:lsdException w:name="toc 7" w:semiHidden="1" w:uiPriority="39" w:unhideWhenUsed="1"/>
-    <w:lsdException w:name="toc 8" w:semiHidden="1" w:uiPriority="39" w:unhideWhenUsed="1"/>
-    <w:lsdException w:name="toc 9" w:semiHidden="1" w:uiPriority="39" w:unhideWhenUsed="1"/>
-    <w:lsdException w:name="Normal Indent" w:semiHidden="1" w:unhideWhenUsed="1"/>
-    <w:lsdException w:name="footnote text" w:semiHidden="1" w:unhideWhenUsed="1"/>
-    <w:lsdException w:name="annotation text" w:semiHidden="1" w:unhideWhenUsed="1"/>
-    <w:lsdException w:name="header" w:semiHidden="1" w:unhideWhenUsed="1"/>
-    <w:lsdException w:name="footer" w:semiHidden="1" w:unhideWhenUsed="1"/>
-    <w:lsdException w:name="index heading" w:semiHidden="1" w:unhideWhenUsed="1"/>
-    <w:lsdException w:name="caption" w:semiHidden="1" w:uiPriority="35" w:unhideWhenUsed="1" w:qFormat="1"/>
-    <w:lsdException w:name="table of figures" w:semiHidden="1" w:unhideWhenUsed="1"/>
-    <w:lsdException w:name="envelope address" w:semiHidden="1" w:unhideWhenUsed="1"/>
-    <w:lsdException w:name="envelope return" w:semiHidden="1" w:unhideWhenUsed="1"/>
-    <w:lsdException w:name="footnote reference" w:semiHidden="1" w:unhideWhenUsed="1"/>
-    <w:lsdException w:name="annotation reference" w:semiHidden="1" w:unhideWhenUsed="1"/>
-    <w:lsdException w:name="line number" w:semiHidden="1" w:unhideWhenUsed="1"/>
-    <w:lsdException w:name="page number" w:semiHidden="1" w:unhideWhenUsed="1"/>
-    <w:lsdException w:name="endnote reference" w:semiHidden="1" w:unhideWhenUsed="1"/>
-    <w:lsdException w:name="endnote text" w:semiHidden="1" w:unhideWhenUsed="1"/>
-    <w:lsdException w:name="table of authorities" w:semiHidden="1" w:unhideWhenUsed="1"/>
-    <w:lsdException w:name="macro" w:semiHidden="1" w:unhideWhenUsed="1"/>
-    <w:lsdException w:name="toa heading" w:semiHidden="1" w:unhideWhenUsed="1"/>
-    <w:lsdException w:name="List" w:semiHidden="1" w:unhideWhenUsed="1"/>
-    <w:lsdException w:name="List Bullet" w:semiHidden="1" w:unhideWhenUsed="1"/>
-    <w:lsdException w:name="List Number" w:semiHidden="1" w:unhideWhenUsed="1"/>
-    <w:lsdException w:name="List 2" w:semiHidden="1" w:unhideWhenUsed="1"/>
-    <w:lsdException w:name="List 3" w:semiHidden="1" w:unhideWhenUsed="1"/>
-    <w:lsdException w:name="List 4" w:semiHidden="1" w:unhideWhenUsed="1"/>
-    <w:lsdException w:name="List 5" w:semiHidden="1" w:unhideWhenUsed="1"/>
-    <w:lsdException w:name="List Bullet 2" w:semiHidden="1" w:unhideWhenUsed="1"/>
-    <w:lsdException w:name="List Bullet 3" w:semiHidden="1" w:unhideWhenUsed="1"/>
-    <w:lsdException w:name="List Bullet 4" w:semiHidden="1" w:unhideWhenUsed="1"/>
-    <w:lsdException w:name="List Bullet 5" w:semiHidden="1" w:unhideWhenUsed="1"/>
-    <w:lsdException w:name="List Number 2" w:semiHidden="1" w:unhideWhenUsed="1"/>
-    <w:lsdException w:name="List Number 3" w:semiHidden="1" w:unhideWhenUsed="1"/>
-    <w:lsdException w:name="List Number 4" w:semiHidden="1" w:unhideWhenUsed="1"/>
-    <w:lsdException w:name="List Number 5" w:semiHidden="1" w:unhideWhenUsed="1"/>
-    <w:lsdException w:name="Title" w:uiPriority="10" w:qFormat="1"/>
-    <w:lsdException w:name="Closing" w:semiHidden="1" w:unhideWhenUsed="1"/>
-    <w:lsdException w:name="Signature" w:semiHidden="1" w:unhideWhenUsed="1"/>
-    <w:lsdException w:name="Default Paragraph Font" w:semiHidden="1" w:uiPriority="1" w:unhideWhenUsed="1"/>
-    <w:lsdException w:name="Body Text" w:semiHidden="1" w:unhideWhenUsed="1"/>
-    <w:lsdException w:name="Body Text Indent" w:semiHidden="1" w:unhideWhenUsed="1"/>
-    <w:lsdException w:name="List Continue" w:semiHidden="1" w:unhideWhenUsed="1"/>
-    <w:lsdException w:name="List Continue 2" w:semiHidden="1" w:unhideWhenUsed="1"/>
-    <w:lsdException w:name="List Continue 3" w:semiHidden="1" w:unhideWhenUsed="1"/>
-    <w:lsdException w:name="List Continue 4" w:semiHidden="1" w:unhideWhenUsed="1"/>
-    <w:lsdException w:name="List Continue 5" w:semiHidden="1" w:unhideWhenUsed="1"/>
-    <w:lsdException w:name="Message Header" w:semiHidden="1" w:unhideWhenUsed="1"/>
-    <w:lsdException w:name="Subtitle" w:uiPriority="11" w:qFormat="1"/>
-    <w:lsdException w:name="Salutation" w:semiHidden="1" w:unhideWhenUsed="1"/>
-    <w:lsdException w:name="Date" w:semiHidden="1" w:unhideWhenUsed="1"/>
-    <w:lsdException w:name="Body Text First Indent" w:semiHidden="1" w:unhideWhenUsed="1"/>
-    <w:lsdException w:name="Body Text First Indent 2" w:semiHidden="1" w:unhideWhenUsed="1"/>
-    <w:lsdException w:name="Note Heading" w:semiHidden="1" w:unhideWhenUsed="1"/>
-    <w:lsdException w:name="Body Text 2" w:semiHidden="1" w:unhideWhenUsed="1"/>
-    <w:lsdException w:name="Body Text 3" w:semiHidden="1" w:unhideWhenUsed="1"/>
-    <w:lsdException w:name="Body Text Indent 2" w:semiHidden="1" w:unhideWhenUsed="1"/>
-    <w:lsdException w:name="Body Text Indent 3" w:semiHidden="1" w:unhideWhenUsed="1"/>
-    <w:lsdException w:name="Block Text" w:semiHidden="1" w:unhideWhenUsed="1"/>
-    <w:lsdException w:name="Hyperlink" w:semiHidden="1" w:unhideWhenUsed="1"/>
-    <w:lsdException w:name="FollowedHyperlink" w:semiHidden="1" w:unhideWhenUsed="1"/>
-    <w:lsdException w:name="Strong" w:uiPriority="22" w:qFormat="1"/>
-    <w:lsdException w:name="Emphasis" w:uiPriority="20" w:qFormat="1"/>
-    <w:lsdException w:name="Document Map" w:semiHidden="1" w:unhideWhenUsed="1"/>
-    <w:lsdException w:name="Plain Text" w:semiHidden="1" w:unhideWhenUsed="1"/>
-    <w:lsdException w:name="E-mail Signature" w:semiHidden="1" w:unhideWhenUsed="1"/>
-    <w:lsdException w:name="HTML Top of Form" w:semiHidden="1" w:unhideWhenUsed="1"/>
-    <w:lsdException w:name="HTML Bottom of Form" w:semiHidden="1" w:unhideWhenUsed="1"/>
-    <w:lsdException w:name="Normal (Web)" w:semiHidden="1" w:unhideWhenUsed="1"/>
-    <w:lsdException w:name="HTML Acronym" w:semiHidden="1" w:unhideWhenUsed="1"/>
-    <w:lsdException w:name="HTML Address" w:semiHidden="1" w:unhideWhenUsed="1"/>
-    <w:lsdException w:name="HTML Cite" w:semiHidden="1" w:unhideWhenUsed="1"/>
-    <w:lsdException w:name="HTML Code" w:semiHidden="1" w:unhideWhenUsed="1"/>
-    <w:lsdException w:name="HTML Definition" w:semiHidden="1" w:unhideWhenUsed="1"/>
-    <w:lsdException w:name="HTML Keyboard" w:semiHidden="1" w:unhideWhenUsed="1"/>
-    <w:lsdException w:name="HTML Preformatted" w:semiHidden="1" w:unhideWhenUsed="1"/>
-    <w:lsdException w:name="HTML Sample" w:semiHidden="1" w:unhideWhenUsed="1"/>
-    <w:lsdException w:name="HTML Typewriter" w:semiHidden="1" w:unhideWhenUsed="1"/>
-    <w:lsdException w:name="HTML Variable" w:semiHidden="1" w:unhideWhenUsed="1"/>
-    <w:lsdException w:name="Normal Table" w:semiHidden="1" w:unhideWhenUsed="1"/>
-    <w:lsdException w:name="annotation subject" w:semiHidden="1" w:unhideWhenUsed="1"/>
-    <w:lsdException w:name="No List" w:semiHidden="1" w:unhideWhenUsed="1"/>
-    <w:lsdException w:name="Outline List 1" w:semiHidden="1" w:unhideWhenUsed="1"/>
-    <w:lsdException w:name="Outline List 2" w:semiHidden="1" w:unhideWhenUsed="1"/>
-    <w:lsdException w:name="Outline List 3" w:semiHidden="1" w:unhideWhenUsed="1"/>
-    <w:lsdException w:name="Table Simple 1" w:semiHidden="1" w:unhideWhenUsed="1"/>
-    <w:lsdException w:name="Table Simple 2" w:semiHidden="1" w:unhideWhenUsed="1"/>
-    <w:lsdException w:name="Table Simple 3" w:semiHidden="1" w:unhideWhenUsed="1"/>
-    <w:lsdException w:name="Table Classic 1" w:semiHidden="1" w:unhideWhenUsed="1"/>
-    <w:lsdException w:name="Table Classic 2" w:semiHidden="1" w:unhideWhenUsed="1"/>
-    <w:lsdException w:name="Table Classic 3" w:semiHidden="1" w:unhideWhenUsed="1"/>
-    <w:lsdException w:name="Table Classic 4" w:semiHidden="1" w:unhideWhenUsed="1"/>
-    <w:lsdException w:name="Table Colorful 1" w:semiHidden="1" w:unhideWhenUsed="1"/>
-    <w:lsdException w:name="Table Colorful 2" w:semiHidden="1" w:unhideWhenUsed="1"/>
-    <w:lsdException w:name="Table Colorful 3" w:semiHidden="1" w:unhideWhenUsed="1"/>
-    <w:lsdException w:name="Table Columns 1" w:semiHidden="1" w:unhideWhenUsed="1"/>
-    <w:lsdException w:name="Table Columns 2" w:semiHidden="1" w:unhideWhenUsed="1"/>
-    <w:lsdException w:name="Table Columns 3" w:semiHidden="1" w:unhideWhenUsed="1"/>
-    <w:lsdException w:name="Table Columns 4" w:semiHidden="1" w:unhideWhenUsed="1"/>
-    <w:lsdException w:name="Table Columns 5" w:semiHidden="1" w:unhideWhenUsed="1"/>
-    <w:lsdException w:name="Table Grid 1" w:semiHidden="1" w:unhideWhenUsed="1"/>
-    <w:lsdException w:name="Table Grid 2" w:semiHidden="1" w:unhideWhenUsed="1"/>
-    <w:lsdException w:name="Table Grid 3" w:semiHidden="1" w:unhideWhenUsed="1"/>
-    <w:lsdException w:name="Table Grid 4" w:semiHidden="1" w:unhideWhenUsed="1"/>
-    <w:lsdException w:name="Table Grid 5" w:semiHidden="1" w:unhideWhenUsed="1"/>
-    <w:lsdException w:name="Table Grid 6" w:semiHidden="1" w:unhideWhenUsed="1"/>
-    <w:lsdException w:name="Table Grid 7" w:semiHidden="1" w:unhideWhenUsed="1"/>
-    <w:lsdException w:name="Table Grid 8" w:semiHidden="1" w:unhideWhenUsed="1"/>
-    <w:lsdException w:name="Table List 1" w:semiHidden="1" w:unhideWhenUsed="1"/>
-    <w:lsdException w:name="Table List 2" w:semiHidden="1" w:unhideWhenUsed="1"/>
-    <w:lsdException w:name="Table List 3" w:semiHidden="1" w:unhideWhenUsed="1"/>
-    <w:lsdException w:name="Table List 4" w:semiHidden="1" w:unhideWhenUsed="1"/>
-    <w:lsdException w:name="Table List 5" w:semiHidden="1" w:unhideWhenUsed="1"/>
-    <w:lsdException w:name="Table List 6" w:semiHidden="1" w:unhideWhenUsed="1"/>
-    <w:lsdException w:name="Table List 7" w:semiHidden="1" w:unhideWhenUsed="1"/>
-    <w:lsdException w:name="Table List 8" w:semiHidden="1" w:unhideWhenUsed="1"/>
-    <w:lsdException w:name="Table 3D effects 1" w:semiHidden="1" w:unhideWhenUsed="1"/>
-    <w:lsdException w:name="Table 3D effects 2" w:semiHidden="1" w:unhideWhenUsed="1"/>
-    <w:lsdException w:name="Table 3D effects 3" w:semiHidden="1" w:unhideWhenUsed="1"/>
-    <w:lsdException w:name="Table Contemporary" w:semiHidden="1" w:unhideWhenUsed="1"/>
-    <w:lsdException w:name="Table Elegant" w:semiHidden="1" w:unhideWhenUsed="1"/>
-    <w:lsdException w:name="Table Professional" w:semiHidden="1" w:unhideWhenUsed="1"/>
-    <w:lsdException w:name="Table Subtle 1" w:semiHidden="1" w:unhideWhenUsed="1"/>
-    <w:lsdException w:name="Table Subtle 2" w:semiHidden="1" w:unhideWhenUsed="1"/>
-    <w:lsdException w:name="Table Web 1" w:semiHidden="1" w:unhideWhenUsed="1"/>
-    <w:lsdException w:name="Table Web 2" w:semiHidden="1" w:unhideWhenUsed="1"/>
-    <w:lsdException w:name="Table Web 3" w:semiHidden="1" w:unhideWhenUsed="1"/>
-    <w:lsdException w:name="Balloon Text" w:semiHidden="1" w:unhideWhenUsed="1"/>
-    <w:lsdException w:name="Table Grid" w:uiPriority="59"/>
-    <w:lsdException w:name="Table Theme" w:semiHidden="1" w:unhideWhenUsed="1"/>
-    <w:lsdException w:name="Placeholder Text" w:semiHidden="1"/>
-    <w:lsdException w:name="No Spacing" w:uiPriority="1" w:qFormat="1"/>
-    <w:lsdException w:name="Light Shading" w:uiPriority="60"/>
-    <w:lsdException w:name="Light List" w:uiPriority="61"/>
-    <w:lsdException w:name="Light Grid" w:uiPriority="62"/>
-    <w:lsdException w:name="Medium Shading 1" w:uiPriority="63"/>
-    <w:lsdException w:name="Medium Shading 2" w:uiPriority="64"/>
-    <w:lsdException w:name="Medium List 1" w:uiPriority="65"/>
-    <w:lsdException w:name="Medium List 2" w:uiPriority="66"/>
-    <w:lsdException w:name="Medium Grid 1" w:uiPriority="67"/>
-    <w:lsdException w:name="Medium Grid 2" w:uiPriority="68"/>
-    <w:lsdException w:name="Medium Grid 3" w:uiPriority="69"/>
-    <w:lsdException w:name="Dark List" w:uiPriority="70"/>
-    <w:lsdException w:name="Colorful Shading" w:uiPriority="71"/>
-    <w:lsdException w:name="Colorful List" w:uiPriority="72"/>
-    <w:lsdException w:name="Colorful Grid" w:uiPriority="73"/>
-    <w:lsdException w:name="Light Shading Accent 1" w:uiPriority="60"/>
-    <w:lsdException w:name="Light List Accent 1" w:uiPriority="61"/>
-    <w:lsdException w:name="Light Grid Accent 1" w:uiPriority="62"/>
-    <w:lsdException w:name="Medium Shading 1 Accent 1" w:uiPriority="63"/>
-    <w:lsdException w:name="Medium Shading 2 Accent 1" w:uiPriority="64"/>
-    <w:lsdException w:name="Medium List 1 Accent 1" w:uiPriority="65"/>
-    <w:lsdException w:name="Revision" w:semiHidden="1"/>
-    <w:lsdException w:name="List Paragraph" w:uiPriority="34" w:qFormat="1"/>
-    <w:lsdException w:name="Quote" w:uiPriority="29" w:qFormat="1"/>
-    <w:lsdException w:name="Intense Quote" w:uiPriority="30" w:qFormat="1"/>
-    <w:lsdException w:name="Medium List 2 Accent 1" w:uiPriority="66"/>
-    <w:lsdException w:name="Medium Grid 1 Accent 1" w:uiPriority="67"/>
-    <w:lsdException w:name="Medium Grid 2 Accent 1" w:uiPriority="68"/>
-    <w:lsdException w:name="Medium Grid 3 Accent 1" w:uiPriority="69"/>
-    <w:lsdException w:name="Dark List Accent 1" w:uiPriority="70"/>
-    <w:lsdException w:name="Colorful Shading Accent 1" w:uiPriority="71"/>
-    <w:lsdException w:name="Colorful List Accent 1" w:uiPriority="72"/>
-    <w:lsdException w:name="Colorful Grid Accent 1" w:uiPriority="73"/>
-    <w:lsdException w:name="Light Shading Accent 2" w:uiPriority="60"/>
-    <w:lsdException w:name="Light List Accent 2" w:uiPriority="61"/>
-    <w:lsdException w:name="Light Grid Accent 2" w:uiPriority="62"/>
-    <w:lsdException w:name="Medium Shading 1 Accent 2" w:uiPriority="63"/>
-    <w:lsdException w:name="Medium Shading 2 Accent 2" w:uiPriority="64"/>
-    <w:lsdException w:name="Medium List 1 Accent 2" w:uiPriority="65"/>
-    <w:lsdException w:name="Medium List 2 Accent 2" w:uiPriority="66"/>
-    <w:lsdException w:name="Medium Grid 1 Accent 2" w:uiPriority="67"/>
-    <w:lsdException w:name="Medium Grid 2 Accent 2" w:uiPriority="68"/>
-    <w:lsdException w:name="Medium Grid 3 Accent 2" w:uiPriority="69"/>
-    <w:lsdException w:name="Dark List Accent 2" w:uiPriority="70"/>
-    <w:lsdException w:name="Colorful Shading Accent 2" w:uiPriority="71"/>
-    <w:lsdException w:name="Colorful List Accent 2" w:uiPriority="72"/>
-    <w:lsdException w:name="Colorful Grid Accent 2" w:uiPriority="73"/>
-    <w:lsdException w:name="Light Shading Accent 3" w:uiPriority="60"/>
-    <w:lsdException w:name="Light List Accent 3" w:uiPriority="61"/>
-    <w:lsdException w:name="Light Grid Accent 3" w:uiPriority="62"/>
-    <w:lsdException w:name="Medium Shading 1 Accent 3" w:uiPriority="63"/>
-    <w:lsdException w:name="Medium Shading 2 Accent 3" w:uiPriority="64"/>
-    <w:lsdException w:name="Medium List 1 Accent 3" w:uiPriority="65"/>
-    <w:lsdException w:name="Medium List 2 Accent 3" w:uiPriority="66"/>
-    <w:lsdException w:name="Medium Grid 1 Accent 3" w:uiPriority="67"/>
-    <w:lsdException w:name="Medium Grid 2 Accent 3" w:uiPriority="68"/>
-    <w:lsdException w:name="Medium Grid 3 Accent 3" w:uiPriority="69"/>
-    <w:lsdException w:name="Dark List Accent 3" w:uiPriority="70"/>
-    <w:lsdException w:name="Colorful Shading Accent 3" w:uiPriority="71"/>
-    <w:lsdException w:name="Colorful List Accent 3" w:uiPriority="72"/>
-    <w:lsdException w:name="Colorful Grid Accent 3" w:uiPriority="73"/>
-    <w:lsdException w:name="Light Shading Accent 4" w:uiPriority="60"/>
-    <w:lsdException w:name="Light List Accent 4" w:uiPriority="61"/>
-    <w:lsdException w:name="Light Grid Accent 4" w:uiPriority="62"/>
-    <w:lsdException w:name="Medium Shading 1 Accent 4" w:uiPriority="63"/>
-    <w:lsdException w:name="Medium Shading 2 Accent 4" w:uiPriority="64"/>
-    <w:lsdException w:name="Medium List 1 Accent 4" w:uiPriority="65"/>
-    <w:lsdException w:name="Medium List 2 Accent 4" w:uiPriority="66"/>
-    <w:lsdException w:name="Medium Grid 1 Accent 4" w:uiPriority="67"/>
-    <w:lsdException w:name="Medium Grid 2 Accent 4" w:uiPriority="68"/>
-    <w:lsdException w:name="Medium Grid 3 Accent 4" w:uiPriority="69"/>
-    <w:lsdException w:name="Dark List Accent 4" w:uiPriority="70"/>
-    <w:lsdException w:name="Colorful Shading Accent 4" w:uiPriority="71"/>
-    <w:lsdException w:name="Colorful List Accent 4" w:uiPriority="72"/>
-    <w:lsdException w:name="Colorful Grid Accent 4" w:uiPriority="73"/>
-    <w:lsdException w:name="Light Shading Accent 5" w:uiPriority="60"/>
-    <w:lsdException w:name="Light List Accent 5" w:uiPriority="61"/>
-    <w:lsdException w:name="Light Grid Accent 5" w:uiPriority="62"/>
-    <w:lsdException w:name="Medium Shading 1 Accent 5" w:uiPriority="63"/>
-    <w:lsdException w:name="Medium Shading 2 Accent 5" w:uiPriority="64"/>
-    <w:lsdException w:name="Medium List 1 Accent 5" w:uiPriority="65"/>
-    <w:lsdException w:name="Medium List 2 Accent 5" w:uiPriority="66"/>
-    <w:lsdException w:name="Medium Grid 1 Accent 5" w:uiPriority="67"/>
-    <w:lsdException w:name="Medium Grid 2 Accent 5" w:uiPriority="68"/>
-    <w:lsdException w:name="Medium Grid 3 Accent 5" w:uiPriority="69"/>
-    <w:lsdException w:name="Dark List Accent 5" w:uiPriority="70"/>
-    <w:lsdException w:name="Colorful Shading Accent 5" w:uiPriority="71"/>
-    <w:lsdException w:name="Colorful List Accent 5" w:uiPriority="72"/>
-    <w:lsdException w:name="Colorful Grid Accent 5" w:uiPriority="73"/>
-    <w:lsdException w:name="Light Shading Accent 6" w:uiPriority="60"/>
-    <w:lsdException w:name="Light List Accent 6" w:uiPriority="61"/>
-    <w:lsdException w:name="Light Grid Accent 6" w:uiPriority="62"/>
-    <w:lsdException w:name="Medium Shading 1 Accent 6" w:uiPriority="63"/>
-    <w:lsdException w:name="Medium Shading 2 Accent 6" w:uiPriority="64"/>
-    <w:lsdException w:name="Medium List 1 Accent 6" w:uiPriority="65"/>
-    <w:lsdException w:name="Medium List 2 Accent 6" w:uiPriority="66"/>
-    <w:lsdException w:name="Medium Grid 1 Accent 6" w:uiPriority="67"/>
-    <w:lsdException w:name="Medium Grid 2 Accent 6" w:uiPriority="68"/>
-    <w:lsdException w:name="Medium Grid 3 Accent 6" w:uiPriority="69"/>
-    <w:lsdException w:name="Dark List Accent 6" w:uiPriority="70"/>
-    <w:lsdException w:name="Colorful Shading Accent 6" w:uiPriority="71"/>
-    <w:lsdException w:name="Colorful List Accent 6" w:uiPriority="72"/>
-    <w:lsdException w:name="Colorful Grid Accent 6" w:uiPriority="73"/>
-    <w:lsdException w:name="Subtle Emphasis" w:uiPriority="19" w:qFormat="1"/>
-    <w:lsdException w:name="Intense Emphasis" w:uiPriority="21" w:qFormat="1"/>
-    <w:lsdException w:name="Subtle Reference" w:uiPriority="31" w:qFormat="1"/>
-    <w:lsdException w:name="Intense Reference" w:uiPriority="32" w:qFormat="1"/>
-    <w:lsdException w:name="Book Title" w:uiPriority="33" w:qFormat="1"/>
-    <w:lsdException w:name="Bibliography" w:semiHidden="1" w:uiPriority="37" w:unhideWhenUsed="1"/>
-    <w:lsdException w:name="TOC Heading" w:semiHidden="1" w:uiPriority="39" w:unhideWhenUsed="1" w:qFormat="1"/>
-    <w:lsdException w:name="Plain Table 1" w:uiPriority="41"/>
-    <w:lsdException w:name="Plain Table 2" w:uiPriority="42"/>
-    <w:lsdException w:name="Plain Table 3" w:uiPriority="43"/>
-    <w:lsdException w:name="Plain Table 4" w:uiPriority="44"/>
-    <w:lsdException w:name="Plain Table 5" w:uiPriority="45"/>
-    <w:lsdException w:name="Grid Table Light" w:uiPriority="40"/>
-    <w:lsdException w:name="Grid Table 1 Light" w:uiPriority="46"/>
-    <w:lsdException w:name="Grid Table 2" w:uiPriority="47"/>
-    <w:lsdException w:name="Grid Table 3" w:uiPriority="48"/>
-    <w:lsdException w:name="Grid Table 4" w:uiPriority="49"/>
-    <w:lsdException w:name="Grid Table 5 Dark" w:uiPriority="50"/>
-    <w:lsdException w:name="Grid Table 6 Colorful" w:uiPriority="51"/>
-    <w:lsdException w:name="Grid Table 7 Colorful" w:uiPriority="52"/>
-    <w:lsdException w:name="Grid Table 1 Light Accent 1" w:uiPriority="46"/>
-    <w:lsdException w:name="Grid Table 2 Accent 1" w:uiPriority="47"/>
-    <w:lsdException w:name="Grid Table 3 Accent 1" w:uiPriority="48"/>
-    <w:lsdException w:name="Grid Table 4 Accent 1" w:uiPriority="49"/>
-    <w:lsdException w:name="Grid Table 5 Dark Accent 1" w:uiPriority="50"/>
-    <w:lsdException w:name="Grid Table 6 Colorful Accent 1" w:uiPriority="51"/>
-    <w:lsdException w:name="Grid Table 7 Colorful Accent 1" w:uiPriority="52"/>
-    <w:lsdException w:name="Grid Table 1 Light Accent 2" w:uiPriority="46"/>
-    <w:lsdException w:name="Grid Table 2 Accent 2" w:uiPriority="47"/>
-    <w:lsdException w:name="Grid Table 3 Accent 2" w:uiPriority="48"/>
-    <w:lsdException w:name="Grid Table 4 Accent 2" w:uiPriority="49"/>
-    <w:lsdException w:name="Grid Table 5 Dark Accent 2" w:uiPriority="50"/>
-    <w:lsdException w:name="Grid Table 6 Colorful Accent 2" w:uiPriority="51"/>
-    <w:lsdException w:name="Grid Table 7 Colorful Accent 2" w:uiPriority="52"/>
-    <w:lsdException w:name="Grid Table 1 Light Accent 3" w:uiPriority="46"/>
-    <w:lsdException w:name="Grid Table 2 Accent 3" w:uiPriority="47"/>
-    <w:lsdException w:name="Grid Table 3 Accent 3" w:uiPriority="48"/>
-    <w:lsdException w:name="Grid Table 4 Accent 3" w:uiPriority="49"/>
-    <w:lsdException w:name="Grid Table 5 Dark Accent 3" w:uiPriority="50"/>
-    <w:lsdException w:name="Grid Table 6 Colorful Accent 3" w:uiPriority="51"/>
-    <w:lsdException w:name="Grid Table 7 Colorful Accent 3" w:uiPriority="52"/>
-    <w:lsdException w:name="Grid Table 1 Light Accent 4" w:uiPriority="46"/>
-    <w:lsdException w:name="Grid Table 2 Accent 4" w:uiPriority="47"/>
-    <w:lsdException w:name="Grid Table 3 Accent 4" w:uiPriority="48"/>
-    <w:lsdException w:name="Grid Table 4 Accent 4" w:uiPriority="49"/>
-    <w:lsdException w:name="Grid Table 5 Dark Accent 4" w:uiPriority="50"/>
-    <w:lsdException w:name="Grid Table 6 Colorful Accent 4" w:uiPriority="51"/>
-    <w:lsdException w:name="Grid Table 7 Colorful Accent 4" w:uiPriority="52"/>
-    <w:lsdException w:name="Grid Table 1 Light Accent 5" w:uiPriority="46"/>
-    <w:lsdException w:name="Grid Table 2 Accent 5" w:uiPriority="47"/>
-    <w:lsdException w:name="Grid Table 3 Accent 5" w:uiPriority="48"/>
-    <w:lsdException w:name="Grid Table 4 Accent 5" w:uiPriority="49"/>
-    <w:lsdException w:name="Grid Table 5 Dark Accent 5" w:uiPriority="50"/>
-    <w:lsdException w:name="Grid Table 6 Colorful Accent 5" w:uiPriority="51"/>
-    <w:lsdException w:name="Grid Table 7 Colorful Accent 5" w:uiPriority="52"/>
-    <w:lsdException w:name="Grid Table 1 Light Accent 6" w:uiPriority="46"/>
-    <w:lsdException w:name="Grid Table 2 Accent 6" w:uiPriority="47"/>
-    <w:lsdException w:name="Grid Table 3 Accent 6" w:uiPriority="48"/>
-    <w:lsdException w:name="Grid Table 4 Accent 6" w:uiPriority="49"/>
-    <w:lsdException w:name="Grid Table 5 Dark Accent 6" w:uiPriority="50"/>
-    <w:lsdException w:name="Grid Table 6 Colorful Accent 6" w:uiPriority="51"/>
-    <w:lsdException w:name="Grid Table 7 Colorful Accent 6" w:uiPriority="52"/>
-    <w:lsdException w:name="List Table 1 Light" w:uiPriority="46"/>
-    <w:lsdException w:name="List Table 2" w:uiPriority="47"/>
-    <w:lsdException w:name="List Table 3" w:uiPriority="48"/>
-    <w:lsdException w:name="List Table 4" w:uiPriority="49"/>
-    <w:lsdException w:name="List Table 5 Dark" w:uiPriority="50"/>
-    <w:lsdException w:name="List Table 6 Colorful" w:uiPriority="51"/>
-    <w:lsdException w:name="List Table 7 Colorful" w:uiPriority="52"/>
-    <w:lsdException w:name="List Table 1 Light Accent 1" w:uiPriority="46"/>
-    <w:lsdException w:name="List Table 2 Accent 1" w:uiPriority="47"/>
-    <w:lsdException w:name="List Table 3 Accent 1" w:uiPriority="48"/>
-    <w:lsdException w:name="List Table 4 Accent 1" w:uiPriority="49"/>
-    <w:lsdException w:name="List Table 5 Dark Accent 1" w:uiPriority="50"/>
-    <w:lsdException w:name="List Table 6 Colorful Accent 1" w:uiPriority="51"/>
-    <w:lsdException w:name="List Table 7 Colorful Accent 1" w:uiPriority="52"/>
-    <w:lsdException w:name="List Table 1 Light Accent 2" w:uiPriority="46"/>
-    <w:lsdException w:name="List Table 2 Accent 2" w:uiPriority="47"/>
-    <w:lsdException w:name="List Table 3 Accent 2" w:uiPriority="48"/>
-    <w:lsdException w:name="List Table 4 Accent 2" w:uiPriority="49"/>
-    <w:lsdException w:name="List Table 5 Dark Accent 2" w:uiPriority="50"/>
-    <w:lsdException w:name="List Table 6 Colorful Accent 2" w:uiPriority="51"/>
-    <w:lsdException w:name="List Table 7 Colorful Accent 2" w:uiPriority="52"/>
-    <w:lsdException w:name="List Table 1 Light Accent 3" w:uiPriority="46"/>
-    <w:lsdException w:name="List Table 2 Accent 3" w:uiPriority="47"/>
-    <w:lsdException w:name="List Table 3 Accent 3" w:uiPriority="48"/>
-    <w:lsdException w:name="List Table 4 Accent 3" w:uiPriority="49"/>
-    <w:lsdException w:name="List Table 5 Dark Accent 3" w:uiPriority="50"/>
-    <w:lsdException w:name="List Table 6 Colorful Accent 3" w:uiPriority="51"/>
-    <w:lsdException w:name="List Table 7 Colorful Accent 3" w:uiPriority="52"/>
-    <w:lsdException w:name="List Table 1 Light Accent 4" w:uiPriority="46"/>
-    <w:lsdException w:name="List Table 2 Accent 4" w:uiPriority="47"/>
-    <w:lsdException w:name="List Table 3 Accent 4" w:uiPriority="48"/>
-    <w:lsdException w:name="List Table 4 Accent 4" w:uiPriority="49"/>
-    <w:lsdException w:name="List Table 5 Dark Accent 4" w:uiPriority="50"/>
-    <w:lsdException w:name="List Table 6 Colorful Accent 4" w:uiPriority="51"/>
-    <w:lsdException w:name="List Table 7 Colorful Accent 4" w:uiPriority="52"/>
-    <w:lsdException w:name="List Table 1 Light Accent 5" w:uiPriority="46"/>
-    <w:lsdException w:name="List Table 2 Accent 5" w:uiPriority="47"/>
-    <w:lsdException w:name="List Table 3 Accent 5" w:uiPriority="48"/>
-    <w:lsdException w:name="List Table 4 Accent 5" w:uiPriority="49"/>
-    <w:lsdException w:name="List Table 5 Dark Accent 5" w:uiPriority="50"/>
-    <w:lsdException w:name="List Table 6 Colorful Accent 5" w:uiPriority="51"/>
-    <w:lsdException w:name="List Table 7 Colorful Accent 5" w:uiPriority="52"/>
-    <w:lsdException w:name="List Table 1 Light Accent 6" w:uiPriority="46"/>
-    <w:lsdException w:name="List Table 2 Accent 6" w:uiPriority="47"/>
-    <w:lsdException w:name="List Table 3 Accent 6" w:uiPriority="48"/>
-    <w:lsdException w:name="List Table 4 Accent 6" w:uiPriority="49"/>
-    <w:lsdException w:name="List Table 5 Dark Accent 6" w:uiPriority="50"/>
-    <w:lsdException w:name="List Table 6 Colorful Accent 6" w:uiPriority="51"/>
-    <w:lsdException w:name="List Table 7 Colorful Accent 6" w:uiPriority="52"/>
+  <w:latentStyles w:defLockedState="0" w:defUIPriority="99" w:defSemiHidden="1" w:defUnhideWhenUsed="1" w:defQFormat="0" w:count="267">
+    <w:lsdException w:name="Normal" w:semiHidden="0" w:uiPriority="0" w:unhideWhenUsed="0" w:qFormat="1"/>
+    <w:lsdException w:name="heading 1" w:semiHidden="0" w:uiPriority="9" w:unhideWhenUsed="0" w:qFormat="1"/>
+    <w:lsdException w:name="heading 2" w:uiPriority="9" w:qFormat="1"/>
+    <w:lsdException w:name="heading 3" w:uiPriority="9" w:qFormat="1"/>
+    <w:lsdException w:name="heading 4" w:uiPriority="9" w:qFormat="1"/>
+    <w:lsdException w:name="heading 5" w:uiPriority="9" w:qFormat="1"/>
+    <w:lsdException w:name="heading 6" w:uiPriority="9" w:qFormat="1"/>
+    <w:lsdException w:name="heading 7" w:uiPriority="9" w:qFormat="1"/>
+    <w:lsdException w:name="heading 8" w:uiPriority="9" w:qFormat="1"/>
+    <w:lsdException w:name="heading 9" w:uiPriority="9" w:qFormat="1"/>
+    <w:lsdException w:name="toc 1" w:uiPriority="39"/>
+    <w:lsdException w:name="toc 2" w:uiPriority="39"/>
+    <w:lsdException w:name="toc 3" w:uiPriority="39"/>
+    <w:lsdException w:name="toc 4" w:uiPriority="39"/>
+    <w:lsdException w:name="toc 5" w:uiPriority="39"/>
+    <w:lsdException w:name="toc 6" w:uiPriority="39"/>
+    <w:lsdException w:name="toc 7" w:uiPriority="39"/>
+    <w:lsdException w:name="toc 8" w:uiPriority="39"/>
+    <w:lsdException w:name="toc 9" w:uiPriority="39"/>
+    <w:lsdException w:name="caption" w:uiPriority="35" w:qFormat="1"/>
+    <w:lsdException w:name="Title" w:semiHidden="0" w:uiPriority="10" w:unhideWhenUsed="0" w:qFormat="1"/>
+    <w:lsdException w:name="Default Paragraph Font" w:uiPriority="1"/>
+    <w:lsdException w:name="Subtitle" w:semiHidden="0" w:uiPriority="11" w:unhideWhenUsed="0" w:qFormat="1"/>
+    <w:lsdException w:name="Strong" w:semiHidden="0" w:uiPriority="22" w:unhideWhenUsed="0" w:qFormat="1"/>
+    <w:lsdException w:name="Emphasis" w:semiHidden="0" w:uiPriority="20" w:unhideWhenUsed="0" w:qFormat="1"/>
+    <w:lsdException w:name="Table Grid" w:semiHidden="0" w:uiPriority="59" w:unhideWhenUsed="0"/>
+    <w:lsdException w:name="Placeholder Text" w:unhideWhenUsed="0"/>
+    <w:lsdException w:name="No Spacing" w:semiHidden="0" w:uiPriority="1" w:unhideWhenUsed="0" w:qFormat="1"/>
+    <w:lsdException w:name="Light Shading" w:semiHidden="0" w:uiPriority="60" w:unhideWhenUsed="0"/>
+    <w:lsdException w:name="Light List" w:semiHidden="0" w:uiPriority="61" w:unhideWhenUsed="0"/>
+    <w:lsdException w:name="Light Grid" w:semiHidden="0" w:uiPriority="62" w:unhideWhenUsed="0"/>
+    <w:lsdException w:name="Medium Shading 1" w:semiHidden="0" w:uiPriority="63" w:unhideWhenUsed="0"/>
+    <w:lsdException w:name="Medium Shading 2" w:semiHidden="0" w:uiPriority="64" w:unhideWhenUsed="0"/>
+    <w:lsdException w:name="Medium List 1" w:semiHidden="0" w:uiPriority="65" w:unhideWhenUsed="0"/>
+    <w:lsdException w:name="Medium List 2" w:semiHidden="0" w:uiPriority="66" w:unhideWhenUsed="0"/>
+    <w:lsdException w:name="Medium Grid 1" w:semiHidden="0" w:uiPriority="67" w:unhideWhenUsed="0"/>
+    <w:lsdException w:name="Medium Grid 2" w:semiHidden="0" w:uiPriority="68" w:unhideWhenUsed="0"/>
+    <w:lsdException w:name="Medium Grid 3" w:semiHidden="0" w:uiPriority="69" w:unhideWhenUsed="0"/>
+    <w:lsdException w:name="Dark List" w:semiHidden="0" w:uiPriority="70" w:unhideWhenUsed="0"/>
+    <w:lsdException w:name="Colorful Shading" w:semiHidden="0" w:uiPriority="71" w:unhideWhenUsed="0"/>
+    <w:lsdException w:name="Colorful List" w:semiHidden="0" w:uiPriority="72" w:unhideWhenUsed="0"/>
+    <w:lsdException w:name="Colorful Grid" w:semiHidden="0" w:uiPriority="73" w:unhideWhenUsed="0"/>
+    <w:lsdException w:name="Light Shading Accent 1" w:semiHidden="0" w:uiPriority="60" w:unhideWhenUsed="0"/>
+    <w:lsdException w:name="Light List Accent 1" w:semiHidden="0" w:uiPriority="61" w:unhideWhenUsed="0"/>
+    <w:lsdException w:name="Light Grid Accent 1" w:semiHidden="0" w:uiPriority="62" w:unhideWhenUsed="0"/>
+    <w:lsdException w:name="Medium Shading 1 Accent 1" w:semiHidden="0" w:uiPriority="63" w:unhideWhenUsed="0"/>
+    <w:lsdException w:name="Medium Shading 2 Accent 1" w:semiHidden="0" w:uiPriority="64" w:unhideWhenUsed="0"/>
+    <w:lsdException w:name="Medium List 1 Accent 1" w:semiHidden="0" w:uiPriority="65" w:unhideWhenUsed="0"/>
+    <w:lsdException w:name="Revision" w:unhideWhenUsed="0"/>
+    <w:lsdException w:name="List Paragraph" w:semiHidden="0" w:uiPriority="34" w:unhideWhenUsed="0" w:qFormat="1"/>
+    <w:lsdException w:name="Quote" w:semiHidden="0" w:uiPriority="29" w:unhideWhenUsed="0" w:qFormat="1"/>
+    <w:lsdException w:name="Intense Quote" w:semiHidden="0" w:uiPriority="30" w:unhideWhenUsed="0" w:qFormat="1"/>
+    <w:lsdException w:name="Medium List 2 Accent 1" w:semiHidden="0" w:uiPriority="66" w:unhideWhenUsed="0"/>
+    <w:lsdException w:name="Medium Grid 1 Accent 1" w:semiHidden="0" w:uiPriority="67" w:unhideWhenUsed="0"/>
+    <w:lsdException w:name="Medium Grid 2 Accent 1" w:semiHidden="0" w:uiPriority="68" w:unhideWhenUsed="0"/>
+    <w:lsdException w:name="Medium Grid 3 Accent 1" w:semiHidden="0" w:uiPriority="69" w:unhideWhenUsed="0"/>
+    <w:lsdException w:name="Dark List Accent 1" w:semiHidden="0" w:uiPriority="70" w:unhideWhenUsed="0"/>
+    <w:lsdException w:name="Colorful Shading Accent 1" w:semiHidden="0" w:uiPriority="71" w:unhideWhenUsed="0"/>
+    <w:lsdException w:name="Colorful List Accent 1" w:semiHidden="0" w:uiPriority="72" w:unhideWhenUsed="0"/>
+    <w:lsdException w:name="Colorful Grid Accent 1" w:semiHidden="0" w:uiPriority="73" w:unhideWhenUsed="0"/>
+    <w:lsdException w:name="Light Shading Accent 2" w:semiHidden="0" w:uiPriority="60" w:unhideWhenUsed="0"/>
+    <w:lsdException w:name="Light List Accent 2" w:semiHidden="0" w:uiPriority="61" w:unhideWhenUsed="0"/>
+    <w:lsdException w:name="Light Grid Accent 2" w:semiHidden="0" w:uiPriority="62" w:unhideWhenUsed="0"/>
+    <w:lsdException w:name="Medium Shading 1 Accent 2" w:semiHidden="0" w:uiPriority="63" w:unhideWhenUsed="0"/>
+    <w:lsdException w:name="Medium Shading 2 Accent 2" w:semiHidden="0" w:uiPriority="64" w:unhideWhenUsed="0"/>
+    <w:lsdException w:name="Medium List 1 Accent 2" w:semiHidden="0" w:uiPriority="65" w:unhideWhenUsed="0"/>
+    <w:lsdException w:name="Medium List 2 Accent 2" w:semiHidden="0" w:uiPriority="66" w:unhideWhenUsed="0"/>
+    <w:lsdException w:name="Medium Grid 1 Accent 2" w:semiHidden="0" w:uiPriority="67" w:unhideWhenUsed="0"/>
+    <w:lsdException w:name="Medium Grid 2 Accent 2" w:semiHidden="0" w:uiPriority="68" w:unhideWhenUsed="0"/>
+    <w:lsdException w:name="Medium Grid 3 Accent 2" w:semiHidden="0" w:uiPriority="69" w:unhideWhenUsed="0"/>
+    <w:lsdException w:name="Dark List Accent 2" w:semiHidden="0" w:uiPriority="70" w:unhideWhenUsed="0"/>
+    <w:lsdException w:name="Colorful Shading Accent 2" w:semiHidden="0" w:uiPriority="71" w:unhideWhenUsed="0"/>
+    <w:lsdException w:name="Colorful List Accent 2" w:semiHidden="0" w:uiPriority="72" w:unhideWhenUsed="0"/>
+    <w:lsdException w:name="Colorful Grid Accent 2" w:semiHidden="0" w:uiPriority="73" w:unhideWhenUsed="0"/>
+    <w:lsdException w:name="Light Shading Accent 3" w:semiHidden="0" w:uiPriority="60" w:unhideWhenUsed="0"/>
+    <w:lsdException w:name="Light List Accent 3" w:semiHidden="0" w:uiPriority="61" w:unhideWhenUsed="0"/>
+    <w:lsdException w:name="Light Grid Accent 3" w:semiHidden="0" w:uiPriority="62" w:unhideWhenUsed="0"/>
+    <w:lsdException w:name="Medium Shading 1 Accent 3" w:semiHidden="0" w:uiPriority="63" w:unhideWhenUsed="0"/>
+    <w:lsdException w:name="Medium Shading 2 Accent 3" w:semiHidden="0" w:uiPriority="64" w:unhideWhenUsed="0"/>
+    <w:lsdException w:name="Medium List 1 Accent 3" w:semiHidden="0" w:uiPriority="65" w:unhideWhenUsed="0"/>
+    <w:lsdException w:name="Medium List 2 Accent 3" w:semiHidden="0" w:uiPriority="66" w:unhideWhenUsed="0"/>
+    <w:lsdException w:name="Medium Grid 1 Accent 3" w:semiHidden="0" w:uiPriority="67" w:unhideWhenUsed="0"/>
+    <w:lsdException w:name="Medium Grid 2 Accent 3" w:semiHidden="0" w:uiPriority="68" w:unhideWhenUsed="0"/>
+    <w:lsdException w:name="Medium Grid 3 Accent 3" w:semiHidden="0" w:uiPriority="69" w:unhideWhenUsed="0"/>
+    <w:lsdException w:name="Dark List Accent 3" w:semiHidden="0" w:uiPriority="70" w:unhideWhenUsed="0"/>
+    <w:lsdException w:name="Colorful Shading Accent 3" w:semiHidden="0" w:uiPriority="71" w:unhideWhenUsed="0"/>
+    <w:lsdException w:name="Colorful List Accent 3" w:semiHidden="0" w:uiPriority="72" w:unhideWhenUsed="0"/>
+    <w:lsdException w:name="Colorful Grid Accent 3" w:semiHidden="0" w:uiPriority="73" w:unhideWhenUsed="0"/>
+    <w:lsdException w:name="Light Shading Accent 4" w:semiHidden="0" w:uiPriority="60" w:unhideWhenUsed="0"/>
+    <w:lsdException w:name="Light List Accent 4" w:semiHidden="0" w:uiPriority="61" w:unhideWhenUsed="0"/>
+    <w:lsdException w:name="Light Grid Accent 4" w:semiHidden="0" w:uiPriority="62" w:unhideWhenUsed="0"/>
+    <w:lsdException w:name="Medium Shading 1 Accent 4" w:semiHidden="0" w:uiPriority="63" w:unhideWhenUsed="0"/>
+    <w:lsdException w:name="Medium Shading 2 Accent 4" w:semiHidden="0" w:uiPriority="64" w:unhideWhenUsed="0"/>
+    <w:lsdException w:name="Medium List 1 Accent 4" w:semiHidden="0" w:uiPriority="65" w:unhideWhenUsed="0"/>
+    <w:lsdException w:name="Medium List 2 Accent 4" w:semiHidden="0" w:uiPriority="66" w:unhideWhenUsed="0"/>
+    <w:lsdException w:name="Medium Grid 1 Accent 4" w:semiHidden="0" w:uiPriority="67" w:unhideWhenUsed="0"/>
+    <w:lsdException w:name="Medium Grid 2 Accent 4" w:semiHidden="0" w:uiPriority="68" w:unhideWhenUsed="0"/>
+    <w:lsdException w:name="Medium Grid 3 Accent 4" w:semiHidden="0" w:uiPriority="69" w:unhideWhenUsed="0"/>
+    <w:lsdException w:name="Dark List Accent 4" w:semiHidden="0" w:uiPriority="70" w:unhideWhenUsed="0"/>
+    <w:lsdException w:name="Colorful Shading Accent 4" w:semiHidden="0" w:uiPriority="71" w:unhideWhenUsed="0"/>
+    <w:lsdException w:name="Colorful List Accent 4" w:semiHidden="0" w:uiPriority="72" w:unhideWhenUsed="0"/>
+    <w:lsdException w:name="Colorful Grid Accent 4" w:semiHidden="0" w:uiPriority="73" w:unhideWhenUsed="0"/>
+    <w:lsdException w:name="Light Shading Accent 5" w:semiHidden="0" w:uiPriority="60" w:unhideWhenUsed="0"/>
+    <w:lsdException w:name="Light List Accent 5" w:semiHidden="0" w:uiPriority="61" w:unhideWhenUsed="0"/>
+    <w:lsdException w:name="Light Grid Accent 5" w:semiHidden="0" w:uiPriority="62" w:unhideWhenUsed="0"/>
+    <w:lsdException w:name="Medium Shading 1 Accent 5" w:semiHidden="0" w:uiPriority="63" w:unhideWhenUsed="0"/>
+    <w:lsdException w:name="Medium Shading 2 Accent 5" w:semiHidden="0" w:uiPriority="64" w:unhideWhenUsed="0"/>
+    <w:lsdException w:name="Medium List 1 Accent 5" w:semiHidden="0" w:uiPriority="65" w:unhideWhenUsed="0"/>
+    <w:lsdException w:name="Medium List 2 Accent 5" w:semiHidden="0" w:uiPriority="66" w:unhideWhenUsed="0"/>
+    <w:lsdException w:name="Medium Grid 1 Accent 5" w:semiHidden="0" w:uiPriority="67" w:unhideWhenUsed="0"/>
+    <w:lsdException w:name="Medium Grid 2 Accent 5" w:semiHidden="0" w:uiPriority="68" w:unhideWhenUsed="0"/>
+    <w:lsdException w:name="Medium Grid 3 Accent 5" w:semiHidden="0" w:uiPriority="69" w:unhideWhenUsed="0"/>
+    <w:lsdException w:name="Dark List Accent 5" w:semiHidden="0" w:uiPriority="70" w:unhideWhenUsed="0"/>
+    <w:lsdException w:name="Colorful Shading Accent 5" w:semiHidden="0" w:uiPriority="71" w:unhideWhenUsed="0"/>
+    <w:lsdException w:name="Colorful List Accent 5" w:semiHidden="0" w:uiPriority="72" w:unhideWhenUsed="0"/>
+    <w:lsdException w:name="Colorful Grid Accent 5" w:semiHidden="0" w:uiPriority="73" w:unhideWhenUsed="0"/>
+    <w:lsdException w:name="Light Shading Accent 6" w:semiHidden="0" w:uiPriority="60" w:unhideWhenUsed="0"/>
+    <w:lsdException w:name="Light List Accent 6" w:semiHidden="0" w:uiPriority="61" w:unhideWhenUsed="0"/>
+    <w:lsdException w:name="Light Grid Accent 6" w:semiHidden="0" w:uiPriority="62" w:unhideWhenUsed="0"/>
+    <w:lsdException w:name="Medium Shading 1 Accent 6" w:semiHidden="0" w:uiPriority="63" w:unhideWhenUsed="0"/>
+    <w:lsdException w:name="Medium Shading 2 Accent 6" w:semiHidden="0" w:uiPriority="64" w:unhideWhenUsed="0"/>
+    <w:lsdException w:name="Medium List 1 Accent 6" w:semiHidden="0" w:uiPriority="65" w:unhideWhenUsed="0"/>
+    <w:lsdException w:name="Medium List 2 Accent 6" w:semiHidden="0" w:uiPriority="66" w:unhideWhenUsed="0"/>
+    <w:lsdException w:name="Medium Grid 1 Accent 6" w:semiHidden="0" w:uiPriority="67" w:unhideWhenUsed="0"/>
+    <w:lsdException w:name="Medium Grid 2 Accent 6" w:semiHidden="0" w:uiPriority="68" w:unhideWhenUsed="0"/>
+    <w:lsdException w:name="Medium Grid 3 Accent 6" w:semiHidden="0" w:uiPriority="69" w:unhideWhenUsed="0"/>
+    <w:lsdException w:name="Dark List Accent 6" w:semiHidden="0" w:uiPriority="70" w:unhideWhenUsed="0"/>
+    <w:lsdException w:name="Colorful Shading Accent 6" w:semiHidden="0" w:uiPriority="71" w:unhideWhenUsed="0"/>
+    <w:lsdException w:name="Colorful List Accent 6" w:semiHidden="0" w:uiPriority="72" w:unhideWhenUsed="0"/>
+    <w:lsdException w:name="Colorful Grid Accent 6" w:semiHidden="0" w:uiPriority="73" w:unhideWhenUsed="0"/>
+    <w:lsdException w:name="Subtle Emphasis" w:semiHidden="0" w:uiPriority="19" w:unhideWhenUsed="0" w:qFormat="1"/>
+    <w:lsdException w:name="Intense Emphasis" w:semiHidden="0" w:uiPriority="21" w:unhideWhenUsed="0" w:qFormat="1"/>
+    <w:lsdException w:name="Subtle Reference" w:semiHidden="0" w:uiPriority="31" w:unhideWhenUsed="0" w:qFormat="1"/>
+    <w:lsdException w:name="Intense Reference" w:semiHidden="0" w:uiPriority="32" w:unhideWhenUsed="0" w:qFormat="1"/>
+    <w:lsdException w:name="Book Title" w:semiHidden="0" w:uiPriority="33" w:unhideWhenUsed="0" w:qFormat="1"/>
+    <w:lsdException w:name="Bibliography" w:uiPriority="37"/>
+    <w:lsdException w:name="TOC Heading" w:uiPriority="39" w:qFormat="1"/>
   </w:latentStyles>
   <w:style w:type="paragraph" w:default="1" w:styleId="Normal">
     <w:name w:val="Normal"/>
@@ -14846,6 +12861,7 @@
     <w:uiPriority w:val="99"/>
     <w:semiHidden/>
     <w:unhideWhenUsed/>
+    <w:qFormat/>
     <w:tblPr>
       <w:tblInd w:w="0" w:type="dxa"/>
       <w:tblCellMar>
@@ -15544,7 +13560,7 @@
 </file>
 
 <file path=customXml/itemProps1.xml><?xml version="1.0" encoding="utf-8"?>
-<ds:datastoreItem xmlns:ds="http://schemas.openxmlformats.org/officeDocument/2006/customXml" ds:itemID="{28FA4A40-FEDF-47B6-9990-FF815E54F65F}">
+<ds:datastoreItem xmlns:ds="http://schemas.openxmlformats.org/officeDocument/2006/customXml" ds:itemID="{C116B77F-0105-477A-9C9D-31510FE5CB0A}">
   <ds:schemaRefs>
     <ds:schemaRef ds:uri="http://schemas.openxmlformats.org/officeDocument/2006/bibliography"/>
   </ds:schemaRefs>

</xml_diff>

<commit_message>
Mise à jour vérification version
</commit_message>
<xml_diff>
--- a/Docs/ConvImgCpc.docx
+++ b/Docs/ConvImgCpc.docx
@@ -49,7 +49,6 @@
         </w:docPartObj>
       </w:sdtPr>
       <w:sdtContent>
-        <w:bookmarkStart w:id="0" w:name="_Toc65239538" w:displacedByCustomXml="prev"/>
         <w:p>
           <w:pPr>
             <w:pStyle w:val="En-ttedetabledesmatires"/>
@@ -58,6 +57,7 @@
           <w:r>
             <w:br w:type="page"/>
           </w:r>
+          <w:bookmarkStart w:id="0" w:name="_Toc65313816"/>
           <w:r>
             <w:lastRenderedPageBreak/>
             <w:t>Sommaire</w:t>
@@ -92,7 +92,7 @@
             </w:rPr>
             <w:fldChar w:fldCharType="separate"/>
           </w:r>
-          <w:hyperlink w:anchor="_Toc65239538" w:history="1">
+          <w:hyperlink w:anchor="_Toc65313816" w:history="1">
             <w:r>
               <w:rPr>
                 <w:rStyle w:val="Lienhypertexte"/>
@@ -119,7 +119,7 @@
                 <w:noProof/>
                 <w:webHidden/>
               </w:rPr>
-              <w:instrText xml:space="preserve"> PAGEREF _Toc65239538 \h </w:instrText>
+              <w:instrText xml:space="preserve"> PAGEREF _Toc65313816 \h </w:instrText>
             </w:r>
             <w:r>
               <w:rPr>
@@ -162,7 +162,7 @@
               <w:lang w:eastAsia="fr-FR"/>
             </w:rPr>
           </w:pPr>
-          <w:hyperlink w:anchor="_Toc65239539" w:history="1">
+          <w:hyperlink w:anchor="_Toc65313817" w:history="1">
             <w:r>
               <w:rPr>
                 <w:rStyle w:val="Lienhypertexte"/>
@@ -189,7 +189,7 @@
                 <w:noProof/>
                 <w:webHidden/>
               </w:rPr>
-              <w:instrText xml:space="preserve"> PAGEREF _Toc65239539 \h </w:instrText>
+              <w:instrText xml:space="preserve"> PAGEREF _Toc65313817 \h </w:instrText>
             </w:r>
             <w:r>
               <w:rPr>
@@ -232,7 +232,7 @@
               <w:lang w:eastAsia="fr-FR"/>
             </w:rPr>
           </w:pPr>
-          <w:hyperlink w:anchor="_Toc65239540" w:history="1">
+          <w:hyperlink w:anchor="_Toc65313818" w:history="1">
             <w:r>
               <w:rPr>
                 <w:rStyle w:val="Lienhypertexte"/>
@@ -259,7 +259,7 @@
                 <w:noProof/>
                 <w:webHidden/>
               </w:rPr>
-              <w:instrText xml:space="preserve"> PAGEREF _Toc65239540 \h </w:instrText>
+              <w:instrText xml:space="preserve"> PAGEREF _Toc65313818 \h </w:instrText>
             </w:r>
             <w:r>
               <w:rPr>
@@ -302,7 +302,7 @@
               <w:lang w:eastAsia="fr-FR"/>
             </w:rPr>
           </w:pPr>
-          <w:hyperlink w:anchor="_Toc65239541" w:history="1">
+          <w:hyperlink w:anchor="_Toc65313819" w:history="1">
             <w:r>
               <w:rPr>
                 <w:rStyle w:val="Lienhypertexte"/>
@@ -329,7 +329,7 @@
                 <w:noProof/>
                 <w:webHidden/>
               </w:rPr>
-              <w:instrText xml:space="preserve"> PAGEREF _Toc65239541 \h </w:instrText>
+              <w:instrText xml:space="preserve"> PAGEREF _Toc65313819 \h </w:instrText>
             </w:r>
             <w:r>
               <w:rPr>
@@ -372,7 +372,7 @@
               <w:lang w:eastAsia="fr-FR"/>
             </w:rPr>
           </w:pPr>
-          <w:hyperlink w:anchor="_Toc65239542" w:history="1">
+          <w:hyperlink w:anchor="_Toc65313820" w:history="1">
             <w:r>
               <w:rPr>
                 <w:rStyle w:val="Lienhypertexte"/>
@@ -399,7 +399,7 @@
                 <w:noProof/>
                 <w:webHidden/>
               </w:rPr>
-              <w:instrText xml:space="preserve"> PAGEREF _Toc65239542 \h </w:instrText>
+              <w:instrText xml:space="preserve"> PAGEREF _Toc65313820 \h </w:instrText>
             </w:r>
             <w:r>
               <w:rPr>
@@ -442,7 +442,7 @@
               <w:lang w:eastAsia="fr-FR"/>
             </w:rPr>
           </w:pPr>
-          <w:hyperlink w:anchor="_Toc65239543" w:history="1">
+          <w:hyperlink w:anchor="_Toc65313821" w:history="1">
             <w:r>
               <w:rPr>
                 <w:rStyle w:val="Lienhypertexte"/>
@@ -469,7 +469,7 @@
                 <w:noProof/>
                 <w:webHidden/>
               </w:rPr>
-              <w:instrText xml:space="preserve"> PAGEREF _Toc65239543 \h </w:instrText>
+              <w:instrText xml:space="preserve"> PAGEREF _Toc65313821 \h </w:instrText>
             </w:r>
             <w:r>
               <w:rPr>
@@ -512,7 +512,7 @@
               <w:lang w:eastAsia="fr-FR"/>
             </w:rPr>
           </w:pPr>
-          <w:hyperlink w:anchor="_Toc65239544" w:history="1">
+          <w:hyperlink w:anchor="_Toc65313822" w:history="1">
             <w:r>
               <w:rPr>
                 <w:rStyle w:val="Lienhypertexte"/>
@@ -539,7 +539,7 @@
                 <w:noProof/>
                 <w:webHidden/>
               </w:rPr>
-              <w:instrText xml:space="preserve"> PAGEREF _Toc65239544 \h </w:instrText>
+              <w:instrText xml:space="preserve"> PAGEREF _Toc65313822 \h </w:instrText>
             </w:r>
             <w:r>
               <w:rPr>
@@ -582,7 +582,7 @@
               <w:lang w:eastAsia="fr-FR"/>
             </w:rPr>
           </w:pPr>
-          <w:hyperlink w:anchor="_Toc65239545" w:history="1">
+          <w:hyperlink w:anchor="_Toc65313823" w:history="1">
             <w:r>
               <w:rPr>
                 <w:rStyle w:val="Lienhypertexte"/>
@@ -609,7 +609,7 @@
                 <w:noProof/>
                 <w:webHidden/>
               </w:rPr>
-              <w:instrText xml:space="preserve"> PAGEREF _Toc65239545 \h </w:instrText>
+              <w:instrText xml:space="preserve"> PAGEREF _Toc65313823 \h </w:instrText>
             </w:r>
             <w:r>
               <w:rPr>
@@ -652,7 +652,7 @@
               <w:lang w:eastAsia="fr-FR"/>
             </w:rPr>
           </w:pPr>
-          <w:hyperlink w:anchor="_Toc65239546" w:history="1">
+          <w:hyperlink w:anchor="_Toc65313824" w:history="1">
             <w:r>
               <w:rPr>
                 <w:rStyle w:val="Lienhypertexte"/>
@@ -679,7 +679,7 @@
                 <w:noProof/>
                 <w:webHidden/>
               </w:rPr>
-              <w:instrText xml:space="preserve"> PAGEREF _Toc65239546 \h </w:instrText>
+              <w:instrText xml:space="preserve"> PAGEREF _Toc65313824 \h </w:instrText>
             </w:r>
             <w:r>
               <w:rPr>
@@ -722,7 +722,7 @@
               <w:lang w:eastAsia="fr-FR"/>
             </w:rPr>
           </w:pPr>
-          <w:hyperlink w:anchor="_Toc65239547" w:history="1">
+          <w:hyperlink w:anchor="_Toc65313825" w:history="1">
             <w:r>
               <w:rPr>
                 <w:rStyle w:val="Lienhypertexte"/>
@@ -749,7 +749,7 @@
                 <w:noProof/>
                 <w:webHidden/>
               </w:rPr>
-              <w:instrText xml:space="preserve"> PAGEREF _Toc65239547 \h </w:instrText>
+              <w:instrText xml:space="preserve"> PAGEREF _Toc65313825 \h </w:instrText>
             </w:r>
             <w:r>
               <w:rPr>
@@ -792,7 +792,7 @@
               <w:lang w:eastAsia="fr-FR"/>
             </w:rPr>
           </w:pPr>
-          <w:hyperlink w:anchor="_Toc65239548" w:history="1">
+          <w:hyperlink w:anchor="_Toc65313826" w:history="1">
             <w:r>
               <w:rPr>
                 <w:rStyle w:val="Lienhypertexte"/>
@@ -819,7 +819,7 @@
                 <w:noProof/>
                 <w:webHidden/>
               </w:rPr>
-              <w:instrText xml:space="preserve"> PAGEREF _Toc65239548 \h </w:instrText>
+              <w:instrText xml:space="preserve"> PAGEREF _Toc65313826 \h </w:instrText>
             </w:r>
             <w:r>
               <w:rPr>
@@ -862,7 +862,7 @@
               <w:lang w:eastAsia="fr-FR"/>
             </w:rPr>
           </w:pPr>
-          <w:hyperlink w:anchor="_Toc65239549" w:history="1">
+          <w:hyperlink w:anchor="_Toc65313827" w:history="1">
             <w:r>
               <w:rPr>
                 <w:rStyle w:val="Lienhypertexte"/>
@@ -889,7 +889,7 @@
                 <w:noProof/>
                 <w:webHidden/>
               </w:rPr>
-              <w:instrText xml:space="preserve"> PAGEREF _Toc65239549 \h </w:instrText>
+              <w:instrText xml:space="preserve"> PAGEREF _Toc65313827 \h </w:instrText>
             </w:r>
             <w:r>
               <w:rPr>
@@ -932,7 +932,7 @@
               <w:lang w:eastAsia="fr-FR"/>
             </w:rPr>
           </w:pPr>
-          <w:hyperlink w:anchor="_Toc65239550" w:history="1">
+          <w:hyperlink w:anchor="_Toc65313828" w:history="1">
             <w:r>
               <w:rPr>
                 <w:rStyle w:val="Lienhypertexte"/>
@@ -959,7 +959,7 @@
                 <w:noProof/>
                 <w:webHidden/>
               </w:rPr>
-              <w:instrText xml:space="preserve"> PAGEREF _Toc65239550 \h </w:instrText>
+              <w:instrText xml:space="preserve"> PAGEREF _Toc65313828 \h </w:instrText>
             </w:r>
             <w:r>
               <w:rPr>
@@ -1002,7 +1002,7 @@
               <w:lang w:eastAsia="fr-FR"/>
             </w:rPr>
           </w:pPr>
-          <w:hyperlink w:anchor="_Toc65239551" w:history="1">
+          <w:hyperlink w:anchor="_Toc65313829" w:history="1">
             <w:r>
               <w:rPr>
                 <w:rStyle w:val="Lienhypertexte"/>
@@ -1029,7 +1029,7 @@
                 <w:noProof/>
                 <w:webHidden/>
               </w:rPr>
-              <w:instrText xml:space="preserve"> PAGEREF _Toc65239551 \h </w:instrText>
+              <w:instrText xml:space="preserve"> PAGEREF _Toc65313829 \h </w:instrText>
             </w:r>
             <w:r>
               <w:rPr>
@@ -1072,7 +1072,7 @@
               <w:lang w:eastAsia="fr-FR"/>
             </w:rPr>
           </w:pPr>
-          <w:hyperlink w:anchor="_Toc65239552" w:history="1">
+          <w:hyperlink w:anchor="_Toc65313830" w:history="1">
             <w:r>
               <w:rPr>
                 <w:rStyle w:val="Lienhypertexte"/>
@@ -1099,7 +1099,7 @@
                 <w:noProof/>
                 <w:webHidden/>
               </w:rPr>
-              <w:instrText xml:space="preserve"> PAGEREF _Toc65239552 \h </w:instrText>
+              <w:instrText xml:space="preserve"> PAGEREF _Toc65313830 \h </w:instrText>
             </w:r>
             <w:r>
               <w:rPr>
@@ -1142,7 +1142,7 @@
               <w:lang w:eastAsia="fr-FR"/>
             </w:rPr>
           </w:pPr>
-          <w:hyperlink w:anchor="_Toc65239553" w:history="1">
+          <w:hyperlink w:anchor="_Toc65313831" w:history="1">
             <w:r>
               <w:rPr>
                 <w:rStyle w:val="Lienhypertexte"/>
@@ -1169,7 +1169,7 @@
                 <w:noProof/>
                 <w:webHidden/>
               </w:rPr>
-              <w:instrText xml:space="preserve"> PAGEREF _Toc65239553 \h </w:instrText>
+              <w:instrText xml:space="preserve"> PAGEREF _Toc65313831 \h </w:instrText>
             </w:r>
             <w:r>
               <w:rPr>
@@ -1212,7 +1212,7 @@
               <w:lang w:eastAsia="fr-FR"/>
             </w:rPr>
           </w:pPr>
-          <w:hyperlink w:anchor="_Toc65239554" w:history="1">
+          <w:hyperlink w:anchor="_Toc65313832" w:history="1">
             <w:r>
               <w:rPr>
                 <w:rStyle w:val="Lienhypertexte"/>
@@ -1239,7 +1239,7 @@
                 <w:noProof/>
                 <w:webHidden/>
               </w:rPr>
-              <w:instrText xml:space="preserve"> PAGEREF _Toc65239554 \h </w:instrText>
+              <w:instrText xml:space="preserve"> PAGEREF _Toc65313832 \h </w:instrText>
             </w:r>
             <w:r>
               <w:rPr>
@@ -1282,7 +1282,7 @@
               <w:lang w:eastAsia="fr-FR"/>
             </w:rPr>
           </w:pPr>
-          <w:hyperlink w:anchor="_Toc65239555" w:history="1">
+          <w:hyperlink w:anchor="_Toc65313833" w:history="1">
             <w:r>
               <w:rPr>
                 <w:rStyle w:val="Lienhypertexte"/>
@@ -1309,7 +1309,7 @@
                 <w:noProof/>
                 <w:webHidden/>
               </w:rPr>
-              <w:instrText xml:space="preserve"> PAGEREF _Toc65239555 \h </w:instrText>
+              <w:instrText xml:space="preserve"> PAGEREF _Toc65313833 \h </w:instrText>
             </w:r>
             <w:r>
               <w:rPr>
@@ -1352,7 +1352,7 @@
               <w:lang w:eastAsia="fr-FR"/>
             </w:rPr>
           </w:pPr>
-          <w:hyperlink w:anchor="_Toc65239556" w:history="1">
+          <w:hyperlink w:anchor="_Toc65313834" w:history="1">
             <w:r>
               <w:rPr>
                 <w:rStyle w:val="Lienhypertexte"/>
@@ -1379,7 +1379,7 @@
                 <w:noProof/>
                 <w:webHidden/>
               </w:rPr>
-              <w:instrText xml:space="preserve"> PAGEREF _Toc65239556 \h </w:instrText>
+              <w:instrText xml:space="preserve"> PAGEREF _Toc65313834 \h </w:instrText>
             </w:r>
             <w:r>
               <w:rPr>
@@ -1422,7 +1422,7 @@
               <w:lang w:eastAsia="fr-FR"/>
             </w:rPr>
           </w:pPr>
-          <w:hyperlink w:anchor="_Toc65239557" w:history="1">
+          <w:hyperlink w:anchor="_Toc65313835" w:history="1">
             <w:r>
               <w:rPr>
                 <w:rStyle w:val="Lienhypertexte"/>
@@ -1449,7 +1449,7 @@
                 <w:noProof/>
                 <w:webHidden/>
               </w:rPr>
-              <w:instrText xml:space="preserve"> PAGEREF _Toc65239557 \h </w:instrText>
+              <w:instrText xml:space="preserve"> PAGEREF _Toc65313835 \h </w:instrText>
             </w:r>
             <w:r>
               <w:rPr>
@@ -1492,7 +1492,7 @@
               <w:lang w:eastAsia="fr-FR"/>
             </w:rPr>
           </w:pPr>
-          <w:hyperlink w:anchor="_Toc65239558" w:history="1">
+          <w:hyperlink w:anchor="_Toc65313836" w:history="1">
             <w:r>
               <w:rPr>
                 <w:rStyle w:val="Lienhypertexte"/>
@@ -1519,7 +1519,7 @@
                 <w:noProof/>
                 <w:webHidden/>
               </w:rPr>
-              <w:instrText xml:space="preserve"> PAGEREF _Toc65239558 \h </w:instrText>
+              <w:instrText xml:space="preserve"> PAGEREF _Toc65313836 \h </w:instrText>
             </w:r>
             <w:r>
               <w:rPr>
@@ -1562,7 +1562,7 @@
               <w:lang w:eastAsia="fr-FR"/>
             </w:rPr>
           </w:pPr>
-          <w:hyperlink w:anchor="_Toc65239559" w:history="1">
+          <w:hyperlink w:anchor="_Toc65313837" w:history="1">
             <w:r>
               <w:rPr>
                 <w:rStyle w:val="Lienhypertexte"/>
@@ -1589,7 +1589,7 @@
                 <w:noProof/>
                 <w:webHidden/>
               </w:rPr>
-              <w:instrText xml:space="preserve"> PAGEREF _Toc65239559 \h </w:instrText>
+              <w:instrText xml:space="preserve"> PAGEREF _Toc65313837 \h </w:instrText>
             </w:r>
             <w:r>
               <w:rPr>
@@ -1632,7 +1632,7 @@
               <w:lang w:eastAsia="fr-FR"/>
             </w:rPr>
           </w:pPr>
-          <w:hyperlink w:anchor="_Toc65239560" w:history="1">
+          <w:hyperlink w:anchor="_Toc65313838" w:history="1">
             <w:r>
               <w:rPr>
                 <w:rStyle w:val="Lienhypertexte"/>
@@ -1659,7 +1659,7 @@
                 <w:noProof/>
                 <w:webHidden/>
               </w:rPr>
-              <w:instrText xml:space="preserve"> PAGEREF _Toc65239560 \h </w:instrText>
+              <w:instrText xml:space="preserve"> PAGEREF _Toc65313838 \h </w:instrText>
             </w:r>
             <w:r>
               <w:rPr>
@@ -1702,7 +1702,7 @@
               <w:lang w:eastAsia="fr-FR"/>
             </w:rPr>
           </w:pPr>
-          <w:hyperlink w:anchor="_Toc65239561" w:history="1">
+          <w:hyperlink w:anchor="_Toc65313839" w:history="1">
             <w:r>
               <w:rPr>
                 <w:rStyle w:val="Lienhypertexte"/>
@@ -1729,7 +1729,7 @@
                 <w:noProof/>
                 <w:webHidden/>
               </w:rPr>
-              <w:instrText xml:space="preserve"> PAGEREF _Toc65239561 \h </w:instrText>
+              <w:instrText xml:space="preserve"> PAGEREF _Toc65313839 \h </w:instrText>
             </w:r>
             <w:r>
               <w:rPr>
@@ -1772,7 +1772,7 @@
               <w:lang w:eastAsia="fr-FR"/>
             </w:rPr>
           </w:pPr>
-          <w:hyperlink w:anchor="_Toc65239562" w:history="1">
+          <w:hyperlink w:anchor="_Toc65313840" w:history="1">
             <w:r>
               <w:rPr>
                 <w:rStyle w:val="Lienhypertexte"/>
@@ -1799,7 +1799,7 @@
                 <w:noProof/>
                 <w:webHidden/>
               </w:rPr>
-              <w:instrText xml:space="preserve"> PAGEREF _Toc65239562 \h </w:instrText>
+              <w:instrText xml:space="preserve"> PAGEREF _Toc65313840 \h </w:instrText>
             </w:r>
             <w:r>
               <w:rPr>
@@ -1842,7 +1842,7 @@
               <w:lang w:eastAsia="fr-FR"/>
             </w:rPr>
           </w:pPr>
-          <w:hyperlink w:anchor="_Toc65239563" w:history="1">
+          <w:hyperlink w:anchor="_Toc65313841" w:history="1">
             <w:r>
               <w:rPr>
                 <w:rStyle w:val="Lienhypertexte"/>
@@ -1869,7 +1869,7 @@
                 <w:noProof/>
                 <w:webHidden/>
               </w:rPr>
-              <w:instrText xml:space="preserve"> PAGEREF _Toc65239563 \h </w:instrText>
+              <w:instrText xml:space="preserve"> PAGEREF _Toc65313841 \h </w:instrText>
             </w:r>
             <w:r>
               <w:rPr>
@@ -1912,7 +1912,7 @@
               <w:lang w:eastAsia="fr-FR"/>
             </w:rPr>
           </w:pPr>
-          <w:hyperlink w:anchor="_Toc65239564" w:history="1">
+          <w:hyperlink w:anchor="_Toc65313842" w:history="1">
             <w:r>
               <w:rPr>
                 <w:rStyle w:val="Lienhypertexte"/>
@@ -1939,7 +1939,7 @@
                 <w:noProof/>
                 <w:webHidden/>
               </w:rPr>
-              <w:instrText xml:space="preserve"> PAGEREF _Toc65239564 \h </w:instrText>
+              <w:instrText xml:space="preserve"> PAGEREF _Toc65313842 \h </w:instrText>
             </w:r>
             <w:r>
               <w:rPr>
@@ -1982,7 +1982,7 @@
               <w:lang w:eastAsia="fr-FR"/>
             </w:rPr>
           </w:pPr>
-          <w:hyperlink w:anchor="_Toc65239565" w:history="1">
+          <w:hyperlink w:anchor="_Toc65313843" w:history="1">
             <w:r>
               <w:rPr>
                 <w:rStyle w:val="Lienhypertexte"/>
@@ -2009,7 +2009,7 @@
                 <w:noProof/>
                 <w:webHidden/>
               </w:rPr>
-              <w:instrText xml:space="preserve"> PAGEREF _Toc65239565 \h </w:instrText>
+              <w:instrText xml:space="preserve"> PAGEREF _Toc65313843 \h </w:instrText>
             </w:r>
             <w:r>
               <w:rPr>
@@ -2052,7 +2052,7 @@
               <w:lang w:eastAsia="fr-FR"/>
             </w:rPr>
           </w:pPr>
-          <w:hyperlink w:anchor="_Toc65239566" w:history="1">
+          <w:hyperlink w:anchor="_Toc65313844" w:history="1">
             <w:r>
               <w:rPr>
                 <w:rStyle w:val="Lienhypertexte"/>
@@ -2079,7 +2079,7 @@
                 <w:noProof/>
                 <w:webHidden/>
               </w:rPr>
-              <w:instrText xml:space="preserve"> PAGEREF _Toc65239566 \h </w:instrText>
+              <w:instrText xml:space="preserve"> PAGEREF _Toc65313844 \h </w:instrText>
             </w:r>
             <w:r>
               <w:rPr>
@@ -2122,7 +2122,7 @@
               <w:lang w:eastAsia="fr-FR"/>
             </w:rPr>
           </w:pPr>
-          <w:hyperlink w:anchor="_Toc65239567" w:history="1">
+          <w:hyperlink w:anchor="_Toc65313845" w:history="1">
             <w:r>
               <w:rPr>
                 <w:rStyle w:val="Lienhypertexte"/>
@@ -2149,7 +2149,7 @@
                 <w:noProof/>
                 <w:webHidden/>
               </w:rPr>
-              <w:instrText xml:space="preserve"> PAGEREF _Toc65239567 \h </w:instrText>
+              <w:instrText xml:space="preserve"> PAGEREF _Toc65313845 \h </w:instrText>
             </w:r>
             <w:r>
               <w:rPr>
@@ -2192,7 +2192,7 @@
               <w:lang w:eastAsia="fr-FR"/>
             </w:rPr>
           </w:pPr>
-          <w:hyperlink w:anchor="_Toc65239568" w:history="1">
+          <w:hyperlink w:anchor="_Toc65313846" w:history="1">
             <w:r>
               <w:rPr>
                 <w:rStyle w:val="Lienhypertexte"/>
@@ -2219,7 +2219,7 @@
                 <w:noProof/>
                 <w:webHidden/>
               </w:rPr>
-              <w:instrText xml:space="preserve"> PAGEREF _Toc65239568 \h </w:instrText>
+              <w:instrText xml:space="preserve"> PAGEREF _Toc65313846 \h </w:instrText>
             </w:r>
             <w:r>
               <w:rPr>
@@ -2262,7 +2262,7 @@
               <w:lang w:eastAsia="fr-FR"/>
             </w:rPr>
           </w:pPr>
-          <w:hyperlink w:anchor="_Toc65239569" w:history="1">
+          <w:hyperlink w:anchor="_Toc65313847" w:history="1">
             <w:r>
               <w:rPr>
                 <w:rStyle w:val="Lienhypertexte"/>
@@ -2289,7 +2289,7 @@
                 <w:noProof/>
                 <w:webHidden/>
               </w:rPr>
-              <w:instrText xml:space="preserve"> PAGEREF _Toc65239569 \h </w:instrText>
+              <w:instrText xml:space="preserve"> PAGEREF _Toc65313847 \h </w:instrText>
             </w:r>
             <w:r>
               <w:rPr>
@@ -2332,7 +2332,7 @@
               <w:lang w:eastAsia="fr-FR"/>
             </w:rPr>
           </w:pPr>
-          <w:hyperlink w:anchor="_Toc65239570" w:history="1">
+          <w:hyperlink w:anchor="_Toc65313848" w:history="1">
             <w:r>
               <w:rPr>
                 <w:rStyle w:val="Lienhypertexte"/>
@@ -2359,7 +2359,7 @@
                 <w:noProof/>
                 <w:webHidden/>
               </w:rPr>
-              <w:instrText xml:space="preserve"> PAGEREF _Toc65239570 \h </w:instrText>
+              <w:instrText xml:space="preserve"> PAGEREF _Toc65313848 \h </w:instrText>
             </w:r>
             <w:r>
               <w:rPr>
@@ -2402,7 +2402,7 @@
               <w:lang w:eastAsia="fr-FR"/>
             </w:rPr>
           </w:pPr>
-          <w:hyperlink w:anchor="_Toc65239571" w:history="1">
+          <w:hyperlink w:anchor="_Toc65313849" w:history="1">
             <w:r>
               <w:rPr>
                 <w:rStyle w:val="Lienhypertexte"/>
@@ -2429,7 +2429,7 @@
                 <w:noProof/>
                 <w:webHidden/>
               </w:rPr>
-              <w:instrText xml:space="preserve"> PAGEREF _Toc65239571 \h </w:instrText>
+              <w:instrText xml:space="preserve"> PAGEREF _Toc65313849 \h </w:instrText>
             </w:r>
             <w:r>
               <w:rPr>
@@ -2472,7 +2472,7 @@
               <w:lang w:eastAsia="fr-FR"/>
             </w:rPr>
           </w:pPr>
-          <w:hyperlink w:anchor="_Toc65239572" w:history="1">
+          <w:hyperlink w:anchor="_Toc65313850" w:history="1">
             <w:r>
               <w:rPr>
                 <w:rStyle w:val="Lienhypertexte"/>
@@ -2500,7 +2500,7 @@
                 <w:noProof/>
                 <w:webHidden/>
               </w:rPr>
-              <w:instrText xml:space="preserve"> PAGEREF _Toc65239572 \h </w:instrText>
+              <w:instrText xml:space="preserve"> PAGEREF _Toc65313850 \h </w:instrText>
             </w:r>
             <w:r>
               <w:rPr>
@@ -2543,7 +2543,7 @@
               <w:lang w:eastAsia="fr-FR"/>
             </w:rPr>
           </w:pPr>
-          <w:hyperlink w:anchor="_Toc65239573" w:history="1">
+          <w:hyperlink w:anchor="_Toc65313851" w:history="1">
             <w:r>
               <w:rPr>
                 <w:rStyle w:val="Lienhypertexte"/>
@@ -2571,7 +2571,7 @@
                 <w:noProof/>
                 <w:webHidden/>
               </w:rPr>
-              <w:instrText xml:space="preserve"> PAGEREF _Toc65239573 \h </w:instrText>
+              <w:instrText xml:space="preserve"> PAGEREF _Toc65313851 \h </w:instrText>
             </w:r>
             <w:r>
               <w:rPr>
@@ -2614,7 +2614,7 @@
               <w:lang w:eastAsia="fr-FR"/>
             </w:rPr>
           </w:pPr>
-          <w:hyperlink w:anchor="_Toc65239574" w:history="1">
+          <w:hyperlink w:anchor="_Toc65313852" w:history="1">
             <w:r>
               <w:rPr>
                 <w:rStyle w:val="Lienhypertexte"/>
@@ -2642,7 +2642,7 @@
                 <w:noProof/>
                 <w:webHidden/>
               </w:rPr>
-              <w:instrText xml:space="preserve"> PAGEREF _Toc65239574 \h </w:instrText>
+              <w:instrText xml:space="preserve"> PAGEREF _Toc65313852 \h </w:instrText>
             </w:r>
             <w:r>
               <w:rPr>
@@ -2685,7 +2685,7 @@
               <w:lang w:eastAsia="fr-FR"/>
             </w:rPr>
           </w:pPr>
-          <w:hyperlink w:anchor="_Toc65239575" w:history="1">
+          <w:hyperlink w:anchor="_Toc65313853" w:history="1">
             <w:r>
               <w:rPr>
                 <w:rStyle w:val="Lienhypertexte"/>
@@ -2713,7 +2713,7 @@
                 <w:noProof/>
                 <w:webHidden/>
               </w:rPr>
-              <w:instrText xml:space="preserve"> PAGEREF _Toc65239575 \h </w:instrText>
+              <w:instrText xml:space="preserve"> PAGEREF _Toc65313853 \h </w:instrText>
             </w:r>
             <w:r>
               <w:rPr>
@@ -2756,7 +2756,7 @@
               <w:lang w:eastAsia="fr-FR"/>
             </w:rPr>
           </w:pPr>
-          <w:hyperlink w:anchor="_Toc65239576" w:history="1">
+          <w:hyperlink w:anchor="_Toc65313854" w:history="1">
             <w:r>
               <w:rPr>
                 <w:rStyle w:val="Lienhypertexte"/>
@@ -2783,7 +2783,7 @@
                 <w:noProof/>
                 <w:webHidden/>
               </w:rPr>
-              <w:instrText xml:space="preserve"> PAGEREF _Toc65239576 \h </w:instrText>
+              <w:instrText xml:space="preserve"> PAGEREF _Toc65313854 \h </w:instrText>
             </w:r>
             <w:r>
               <w:rPr>
@@ -2826,7 +2826,7 @@
               <w:lang w:eastAsia="fr-FR"/>
             </w:rPr>
           </w:pPr>
-          <w:hyperlink w:anchor="_Toc65239577" w:history="1">
+          <w:hyperlink w:anchor="_Toc65313855" w:history="1">
             <w:r>
               <w:rPr>
                 <w:rStyle w:val="Lienhypertexte"/>
@@ -2854,7 +2854,7 @@
                 <w:noProof/>
                 <w:webHidden/>
               </w:rPr>
-              <w:instrText xml:space="preserve"> PAGEREF _Toc65239577 \h </w:instrText>
+              <w:instrText xml:space="preserve"> PAGEREF _Toc65313855 \h </w:instrText>
             </w:r>
             <w:r>
               <w:rPr>
@@ -2897,7 +2897,7 @@
               <w:lang w:eastAsia="fr-FR"/>
             </w:rPr>
           </w:pPr>
-          <w:hyperlink w:anchor="_Toc65239578" w:history="1">
+          <w:hyperlink w:anchor="_Toc65313856" w:history="1">
             <w:r>
               <w:rPr>
                 <w:rStyle w:val="Lienhypertexte"/>
@@ -2925,7 +2925,7 @@
                 <w:noProof/>
                 <w:webHidden/>
               </w:rPr>
-              <w:instrText xml:space="preserve"> PAGEREF _Toc65239578 \h </w:instrText>
+              <w:instrText xml:space="preserve"> PAGEREF _Toc65313856 \h </w:instrText>
             </w:r>
             <w:r>
               <w:rPr>
@@ -2968,7 +2968,7 @@
               <w:lang w:eastAsia="fr-FR"/>
             </w:rPr>
           </w:pPr>
-          <w:hyperlink w:anchor="_Toc65239579" w:history="1">
+          <w:hyperlink w:anchor="_Toc65313857" w:history="1">
             <w:r>
               <w:rPr>
                 <w:rStyle w:val="Lienhypertexte"/>
@@ -2996,7 +2996,7 @@
                 <w:noProof/>
                 <w:webHidden/>
               </w:rPr>
-              <w:instrText xml:space="preserve"> PAGEREF _Toc65239579 \h </w:instrText>
+              <w:instrText xml:space="preserve"> PAGEREF _Toc65313857 \h </w:instrText>
             </w:r>
             <w:r>
               <w:rPr>
@@ -3039,7 +3039,7 @@
               <w:lang w:eastAsia="fr-FR"/>
             </w:rPr>
           </w:pPr>
-          <w:hyperlink w:anchor="_Toc65239580" w:history="1">
+          <w:hyperlink w:anchor="_Toc65313858" w:history="1">
             <w:r>
               <w:rPr>
                 <w:rStyle w:val="Lienhypertexte"/>
@@ -3067,7 +3067,7 @@
                 <w:noProof/>
                 <w:webHidden/>
               </w:rPr>
-              <w:instrText xml:space="preserve"> PAGEREF _Toc65239580 \h </w:instrText>
+              <w:instrText xml:space="preserve"> PAGEREF _Toc65313858 \h </w:instrText>
             </w:r>
             <w:r>
               <w:rPr>
@@ -3110,7 +3110,7 @@
               <w:lang w:eastAsia="fr-FR"/>
             </w:rPr>
           </w:pPr>
-          <w:hyperlink w:anchor="_Toc65239581" w:history="1">
+          <w:hyperlink w:anchor="_Toc65313859" w:history="1">
             <w:r>
               <w:rPr>
                 <w:rStyle w:val="Lienhypertexte"/>
@@ -3138,7 +3138,7 @@
                 <w:noProof/>
                 <w:webHidden/>
               </w:rPr>
-              <w:instrText xml:space="preserve"> PAGEREF _Toc65239581 \h </w:instrText>
+              <w:instrText xml:space="preserve"> PAGEREF _Toc65313859 \h </w:instrText>
             </w:r>
             <w:r>
               <w:rPr>
@@ -3181,7 +3181,7 @@
               <w:lang w:eastAsia="fr-FR"/>
             </w:rPr>
           </w:pPr>
-          <w:hyperlink w:anchor="_Toc65239582" w:history="1">
+          <w:hyperlink w:anchor="_Toc65313860" w:history="1">
             <w:r>
               <w:rPr>
                 <w:rStyle w:val="Lienhypertexte"/>
@@ -3209,7 +3209,7 @@
                 <w:noProof/>
                 <w:webHidden/>
               </w:rPr>
-              <w:instrText xml:space="preserve"> PAGEREF _Toc65239582 \h </w:instrText>
+              <w:instrText xml:space="preserve"> PAGEREF _Toc65313860 \h </w:instrText>
             </w:r>
             <w:r>
               <w:rPr>
@@ -3252,7 +3252,7 @@
               <w:lang w:eastAsia="fr-FR"/>
             </w:rPr>
           </w:pPr>
-          <w:hyperlink w:anchor="_Toc65239583" w:history="1">
+          <w:hyperlink w:anchor="_Toc65313861" w:history="1">
             <w:r>
               <w:rPr>
                 <w:rStyle w:val="Lienhypertexte"/>
@@ -3280,7 +3280,7 @@
                 <w:noProof/>
                 <w:webHidden/>
               </w:rPr>
-              <w:instrText xml:space="preserve"> PAGEREF _Toc65239583 \h </w:instrText>
+              <w:instrText xml:space="preserve"> PAGEREF _Toc65313861 \h </w:instrText>
             </w:r>
             <w:r>
               <w:rPr>
@@ -3323,7 +3323,7 @@
               <w:lang w:eastAsia="fr-FR"/>
             </w:rPr>
           </w:pPr>
-          <w:hyperlink w:anchor="_Toc65239584" w:history="1">
+          <w:hyperlink w:anchor="_Toc65313862" w:history="1">
             <w:r>
               <w:rPr>
                 <w:rStyle w:val="Lienhypertexte"/>
@@ -3351,7 +3351,7 @@
                 <w:noProof/>
                 <w:webHidden/>
               </w:rPr>
-              <w:instrText xml:space="preserve"> PAGEREF _Toc65239584 \h </w:instrText>
+              <w:instrText xml:space="preserve"> PAGEREF _Toc65313862 \h </w:instrText>
             </w:r>
             <w:r>
               <w:rPr>
@@ -3394,7 +3394,7 @@
               <w:lang w:eastAsia="fr-FR"/>
             </w:rPr>
           </w:pPr>
-          <w:hyperlink w:anchor="_Toc65239585" w:history="1">
+          <w:hyperlink w:anchor="_Toc65313863" w:history="1">
             <w:r>
               <w:rPr>
                 <w:rStyle w:val="Lienhypertexte"/>
@@ -3422,7 +3422,7 @@
                 <w:noProof/>
                 <w:webHidden/>
               </w:rPr>
-              <w:instrText xml:space="preserve"> PAGEREF _Toc65239585 \h </w:instrText>
+              <w:instrText xml:space="preserve"> PAGEREF _Toc65313863 \h </w:instrText>
             </w:r>
             <w:r>
               <w:rPr>
@@ -3465,7 +3465,7 @@
               <w:lang w:eastAsia="fr-FR"/>
             </w:rPr>
           </w:pPr>
-          <w:hyperlink w:anchor="_Toc65239586" w:history="1">
+          <w:hyperlink w:anchor="_Toc65313864" w:history="1">
             <w:r>
               <w:rPr>
                 <w:rStyle w:val="Lienhypertexte"/>
@@ -3493,7 +3493,7 @@
                 <w:noProof/>
                 <w:webHidden/>
               </w:rPr>
-              <w:instrText xml:space="preserve"> PAGEREF _Toc65239586 \h </w:instrText>
+              <w:instrText xml:space="preserve"> PAGEREF _Toc65313864 \h </w:instrText>
             </w:r>
             <w:r>
               <w:rPr>
@@ -3536,7 +3536,7 @@
               <w:lang w:eastAsia="fr-FR"/>
             </w:rPr>
           </w:pPr>
-          <w:hyperlink w:anchor="_Toc65239587" w:history="1">
+          <w:hyperlink w:anchor="_Toc65313865" w:history="1">
             <w:r>
               <w:rPr>
                 <w:rStyle w:val="Lienhypertexte"/>
@@ -3564,7 +3564,7 @@
                 <w:noProof/>
                 <w:webHidden/>
               </w:rPr>
-              <w:instrText xml:space="preserve"> PAGEREF _Toc65239587 \h </w:instrText>
+              <w:instrText xml:space="preserve"> PAGEREF _Toc65313865 \h </w:instrText>
             </w:r>
             <w:r>
               <w:rPr>
@@ -3607,7 +3607,7 @@
               <w:lang w:eastAsia="fr-FR"/>
             </w:rPr>
           </w:pPr>
-          <w:hyperlink w:anchor="_Toc65239588" w:history="1">
+          <w:hyperlink w:anchor="_Toc65313866" w:history="1">
             <w:r>
               <w:rPr>
                 <w:rStyle w:val="Lienhypertexte"/>
@@ -3635,7 +3635,7 @@
                 <w:noProof/>
                 <w:webHidden/>
               </w:rPr>
-              <w:instrText xml:space="preserve"> PAGEREF _Toc65239588 \h </w:instrText>
+              <w:instrText xml:space="preserve"> PAGEREF _Toc65313866 \h </w:instrText>
             </w:r>
             <w:r>
               <w:rPr>
@@ -3678,7 +3678,7 @@
               <w:lang w:eastAsia="fr-FR"/>
             </w:rPr>
           </w:pPr>
-          <w:hyperlink w:anchor="_Toc65239589" w:history="1">
+          <w:hyperlink w:anchor="_Toc65313867" w:history="1">
             <w:r>
               <w:rPr>
                 <w:rStyle w:val="Lienhypertexte"/>
@@ -3706,7 +3706,7 @@
                 <w:noProof/>
                 <w:webHidden/>
               </w:rPr>
-              <w:instrText xml:space="preserve"> PAGEREF _Toc65239589 \h </w:instrText>
+              <w:instrText xml:space="preserve"> PAGEREF _Toc65313867 \h </w:instrText>
             </w:r>
             <w:r>
               <w:rPr>
@@ -3749,7 +3749,7 @@
               <w:lang w:eastAsia="fr-FR"/>
             </w:rPr>
           </w:pPr>
-          <w:hyperlink w:anchor="_Toc65239590" w:history="1">
+          <w:hyperlink w:anchor="_Toc65313868" w:history="1">
             <w:r>
               <w:rPr>
                 <w:rStyle w:val="Lienhypertexte"/>
@@ -3777,7 +3777,7 @@
                 <w:noProof/>
                 <w:webHidden/>
               </w:rPr>
-              <w:instrText xml:space="preserve"> PAGEREF _Toc65239590 \h </w:instrText>
+              <w:instrText xml:space="preserve"> PAGEREF _Toc65313868 \h </w:instrText>
             </w:r>
             <w:r>
               <w:rPr>
@@ -3820,7 +3820,7 @@
               <w:lang w:eastAsia="fr-FR"/>
             </w:rPr>
           </w:pPr>
-          <w:hyperlink w:anchor="_Toc65239591" w:history="1">
+          <w:hyperlink w:anchor="_Toc65313869" w:history="1">
             <w:r>
               <w:rPr>
                 <w:rStyle w:val="Lienhypertexte"/>
@@ -3848,7 +3848,7 @@
                 <w:noProof/>
                 <w:webHidden/>
               </w:rPr>
-              <w:instrText xml:space="preserve"> PAGEREF _Toc65239591 \h </w:instrText>
+              <w:instrText xml:space="preserve"> PAGEREF _Toc65313869 \h </w:instrText>
             </w:r>
             <w:r>
               <w:rPr>
@@ -3891,7 +3891,7 @@
               <w:lang w:eastAsia="fr-FR"/>
             </w:rPr>
           </w:pPr>
-          <w:hyperlink w:anchor="_Toc65239592" w:history="1">
+          <w:hyperlink w:anchor="_Toc65313870" w:history="1">
             <w:r>
               <w:rPr>
                 <w:rStyle w:val="Lienhypertexte"/>
@@ -3919,7 +3919,7 @@
                 <w:noProof/>
                 <w:webHidden/>
               </w:rPr>
-              <w:instrText xml:space="preserve"> PAGEREF _Toc65239592 \h </w:instrText>
+              <w:instrText xml:space="preserve"> PAGEREF _Toc65313870 \h </w:instrText>
             </w:r>
             <w:r>
               <w:rPr>
@@ -3962,7 +3962,7 @@
               <w:lang w:eastAsia="fr-FR"/>
             </w:rPr>
           </w:pPr>
-          <w:hyperlink w:anchor="_Toc65239593" w:history="1">
+          <w:hyperlink w:anchor="_Toc65313871" w:history="1">
             <w:r>
               <w:rPr>
                 <w:rStyle w:val="Lienhypertexte"/>
@@ -3990,7 +3990,7 @@
                 <w:noProof/>
                 <w:webHidden/>
               </w:rPr>
-              <w:instrText xml:space="preserve"> PAGEREF _Toc65239593 \h </w:instrText>
+              <w:instrText xml:space="preserve"> PAGEREF _Toc65313871 \h </w:instrText>
             </w:r>
             <w:r>
               <w:rPr>
@@ -4033,7 +4033,7 @@
               <w:lang w:eastAsia="fr-FR"/>
             </w:rPr>
           </w:pPr>
-          <w:hyperlink w:anchor="_Toc65239594" w:history="1">
+          <w:hyperlink w:anchor="_Toc65313872" w:history="1">
             <w:r>
               <w:rPr>
                 <w:rStyle w:val="Lienhypertexte"/>
@@ -4061,7 +4061,7 @@
                 <w:noProof/>
                 <w:webHidden/>
               </w:rPr>
-              <w:instrText xml:space="preserve"> PAGEREF _Toc65239594 \h </w:instrText>
+              <w:instrText xml:space="preserve"> PAGEREF _Toc65313872 \h </w:instrText>
             </w:r>
             <w:r>
               <w:rPr>
@@ -4104,7 +4104,7 @@
               <w:lang w:eastAsia="fr-FR"/>
             </w:rPr>
           </w:pPr>
-          <w:hyperlink w:anchor="_Toc65239595" w:history="1">
+          <w:hyperlink w:anchor="_Toc65313873" w:history="1">
             <w:r>
               <w:rPr>
                 <w:rStyle w:val="Lienhypertexte"/>
@@ -4132,7 +4132,7 @@
                 <w:noProof/>
                 <w:webHidden/>
               </w:rPr>
-              <w:instrText xml:space="preserve"> PAGEREF _Toc65239595 \h </w:instrText>
+              <w:instrText xml:space="preserve"> PAGEREF _Toc65313873 \h </w:instrText>
             </w:r>
             <w:r>
               <w:rPr>
@@ -4175,7 +4175,7 @@
               <w:lang w:eastAsia="fr-FR"/>
             </w:rPr>
           </w:pPr>
-          <w:hyperlink w:anchor="_Toc65239596" w:history="1">
+          <w:hyperlink w:anchor="_Toc65313874" w:history="1">
             <w:r>
               <w:rPr>
                 <w:rStyle w:val="Lienhypertexte"/>
@@ -4203,7 +4203,7 @@
                 <w:noProof/>
                 <w:webHidden/>
               </w:rPr>
-              <w:instrText xml:space="preserve"> PAGEREF _Toc65239596 \h </w:instrText>
+              <w:instrText xml:space="preserve"> PAGEREF _Toc65313874 \h </w:instrText>
             </w:r>
             <w:r>
               <w:rPr>
@@ -4246,7 +4246,7 @@
               <w:lang w:eastAsia="fr-FR"/>
             </w:rPr>
           </w:pPr>
-          <w:hyperlink w:anchor="_Toc65239597" w:history="1">
+          <w:hyperlink w:anchor="_Toc65313875" w:history="1">
             <w:r>
               <w:rPr>
                 <w:rStyle w:val="Lienhypertexte"/>
@@ -4274,7 +4274,7 @@
                 <w:noProof/>
                 <w:webHidden/>
               </w:rPr>
-              <w:instrText xml:space="preserve"> PAGEREF _Toc65239597 \h </w:instrText>
+              <w:instrText xml:space="preserve"> PAGEREF _Toc65313875 \h </w:instrText>
             </w:r>
             <w:r>
               <w:rPr>
@@ -4317,7 +4317,7 @@
               <w:lang w:eastAsia="fr-FR"/>
             </w:rPr>
           </w:pPr>
-          <w:hyperlink w:anchor="_Toc65239598" w:history="1">
+          <w:hyperlink w:anchor="_Toc65313876" w:history="1">
             <w:r>
               <w:rPr>
                 <w:rStyle w:val="Lienhypertexte"/>
@@ -4345,7 +4345,7 @@
                 <w:noProof/>
                 <w:webHidden/>
               </w:rPr>
-              <w:instrText xml:space="preserve"> PAGEREF _Toc65239598 \h </w:instrText>
+              <w:instrText xml:space="preserve"> PAGEREF _Toc65313876 \h </w:instrText>
             </w:r>
             <w:r>
               <w:rPr>
@@ -4388,7 +4388,7 @@
               <w:lang w:eastAsia="fr-FR"/>
             </w:rPr>
           </w:pPr>
-          <w:hyperlink w:anchor="_Toc65239599" w:history="1">
+          <w:hyperlink w:anchor="_Toc65313877" w:history="1">
             <w:r>
               <w:rPr>
                 <w:rStyle w:val="Lienhypertexte"/>
@@ -4416,7 +4416,7 @@
                 <w:noProof/>
                 <w:webHidden/>
               </w:rPr>
-              <w:instrText xml:space="preserve"> PAGEREF _Toc65239599 \h </w:instrText>
+              <w:instrText xml:space="preserve"> PAGEREF _Toc65313877 \h </w:instrText>
             </w:r>
             <w:r>
               <w:rPr>
@@ -4459,7 +4459,7 @@
               <w:lang w:eastAsia="fr-FR"/>
             </w:rPr>
           </w:pPr>
-          <w:hyperlink w:anchor="_Toc65239600" w:history="1">
+          <w:hyperlink w:anchor="_Toc65313878" w:history="1">
             <w:r>
               <w:rPr>
                 <w:rStyle w:val="Lienhypertexte"/>
@@ -4487,7 +4487,7 @@
                 <w:noProof/>
                 <w:webHidden/>
               </w:rPr>
-              <w:instrText xml:space="preserve"> PAGEREF _Toc65239600 \h </w:instrText>
+              <w:instrText xml:space="preserve"> PAGEREF _Toc65313878 \h </w:instrText>
             </w:r>
             <w:r>
               <w:rPr>
@@ -4507,7 +4507,7 @@
                 <w:noProof/>
                 <w:webHidden/>
               </w:rPr>
-              <w:t>19</w:t>
+              <w:t>18</w:t>
             </w:r>
             <w:r>
               <w:rPr>
@@ -4530,7 +4530,7 @@
               <w:lang w:eastAsia="fr-FR"/>
             </w:rPr>
           </w:pPr>
-          <w:hyperlink w:anchor="_Toc65239601" w:history="1">
+          <w:hyperlink w:anchor="_Toc65313879" w:history="1">
             <w:r>
               <w:rPr>
                 <w:rStyle w:val="Lienhypertexte"/>
@@ -4558,7 +4558,7 @@
                 <w:noProof/>
                 <w:webHidden/>
               </w:rPr>
-              <w:instrText xml:space="preserve"> PAGEREF _Toc65239601 \h </w:instrText>
+              <w:instrText xml:space="preserve"> PAGEREF _Toc65313879 \h </w:instrText>
             </w:r>
             <w:r>
               <w:rPr>
@@ -4579,503 +4579,6 @@
                 <w:webHidden/>
               </w:rPr>
               <w:t>19</w:t>
-            </w:r>
-            <w:r>
-              <w:rPr>
-                <w:noProof/>
-                <w:webHidden/>
-              </w:rPr>
-              <w:fldChar w:fldCharType="end"/>
-            </w:r>
-          </w:hyperlink>
-        </w:p>
-        <w:p>
-          <w:pPr>
-            <w:pStyle w:val="TM1"/>
-            <w:tabs>
-              <w:tab w:val="right" w:leader="dot" w:pos="9736"/>
-            </w:tabs>
-            <w:rPr>
-              <w:rFonts w:eastAsiaTheme="minorEastAsia"/>
-              <w:noProof/>
-              <w:lang w:eastAsia="fr-FR"/>
-            </w:rPr>
-          </w:pPr>
-          <w:hyperlink w:anchor="_Toc65239602" w:history="1">
-            <w:r>
-              <w:rPr>
-                <w:rStyle w:val="Lienhypertexte"/>
-                <w:noProof/>
-                <w:highlight w:val="white"/>
-              </w:rPr>
-              <w:t>Cases à cocher en bas de l’interface principale</w:t>
-            </w:r>
-            <w:r>
-              <w:rPr>
-                <w:noProof/>
-                <w:webHidden/>
-              </w:rPr>
-              <w:tab/>
-            </w:r>
-            <w:r>
-              <w:rPr>
-                <w:noProof/>
-                <w:webHidden/>
-              </w:rPr>
-              <w:fldChar w:fldCharType="begin"/>
-            </w:r>
-            <w:r>
-              <w:rPr>
-                <w:noProof/>
-                <w:webHidden/>
-              </w:rPr>
-              <w:instrText xml:space="preserve"> PAGEREF _Toc65239602 \h </w:instrText>
-            </w:r>
-            <w:r>
-              <w:rPr>
-                <w:noProof/>
-                <w:webHidden/>
-              </w:rPr>
-            </w:r>
-            <w:r>
-              <w:rPr>
-                <w:noProof/>
-                <w:webHidden/>
-              </w:rPr>
-              <w:fldChar w:fldCharType="separate"/>
-            </w:r>
-            <w:r>
-              <w:rPr>
-                <w:noProof/>
-                <w:webHidden/>
-              </w:rPr>
-              <w:t>20</w:t>
-            </w:r>
-            <w:r>
-              <w:rPr>
-                <w:noProof/>
-                <w:webHidden/>
-              </w:rPr>
-              <w:fldChar w:fldCharType="end"/>
-            </w:r>
-          </w:hyperlink>
-        </w:p>
-        <w:p>
-          <w:pPr>
-            <w:pStyle w:val="TM2"/>
-            <w:tabs>
-              <w:tab w:val="right" w:leader="dot" w:pos="9736"/>
-            </w:tabs>
-            <w:rPr>
-              <w:rFonts w:eastAsiaTheme="minorEastAsia"/>
-              <w:noProof/>
-              <w:lang w:eastAsia="fr-FR"/>
-            </w:rPr>
-          </w:pPr>
-          <w:hyperlink w:anchor="_Toc65239603" w:history="1">
-            <w:r>
-              <w:rPr>
-                <w:rStyle w:val="Lienhypertexte"/>
-                <w:noProof/>
-                <w:highlight w:val="white"/>
-              </w:rPr>
-              <w:t>Case à cocher « Informations »</w:t>
-            </w:r>
-            <w:r>
-              <w:rPr>
-                <w:noProof/>
-                <w:webHidden/>
-              </w:rPr>
-              <w:tab/>
-            </w:r>
-            <w:r>
-              <w:rPr>
-                <w:noProof/>
-                <w:webHidden/>
-              </w:rPr>
-              <w:fldChar w:fldCharType="begin"/>
-            </w:r>
-            <w:r>
-              <w:rPr>
-                <w:noProof/>
-                <w:webHidden/>
-              </w:rPr>
-              <w:instrText xml:space="preserve"> PAGEREF _Toc65239603 \h </w:instrText>
-            </w:r>
-            <w:r>
-              <w:rPr>
-                <w:noProof/>
-                <w:webHidden/>
-              </w:rPr>
-            </w:r>
-            <w:r>
-              <w:rPr>
-                <w:noProof/>
-                <w:webHidden/>
-              </w:rPr>
-              <w:fldChar w:fldCharType="separate"/>
-            </w:r>
-            <w:r>
-              <w:rPr>
-                <w:noProof/>
-                <w:webHidden/>
-              </w:rPr>
-              <w:t>20</w:t>
-            </w:r>
-            <w:r>
-              <w:rPr>
-                <w:noProof/>
-                <w:webHidden/>
-              </w:rPr>
-              <w:fldChar w:fldCharType="end"/>
-            </w:r>
-          </w:hyperlink>
-        </w:p>
-        <w:p>
-          <w:pPr>
-            <w:pStyle w:val="TM3"/>
-            <w:tabs>
-              <w:tab w:val="right" w:leader="dot" w:pos="9736"/>
-            </w:tabs>
-            <w:rPr>
-              <w:rFonts w:eastAsiaTheme="minorEastAsia"/>
-              <w:noProof/>
-              <w:lang w:eastAsia="fr-FR"/>
-            </w:rPr>
-          </w:pPr>
-          <w:hyperlink w:anchor="_Toc65239604" w:history="1">
-            <w:r>
-              <w:rPr>
-                <w:rStyle w:val="Lienhypertexte"/>
-                <w:noProof/>
-                <w:highlight w:val="white"/>
-              </w:rPr>
-              <w:t>Case à cocher « Paramètres internes »</w:t>
-            </w:r>
-            <w:r>
-              <w:rPr>
-                <w:noProof/>
-                <w:webHidden/>
-              </w:rPr>
-              <w:tab/>
-            </w:r>
-            <w:r>
-              <w:rPr>
-                <w:noProof/>
-                <w:webHidden/>
-              </w:rPr>
-              <w:fldChar w:fldCharType="begin"/>
-            </w:r>
-            <w:r>
-              <w:rPr>
-                <w:noProof/>
-                <w:webHidden/>
-              </w:rPr>
-              <w:instrText xml:space="preserve"> PAGEREF _Toc65239604 \h </w:instrText>
-            </w:r>
-            <w:r>
-              <w:rPr>
-                <w:noProof/>
-                <w:webHidden/>
-              </w:rPr>
-            </w:r>
-            <w:r>
-              <w:rPr>
-                <w:noProof/>
-                <w:webHidden/>
-              </w:rPr>
-              <w:fldChar w:fldCharType="separate"/>
-            </w:r>
-            <w:r>
-              <w:rPr>
-                <w:noProof/>
-                <w:webHidden/>
-              </w:rPr>
-              <w:t>20</w:t>
-            </w:r>
-            <w:r>
-              <w:rPr>
-                <w:noProof/>
-                <w:webHidden/>
-              </w:rPr>
-              <w:fldChar w:fldCharType="end"/>
-            </w:r>
-          </w:hyperlink>
-        </w:p>
-        <w:p>
-          <w:pPr>
-            <w:pStyle w:val="TM2"/>
-            <w:tabs>
-              <w:tab w:val="right" w:leader="dot" w:pos="9736"/>
-            </w:tabs>
-            <w:rPr>
-              <w:rFonts w:eastAsiaTheme="minorEastAsia"/>
-              <w:noProof/>
-              <w:lang w:eastAsia="fr-FR"/>
-            </w:rPr>
-          </w:pPr>
-          <w:hyperlink w:anchor="_Toc65239605" w:history="1">
-            <w:r>
-              <w:rPr>
-                <w:rStyle w:val="Lienhypertexte"/>
-                <w:noProof/>
-                <w:highlight w:val="white"/>
-              </w:rPr>
-              <w:t>Bouton « Edition Sprites Hard »</w:t>
-            </w:r>
-            <w:r>
-              <w:rPr>
-                <w:noProof/>
-                <w:webHidden/>
-              </w:rPr>
-              <w:tab/>
-            </w:r>
-            <w:r>
-              <w:rPr>
-                <w:noProof/>
-                <w:webHidden/>
-              </w:rPr>
-              <w:fldChar w:fldCharType="begin"/>
-            </w:r>
-            <w:r>
-              <w:rPr>
-                <w:noProof/>
-                <w:webHidden/>
-              </w:rPr>
-              <w:instrText xml:space="preserve"> PAGEREF _Toc65239605 \h </w:instrText>
-            </w:r>
-            <w:r>
-              <w:rPr>
-                <w:noProof/>
-                <w:webHidden/>
-              </w:rPr>
-            </w:r>
-            <w:r>
-              <w:rPr>
-                <w:noProof/>
-                <w:webHidden/>
-              </w:rPr>
-              <w:fldChar w:fldCharType="separate"/>
-            </w:r>
-            <w:r>
-              <w:rPr>
-                <w:noProof/>
-                <w:webHidden/>
-              </w:rPr>
-              <w:t>21</w:t>
-            </w:r>
-            <w:r>
-              <w:rPr>
-                <w:noProof/>
-                <w:webHidden/>
-              </w:rPr>
-              <w:fldChar w:fldCharType="end"/>
-            </w:r>
-          </w:hyperlink>
-        </w:p>
-        <w:p>
-          <w:pPr>
-            <w:pStyle w:val="TM1"/>
-            <w:tabs>
-              <w:tab w:val="right" w:leader="dot" w:pos="9736"/>
-            </w:tabs>
-            <w:rPr>
-              <w:rFonts w:eastAsiaTheme="minorEastAsia"/>
-              <w:noProof/>
-              <w:lang w:eastAsia="fr-FR"/>
-            </w:rPr>
-          </w:pPr>
-          <w:hyperlink w:anchor="_Toc65239606" w:history="1">
-            <w:r>
-              <w:rPr>
-                <w:rStyle w:val="Lienhypertexte"/>
-                <w:noProof/>
-                <w:highlight w:val="white"/>
-              </w:rPr>
-              <w:t>Mode « Capture Sprites »</w:t>
-            </w:r>
-            <w:r>
-              <w:rPr>
-                <w:noProof/>
-                <w:webHidden/>
-              </w:rPr>
-              <w:tab/>
-            </w:r>
-            <w:r>
-              <w:rPr>
-                <w:noProof/>
-                <w:webHidden/>
-              </w:rPr>
-              <w:fldChar w:fldCharType="begin"/>
-            </w:r>
-            <w:r>
-              <w:rPr>
-                <w:noProof/>
-                <w:webHidden/>
-              </w:rPr>
-              <w:instrText xml:space="preserve"> PAGEREF _Toc65239606 \h </w:instrText>
-            </w:r>
-            <w:r>
-              <w:rPr>
-                <w:noProof/>
-                <w:webHidden/>
-              </w:rPr>
-            </w:r>
-            <w:r>
-              <w:rPr>
-                <w:noProof/>
-                <w:webHidden/>
-              </w:rPr>
-              <w:fldChar w:fldCharType="separate"/>
-            </w:r>
-            <w:r>
-              <w:rPr>
-                <w:noProof/>
-                <w:webHidden/>
-              </w:rPr>
-              <w:t>23</w:t>
-            </w:r>
-            <w:r>
-              <w:rPr>
-                <w:noProof/>
-                <w:webHidden/>
-              </w:rPr>
-              <w:fldChar w:fldCharType="end"/>
-            </w:r>
-          </w:hyperlink>
-        </w:p>
-        <w:p>
-          <w:pPr>
-            <w:pStyle w:val="TM1"/>
-            <w:tabs>
-              <w:tab w:val="right" w:leader="dot" w:pos="9736"/>
-            </w:tabs>
-            <w:rPr>
-              <w:rFonts w:eastAsiaTheme="minorEastAsia"/>
-              <w:noProof/>
-              <w:lang w:eastAsia="fr-FR"/>
-            </w:rPr>
-          </w:pPr>
-          <w:hyperlink w:anchor="_Toc65239607" w:history="1">
-            <w:r>
-              <w:rPr>
-                <w:rStyle w:val="Lienhypertexte"/>
-                <w:noProof/>
-                <w:highlight w:val="white"/>
-              </w:rPr>
-              <w:t>Mode « animations »</w:t>
-            </w:r>
-            <w:r>
-              <w:rPr>
-                <w:noProof/>
-                <w:webHidden/>
-              </w:rPr>
-              <w:tab/>
-            </w:r>
-            <w:r>
-              <w:rPr>
-                <w:noProof/>
-                <w:webHidden/>
-              </w:rPr>
-              <w:fldChar w:fldCharType="begin"/>
-            </w:r>
-            <w:r>
-              <w:rPr>
-                <w:noProof/>
-                <w:webHidden/>
-              </w:rPr>
-              <w:instrText xml:space="preserve"> PAGEREF _Toc65239607 \h </w:instrText>
-            </w:r>
-            <w:r>
-              <w:rPr>
-                <w:noProof/>
-                <w:webHidden/>
-              </w:rPr>
-            </w:r>
-            <w:r>
-              <w:rPr>
-                <w:noProof/>
-                <w:webHidden/>
-              </w:rPr>
-              <w:fldChar w:fldCharType="separate"/>
-            </w:r>
-            <w:r>
-              <w:rPr>
-                <w:noProof/>
-                <w:webHidden/>
-              </w:rPr>
-              <w:t>25</w:t>
-            </w:r>
-            <w:r>
-              <w:rPr>
-                <w:noProof/>
-                <w:webHidden/>
-              </w:rPr>
-              <w:fldChar w:fldCharType="end"/>
-            </w:r>
-          </w:hyperlink>
-        </w:p>
-        <w:p>
-          <w:pPr>
-            <w:pStyle w:val="TM2"/>
-            <w:tabs>
-              <w:tab w:val="right" w:leader="dot" w:pos="9736"/>
-            </w:tabs>
-            <w:rPr>
-              <w:rFonts w:eastAsiaTheme="minorEastAsia"/>
-              <w:noProof/>
-              <w:lang w:eastAsia="fr-FR"/>
-            </w:rPr>
-          </w:pPr>
-          <w:hyperlink w:anchor="_Toc65239608" w:history="1">
-            <w:r>
-              <w:rPr>
-                <w:rStyle w:val="Lienhypertexte"/>
-                <w:noProof/>
-                <w:highlight w:val="white"/>
-              </w:rPr>
-              <w:t>Animation à partir d’un .GIF animé.</w:t>
-            </w:r>
-            <w:r>
-              <w:rPr>
-                <w:noProof/>
-                <w:webHidden/>
-              </w:rPr>
-              <w:tab/>
-            </w:r>
-            <w:r>
-              <w:rPr>
-                <w:noProof/>
-                <w:webHidden/>
-              </w:rPr>
-              <w:fldChar w:fldCharType="begin"/>
-            </w:r>
-            <w:r>
-              <w:rPr>
-                <w:noProof/>
-                <w:webHidden/>
-              </w:rPr>
-              <w:instrText xml:space="preserve"> PAGEREF _Toc65239608 \h </w:instrText>
-            </w:r>
-            <w:r>
-              <w:rPr>
-                <w:noProof/>
-                <w:webHidden/>
-              </w:rPr>
-            </w:r>
-            <w:r>
-              <w:rPr>
-                <w:noProof/>
-                <w:webHidden/>
-              </w:rPr>
-              <w:fldChar w:fldCharType="separate"/>
-            </w:r>
-            <w:r>
-              <w:rPr>
-                <w:noProof/>
-                <w:webHidden/>
-              </w:rPr>
-              <w:t>25</w:t>
             </w:r>
             <w:r>
               <w:rPr>
@@ -5099,7 +4602,7 @@
               <w:lang w:eastAsia="fr-FR"/>
             </w:rPr>
           </w:pPr>
-          <w:hyperlink w:anchor="_Toc65239609" w:history="1">
+          <w:hyperlink w:anchor="_Toc65313880" w:history="1">
             <w:r>
               <w:rPr>
                 <w:rStyle w:val="Lienhypertexte"/>
@@ -5123,7 +4626,7 @@
                 <w:noProof/>
                 <w:highlight w:val="white"/>
               </w:rPr>
-              <w:t>N° Image</w:t>
+              <w:t>Bouton « Hor. Flip »</w:t>
             </w:r>
             <w:r>
               <w:rPr>
@@ -5144,7 +4647,7 @@
                 <w:noProof/>
                 <w:webHidden/>
               </w:rPr>
-              <w:instrText xml:space="preserve"> PAGEREF _Toc65239609 \h </w:instrText>
+              <w:instrText xml:space="preserve"> PAGEREF _Toc65313880 \h </w:instrText>
             </w:r>
             <w:r>
               <w:rPr>
@@ -5164,78 +4667,7 @@
                 <w:noProof/>
                 <w:webHidden/>
               </w:rPr>
-              <w:t>25</w:t>
-            </w:r>
-            <w:r>
-              <w:rPr>
-                <w:noProof/>
-                <w:webHidden/>
-              </w:rPr>
-              <w:fldChar w:fldCharType="end"/>
-            </w:r>
-          </w:hyperlink>
-        </w:p>
-        <w:p>
-          <w:pPr>
-            <w:pStyle w:val="TM2"/>
-            <w:tabs>
-              <w:tab w:val="right" w:leader="dot" w:pos="9736"/>
-            </w:tabs>
-            <w:rPr>
-              <w:rFonts w:eastAsiaTheme="minorEastAsia"/>
-              <w:noProof/>
-              <w:lang w:eastAsia="fr-FR"/>
-            </w:rPr>
-          </w:pPr>
-          <w:hyperlink w:anchor="_Toc65239610" w:history="1">
-            <w:r>
-              <w:rPr>
-                <w:rStyle w:val="Lienhypertexte"/>
-                <w:noProof/>
-                <w:highlight w:val="white"/>
-              </w:rPr>
-              <w:t>Sauvegarde d’une animation générée</w:t>
-            </w:r>
-            <w:r>
-              <w:rPr>
-                <w:noProof/>
-                <w:webHidden/>
-              </w:rPr>
-              <w:tab/>
-            </w:r>
-            <w:r>
-              <w:rPr>
-                <w:noProof/>
-                <w:webHidden/>
-              </w:rPr>
-              <w:fldChar w:fldCharType="begin"/>
-            </w:r>
-            <w:r>
-              <w:rPr>
-                <w:noProof/>
-                <w:webHidden/>
-              </w:rPr>
-              <w:instrText xml:space="preserve"> PAGEREF _Toc65239610 \h </w:instrText>
-            </w:r>
-            <w:r>
-              <w:rPr>
-                <w:noProof/>
-                <w:webHidden/>
-              </w:rPr>
-            </w:r>
-            <w:r>
-              <w:rPr>
-                <w:noProof/>
-                <w:webHidden/>
-              </w:rPr>
-              <w:fldChar w:fldCharType="separate"/>
-            </w:r>
-            <w:r>
-              <w:rPr>
-                <w:noProof/>
-                <w:webHidden/>
-              </w:rPr>
-              <w:t>25</w:t>
+              <w:t>19</w:t>
             </w:r>
             <w:r>
               <w:rPr>
@@ -5259,7 +4691,7 @@
               <w:lang w:eastAsia="fr-FR"/>
             </w:rPr>
           </w:pPr>
-          <w:hyperlink w:anchor="_Toc65239611" w:history="1">
+          <w:hyperlink w:anchor="_Toc65313881" w:history="1">
             <w:r>
               <w:rPr>
                 <w:rStyle w:val="Lienhypertexte"/>
@@ -5283,7 +4715,7 @@
                 <w:noProof/>
                 <w:highlight w:val="white"/>
               </w:rPr>
-              <w:t>« Rebouclage sur la première image »</w:t>
+              <w:t>Bouton « Ver. Flip »</w:t>
             </w:r>
             <w:r>
               <w:rPr>
@@ -5304,7 +4736,7 @@
                 <w:noProof/>
                 <w:webHidden/>
               </w:rPr>
-              <w:instrText xml:space="preserve"> PAGEREF _Toc65239611 \h </w:instrText>
+              <w:instrText xml:space="preserve"> PAGEREF _Toc65313881 \h </w:instrText>
             </w:r>
             <w:r>
               <w:rPr>
@@ -5324,7 +4756,7 @@
                 <w:noProof/>
                 <w:webHidden/>
               </w:rPr>
-              <w:t>26</w:t>
+              <w:t>19</w:t>
             </w:r>
             <w:r>
               <w:rPr>
@@ -5348,7 +4780,7 @@
               <w:lang w:eastAsia="fr-FR"/>
             </w:rPr>
           </w:pPr>
-          <w:hyperlink w:anchor="_Toc65239612" w:history="1">
+          <w:hyperlink w:anchor="_Toc65313882" w:history="1">
             <w:r>
               <w:rPr>
                 <w:rStyle w:val="Lienhypertexte"/>
@@ -5372,7 +4804,7 @@
                 <w:noProof/>
                 <w:highlight w:val="white"/>
               </w:rPr>
-              <w:t>« Générer 128Ko de mémoire »</w:t>
+              <w:t>Bouton « Undo »</w:t>
             </w:r>
             <w:r>
               <w:rPr>
@@ -5393,7 +4825,7 @@
                 <w:noProof/>
                 <w:webHidden/>
               </w:rPr>
-              <w:instrText xml:space="preserve"> PAGEREF _Toc65239612 \h </w:instrText>
+              <w:instrText xml:space="preserve"> PAGEREF _Toc65313882 \h </w:instrText>
             </w:r>
             <w:r>
               <w:rPr>
@@ -5413,7 +4845,7 @@
                 <w:noProof/>
                 <w:webHidden/>
               </w:rPr>
-              <w:t>26</w:t>
+              <w:t>19</w:t>
             </w:r>
             <w:r>
               <w:rPr>
@@ -5437,7 +4869,7 @@
               <w:lang w:eastAsia="fr-FR"/>
             </w:rPr>
           </w:pPr>
-          <w:hyperlink w:anchor="_Toc65239613" w:history="1">
+          <w:hyperlink w:anchor="_Toc65313883" w:history="1">
             <w:r>
               <w:rPr>
                 <w:rStyle w:val="Lienhypertexte"/>
@@ -5461,7 +4893,7 @@
                 <w:noProof/>
                 <w:highlight w:val="white"/>
               </w:rPr>
-              <w:t>« Adresse mémoire à ne pas dépasser »</w:t>
+              <w:t>Bouton « Redo »</w:t>
             </w:r>
             <w:r>
               <w:rPr>
@@ -5482,7 +4914,7 @@
                 <w:noProof/>
                 <w:webHidden/>
               </w:rPr>
-              <w:instrText xml:space="preserve"> PAGEREF _Toc65239613 \h </w:instrText>
+              <w:instrText xml:space="preserve"> PAGEREF _Toc65313883 \h </w:instrText>
             </w:r>
             <w:r>
               <w:rPr>
@@ -5502,7 +4934,574 @@
                 <w:noProof/>
                 <w:webHidden/>
               </w:rPr>
-              <w:t>26</w:t>
+              <w:t>19</w:t>
+            </w:r>
+            <w:r>
+              <w:rPr>
+                <w:noProof/>
+                <w:webHidden/>
+              </w:rPr>
+              <w:fldChar w:fldCharType="end"/>
+            </w:r>
+          </w:hyperlink>
+        </w:p>
+        <w:p>
+          <w:pPr>
+            <w:pStyle w:val="TM1"/>
+            <w:tabs>
+              <w:tab w:val="right" w:leader="dot" w:pos="9736"/>
+            </w:tabs>
+            <w:rPr>
+              <w:rFonts w:eastAsiaTheme="minorEastAsia"/>
+              <w:noProof/>
+              <w:lang w:eastAsia="fr-FR"/>
+            </w:rPr>
+          </w:pPr>
+          <w:hyperlink w:anchor="_Toc65313884" w:history="1">
+            <w:r>
+              <w:rPr>
+                <w:rStyle w:val="Lienhypertexte"/>
+                <w:noProof/>
+              </w:rPr>
+              <w:t>Bouton « Vérifier mise à jour »</w:t>
+            </w:r>
+            <w:r>
+              <w:rPr>
+                <w:noProof/>
+                <w:webHidden/>
+              </w:rPr>
+              <w:tab/>
+            </w:r>
+            <w:r>
+              <w:rPr>
+                <w:noProof/>
+                <w:webHidden/>
+              </w:rPr>
+              <w:fldChar w:fldCharType="begin"/>
+            </w:r>
+            <w:r>
+              <w:rPr>
+                <w:noProof/>
+                <w:webHidden/>
+              </w:rPr>
+              <w:instrText xml:space="preserve"> PAGEREF _Toc65313884 \h </w:instrText>
+            </w:r>
+            <w:r>
+              <w:rPr>
+                <w:noProof/>
+                <w:webHidden/>
+              </w:rPr>
+            </w:r>
+            <w:r>
+              <w:rPr>
+                <w:noProof/>
+                <w:webHidden/>
+              </w:rPr>
+              <w:fldChar w:fldCharType="separate"/>
+            </w:r>
+            <w:r>
+              <w:rPr>
+                <w:noProof/>
+                <w:webHidden/>
+              </w:rPr>
+              <w:t>19</w:t>
+            </w:r>
+            <w:r>
+              <w:rPr>
+                <w:noProof/>
+                <w:webHidden/>
+              </w:rPr>
+              <w:fldChar w:fldCharType="end"/>
+            </w:r>
+          </w:hyperlink>
+        </w:p>
+        <w:p>
+          <w:pPr>
+            <w:pStyle w:val="TM1"/>
+            <w:tabs>
+              <w:tab w:val="right" w:leader="dot" w:pos="9736"/>
+            </w:tabs>
+            <w:rPr>
+              <w:rFonts w:eastAsiaTheme="minorEastAsia"/>
+              <w:noProof/>
+              <w:lang w:eastAsia="fr-FR"/>
+            </w:rPr>
+          </w:pPr>
+          <w:hyperlink w:anchor="_Toc65313885" w:history="1">
+            <w:r>
+              <w:rPr>
+                <w:rStyle w:val="Lienhypertexte"/>
+                <w:noProof/>
+                <w:highlight w:val="white"/>
+              </w:rPr>
+              <w:t>Cases à cocher en bas de l’interface principale</w:t>
+            </w:r>
+            <w:r>
+              <w:rPr>
+                <w:noProof/>
+                <w:webHidden/>
+              </w:rPr>
+              <w:tab/>
+            </w:r>
+            <w:r>
+              <w:rPr>
+                <w:noProof/>
+                <w:webHidden/>
+              </w:rPr>
+              <w:fldChar w:fldCharType="begin"/>
+            </w:r>
+            <w:r>
+              <w:rPr>
+                <w:noProof/>
+                <w:webHidden/>
+              </w:rPr>
+              <w:instrText xml:space="preserve"> PAGEREF _Toc65313885 \h </w:instrText>
+            </w:r>
+            <w:r>
+              <w:rPr>
+                <w:noProof/>
+                <w:webHidden/>
+              </w:rPr>
+            </w:r>
+            <w:r>
+              <w:rPr>
+                <w:noProof/>
+                <w:webHidden/>
+              </w:rPr>
+              <w:fldChar w:fldCharType="separate"/>
+            </w:r>
+            <w:r>
+              <w:rPr>
+                <w:noProof/>
+                <w:webHidden/>
+              </w:rPr>
+              <w:t>20</w:t>
+            </w:r>
+            <w:r>
+              <w:rPr>
+                <w:noProof/>
+                <w:webHidden/>
+              </w:rPr>
+              <w:fldChar w:fldCharType="end"/>
+            </w:r>
+          </w:hyperlink>
+        </w:p>
+        <w:p>
+          <w:pPr>
+            <w:pStyle w:val="TM2"/>
+            <w:tabs>
+              <w:tab w:val="right" w:leader="dot" w:pos="9736"/>
+            </w:tabs>
+            <w:rPr>
+              <w:rFonts w:eastAsiaTheme="minorEastAsia"/>
+              <w:noProof/>
+              <w:lang w:eastAsia="fr-FR"/>
+            </w:rPr>
+          </w:pPr>
+          <w:hyperlink w:anchor="_Toc65313886" w:history="1">
+            <w:r>
+              <w:rPr>
+                <w:rStyle w:val="Lienhypertexte"/>
+                <w:noProof/>
+                <w:highlight w:val="white"/>
+              </w:rPr>
+              <w:t>Case à cocher « Informations »</w:t>
+            </w:r>
+            <w:r>
+              <w:rPr>
+                <w:noProof/>
+                <w:webHidden/>
+              </w:rPr>
+              <w:tab/>
+            </w:r>
+            <w:r>
+              <w:rPr>
+                <w:noProof/>
+                <w:webHidden/>
+              </w:rPr>
+              <w:fldChar w:fldCharType="begin"/>
+            </w:r>
+            <w:r>
+              <w:rPr>
+                <w:noProof/>
+                <w:webHidden/>
+              </w:rPr>
+              <w:instrText xml:space="preserve"> PAGEREF _Toc65313886 \h </w:instrText>
+            </w:r>
+            <w:r>
+              <w:rPr>
+                <w:noProof/>
+                <w:webHidden/>
+              </w:rPr>
+            </w:r>
+            <w:r>
+              <w:rPr>
+                <w:noProof/>
+                <w:webHidden/>
+              </w:rPr>
+              <w:fldChar w:fldCharType="separate"/>
+            </w:r>
+            <w:r>
+              <w:rPr>
+                <w:noProof/>
+                <w:webHidden/>
+              </w:rPr>
+              <w:t>20</w:t>
+            </w:r>
+            <w:r>
+              <w:rPr>
+                <w:noProof/>
+                <w:webHidden/>
+              </w:rPr>
+              <w:fldChar w:fldCharType="end"/>
+            </w:r>
+          </w:hyperlink>
+        </w:p>
+        <w:p>
+          <w:pPr>
+            <w:pStyle w:val="TM3"/>
+            <w:tabs>
+              <w:tab w:val="right" w:leader="dot" w:pos="9736"/>
+            </w:tabs>
+            <w:rPr>
+              <w:rFonts w:eastAsiaTheme="minorEastAsia"/>
+              <w:noProof/>
+              <w:lang w:eastAsia="fr-FR"/>
+            </w:rPr>
+          </w:pPr>
+          <w:hyperlink w:anchor="_Toc65313887" w:history="1">
+            <w:r>
+              <w:rPr>
+                <w:rStyle w:val="Lienhypertexte"/>
+                <w:noProof/>
+                <w:highlight w:val="white"/>
+              </w:rPr>
+              <w:t>Case à cocher « Paramètres internes »</w:t>
+            </w:r>
+            <w:r>
+              <w:rPr>
+                <w:noProof/>
+                <w:webHidden/>
+              </w:rPr>
+              <w:tab/>
+            </w:r>
+            <w:r>
+              <w:rPr>
+                <w:noProof/>
+                <w:webHidden/>
+              </w:rPr>
+              <w:fldChar w:fldCharType="begin"/>
+            </w:r>
+            <w:r>
+              <w:rPr>
+                <w:noProof/>
+                <w:webHidden/>
+              </w:rPr>
+              <w:instrText xml:space="preserve"> PAGEREF _Toc65313887 \h </w:instrText>
+            </w:r>
+            <w:r>
+              <w:rPr>
+                <w:noProof/>
+                <w:webHidden/>
+              </w:rPr>
+            </w:r>
+            <w:r>
+              <w:rPr>
+                <w:noProof/>
+                <w:webHidden/>
+              </w:rPr>
+              <w:fldChar w:fldCharType="separate"/>
+            </w:r>
+            <w:r>
+              <w:rPr>
+                <w:noProof/>
+                <w:webHidden/>
+              </w:rPr>
+              <w:t>20</w:t>
+            </w:r>
+            <w:r>
+              <w:rPr>
+                <w:noProof/>
+                <w:webHidden/>
+              </w:rPr>
+              <w:fldChar w:fldCharType="end"/>
+            </w:r>
+          </w:hyperlink>
+        </w:p>
+        <w:p>
+          <w:pPr>
+            <w:pStyle w:val="TM1"/>
+            <w:tabs>
+              <w:tab w:val="right" w:leader="dot" w:pos="9736"/>
+            </w:tabs>
+            <w:rPr>
+              <w:rFonts w:eastAsiaTheme="minorEastAsia"/>
+              <w:noProof/>
+              <w:lang w:eastAsia="fr-FR"/>
+            </w:rPr>
+          </w:pPr>
+          <w:hyperlink w:anchor="_Toc65313888" w:history="1">
+            <w:r>
+              <w:rPr>
+                <w:rStyle w:val="Lienhypertexte"/>
+                <w:noProof/>
+                <w:highlight w:val="white"/>
+              </w:rPr>
+              <w:t>Bouton « Edition Sprites Hard »</w:t>
+            </w:r>
+            <w:r>
+              <w:rPr>
+                <w:noProof/>
+                <w:webHidden/>
+              </w:rPr>
+              <w:tab/>
+            </w:r>
+            <w:r>
+              <w:rPr>
+                <w:noProof/>
+                <w:webHidden/>
+              </w:rPr>
+              <w:fldChar w:fldCharType="begin"/>
+            </w:r>
+            <w:r>
+              <w:rPr>
+                <w:noProof/>
+                <w:webHidden/>
+              </w:rPr>
+              <w:instrText xml:space="preserve"> PAGEREF _Toc65313888 \h </w:instrText>
+            </w:r>
+            <w:r>
+              <w:rPr>
+                <w:noProof/>
+                <w:webHidden/>
+              </w:rPr>
+            </w:r>
+            <w:r>
+              <w:rPr>
+                <w:noProof/>
+                <w:webHidden/>
+              </w:rPr>
+              <w:fldChar w:fldCharType="separate"/>
+            </w:r>
+            <w:r>
+              <w:rPr>
+                <w:noProof/>
+                <w:webHidden/>
+              </w:rPr>
+              <w:t>21</w:t>
+            </w:r>
+            <w:r>
+              <w:rPr>
+                <w:noProof/>
+                <w:webHidden/>
+              </w:rPr>
+              <w:fldChar w:fldCharType="end"/>
+            </w:r>
+          </w:hyperlink>
+        </w:p>
+        <w:p>
+          <w:pPr>
+            <w:pStyle w:val="TM1"/>
+            <w:tabs>
+              <w:tab w:val="right" w:leader="dot" w:pos="9736"/>
+            </w:tabs>
+            <w:rPr>
+              <w:rFonts w:eastAsiaTheme="minorEastAsia"/>
+              <w:noProof/>
+              <w:lang w:eastAsia="fr-FR"/>
+            </w:rPr>
+          </w:pPr>
+          <w:hyperlink w:anchor="_Toc65313889" w:history="1">
+            <w:r>
+              <w:rPr>
+                <w:rStyle w:val="Lienhypertexte"/>
+                <w:noProof/>
+                <w:highlight w:val="white"/>
+              </w:rPr>
+              <w:t>Mode « Capture Sprites »</w:t>
+            </w:r>
+            <w:r>
+              <w:rPr>
+                <w:noProof/>
+                <w:webHidden/>
+              </w:rPr>
+              <w:tab/>
+            </w:r>
+            <w:r>
+              <w:rPr>
+                <w:noProof/>
+                <w:webHidden/>
+              </w:rPr>
+              <w:fldChar w:fldCharType="begin"/>
+            </w:r>
+            <w:r>
+              <w:rPr>
+                <w:noProof/>
+                <w:webHidden/>
+              </w:rPr>
+              <w:instrText xml:space="preserve"> PAGEREF _Toc65313889 \h </w:instrText>
+            </w:r>
+            <w:r>
+              <w:rPr>
+                <w:noProof/>
+                <w:webHidden/>
+              </w:rPr>
+            </w:r>
+            <w:r>
+              <w:rPr>
+                <w:noProof/>
+                <w:webHidden/>
+              </w:rPr>
+              <w:fldChar w:fldCharType="separate"/>
+            </w:r>
+            <w:r>
+              <w:rPr>
+                <w:noProof/>
+                <w:webHidden/>
+              </w:rPr>
+              <w:t>23</w:t>
+            </w:r>
+            <w:r>
+              <w:rPr>
+                <w:noProof/>
+                <w:webHidden/>
+              </w:rPr>
+              <w:fldChar w:fldCharType="end"/>
+            </w:r>
+          </w:hyperlink>
+        </w:p>
+        <w:p>
+          <w:pPr>
+            <w:pStyle w:val="TM1"/>
+            <w:tabs>
+              <w:tab w:val="right" w:leader="dot" w:pos="9736"/>
+            </w:tabs>
+            <w:rPr>
+              <w:rFonts w:eastAsiaTheme="minorEastAsia"/>
+              <w:noProof/>
+              <w:lang w:eastAsia="fr-FR"/>
+            </w:rPr>
+          </w:pPr>
+          <w:hyperlink w:anchor="_Toc65313890" w:history="1">
+            <w:r>
+              <w:rPr>
+                <w:rStyle w:val="Lienhypertexte"/>
+                <w:noProof/>
+                <w:highlight w:val="white"/>
+              </w:rPr>
+              <w:t>Mode « animations »</w:t>
+            </w:r>
+            <w:r>
+              <w:rPr>
+                <w:noProof/>
+                <w:webHidden/>
+              </w:rPr>
+              <w:tab/>
+            </w:r>
+            <w:r>
+              <w:rPr>
+                <w:noProof/>
+                <w:webHidden/>
+              </w:rPr>
+              <w:fldChar w:fldCharType="begin"/>
+            </w:r>
+            <w:r>
+              <w:rPr>
+                <w:noProof/>
+                <w:webHidden/>
+              </w:rPr>
+              <w:instrText xml:space="preserve"> PAGEREF _Toc65313890 \h </w:instrText>
+            </w:r>
+            <w:r>
+              <w:rPr>
+                <w:noProof/>
+                <w:webHidden/>
+              </w:rPr>
+            </w:r>
+            <w:r>
+              <w:rPr>
+                <w:noProof/>
+                <w:webHidden/>
+              </w:rPr>
+              <w:fldChar w:fldCharType="separate"/>
+            </w:r>
+            <w:r>
+              <w:rPr>
+                <w:noProof/>
+                <w:webHidden/>
+              </w:rPr>
+              <w:t>25</w:t>
+            </w:r>
+            <w:r>
+              <w:rPr>
+                <w:noProof/>
+                <w:webHidden/>
+              </w:rPr>
+              <w:fldChar w:fldCharType="end"/>
+            </w:r>
+          </w:hyperlink>
+        </w:p>
+        <w:p>
+          <w:pPr>
+            <w:pStyle w:val="TM2"/>
+            <w:tabs>
+              <w:tab w:val="right" w:leader="dot" w:pos="9736"/>
+            </w:tabs>
+            <w:rPr>
+              <w:rFonts w:eastAsiaTheme="minorEastAsia"/>
+              <w:noProof/>
+              <w:lang w:eastAsia="fr-FR"/>
+            </w:rPr>
+          </w:pPr>
+          <w:hyperlink w:anchor="_Toc65313891" w:history="1">
+            <w:r>
+              <w:rPr>
+                <w:rStyle w:val="Lienhypertexte"/>
+                <w:noProof/>
+                <w:highlight w:val="white"/>
+              </w:rPr>
+              <w:t>Animation à partir d’un .GIF animé.</w:t>
+            </w:r>
+            <w:r>
+              <w:rPr>
+                <w:noProof/>
+                <w:webHidden/>
+              </w:rPr>
+              <w:tab/>
+            </w:r>
+            <w:r>
+              <w:rPr>
+                <w:noProof/>
+                <w:webHidden/>
+              </w:rPr>
+              <w:fldChar w:fldCharType="begin"/>
+            </w:r>
+            <w:r>
+              <w:rPr>
+                <w:noProof/>
+                <w:webHidden/>
+              </w:rPr>
+              <w:instrText xml:space="preserve"> PAGEREF _Toc65313891 \h </w:instrText>
+            </w:r>
+            <w:r>
+              <w:rPr>
+                <w:noProof/>
+                <w:webHidden/>
+              </w:rPr>
+            </w:r>
+            <w:r>
+              <w:rPr>
+                <w:noProof/>
+                <w:webHidden/>
+              </w:rPr>
+              <w:fldChar w:fldCharType="separate"/>
+            </w:r>
+            <w:r>
+              <w:rPr>
+                <w:noProof/>
+                <w:webHidden/>
+              </w:rPr>
+              <w:t>25</w:t>
             </w:r>
             <w:r>
               <w:rPr>
@@ -5526,7 +5525,7 @@
               <w:lang w:eastAsia="fr-FR"/>
             </w:rPr>
           </w:pPr>
-          <w:hyperlink w:anchor="_Toc65239614" w:history="1">
+          <w:hyperlink w:anchor="_Toc65313892" w:history="1">
             <w:r>
               <w:rPr>
                 <w:rStyle w:val="Lienhypertexte"/>
@@ -5550,7 +5549,7 @@
                 <w:noProof/>
                 <w:highlight w:val="white"/>
               </w:rPr>
-              <w:t>« Mode ‘Mémoire Direct’ »</w:t>
+              <w:t>N° Image</w:t>
             </w:r>
             <w:r>
               <w:rPr>
@@ -5571,7 +5570,7 @@
                 <w:noProof/>
                 <w:webHidden/>
               </w:rPr>
-              <w:instrText xml:space="preserve"> PAGEREF _Toc65239614 \h </w:instrText>
+              <w:instrText xml:space="preserve"> PAGEREF _Toc65313892 \h </w:instrText>
             </w:r>
             <w:r>
               <w:rPr>
@@ -5591,7 +5590,78 @@
                 <w:noProof/>
                 <w:webHidden/>
               </w:rPr>
-              <w:t>26</w:t>
+              <w:t>25</w:t>
+            </w:r>
+            <w:r>
+              <w:rPr>
+                <w:noProof/>
+                <w:webHidden/>
+              </w:rPr>
+              <w:fldChar w:fldCharType="end"/>
+            </w:r>
+          </w:hyperlink>
+        </w:p>
+        <w:p>
+          <w:pPr>
+            <w:pStyle w:val="TM2"/>
+            <w:tabs>
+              <w:tab w:val="right" w:leader="dot" w:pos="9736"/>
+            </w:tabs>
+            <w:rPr>
+              <w:rFonts w:eastAsiaTheme="minorEastAsia"/>
+              <w:noProof/>
+              <w:lang w:eastAsia="fr-FR"/>
+            </w:rPr>
+          </w:pPr>
+          <w:hyperlink w:anchor="_Toc65313893" w:history="1">
+            <w:r>
+              <w:rPr>
+                <w:rStyle w:val="Lienhypertexte"/>
+                <w:noProof/>
+                <w:highlight w:val="white"/>
+              </w:rPr>
+              <w:t>Sauvegarde d’une animation générée</w:t>
+            </w:r>
+            <w:r>
+              <w:rPr>
+                <w:noProof/>
+                <w:webHidden/>
+              </w:rPr>
+              <w:tab/>
+            </w:r>
+            <w:r>
+              <w:rPr>
+                <w:noProof/>
+                <w:webHidden/>
+              </w:rPr>
+              <w:fldChar w:fldCharType="begin"/>
+            </w:r>
+            <w:r>
+              <w:rPr>
+                <w:noProof/>
+                <w:webHidden/>
+              </w:rPr>
+              <w:instrText xml:space="preserve"> PAGEREF _Toc65313893 \h </w:instrText>
+            </w:r>
+            <w:r>
+              <w:rPr>
+                <w:noProof/>
+                <w:webHidden/>
+              </w:rPr>
+            </w:r>
+            <w:r>
+              <w:rPr>
+                <w:noProof/>
+                <w:webHidden/>
+              </w:rPr>
+              <w:fldChar w:fldCharType="separate"/>
+            </w:r>
+            <w:r>
+              <w:rPr>
+                <w:noProof/>
+                <w:webHidden/>
+              </w:rPr>
+              <w:t>25</w:t>
             </w:r>
             <w:r>
               <w:rPr>
@@ -5615,7 +5685,7 @@
               <w:lang w:eastAsia="fr-FR"/>
             </w:rPr>
           </w:pPr>
-          <w:hyperlink w:anchor="_Toc65239615" w:history="1">
+          <w:hyperlink w:anchor="_Toc65313894" w:history="1">
             <w:r>
               <w:rPr>
                 <w:rStyle w:val="Lienhypertexte"/>
@@ -5639,7 +5709,7 @@
                 <w:noProof/>
                 <w:highlight w:val="white"/>
               </w:rPr>
-              <w:t>« Générer toutes les lignes »</w:t>
+              <w:t>« Rebouclage sur la première image »</w:t>
             </w:r>
             <w:r>
               <w:rPr>
@@ -5660,7 +5730,7 @@
                 <w:noProof/>
                 <w:webHidden/>
               </w:rPr>
-              <w:instrText xml:space="preserve"> PAGEREF _Toc65239615 \h </w:instrText>
+              <w:instrText xml:space="preserve"> PAGEREF _Toc65313894 \h </w:instrText>
             </w:r>
             <w:r>
               <w:rPr>
@@ -5704,7 +5774,7 @@
               <w:lang w:eastAsia="fr-FR"/>
             </w:rPr>
           </w:pPr>
-          <w:hyperlink w:anchor="_Toc65239616" w:history="1">
+          <w:hyperlink w:anchor="_Toc65313895" w:history="1">
             <w:r>
               <w:rPr>
                 <w:rStyle w:val="Lienhypertexte"/>
@@ -5728,7 +5798,7 @@
                 <w:noProof/>
                 <w:highlight w:val="white"/>
               </w:rPr>
-              <w:t>« Générer 1 ligne / 2 »</w:t>
+              <w:t>« Générer 128Ko de mémoire »</w:t>
             </w:r>
             <w:r>
               <w:rPr>
@@ -5749,7 +5819,7 @@
                 <w:noProof/>
                 <w:webHidden/>
               </w:rPr>
-              <w:instrText xml:space="preserve"> PAGEREF _Toc65239616 \h </w:instrText>
+              <w:instrText xml:space="preserve"> PAGEREF _Toc65313895 \h </w:instrText>
             </w:r>
             <w:r>
               <w:rPr>
@@ -5793,7 +5863,7 @@
               <w:lang w:eastAsia="fr-FR"/>
             </w:rPr>
           </w:pPr>
-          <w:hyperlink w:anchor="_Toc65239617" w:history="1">
+          <w:hyperlink w:anchor="_Toc65313896" w:history="1">
             <w:r>
               <w:rPr>
                 <w:rStyle w:val="Lienhypertexte"/>
@@ -5817,7 +5887,7 @@
                 <w:noProof/>
                 <w:highlight w:val="white"/>
               </w:rPr>
-              <w:t>« Générer 1 ligne / 4 »</w:t>
+              <w:t>« Adresse mémoire à ne pas dépasser »</w:t>
             </w:r>
             <w:r>
               <w:rPr>
@@ -5838,7 +5908,7 @@
                 <w:noProof/>
                 <w:webHidden/>
               </w:rPr>
-              <w:instrText xml:space="preserve"> PAGEREF _Toc65239617 \h </w:instrText>
+              <w:instrText xml:space="preserve"> PAGEREF _Toc65313896 \h </w:instrText>
             </w:r>
             <w:r>
               <w:rPr>
@@ -5882,7 +5952,7 @@
               <w:lang w:eastAsia="fr-FR"/>
             </w:rPr>
           </w:pPr>
-          <w:hyperlink w:anchor="_Toc65239618" w:history="1">
+          <w:hyperlink w:anchor="_Toc65313897" w:history="1">
             <w:r>
               <w:rPr>
                 <w:rStyle w:val="Lienhypertexte"/>
@@ -5906,7 +5976,7 @@
                 <w:noProof/>
                 <w:highlight w:val="white"/>
               </w:rPr>
-              <w:t>« Générer 1 ligne / 8 »</w:t>
+              <w:t>« Mode ‘Mémoire Direct’ »</w:t>
             </w:r>
             <w:r>
               <w:rPr>
@@ -5927,7 +5997,7 @@
                 <w:noProof/>
                 <w:webHidden/>
               </w:rPr>
-              <w:instrText xml:space="preserve"> PAGEREF _Toc65239618 \h </w:instrText>
+              <w:instrText xml:space="preserve"> PAGEREF _Toc65313897 \h </w:instrText>
             </w:r>
             <w:r>
               <w:rPr>
@@ -5971,7 +6041,7 @@
               <w:lang w:eastAsia="fr-FR"/>
             </w:rPr>
           </w:pPr>
-          <w:hyperlink w:anchor="_Toc65239619" w:history="1">
+          <w:hyperlink w:anchor="_Toc65313898" w:history="1">
             <w:r>
               <w:rPr>
                 <w:rStyle w:val="Lienhypertexte"/>
@@ -5995,7 +6065,7 @@
                 <w:noProof/>
                 <w:highlight w:val="white"/>
               </w:rPr>
-              <w:t>« Ajout délai inter-images »</w:t>
+              <w:t>« Générer toutes les lignes »</w:t>
             </w:r>
             <w:r>
               <w:rPr>
@@ -6016,7 +6086,7 @@
                 <w:noProof/>
                 <w:webHidden/>
               </w:rPr>
-              <w:instrText xml:space="preserve"> PAGEREF _Toc65239619 \h </w:instrText>
+              <w:instrText xml:space="preserve"> PAGEREF _Toc65313898 \h </w:instrText>
             </w:r>
             <w:r>
               <w:rPr>
@@ -6060,7 +6130,7 @@
               <w:lang w:eastAsia="fr-FR"/>
             </w:rPr>
           </w:pPr>
-          <w:hyperlink w:anchor="_Toc65239620" w:history="1">
+          <w:hyperlink w:anchor="_Toc65313899" w:history="1">
             <w:r>
               <w:rPr>
                 <w:rStyle w:val="Lienhypertexte"/>
@@ -6084,7 +6154,7 @@
                 <w:noProof/>
                 <w:highlight w:val="white"/>
               </w:rPr>
-              <w:t>« Adresse de début »</w:t>
+              <w:t>« Générer 1 ligne / 2 »</w:t>
             </w:r>
             <w:r>
               <w:rPr>
@@ -6105,7 +6175,7 @@
                 <w:noProof/>
                 <w:webHidden/>
               </w:rPr>
-              <w:instrText xml:space="preserve"> PAGEREF _Toc65239620 \h </w:instrText>
+              <w:instrText xml:space="preserve"> PAGEREF _Toc65313899 \h </w:instrText>
             </w:r>
             <w:r>
               <w:rPr>
@@ -6149,7 +6219,7 @@
               <w:lang w:eastAsia="fr-FR"/>
             </w:rPr>
           </w:pPr>
-          <w:hyperlink w:anchor="_Toc65239621" w:history="1">
+          <w:hyperlink w:anchor="_Toc65313900" w:history="1">
             <w:r>
               <w:rPr>
                 <w:rStyle w:val="Lienhypertexte"/>
@@ -6173,6 +6243,362 @@
                 <w:noProof/>
                 <w:highlight w:val="white"/>
               </w:rPr>
+              <w:t>« Générer 1 ligne / 4 »</w:t>
+            </w:r>
+            <w:r>
+              <w:rPr>
+                <w:noProof/>
+                <w:webHidden/>
+              </w:rPr>
+              <w:tab/>
+            </w:r>
+            <w:r>
+              <w:rPr>
+                <w:noProof/>
+                <w:webHidden/>
+              </w:rPr>
+              <w:fldChar w:fldCharType="begin"/>
+            </w:r>
+            <w:r>
+              <w:rPr>
+                <w:noProof/>
+                <w:webHidden/>
+              </w:rPr>
+              <w:instrText xml:space="preserve"> PAGEREF _Toc65313900 \h </w:instrText>
+            </w:r>
+            <w:r>
+              <w:rPr>
+                <w:noProof/>
+                <w:webHidden/>
+              </w:rPr>
+            </w:r>
+            <w:r>
+              <w:rPr>
+                <w:noProof/>
+                <w:webHidden/>
+              </w:rPr>
+              <w:fldChar w:fldCharType="separate"/>
+            </w:r>
+            <w:r>
+              <w:rPr>
+                <w:noProof/>
+                <w:webHidden/>
+              </w:rPr>
+              <w:t>26</w:t>
+            </w:r>
+            <w:r>
+              <w:rPr>
+                <w:noProof/>
+                <w:webHidden/>
+              </w:rPr>
+              <w:fldChar w:fldCharType="end"/>
+            </w:r>
+          </w:hyperlink>
+        </w:p>
+        <w:p>
+          <w:pPr>
+            <w:pStyle w:val="TM3"/>
+            <w:tabs>
+              <w:tab w:val="left" w:pos="880"/>
+              <w:tab w:val="right" w:leader="dot" w:pos="9736"/>
+            </w:tabs>
+            <w:rPr>
+              <w:rFonts w:eastAsiaTheme="minorEastAsia"/>
+              <w:noProof/>
+              <w:lang w:eastAsia="fr-FR"/>
+            </w:rPr>
+          </w:pPr>
+          <w:hyperlink w:anchor="_Toc65313901" w:history="1">
+            <w:r>
+              <w:rPr>
+                <w:rStyle w:val="Lienhypertexte"/>
+                <w:rFonts w:ascii="Calibri" w:hAnsi="Calibri" w:cs="Calibri"/>
+                <w:noProof/>
+                <w:highlight w:val="white"/>
+              </w:rPr>
+              <w:t>-</w:t>
+            </w:r>
+            <w:r>
+              <w:rPr>
+                <w:rFonts w:eastAsiaTheme="minorEastAsia"/>
+                <w:noProof/>
+                <w:lang w:eastAsia="fr-FR"/>
+              </w:rPr>
+              <w:tab/>
+            </w:r>
+            <w:r>
+              <w:rPr>
+                <w:rStyle w:val="Lienhypertexte"/>
+                <w:noProof/>
+                <w:highlight w:val="white"/>
+              </w:rPr>
+              <w:t>« Générer 1 ligne / 8 »</w:t>
+            </w:r>
+            <w:r>
+              <w:rPr>
+                <w:noProof/>
+                <w:webHidden/>
+              </w:rPr>
+              <w:tab/>
+            </w:r>
+            <w:r>
+              <w:rPr>
+                <w:noProof/>
+                <w:webHidden/>
+              </w:rPr>
+              <w:fldChar w:fldCharType="begin"/>
+            </w:r>
+            <w:r>
+              <w:rPr>
+                <w:noProof/>
+                <w:webHidden/>
+              </w:rPr>
+              <w:instrText xml:space="preserve"> PAGEREF _Toc65313901 \h </w:instrText>
+            </w:r>
+            <w:r>
+              <w:rPr>
+                <w:noProof/>
+                <w:webHidden/>
+              </w:rPr>
+            </w:r>
+            <w:r>
+              <w:rPr>
+                <w:noProof/>
+                <w:webHidden/>
+              </w:rPr>
+              <w:fldChar w:fldCharType="separate"/>
+            </w:r>
+            <w:r>
+              <w:rPr>
+                <w:noProof/>
+                <w:webHidden/>
+              </w:rPr>
+              <w:t>26</w:t>
+            </w:r>
+            <w:r>
+              <w:rPr>
+                <w:noProof/>
+                <w:webHidden/>
+              </w:rPr>
+              <w:fldChar w:fldCharType="end"/>
+            </w:r>
+          </w:hyperlink>
+        </w:p>
+        <w:p>
+          <w:pPr>
+            <w:pStyle w:val="TM3"/>
+            <w:tabs>
+              <w:tab w:val="left" w:pos="880"/>
+              <w:tab w:val="right" w:leader="dot" w:pos="9736"/>
+            </w:tabs>
+            <w:rPr>
+              <w:rFonts w:eastAsiaTheme="minorEastAsia"/>
+              <w:noProof/>
+              <w:lang w:eastAsia="fr-FR"/>
+            </w:rPr>
+          </w:pPr>
+          <w:hyperlink w:anchor="_Toc65313902" w:history="1">
+            <w:r>
+              <w:rPr>
+                <w:rStyle w:val="Lienhypertexte"/>
+                <w:rFonts w:ascii="Calibri" w:hAnsi="Calibri" w:cs="Calibri"/>
+                <w:noProof/>
+                <w:highlight w:val="white"/>
+              </w:rPr>
+              <w:t>-</w:t>
+            </w:r>
+            <w:r>
+              <w:rPr>
+                <w:rFonts w:eastAsiaTheme="minorEastAsia"/>
+                <w:noProof/>
+                <w:lang w:eastAsia="fr-FR"/>
+              </w:rPr>
+              <w:tab/>
+            </w:r>
+            <w:r>
+              <w:rPr>
+                <w:rStyle w:val="Lienhypertexte"/>
+                <w:noProof/>
+                <w:highlight w:val="white"/>
+              </w:rPr>
+              <w:t>« Ajout délai inter-images »</w:t>
+            </w:r>
+            <w:r>
+              <w:rPr>
+                <w:noProof/>
+                <w:webHidden/>
+              </w:rPr>
+              <w:tab/>
+            </w:r>
+            <w:r>
+              <w:rPr>
+                <w:noProof/>
+                <w:webHidden/>
+              </w:rPr>
+              <w:fldChar w:fldCharType="begin"/>
+            </w:r>
+            <w:r>
+              <w:rPr>
+                <w:noProof/>
+                <w:webHidden/>
+              </w:rPr>
+              <w:instrText xml:space="preserve"> PAGEREF _Toc65313902 \h </w:instrText>
+            </w:r>
+            <w:r>
+              <w:rPr>
+                <w:noProof/>
+                <w:webHidden/>
+              </w:rPr>
+            </w:r>
+            <w:r>
+              <w:rPr>
+                <w:noProof/>
+                <w:webHidden/>
+              </w:rPr>
+              <w:fldChar w:fldCharType="separate"/>
+            </w:r>
+            <w:r>
+              <w:rPr>
+                <w:noProof/>
+                <w:webHidden/>
+              </w:rPr>
+              <w:t>26</w:t>
+            </w:r>
+            <w:r>
+              <w:rPr>
+                <w:noProof/>
+                <w:webHidden/>
+              </w:rPr>
+              <w:fldChar w:fldCharType="end"/>
+            </w:r>
+          </w:hyperlink>
+        </w:p>
+        <w:p>
+          <w:pPr>
+            <w:pStyle w:val="TM3"/>
+            <w:tabs>
+              <w:tab w:val="left" w:pos="880"/>
+              <w:tab w:val="right" w:leader="dot" w:pos="9736"/>
+            </w:tabs>
+            <w:rPr>
+              <w:rFonts w:eastAsiaTheme="minorEastAsia"/>
+              <w:noProof/>
+              <w:lang w:eastAsia="fr-FR"/>
+            </w:rPr>
+          </w:pPr>
+          <w:hyperlink w:anchor="_Toc65313903" w:history="1">
+            <w:r>
+              <w:rPr>
+                <w:rStyle w:val="Lienhypertexte"/>
+                <w:rFonts w:ascii="Calibri" w:hAnsi="Calibri" w:cs="Calibri"/>
+                <w:noProof/>
+                <w:highlight w:val="white"/>
+              </w:rPr>
+              <w:t>-</w:t>
+            </w:r>
+            <w:r>
+              <w:rPr>
+                <w:rFonts w:eastAsiaTheme="minorEastAsia"/>
+                <w:noProof/>
+                <w:lang w:eastAsia="fr-FR"/>
+              </w:rPr>
+              <w:tab/>
+            </w:r>
+            <w:r>
+              <w:rPr>
+                <w:rStyle w:val="Lienhypertexte"/>
+                <w:noProof/>
+                <w:highlight w:val="white"/>
+              </w:rPr>
+              <w:t>« Adresse de début »</w:t>
+            </w:r>
+            <w:r>
+              <w:rPr>
+                <w:noProof/>
+                <w:webHidden/>
+              </w:rPr>
+              <w:tab/>
+            </w:r>
+            <w:r>
+              <w:rPr>
+                <w:noProof/>
+                <w:webHidden/>
+              </w:rPr>
+              <w:fldChar w:fldCharType="begin"/>
+            </w:r>
+            <w:r>
+              <w:rPr>
+                <w:noProof/>
+                <w:webHidden/>
+              </w:rPr>
+              <w:instrText xml:space="preserve"> PAGEREF _Toc65313903 \h </w:instrText>
+            </w:r>
+            <w:r>
+              <w:rPr>
+                <w:noProof/>
+                <w:webHidden/>
+              </w:rPr>
+            </w:r>
+            <w:r>
+              <w:rPr>
+                <w:noProof/>
+                <w:webHidden/>
+              </w:rPr>
+              <w:fldChar w:fldCharType="separate"/>
+            </w:r>
+            <w:r>
+              <w:rPr>
+                <w:noProof/>
+                <w:webHidden/>
+              </w:rPr>
+              <w:t>26</w:t>
+            </w:r>
+            <w:r>
+              <w:rPr>
+                <w:noProof/>
+                <w:webHidden/>
+              </w:rPr>
+              <w:fldChar w:fldCharType="end"/>
+            </w:r>
+          </w:hyperlink>
+        </w:p>
+        <w:p>
+          <w:pPr>
+            <w:pStyle w:val="TM3"/>
+            <w:tabs>
+              <w:tab w:val="left" w:pos="880"/>
+              <w:tab w:val="right" w:leader="dot" w:pos="9736"/>
+            </w:tabs>
+            <w:rPr>
+              <w:rFonts w:eastAsiaTheme="minorEastAsia"/>
+              <w:noProof/>
+              <w:lang w:eastAsia="fr-FR"/>
+            </w:rPr>
+          </w:pPr>
+          <w:hyperlink w:anchor="_Toc65313904" w:history="1">
+            <w:r>
+              <w:rPr>
+                <w:rStyle w:val="Lienhypertexte"/>
+                <w:rFonts w:ascii="Calibri" w:hAnsi="Calibri" w:cs="Calibri"/>
+                <w:noProof/>
+                <w:highlight w:val="white"/>
+              </w:rPr>
+              <w:t>-</w:t>
+            </w:r>
+            <w:r>
+              <w:rPr>
+                <w:rFonts w:eastAsiaTheme="minorEastAsia"/>
+                <w:noProof/>
+                <w:lang w:eastAsia="fr-FR"/>
+              </w:rPr>
+              <w:tab/>
+            </w:r>
+            <w:r>
+              <w:rPr>
+                <w:rStyle w:val="Lienhypertexte"/>
+                <w:noProof/>
+                <w:highlight w:val="white"/>
+              </w:rPr>
               <w:t>« Compacter en ‘’colonnes’’ »</w:t>
             </w:r>
             <w:r>
@@ -6194,7 +6620,7 @@
                 <w:noProof/>
                 <w:webHidden/>
               </w:rPr>
-              <w:instrText xml:space="preserve"> PAGEREF _Toc65239621 \h </w:instrText>
+              <w:instrText xml:space="preserve"> PAGEREF _Toc65313904 \h </w:instrText>
             </w:r>
             <w:r>
               <w:rPr>
@@ -6215,6 +6641,77 @@
                 <w:webHidden/>
               </w:rPr>
               <w:t>26</w:t>
+            </w:r>
+            <w:r>
+              <w:rPr>
+                <w:noProof/>
+                <w:webHidden/>
+              </w:rPr>
+              <w:fldChar w:fldCharType="end"/>
+            </w:r>
+          </w:hyperlink>
+        </w:p>
+        <w:p>
+          <w:pPr>
+            <w:pStyle w:val="TM1"/>
+            <w:tabs>
+              <w:tab w:val="right" w:leader="dot" w:pos="9736"/>
+            </w:tabs>
+            <w:rPr>
+              <w:rFonts w:eastAsiaTheme="minorEastAsia"/>
+              <w:noProof/>
+              <w:lang w:eastAsia="fr-FR"/>
+            </w:rPr>
+          </w:pPr>
+          <w:hyperlink w:anchor="_Toc65313905" w:history="1">
+            <w:r>
+              <w:rPr>
+                <w:rStyle w:val="Lienhypertexte"/>
+                <w:noProof/>
+                <w:highlight w:val="white"/>
+              </w:rPr>
+              <w:t>Compression utilisée dans ConvImgCpc</w:t>
+            </w:r>
+            <w:r>
+              <w:rPr>
+                <w:noProof/>
+                <w:webHidden/>
+              </w:rPr>
+              <w:tab/>
+            </w:r>
+            <w:r>
+              <w:rPr>
+                <w:noProof/>
+                <w:webHidden/>
+              </w:rPr>
+              <w:fldChar w:fldCharType="begin"/>
+            </w:r>
+            <w:r>
+              <w:rPr>
+                <w:noProof/>
+                <w:webHidden/>
+              </w:rPr>
+              <w:instrText xml:space="preserve"> PAGEREF _Toc65313905 \h </w:instrText>
+            </w:r>
+            <w:r>
+              <w:rPr>
+                <w:noProof/>
+                <w:webHidden/>
+              </w:rPr>
+            </w:r>
+            <w:r>
+              <w:rPr>
+                <w:noProof/>
+                <w:webHidden/>
+              </w:rPr>
+              <w:fldChar w:fldCharType="separate"/>
+            </w:r>
+            <w:r>
+              <w:rPr>
+                <w:noProof/>
+                <w:webHidden/>
+              </w:rPr>
+              <w:t>27</w:t>
             </w:r>
             <w:r>
               <w:rPr>
@@ -6241,7 +6738,7 @@
       <w:pPr>
         <w:pStyle w:val="Titre11"/>
       </w:pPr>
-      <w:bookmarkStart w:id="1" w:name="_Toc65239539"/>
+      <w:bookmarkStart w:id="1" w:name="_Toc65313817"/>
       <w:r>
         <w:lastRenderedPageBreak/>
         <w:t>Interface générale</w:t>
@@ -6261,9 +6758,9 @@
         </w:rPr>
         <w:drawing>
           <wp:inline distT="0" distB="0" distL="0" distR="0">
-            <wp:extent cx="6188710" cy="5108602"/>
+            <wp:extent cx="6188710" cy="5107752"/>
             <wp:effectExtent l="19050" t="0" r="2540" b="0"/>
-            <wp:docPr id="13" name="Image 1"/>
+            <wp:docPr id="5" name="Image 1"/>
             <wp:cNvGraphicFramePr>
               <a:graphicFrameLocks xmlns:a="http://schemas.openxmlformats.org/drawingml/2006/main" noChangeAspect="1"/>
             </wp:cNvGraphicFramePr>
@@ -6286,7 +6783,7 @@
                   <pic:spPr bwMode="auto">
                     <a:xfrm>
                       <a:off x="0" y="0"/>
-                      <a:ext cx="6188710" cy="5108602"/>
+                      <a:ext cx="6188710" cy="5107752"/>
                     </a:xfrm>
                     <a:prstGeom prst="rect">
                       <a:avLst/>
@@ -6384,7 +6881,7 @@
       <w:pPr>
         <w:pStyle w:val="Titre21"/>
       </w:pPr>
-      <w:bookmarkStart w:id="2" w:name="_Toc65239540"/>
+      <w:bookmarkStart w:id="2" w:name="_Toc65313818"/>
       <w:r>
         <w:lastRenderedPageBreak/>
         <w:t>Gestion des fichiers</w:t>
@@ -6395,7 +6892,7 @@
       <w:pPr>
         <w:pStyle w:val="Titre31"/>
       </w:pPr>
-      <w:bookmarkStart w:id="3" w:name="_Toc65239541"/>
+      <w:bookmarkStart w:id="3" w:name="_Toc65313819"/>
       <w:r>
         <w:t xml:space="preserve">Bouton </w:t>
       </w:r>
@@ -6627,7 +7124,7 @@
       <w:pPr>
         <w:pStyle w:val="Titre31"/>
       </w:pPr>
-      <w:bookmarkStart w:id="7" w:name="_Toc65239542"/>
+      <w:bookmarkStart w:id="7" w:name="_Toc65313820"/>
       <w:r>
         <w:t>Bouton « Création »</w:t>
       </w:r>
@@ -6719,7 +7216,7 @@
       <w:pPr>
         <w:pStyle w:val="Titre31"/>
       </w:pPr>
-      <w:bookmarkStart w:id="8" w:name="_Toc65239543"/>
+      <w:bookmarkStart w:id="8" w:name="_Toc65313821"/>
       <w:r>
         <w:lastRenderedPageBreak/>
         <w:t>Bouton « Import »</w:t>
@@ -6735,7 +7232,7 @@
       <w:pPr>
         <w:pStyle w:val="Titre31"/>
       </w:pPr>
-      <w:bookmarkStart w:id="9" w:name="_Toc65239544"/>
+      <w:bookmarkStart w:id="9" w:name="_Toc65313822"/>
       <w:r>
         <w:t>Bouton « Conversion »</w:t>
       </w:r>
@@ -6755,7 +7252,7 @@
       <w:pPr>
         <w:pStyle w:val="Titre31"/>
       </w:pPr>
-      <w:bookmarkStart w:id="10" w:name="_Toc65239545"/>
+      <w:bookmarkStart w:id="10" w:name="_Toc65313823"/>
       <w:r>
         <w:t>Case à cocher « Recalculer Automatiquement »</w:t>
       </w:r>
@@ -6770,7 +7267,7 @@
       <w:pPr>
         <w:pStyle w:val="Titre31"/>
       </w:pPr>
-      <w:bookmarkStart w:id="11" w:name="_Toc65239546"/>
+      <w:bookmarkStart w:id="11" w:name="_Toc65313824"/>
       <w:r>
         <w:t>Bouton « Enregistrement »</w:t>
       </w:r>
@@ -7232,7 +7729,7 @@
       <w:pPr>
         <w:pStyle w:val="Titre31"/>
       </w:pPr>
-      <w:bookmarkStart w:id="22" w:name="_Toc65239547"/>
+      <w:bookmarkStart w:id="22" w:name="_Toc65313825"/>
       <w:r>
         <w:t>Case à cocher « Inclure  le code d’affichage dans l’image»</w:t>
       </w:r>
@@ -7247,7 +7744,7 @@
       <w:pPr>
         <w:pStyle w:val="Titre31"/>
       </w:pPr>
-      <w:bookmarkStart w:id="23" w:name="_Toc65239548"/>
+      <w:bookmarkStart w:id="23" w:name="_Toc65313826"/>
       <w:r>
         <w:t>Case à cocher « Inclure  la palette dans l’image»</w:t>
       </w:r>
@@ -7268,7 +7765,7 @@
       <w:pPr>
         <w:pStyle w:val="Titre21"/>
       </w:pPr>
-      <w:bookmarkStart w:id="24" w:name="_Toc65239549"/>
+      <w:bookmarkStart w:id="24" w:name="_Toc65313827"/>
       <w:r>
         <w:t>Partie « Résolution CPC »</w:t>
       </w:r>
@@ -7278,7 +7775,7 @@
       <w:pPr>
         <w:pStyle w:val="Titre31"/>
       </w:pPr>
-      <w:bookmarkStart w:id="25" w:name="_Toc65239550"/>
+      <w:bookmarkStart w:id="25" w:name="_Toc65313828"/>
       <w:r>
         <w:t>Champ « Nb Colonnes »</w:t>
       </w:r>
@@ -7298,7 +7795,7 @@
       <w:pPr>
         <w:pStyle w:val="Titre31"/>
       </w:pPr>
-      <w:bookmarkStart w:id="26" w:name="_Toc65239551"/>
+      <w:bookmarkStart w:id="26" w:name="_Toc65313829"/>
       <w:r>
         <w:lastRenderedPageBreak/>
         <w:t>Champ « Nb Lignes »</w:t>
@@ -7319,7 +7816,7 @@
       <w:pPr>
         <w:pStyle w:val="Titre31"/>
       </w:pPr>
-      <w:bookmarkStart w:id="27" w:name="_Toc65239552"/>
+      <w:bookmarkStart w:id="27" w:name="_Toc65313830"/>
       <w:r>
         <w:t>Bouton « Standard »</w:t>
       </w:r>
@@ -7334,7 +7831,7 @@
       <w:pPr>
         <w:pStyle w:val="Titre31"/>
       </w:pPr>
-      <w:bookmarkStart w:id="28" w:name="_Toc65239553"/>
+      <w:bookmarkStart w:id="28" w:name="_Toc65313831"/>
       <w:r>
         <w:t>Bouton « Overscan »</w:t>
       </w:r>
@@ -7349,7 +7846,7 @@
       <w:pPr>
         <w:pStyle w:val="Titre31"/>
       </w:pPr>
-      <w:bookmarkStart w:id="29" w:name="_Toc65239554"/>
+      <w:bookmarkStart w:id="29" w:name="_Toc65313832"/>
       <w:r>
         <w:t>Combo « Mode »</w:t>
       </w:r>
@@ -7645,7 +8142,7 @@
       <w:pPr>
         <w:pStyle w:val="Titre31"/>
       </w:pPr>
-      <w:bookmarkStart w:id="41" w:name="_Toc65239555"/>
+      <w:bookmarkStart w:id="41" w:name="_Toc65313833"/>
       <w:r>
         <w:t>Bouton « Edition trames »</w:t>
       </w:r>
@@ -7660,7 +8157,7 @@
       <w:pPr>
         <w:pStyle w:val="Titre21"/>
       </w:pPr>
-      <w:bookmarkStart w:id="42" w:name="_Toc65239556"/>
+      <w:bookmarkStart w:id="42" w:name="_Toc65313834"/>
       <w:r>
         <w:lastRenderedPageBreak/>
         <w:t>Popup « Edition trames Asc-ut »</w:t>
@@ -7718,7 +8215,7 @@
       </w:r>
     </w:p>
     <w:p>
-      <w:bookmarkStart w:id="43" w:name="_Toc65239557"/>
+      <w:bookmarkStart w:id="43" w:name="_Toc65313835"/>
       <w:r>
         <w:rPr>
           <w:rStyle w:val="Titre3Car"/>
@@ -7731,7 +8228,7 @@
       </w:r>
     </w:p>
     <w:p>
-      <w:bookmarkStart w:id="44" w:name="_Toc65239558"/>
+      <w:bookmarkStart w:id="44" w:name="_Toc65313836"/>
       <w:r>
         <w:rPr>
           <w:rStyle w:val="Titre3Car"/>
@@ -7744,7 +8241,7 @@
       </w:r>
     </w:p>
     <w:p>
-      <w:bookmarkStart w:id="45" w:name="_Toc65239559"/>
+      <w:bookmarkStart w:id="45" w:name="_Toc65313837"/>
       <w:r>
         <w:rPr>
           <w:rStyle w:val="Titre3Car"/>
@@ -7763,7 +8260,7 @@
       </w:r>
     </w:p>
     <w:p>
-      <w:bookmarkStart w:id="46" w:name="_Toc65239560"/>
+      <w:bookmarkStart w:id="46" w:name="_Toc65313838"/>
       <w:r>
         <w:rPr>
           <w:rStyle w:val="Titre3Car"/>
@@ -7776,7 +8273,7 @@
       </w:r>
     </w:p>
     <w:p>
-      <w:bookmarkStart w:id="47" w:name="_Toc65239561"/>
+      <w:bookmarkStart w:id="47" w:name="_Toc65313839"/>
       <w:r>
         <w:rPr>
           <w:rStyle w:val="Titre3Car"/>
@@ -7795,7 +8292,7 @@
       </w:r>
     </w:p>
     <w:p>
-      <w:bookmarkStart w:id="48" w:name="_Toc65239562"/>
+      <w:bookmarkStart w:id="48" w:name="_Toc65313840"/>
       <w:r>
         <w:rPr>
           <w:rStyle w:val="Titre3Car"/>
@@ -7808,7 +8305,7 @@
       </w:r>
     </w:p>
     <w:p>
-      <w:bookmarkStart w:id="49" w:name="_Toc65239563"/>
+      <w:bookmarkStart w:id="49" w:name="_Toc65313841"/>
       <w:r>
         <w:rPr>
           <w:rStyle w:val="Titre3Car"/>
@@ -7827,7 +8324,7 @@
       </w:r>
     </w:p>
     <w:p>
-      <w:bookmarkStart w:id="50" w:name="_Toc65239564"/>
+      <w:bookmarkStart w:id="50" w:name="_Toc65313842"/>
       <w:r>
         <w:rPr>
           <w:rStyle w:val="Titre3Car"/>
@@ -7846,7 +8343,7 @@
       </w:r>
     </w:p>
     <w:p>
-      <w:bookmarkStart w:id="51" w:name="_Toc65239565"/>
+      <w:bookmarkStart w:id="51" w:name="_Toc65313843"/>
       <w:r>
         <w:rPr>
           <w:rStyle w:val="Titre3Car"/>
@@ -7865,7 +8362,7 @@
       </w:r>
     </w:p>
     <w:p>
-      <w:bookmarkStart w:id="52" w:name="_Toc65239566"/>
+      <w:bookmarkStart w:id="52" w:name="_Toc65313844"/>
       <w:r>
         <w:rPr>
           <w:rStyle w:val="Titre3Car"/>
@@ -7884,7 +8381,7 @@
       </w:r>
     </w:p>
     <w:p>
-      <w:bookmarkStart w:id="53" w:name="_Toc65239567"/>
+      <w:bookmarkStart w:id="53" w:name="_Toc65313845"/>
       <w:r>
         <w:rPr>
           <w:rStyle w:val="Titre3Car"/>
@@ -7909,7 +8406,7 @@
           <w:i/>
         </w:rPr>
       </w:pPr>
-      <w:bookmarkStart w:id="54" w:name="_Toc65239568"/>
+      <w:bookmarkStart w:id="54" w:name="_Toc65313846"/>
       <w:r>
         <w:rPr>
           <w:rStyle w:val="Titre3Car"/>
@@ -7938,7 +8435,7 @@
       </w:r>
     </w:p>
     <w:p>
-      <w:bookmarkStart w:id="55" w:name="_Toc65239569"/>
+      <w:bookmarkStart w:id="55" w:name="_Toc65313847"/>
       <w:r>
         <w:rPr>
           <w:rStyle w:val="Titre3Car"/>
@@ -7954,7 +8451,7 @@
       <w:pPr>
         <w:pStyle w:val="Titre21"/>
       </w:pPr>
-      <w:bookmarkStart w:id="56" w:name="_Toc65239570"/>
+      <w:bookmarkStart w:id="56" w:name="_Toc65313848"/>
       <w:r>
         <w:t>Partie « Tramage et rendu »</w:t>
       </w:r>
@@ -7964,7 +8461,7 @@
       <w:pPr>
         <w:pStyle w:val="Titre31"/>
       </w:pPr>
-      <w:bookmarkStart w:id="57" w:name="_Toc65239571"/>
+      <w:bookmarkStart w:id="57" w:name="_Toc65313849"/>
       <w:r>
         <w:t>Combo « type »</w:t>
       </w:r>
@@ -8636,7 +9133,7 @@
           <w:highlight w:val="white"/>
         </w:rPr>
       </w:pPr>
-      <w:bookmarkStart w:id="79" w:name="_Toc65239572"/>
+      <w:bookmarkStart w:id="79" w:name="_Toc65313850"/>
       <w:r>
         <w:rPr>
           <w:highlight w:val="white"/>
@@ -8664,7 +9161,7 @@
           <w:highlight w:val="white"/>
         </w:rPr>
       </w:pPr>
-      <w:bookmarkStart w:id="80" w:name="_Toc65239573"/>
+      <w:bookmarkStart w:id="80" w:name="_Toc65313851"/>
       <w:r>
         <w:rPr>
           <w:rStyle w:val="Titre3Car"/>
@@ -8686,7 +9183,7 @@
           <w:highlight w:val="white"/>
         </w:rPr>
       </w:pPr>
-      <w:bookmarkStart w:id="81" w:name="_Toc65239574"/>
+      <w:bookmarkStart w:id="81" w:name="_Toc65313852"/>
       <w:r>
         <w:rPr>
           <w:rStyle w:val="Titre3Car"/>
@@ -8708,7 +9205,7 @@
           <w:highlight w:val="white"/>
         </w:rPr>
       </w:pPr>
-      <w:bookmarkStart w:id="82" w:name="_Toc65239575"/>
+      <w:bookmarkStart w:id="82" w:name="_Toc65313853"/>
       <w:r>
         <w:rPr>
           <w:rStyle w:val="Titre3Car"/>
@@ -8736,7 +9233,7 @@
       <w:pPr>
         <w:pStyle w:val="Titre21"/>
       </w:pPr>
-      <w:bookmarkStart w:id="83" w:name="_Toc65239576"/>
+      <w:bookmarkStart w:id="83" w:name="_Toc65313854"/>
       <w:r>
         <w:lastRenderedPageBreak/>
         <w:t>Partie « Gestion des couleurs»</w:t>
@@ -8754,7 +9251,7 @@
           <w:highlight w:val="white"/>
         </w:rPr>
       </w:pPr>
-      <w:bookmarkStart w:id="84" w:name="_Toc65239577"/>
+      <w:bookmarkStart w:id="84" w:name="_Toc65313855"/>
       <w:r>
         <w:rPr>
           <w:rStyle w:val="Titre3Car"/>
@@ -8776,7 +9273,7 @@
           <w:highlight w:val="white"/>
         </w:rPr>
       </w:pPr>
-      <w:bookmarkStart w:id="85" w:name="_Toc65239578"/>
+      <w:bookmarkStart w:id="85" w:name="_Toc65313856"/>
       <w:r>
         <w:rPr>
           <w:rStyle w:val="Titre3Car"/>
@@ -8805,7 +9302,7 @@
           <w:highlight w:val="white"/>
         </w:rPr>
       </w:pPr>
-      <w:bookmarkStart w:id="86" w:name="_Toc65239579"/>
+      <w:bookmarkStart w:id="86" w:name="_Toc65313857"/>
       <w:r>
         <w:rPr>
           <w:rStyle w:val="Titre3Car"/>
@@ -8827,7 +9324,7 @@
           <w:highlight w:val="white"/>
         </w:rPr>
       </w:pPr>
-      <w:bookmarkStart w:id="87" w:name="_Toc65239580"/>
+      <w:bookmarkStart w:id="87" w:name="_Toc65313858"/>
       <w:r>
         <w:rPr>
           <w:rStyle w:val="Titre3Car"/>
@@ -8849,7 +9346,7 @@
           <w:highlight w:val="white"/>
         </w:rPr>
       </w:pPr>
-      <w:bookmarkStart w:id="88" w:name="_Toc65239581"/>
+      <w:bookmarkStart w:id="88" w:name="_Toc65313859"/>
       <w:r>
         <w:rPr>
           <w:rStyle w:val="Titre3Car"/>
@@ -8878,7 +9375,7 @@
           <w:highlight w:val="white"/>
         </w:rPr>
       </w:pPr>
-      <w:bookmarkStart w:id="89" w:name="_Toc65239582"/>
+      <w:bookmarkStart w:id="89" w:name="_Toc65313860"/>
       <w:r>
         <w:rPr>
           <w:rStyle w:val="Titre3Car"/>
@@ -8900,7 +9397,7 @@
           <w:highlight w:val="white"/>
         </w:rPr>
       </w:pPr>
-      <w:bookmarkStart w:id="90" w:name="_Toc65239583"/>
+      <w:bookmarkStart w:id="90" w:name="_Toc65313861"/>
       <w:r>
         <w:rPr>
           <w:rStyle w:val="Titre3Car"/>
@@ -8922,7 +9419,7 @@
           <w:highlight w:val="white"/>
         </w:rPr>
       </w:pPr>
-      <w:bookmarkStart w:id="91" w:name="_Toc65239584"/>
+      <w:bookmarkStart w:id="91" w:name="_Toc65313862"/>
       <w:r>
         <w:rPr>
           <w:rStyle w:val="Titre3Car"/>
@@ -8944,7 +9441,7 @@
           <w:highlight w:val="white"/>
         </w:rPr>
       </w:pPr>
-      <w:bookmarkStart w:id="92" w:name="_Toc65239585"/>
+      <w:bookmarkStart w:id="92" w:name="_Toc65313863"/>
       <w:r>
         <w:rPr>
           <w:rStyle w:val="Titre3Car"/>
@@ -8966,7 +9463,7 @@
           <w:highlight w:val="white"/>
         </w:rPr>
       </w:pPr>
-      <w:bookmarkStart w:id="93" w:name="_Toc65239586"/>
+      <w:bookmarkStart w:id="93" w:name="_Toc65313864"/>
       <w:r>
         <w:rPr>
           <w:rStyle w:val="Titre3Car"/>
@@ -8988,7 +9485,7 @@
           <w:highlight w:val="white"/>
         </w:rPr>
       </w:pPr>
-      <w:bookmarkStart w:id="94" w:name="_Toc65239587"/>
+      <w:bookmarkStart w:id="94" w:name="_Toc65313865"/>
       <w:r>
         <w:rPr>
           <w:rStyle w:val="Titre3Car"/>
@@ -9010,7 +9507,7 @@
           <w:highlight w:val="white"/>
         </w:rPr>
       </w:pPr>
-      <w:bookmarkStart w:id="95" w:name="_Toc65239588"/>
+      <w:bookmarkStart w:id="95" w:name="_Toc65313866"/>
       <w:r>
         <w:rPr>
           <w:rStyle w:val="Titre3Car"/>
@@ -9032,7 +9529,7 @@
           <w:highlight w:val="white"/>
         </w:rPr>
       </w:pPr>
-      <w:bookmarkStart w:id="96" w:name="_Toc65239589"/>
+      <w:bookmarkStart w:id="96" w:name="_Toc65313867"/>
       <w:r>
         <w:rPr>
           <w:rStyle w:val="Titre3Car"/>
@@ -9054,7 +9551,7 @@
           <w:highlight w:val="white"/>
         </w:rPr>
       </w:pPr>
-      <w:bookmarkStart w:id="97" w:name="_Toc65239590"/>
+      <w:bookmarkStart w:id="97" w:name="_Toc65313868"/>
       <w:r>
         <w:rPr>
           <w:rStyle w:val="Titre3Car"/>
@@ -9076,7 +9573,7 @@
           <w:highlight w:val="white"/>
         </w:rPr>
       </w:pPr>
-      <w:bookmarkStart w:id="98" w:name="_Toc65239591"/>
+      <w:bookmarkStart w:id="98" w:name="_Toc65313869"/>
       <w:r>
         <w:rPr>
           <w:rStyle w:val="Titre3Car"/>
@@ -9132,7 +9629,7 @@
           <w:highlight w:val="white"/>
         </w:rPr>
       </w:pPr>
-      <w:bookmarkStart w:id="99" w:name="_Toc65239592"/>
+      <w:bookmarkStart w:id="99" w:name="_Toc65313870"/>
       <w:r>
         <w:rPr>
           <w:rStyle w:val="Titre3Car"/>
@@ -9187,7 +9684,7 @@
           <w:highlight w:val="white"/>
         </w:rPr>
       </w:pPr>
-      <w:bookmarkStart w:id="100" w:name="_Toc65239593"/>
+      <w:bookmarkStart w:id="100" w:name="_Toc65313871"/>
       <w:r>
         <w:rPr>
           <w:rStyle w:val="Titre3Car"/>
@@ -9242,7 +9739,7 @@
           <w:highlight w:val="white"/>
         </w:rPr>
       </w:pPr>
-      <w:bookmarkStart w:id="101" w:name="_Toc65239594"/>
+      <w:bookmarkStart w:id="101" w:name="_Toc65313872"/>
       <w:r>
         <w:rPr>
           <w:rStyle w:val="Titre3Car"/>
@@ -9290,7 +9787,7 @@
           <w:highlight w:val="white"/>
         </w:rPr>
       </w:pPr>
-      <w:bookmarkStart w:id="102" w:name="_Toc65239595"/>
+      <w:bookmarkStart w:id="102" w:name="_Toc65313873"/>
       <w:r>
         <w:rPr>
           <w:rStyle w:val="Titre3Car"/>
@@ -9338,7 +9835,7 @@
           <w:highlight w:val="white"/>
         </w:rPr>
       </w:pPr>
-      <w:bookmarkStart w:id="103" w:name="_Toc65239596"/>
+      <w:bookmarkStart w:id="103" w:name="_Toc65313874"/>
       <w:r>
         <w:rPr>
           <w:rStyle w:val="Titre3Car"/>
@@ -9397,7 +9894,7 @@
           <w:highlight w:val="white"/>
         </w:rPr>
       </w:pPr>
-      <w:bookmarkStart w:id="104" w:name="_Toc65239597"/>
+      <w:bookmarkStart w:id="104" w:name="_Toc65313875"/>
       <w:r>
         <w:rPr>
           <w:highlight w:val="white"/>
@@ -9688,7 +10185,7 @@
           <w:highlight w:val="white"/>
         </w:rPr>
       </w:pPr>
-      <w:bookmarkStart w:id="105" w:name="_Toc65239598"/>
+      <w:bookmarkStart w:id="105" w:name="_Toc65313876"/>
       <w:r>
         <w:rPr>
           <w:highlight w:val="white"/>
@@ -9935,7 +10432,7 @@
           <w:highlight w:val="white"/>
         </w:rPr>
       </w:pPr>
-      <w:bookmarkStart w:id="106" w:name="_Toc65239599"/>
+      <w:bookmarkStart w:id="106" w:name="_Toc65313877"/>
       <w:r>
         <w:rPr>
           <w:rStyle w:val="Titre3Car"/>
@@ -10055,7 +10552,7 @@
           <w:highlight w:val="white"/>
         </w:rPr>
       </w:pPr>
-      <w:bookmarkStart w:id="107" w:name="_Toc65239600"/>
+      <w:bookmarkStart w:id="107" w:name="_Toc65313878"/>
       <w:r>
         <w:rPr>
           <w:rStyle w:val="Titre3Car"/>
@@ -10146,7 +10643,7 @@
           <w:highlight w:val="white"/>
         </w:rPr>
       </w:pPr>
-      <w:bookmarkStart w:id="108" w:name="_Toc65239601"/>
+      <w:bookmarkStart w:id="108" w:name="_Toc65313879"/>
       <w:r>
         <w:rPr>
           <w:rStyle w:val="Titre3Car"/>
@@ -10235,6 +10732,7 @@
           <w:highlight w:val="white"/>
         </w:rPr>
       </w:pPr>
+      <w:bookmarkStart w:id="109" w:name="_Toc65313880"/>
       <w:r>
         <w:rPr>
           <w:rStyle w:val="Titre3Car"/>
@@ -10242,6 +10740,7 @@
         </w:rPr>
         <w:t>Bouton « Hor. Flip »</w:t>
       </w:r>
+      <w:bookmarkEnd w:id="109"/>
       <w:r>
         <w:rPr>
           <w:highlight w:val="white"/>
@@ -10260,6 +10759,7 @@
           <w:highlight w:val="white"/>
         </w:rPr>
       </w:pPr>
+      <w:bookmarkStart w:id="110" w:name="_Toc65313881"/>
       <w:r>
         <w:rPr>
           <w:rStyle w:val="Titre3Car"/>
@@ -10267,6 +10767,7 @@
         </w:rPr>
         <w:t>Bouton « Ver. Flip »</w:t>
       </w:r>
+      <w:bookmarkEnd w:id="110"/>
       <w:r>
         <w:rPr>
           <w:highlight w:val="white"/>
@@ -10285,6 +10786,7 @@
           <w:highlight w:val="white"/>
         </w:rPr>
       </w:pPr>
+      <w:bookmarkStart w:id="111" w:name="_Toc65313882"/>
       <w:r>
         <w:rPr>
           <w:rStyle w:val="Titre3Car"/>
@@ -10292,6 +10794,7 @@
         </w:rPr>
         <w:t>Bouton « Undo »</w:t>
       </w:r>
+      <w:bookmarkEnd w:id="111"/>
       <w:r>
         <w:rPr>
           <w:highlight w:val="white"/>
@@ -10310,6 +10813,7 @@
           <w:highlight w:val="white"/>
         </w:rPr>
       </w:pPr>
+      <w:bookmarkStart w:id="112" w:name="_Toc65313883"/>
       <w:r>
         <w:rPr>
           <w:rStyle w:val="Titre3Car"/>
@@ -10317,6 +10821,7 @@
         </w:rPr>
         <w:t>Bouton « Redo »</w:t>
       </w:r>
+      <w:bookmarkEnd w:id="112"/>
       <w:r>
         <w:rPr>
           <w:highlight w:val="white"/>
@@ -10324,6 +10829,22 @@
         <w:t> : permet de « refaire » la dernière modification « défaite » de l’image.</w:t>
       </w:r>
     </w:p>
+    <w:p/>
+    <w:p>
+      <w:pPr>
+        <w:pStyle w:val="Titre11"/>
+      </w:pPr>
+      <w:bookmarkStart w:id="113" w:name="_Toc65313884"/>
+      <w:r>
+        <w:t>Bouton « Vérifier mise à jour »</w:t>
+      </w:r>
+      <w:bookmarkEnd w:id="113"/>
+    </w:p>
+    <w:p>
+      <w:r>
+        <w:t>Ce bouton, en dessous du numéro de version et de la date compilation, permet de vérifier si il n’existe pas une version plus récente sur le site web. Dans ce cas, une popup indiquant une mise à jour vous invitera à aller télécharger la nouvelle version sur le site web dédié. Dans le cas contraire, une popup indiquera que vous avez la dernière version mise à jour.</w:t>
+      </w:r>
+    </w:p>
     <w:p>
       <w:pPr>
         <w:rPr>
@@ -10341,7 +10862,7 @@
           <w:highlight w:val="white"/>
         </w:rPr>
       </w:pPr>
-      <w:bookmarkStart w:id="109" w:name="_Toc65239602"/>
+      <w:bookmarkStart w:id="114" w:name="_Toc65313885"/>
       <w:r>
         <w:rPr>
           <w:highlight w:val="white"/>
@@ -10349,7 +10870,7 @@
         <w:lastRenderedPageBreak/>
         <w:t>Cases à cocher en bas de l’interface principale</w:t>
       </w:r>
-      <w:bookmarkEnd w:id="109"/>
+      <w:bookmarkEnd w:id="114"/>
     </w:p>
     <w:p>
       <w:pPr>
@@ -10358,14 +10879,14 @@
           <w:highlight w:val="white"/>
         </w:rPr>
       </w:pPr>
-      <w:bookmarkStart w:id="110" w:name="_Toc65239603"/>
+      <w:bookmarkStart w:id="115" w:name="_Toc65313886"/>
       <w:r>
         <w:rPr>
           <w:highlight w:val="white"/>
         </w:rPr>
         <w:t>Case à cocher « Informations »</w:t>
       </w:r>
-      <w:bookmarkEnd w:id="110"/>
+      <w:bookmarkEnd w:id="115"/>
     </w:p>
     <w:p>
       <w:pPr>
@@ -10387,14 +10908,14 @@
           <w:highlight w:val="white"/>
         </w:rPr>
       </w:pPr>
-      <w:bookmarkStart w:id="111" w:name="_Toc65239604"/>
+      <w:bookmarkStart w:id="116" w:name="_Toc65313887"/>
       <w:r>
         <w:rPr>
           <w:highlight w:val="white"/>
         </w:rPr>
         <w:t>Case à cocher « Paramètres internes »</w:t>
       </w:r>
-      <w:bookmarkEnd w:id="111"/>
+      <w:bookmarkEnd w:id="116"/>
     </w:p>
     <w:p>
       <w:pPr>
@@ -10483,12 +11004,12 @@
     </w:p>
     <w:p>
       <w:pPr>
-        <w:pStyle w:val="Titre21"/>
-        <w:rPr>
-          <w:highlight w:val="white"/>
-        </w:rPr>
-      </w:pPr>
-      <w:bookmarkStart w:id="112" w:name="_Toc65239605"/>
+        <w:pStyle w:val="Titre11"/>
+        <w:rPr>
+          <w:highlight w:val="white"/>
+        </w:rPr>
+      </w:pPr>
+      <w:bookmarkStart w:id="117" w:name="_Toc65313888"/>
       <w:r>
         <w:rPr>
           <w:highlight w:val="white"/>
@@ -10496,7 +11017,7 @@
         <w:lastRenderedPageBreak/>
         <w:t>Bouton « Edition Sprites Hard »</w:t>
       </w:r>
-      <w:bookmarkEnd w:id="112"/>
+      <w:bookmarkEnd w:id="117"/>
     </w:p>
     <w:p>
       <w:pPr>
@@ -10775,7 +11296,7 @@
           <w:highlight w:val="white"/>
         </w:rPr>
       </w:pPr>
-      <w:bookmarkStart w:id="113" w:name="_Toc65239606"/>
+      <w:bookmarkStart w:id="118" w:name="_Toc65313889"/>
       <w:r>
         <w:rPr>
           <w:highlight w:val="white"/>
@@ -10783,7 +11304,7 @@
         <w:lastRenderedPageBreak/>
         <w:t>Mode « Capture Sprites »</w:t>
       </w:r>
-      <w:bookmarkEnd w:id="113"/>
+      <w:bookmarkEnd w:id="118"/>
     </w:p>
     <w:p>
       <w:pPr>
@@ -11150,7 +11671,7 @@
           <w:highlight w:val="white"/>
         </w:rPr>
       </w:pPr>
-      <w:bookmarkStart w:id="114" w:name="_Toc65239607"/>
+      <w:bookmarkStart w:id="119" w:name="_Toc65313890"/>
       <w:r>
         <w:rPr>
           <w:highlight w:val="white"/>
@@ -11158,7 +11679,7 @@
         <w:lastRenderedPageBreak/>
         <w:t>Mode « animations »</w:t>
       </w:r>
-      <w:bookmarkEnd w:id="114"/>
+      <w:bookmarkEnd w:id="119"/>
     </w:p>
     <w:p>
       <w:pPr>
@@ -11180,14 +11701,14 @@
           <w:highlight w:val="white"/>
         </w:rPr>
       </w:pPr>
-      <w:bookmarkStart w:id="115" w:name="_Toc65239608"/>
+      <w:bookmarkStart w:id="120" w:name="_Toc65313891"/>
       <w:r>
         <w:rPr>
           <w:highlight w:val="white"/>
         </w:rPr>
         <w:t>Animation à partir d’un .GIF animé.</w:t>
       </w:r>
-      <w:bookmarkEnd w:id="115"/>
+      <w:bookmarkEnd w:id="120"/>
     </w:p>
     <w:p>
       <w:pPr>
@@ -11277,7 +11798,7 @@
           <w:highlight w:val="white"/>
         </w:rPr>
       </w:pPr>
-      <w:bookmarkStart w:id="116" w:name="_Toc65239609"/>
+      <w:bookmarkStart w:id="121" w:name="_Toc65313892"/>
       <w:r>
         <w:rPr>
           <w:rStyle w:val="Titre3Car"/>
@@ -11285,7 +11806,7 @@
         </w:rPr>
         <w:t>N° Image</w:t>
       </w:r>
-      <w:bookmarkEnd w:id="116"/>
+      <w:bookmarkEnd w:id="121"/>
       <w:r>
         <w:rPr>
           <w:highlight w:val="white"/>
@@ -11432,14 +11953,14 @@
           <w:highlight w:val="white"/>
         </w:rPr>
       </w:pPr>
-      <w:bookmarkStart w:id="117" w:name="_Toc65239610"/>
+      <w:bookmarkStart w:id="122" w:name="_Toc65313893"/>
       <w:r>
         <w:rPr>
           <w:highlight w:val="white"/>
         </w:rPr>
         <w:t>Sauvegarde d’une animation générée</w:t>
       </w:r>
-      <w:bookmarkEnd w:id="117"/>
+      <w:bookmarkEnd w:id="122"/>
     </w:p>
     <w:p>
       <w:pPr>
@@ -11572,7 +12093,7 @@
           <w:highlight w:val="white"/>
         </w:rPr>
       </w:pPr>
-      <w:bookmarkStart w:id="118" w:name="_Toc65239611"/>
+      <w:bookmarkStart w:id="123" w:name="_Toc65313894"/>
       <w:r>
         <w:rPr>
           <w:rStyle w:val="Titre3Car"/>
@@ -11580,7 +12101,7 @@
         </w:rPr>
         <w:t>« Rebouclage sur la première image »</w:t>
       </w:r>
-      <w:bookmarkEnd w:id="118"/>
+      <w:bookmarkEnd w:id="123"/>
       <w:r>
         <w:rPr>
           <w:highlight w:val="white"/>
@@ -11605,7 +12126,7 @@
           <w:highlight w:val="white"/>
         </w:rPr>
       </w:pPr>
-      <w:bookmarkStart w:id="119" w:name="_Toc65239612"/>
+      <w:bookmarkStart w:id="124" w:name="_Toc65313895"/>
       <w:r>
         <w:rPr>
           <w:rStyle w:val="Titre3Car"/>
@@ -11613,7 +12134,7 @@
         </w:rPr>
         <w:t>« Générer 128Ko de mémoire »</w:t>
       </w:r>
-      <w:bookmarkEnd w:id="119"/>
+      <w:bookmarkEnd w:id="124"/>
       <w:r>
         <w:rPr>
           <w:highlight w:val="white"/>
@@ -11644,7 +12165,7 @@
           <w:highlight w:val="white"/>
         </w:rPr>
       </w:pPr>
-      <w:bookmarkStart w:id="120" w:name="_Toc65239613"/>
+      <w:bookmarkStart w:id="125" w:name="_Toc65313896"/>
       <w:r>
         <w:rPr>
           <w:rStyle w:val="Titre3Car"/>
@@ -11659,7 +12180,7 @@
         </w:rPr>
         <w:t>»</w:t>
       </w:r>
-      <w:bookmarkEnd w:id="120"/>
+      <w:bookmarkEnd w:id="125"/>
       <w:r>
         <w:rPr>
           <w:highlight w:val="white"/>
@@ -11684,7 +12205,7 @@
           <w:highlight w:val="white"/>
         </w:rPr>
       </w:pPr>
-      <w:bookmarkStart w:id="121" w:name="_Toc65239614"/>
+      <w:bookmarkStart w:id="126" w:name="_Toc65313897"/>
       <w:r>
         <w:rPr>
           <w:rStyle w:val="Titre3Car"/>
@@ -11706,7 +12227,7 @@
         </w:rPr>
         <w:t> »</w:t>
       </w:r>
-      <w:bookmarkEnd w:id="121"/>
+      <w:bookmarkEnd w:id="126"/>
       <w:r>
         <w:rPr>
           <w:highlight w:val="white"/>
@@ -11767,7 +12288,7 @@
           <w:highlight w:val="white"/>
         </w:rPr>
       </w:pPr>
-      <w:bookmarkStart w:id="122" w:name="_Toc65239615"/>
+      <w:bookmarkStart w:id="127" w:name="_Toc65313898"/>
       <w:r>
         <w:rPr>
           <w:rStyle w:val="Titre3Car"/>
@@ -11775,7 +12296,7 @@
         </w:rPr>
         <w:t>« Générer toutes les lignes »</w:t>
       </w:r>
-      <w:bookmarkEnd w:id="122"/>
+      <w:bookmarkEnd w:id="127"/>
       <w:r>
         <w:rPr>
           <w:highlight w:val="white"/>
@@ -11794,7 +12315,7 @@
           <w:highlight w:val="white"/>
         </w:rPr>
       </w:pPr>
-      <w:bookmarkStart w:id="123" w:name="_Toc65239616"/>
+      <w:bookmarkStart w:id="128" w:name="_Toc65313899"/>
       <w:r>
         <w:rPr>
           <w:rStyle w:val="Titre3Car"/>
@@ -11802,7 +12323,7 @@
         </w:rPr>
         <w:t>« Générer 1 ligne / 2 »</w:t>
       </w:r>
-      <w:bookmarkEnd w:id="123"/>
+      <w:bookmarkEnd w:id="128"/>
       <w:r>
         <w:rPr>
           <w:highlight w:val="white"/>
@@ -11821,7 +12342,7 @@
           <w:highlight w:val="white"/>
         </w:rPr>
       </w:pPr>
-      <w:bookmarkStart w:id="124" w:name="_Toc65239617"/>
+      <w:bookmarkStart w:id="129" w:name="_Toc65313900"/>
       <w:r>
         <w:rPr>
           <w:rStyle w:val="Titre3Car"/>
@@ -11829,7 +12350,7 @@
         </w:rPr>
         <w:t>« Générer 1 ligne / 4 »</w:t>
       </w:r>
-      <w:bookmarkEnd w:id="124"/>
+      <w:bookmarkEnd w:id="129"/>
       <w:r>
         <w:rPr>
           <w:highlight w:val="white"/>
@@ -11860,7 +12381,7 @@
           <w:highlight w:val="white"/>
         </w:rPr>
       </w:pPr>
-      <w:bookmarkStart w:id="125" w:name="_Toc65239618"/>
+      <w:bookmarkStart w:id="130" w:name="_Toc65313901"/>
       <w:r>
         <w:rPr>
           <w:rStyle w:val="Titre3Car"/>
@@ -11868,7 +12389,7 @@
         </w:rPr>
         <w:t>« Générer 1 ligne / 8 »</w:t>
       </w:r>
-      <w:bookmarkEnd w:id="125"/>
+      <w:bookmarkEnd w:id="130"/>
       <w:r>
         <w:rPr>
           <w:highlight w:val="white"/>
@@ -11899,7 +12420,7 @@
           <w:highlight w:val="white"/>
         </w:rPr>
       </w:pPr>
-      <w:bookmarkStart w:id="126" w:name="_Toc65239619"/>
+      <w:bookmarkStart w:id="131" w:name="_Toc65313902"/>
       <w:r>
         <w:rPr>
           <w:rStyle w:val="Titre3Car"/>
@@ -11907,7 +12428,7 @@
         </w:rPr>
         <w:t>« Ajout délai inter-images »</w:t>
       </w:r>
-      <w:bookmarkEnd w:id="126"/>
+      <w:bookmarkEnd w:id="131"/>
       <w:r>
         <w:rPr>
           <w:highlight w:val="white"/>
@@ -11938,7 +12459,7 @@
           <w:highlight w:val="white"/>
         </w:rPr>
       </w:pPr>
-      <w:bookmarkStart w:id="127" w:name="_Toc65239620"/>
+      <w:bookmarkStart w:id="132" w:name="_Toc65313903"/>
       <w:r>
         <w:rPr>
           <w:rStyle w:val="Titre3Car"/>
@@ -11946,7 +12467,7 @@
         </w:rPr>
         <w:t>« Adresse de début »</w:t>
       </w:r>
-      <w:bookmarkEnd w:id="127"/>
+      <w:bookmarkEnd w:id="132"/>
       <w:r>
         <w:rPr>
           <w:highlight w:val="white"/>
@@ -11998,7 +12519,7 @@
           <w:highlight w:val="white"/>
         </w:rPr>
       </w:pPr>
-      <w:bookmarkStart w:id="128" w:name="_Toc65239621"/>
+      <w:bookmarkStart w:id="133" w:name="_Toc65313904"/>
       <w:r>
         <w:rPr>
           <w:rStyle w:val="Titre3Car"/>
@@ -12006,7 +12527,7 @@
         </w:rPr>
         <w:t>« Compacter en ‘’colonnes’’ »</w:t>
       </w:r>
-      <w:bookmarkEnd w:id="128"/>
+      <w:bookmarkEnd w:id="133"/>
       <w:r>
         <w:rPr>
           <w:highlight w:val="white"/>
@@ -12041,6 +12562,7 @@
           <w:highlight w:val="white"/>
         </w:rPr>
       </w:pPr>
+      <w:bookmarkStart w:id="134" w:name="_Toc65313905"/>
       <w:r>
         <w:rPr>
           <w:highlight w:val="white"/>
@@ -12048,6 +12570,7 @@
         <w:lastRenderedPageBreak/>
         <w:t>Compression utilisée dans ConvImgCpc</w:t>
       </w:r>
+      <w:bookmarkEnd w:id="134"/>
     </w:p>
     <w:p>
       <w:pPr>
@@ -12141,8 +12664,8 @@
       <w:r>
         <w:t xml:space="preserve">. Cet algorithme a une </w:t>
       </w:r>
-      <w:bookmarkStart w:id="129" w:name="_GoBack"/>
-      <w:bookmarkEnd w:id="129"/>
+      <w:bookmarkStart w:id="135" w:name="_GoBack"/>
+      <w:bookmarkEnd w:id="135"/>
       <w:r>
         <w:t xml:space="preserve">bonne vitesse de décompression, un très bon taux de compression, mais utilise un algorithme de compression très lent (plusieurs secondes pour compacter une image). Il peut être intéressant à utiliser, mais attention aux animations : cela peut prendre vraiment beaucoup de temps, car dans une animation on compacte les différences inter-images. </w:t>
       </w:r>
@@ -13560,7 +14083,7 @@
 </file>
 
 <file path=customXml/itemProps1.xml><?xml version="1.0" encoding="utf-8"?>
-<ds:datastoreItem xmlns:ds="http://schemas.openxmlformats.org/officeDocument/2006/customXml" ds:itemID="{C116B77F-0105-477A-9C9D-31510FE5CB0A}">
+<ds:datastoreItem xmlns:ds="http://schemas.openxmlformats.org/officeDocument/2006/customXml" ds:itemID="{E0F1F3FB-81DE-4A4E-A0DA-0C3FC44693EC}">
   <ds:schemaRefs>
     <ds:schemaRef ds:uri="http://schemas.openxmlformats.org/officeDocument/2006/bibliography"/>
   </ds:schemaRefs>

</xml_diff>